<commit_message>
edición recursos tema 3 grado 08
</commit_message>
<xml_diff>
--- a/fuentes/contenidos/grado08/guion03/MA_08_03_CO.docx
+++ b/fuentes/contenidos/grado08/guion03/MA_08_03_CO.docx
@@ -8668,16 +8668,7 @@
             <w:rPr>
               <w:rFonts w:ascii="Cambria Math" w:hAnsi="Cambria Math"/>
             </w:rPr>
-            <m:t>+6</m:t>
-          </m:r>
-          <m:r>
-            <m:rPr>
-              <m:sty m:val="bi"/>
-            </m:rPr>
-            <w:rPr>
-              <w:rFonts w:ascii="Cambria Math" w:hAnsi="Cambria Math"/>
-            </w:rPr>
-            <m:t>xy+10</m:t>
+            <m:t>+6xy+10</m:t>
           </m:r>
           <m:r>
             <m:rPr>
@@ -11690,10 +11681,10 @@
                   <v:path o:extrusionok="f" gradientshapeok="t" o:connecttype="rect"/>
                   <o:lock v:ext="edit" aspectratio="t"/>
                 </v:shapetype>
-                <v:shape id="_x0000_i1025" type="#_x0000_t75" style="width:353.65pt;height:151.5pt" o:ole="">
+                <v:shape id="_x0000_i1025" type="#_x0000_t75" style="width:354pt;height:151.5pt" o:ole="">
                   <v:imagedata r:id="rId13" o:title=""/>
                 </v:shape>
-                <o:OLEObject Type="Embed" ProgID="PBrush" ShapeID="_x0000_i1025" DrawAspect="Content" ObjectID="_1489482307" r:id="rId14"/>
+                <o:OLEObject Type="Embed" ProgID="PBrush" ShapeID="_x0000_i1025" DrawAspect="Content" ObjectID="_1489508330" r:id="rId14"/>
               </w:object>
             </w:r>
           </w:p>
@@ -12855,10 +12846,10 @@
             </w:pPr>
             <w:r>
               <w:object w:dxaOrig="9435" w:dyaOrig="4035">
-                <v:shape id="_x0000_i1026" type="#_x0000_t75" style="width:353.65pt;height:151.5pt" o:ole="">
+                <v:shape id="_x0000_i1026" type="#_x0000_t75" style="width:354pt;height:151.5pt" o:ole="">
                   <v:imagedata r:id="rId13" o:title=""/>
                 </v:shape>
-                <o:OLEObject Type="Embed" ProgID="PBrush" ShapeID="_x0000_i1026" DrawAspect="Content" ObjectID="_1489482308" r:id="rId16"/>
+                <o:OLEObject Type="Embed" ProgID="PBrush" ShapeID="_x0000_i1026" DrawAspect="Content" ObjectID="_1489508331" r:id="rId16"/>
               </w:object>
             </w:r>
           </w:p>
@@ -15017,21 +15008,7 @@
                   <w:rStyle w:val="Hipervnculo"/>
                   <w:rFonts w:ascii="Times New Roman" w:hAnsi="Times New Roman" w:cs="Times New Roman"/>
                 </w:rPr>
-                <w:t>http://1.bp.blogspot.com/-lVmv1joelyY/UknwQGQS1</w:t>
-              </w:r>
-              <w:r>
-                <w:rPr>
-                  <w:rStyle w:val="Hipervnculo"/>
-                  <w:rFonts w:ascii="Times New Roman" w:hAnsi="Times New Roman" w:cs="Times New Roman"/>
-                </w:rPr>
-                <w:t>b</w:t>
-              </w:r>
-              <w:r>
-                <w:rPr>
-                  <w:rStyle w:val="Hipervnculo"/>
-                  <w:rFonts w:ascii="Times New Roman" w:hAnsi="Times New Roman" w:cs="Times New Roman"/>
-                </w:rPr>
-                <w:t>I/AAAAAAAAAR8/WugXmc0eWnQ/s1600/Cubo+de+un+binomio.png</w:t>
+                <w:t>http://1.bp.blogspot.com/-lVmv1joelyY/UknwQGQS1bI/AAAAAAAAAR8/WugXmc0eWnQ/s1600/Cubo+de+un+binomio.png</w:t>
               </w:r>
             </w:hyperlink>
           </w:p>
@@ -15399,8 +15376,6 @@
                 <m:t>(a+b)</m:t>
               </m:r>
             </m:oMath>
-            <w:bookmarkStart w:id="0" w:name="_GoBack"/>
-            <w:bookmarkEnd w:id="0"/>
           </w:p>
           <w:p>
             <w:pPr>
@@ -15455,7 +15430,21 @@
           <w:rFonts w:ascii="Times" w:hAnsi="Times"/>
           <w:b/>
         </w:rPr>
-        <w:t xml:space="preserve">1.7 Cubo del binomio </w:t>
+        <w:t xml:space="preserve">1.7 </w:t>
+      </w:r>
+      <w:r>
+        <w:rPr>
+          <w:rFonts w:ascii="Times" w:hAnsi="Times"/>
+          <w:b/>
+        </w:rPr>
+        <w:t>El c</w:t>
+      </w:r>
+      <w:r>
+        <w:rPr>
+          <w:rFonts w:ascii="Times" w:hAnsi="Times"/>
+          <w:b/>
+        </w:rPr>
+        <w:t xml:space="preserve">ubo del binomio </w:t>
       </w:r>
       <m:oMath>
         <m:r>
@@ -15509,6 +15498,12 @@
           <w:rFonts w:ascii="Times" w:eastAsiaTheme="minorEastAsia" w:hAnsi="Times"/>
         </w:rPr>
         <w:t>) por sí mismo tres veces, es decir</w:t>
+      </w:r>
+      <w:r>
+        <w:rPr>
+          <w:rFonts w:ascii="Times" w:eastAsiaTheme="minorEastAsia" w:hAnsi="Times"/>
+        </w:rPr>
+        <w:t>:</w:t>
       </w:r>
     </w:p>
     <w:p>
@@ -17256,7 +17251,14 @@
                 <w:rFonts w:ascii="Times New Roman" w:hAnsi="Times New Roman" w:cs="Times New Roman"/>
                 <w:color w:val="000000"/>
               </w:rPr>
-              <w:t>MA_G08_03_IMG08</w:t>
+              <w:t>MA_</w:t>
+            </w:r>
+            <w:r>
+              <w:rPr>
+                <w:rFonts w:ascii="Times New Roman" w:hAnsi="Times New Roman" w:cs="Times New Roman"/>
+                <w:color w:val="000000"/>
+              </w:rPr>
+              <w:t>08_03_IMG08</w:t>
             </w:r>
           </w:p>
         </w:tc>
@@ -17401,7 +17403,21 @@
                   <w:rStyle w:val="Hipervnculo"/>
                   <w:rFonts w:ascii="Times New Roman" w:hAnsi="Times New Roman" w:cs="Times New Roman"/>
                 </w:rPr>
-                <w:t>https://matematikiando.files.wordpress.com/2012/03/cubo_producto_notable.jpg</w:t>
+                <w:t>https://matematikiando.files.wordpress.com</w:t>
+              </w:r>
+              <w:r>
+                <w:rPr>
+                  <w:rStyle w:val="Hipervnculo"/>
+                  <w:rFonts w:ascii="Times New Roman" w:hAnsi="Times New Roman" w:cs="Times New Roman"/>
+                </w:rPr>
+                <w:t>/</w:t>
+              </w:r>
+              <w:r>
+                <w:rPr>
+                  <w:rStyle w:val="Hipervnculo"/>
+                  <w:rFonts w:ascii="Times New Roman" w:hAnsi="Times New Roman" w:cs="Times New Roman"/>
+                </w:rPr>
+                <w:t>2012/03/cubo_producto_notable.jpg</w:t>
               </w:r>
             </w:hyperlink>
           </w:p>
@@ -17412,6 +17428,60 @@
                 <w:color w:val="000000"/>
               </w:rPr>
             </w:pPr>
+            <w:r>
+              <w:rPr>
+                <w:noProof/>
+                <w:lang w:val="es-CO" w:eastAsia="es-CO"/>
+              </w:rPr>
+              <w:drawing>
+                <wp:inline distT="0" distB="0" distL="0" distR="0">
+                  <wp:extent cx="2062886" cy="1848900"/>
+                  <wp:effectExtent l="0" t="0" r="0" b="0"/>
+                  <wp:docPr id="6" name="Imagen 6" descr="https://matematikiando.files.wordpress.com/2012/03/cubo_producto_notable.jpg"/>
+                  <wp:cNvGraphicFramePr>
+                    <a:graphicFrameLocks xmlns:a="http://schemas.openxmlformats.org/drawingml/2006/main" noChangeAspect="1"/>
+                  </wp:cNvGraphicFramePr>
+                  <a:graphic xmlns:a="http://schemas.openxmlformats.org/drawingml/2006/main">
+                    <a:graphicData uri="http://schemas.openxmlformats.org/drawingml/2006/picture">
+                      <pic:pic xmlns:pic="http://schemas.openxmlformats.org/drawingml/2006/picture">
+                        <pic:nvPicPr>
+                          <pic:cNvPr id="0" name="Picture 3" descr="https://matematikiando.files.wordpress.com/2012/03/cubo_producto_notable.jpg"/>
+                          <pic:cNvPicPr>
+                            <a:picLocks noChangeAspect="1" noChangeArrowheads="1"/>
+                          </pic:cNvPicPr>
+                        </pic:nvPicPr>
+                        <pic:blipFill>
+                          <a:blip r:embed="rId20">
+                            <a:extLst>
+                              <a:ext uri="{28A0092B-C50C-407E-A947-70E740481C1C}">
+                                <a14:useLocalDpi xmlns:a14="http://schemas.microsoft.com/office/drawing/2010/main" val="0"/>
+                              </a:ext>
+                            </a:extLst>
+                          </a:blip>
+                          <a:srcRect/>
+                          <a:stretch>
+                            <a:fillRect/>
+                          </a:stretch>
+                        </pic:blipFill>
+                        <pic:spPr bwMode="auto">
+                          <a:xfrm>
+                            <a:off x="0" y="0"/>
+                            <a:ext cx="2066491" cy="1852131"/>
+                          </a:xfrm>
+                          <a:prstGeom prst="rect">
+                            <a:avLst/>
+                          </a:prstGeom>
+                          <a:noFill/>
+                          <a:ln>
+                            <a:noFill/>
+                          </a:ln>
+                        </pic:spPr>
+                      </pic:pic>
+                    </a:graphicData>
+                  </a:graphic>
+                </wp:inline>
+              </w:drawing>
+            </w:r>
           </w:p>
           <w:p>
             <w:pPr>
@@ -18460,6 +18530,7 @@
                 <w:sz w:val="18"/>
                 <w:szCs w:val="18"/>
               </w:rPr>
+              <w:lastRenderedPageBreak/>
               <w:t>Pie de imagen</w:t>
             </w:r>
           </w:p>
@@ -18491,6 +18562,13 @@
                 <m:t>(a-b)</m:t>
               </m:r>
             </m:oMath>
+            <w:r>
+              <w:rPr>
+                <w:rFonts w:ascii="Times New Roman" w:eastAsiaTheme="minorEastAsia" w:hAnsi="Times New Roman" w:cs="Times New Roman"/>
+                <w:color w:val="000000"/>
+              </w:rPr>
+              <w:t>.</w:t>
+            </w:r>
           </w:p>
         </w:tc>
       </w:tr>
@@ -18587,7 +18665,14 @@
                 <w:rFonts w:ascii="Times New Roman" w:hAnsi="Times New Roman" w:cs="Times New Roman"/>
                 <w:color w:val="000000"/>
               </w:rPr>
-              <w:t>MA_G08_03</w:t>
+              <w:t>MA_</w:t>
+            </w:r>
+            <w:r>
+              <w:rPr>
+                <w:rFonts w:ascii="Times New Roman" w:hAnsi="Times New Roman" w:cs="Times New Roman"/>
+                <w:color w:val="000000"/>
+              </w:rPr>
+              <w:t>08_03</w:t>
             </w:r>
             <w:r>
               <w:rPr>
@@ -18691,7 +18776,13 @@
               <w:rPr>
                 <w:rFonts w:ascii="Times New Roman" w:hAnsi="Times New Roman" w:cs="Times New Roman"/>
               </w:rPr>
-              <w:t xml:space="preserve">Actividad que te permitirá </w:t>
+              <w:t>Actividad que te permite</w:t>
+            </w:r>
+            <w:r>
+              <w:rPr>
+                <w:rFonts w:ascii="Times New Roman" w:hAnsi="Times New Roman" w:cs="Times New Roman"/>
+              </w:rPr>
+              <w:t xml:space="preserve"> </w:t>
             </w:r>
             <w:r>
               <w:rPr>
@@ -18827,7 +18918,14 @@
                 <w:rFonts w:ascii="Times New Roman" w:hAnsi="Times New Roman" w:cs="Times New Roman"/>
                 <w:color w:val="000000"/>
               </w:rPr>
-              <w:t>MA_G08_03</w:t>
+              <w:t>MA_</w:t>
+            </w:r>
+            <w:r>
+              <w:rPr>
+                <w:rFonts w:ascii="Times New Roman" w:hAnsi="Times New Roman" w:cs="Times New Roman"/>
+                <w:color w:val="000000"/>
+              </w:rPr>
+              <w:t>08_03</w:t>
             </w:r>
             <w:r>
               <w:rPr>
@@ -18922,7 +19020,19 @@
               <w:rPr>
                 <w:rFonts w:ascii="Times New Roman" w:hAnsi="Times New Roman" w:cs="Times New Roman"/>
               </w:rPr>
-              <w:t>Interactivo que te permitirá estudiar el cubo de un binomio</w:t>
+              <w:t>Interac</w:t>
+            </w:r>
+            <w:r>
+              <w:rPr>
+                <w:rFonts w:ascii="Times New Roman" w:hAnsi="Times New Roman" w:cs="Times New Roman"/>
+              </w:rPr>
+              <w:t>tivo que te ayuda a</w:t>
+            </w:r>
+            <w:r>
+              <w:rPr>
+                <w:rFonts w:ascii="Times New Roman" w:hAnsi="Times New Roman" w:cs="Times New Roman"/>
+              </w:rPr>
+              <w:t xml:space="preserve"> estudiar el cubo de un binomio</w:t>
             </w:r>
           </w:p>
           <w:p>
@@ -19064,7 +19174,14 @@
                 <w:rFonts w:ascii="Times New Roman" w:hAnsi="Times New Roman" w:cs="Times New Roman"/>
                 <w:color w:val="000000"/>
               </w:rPr>
-              <w:t>MA_G08_03</w:t>
+              <w:t>MA_</w:t>
+            </w:r>
+            <w:r>
+              <w:rPr>
+                <w:rFonts w:ascii="Times New Roman" w:hAnsi="Times New Roman" w:cs="Times New Roman"/>
+                <w:color w:val="000000"/>
+              </w:rPr>
+              <w:t>08_03</w:t>
             </w:r>
             <w:r>
               <w:rPr>
@@ -19262,7 +19379,19 @@
         <w:rPr>
           <w:rFonts w:ascii="Times" w:eastAsiaTheme="minorEastAsia" w:hAnsi="Times"/>
         </w:rPr>
-        <w:t>es una secuencia numérica en forma de triángulo, se denomina de pascal en honor a Blaise Pascal, Filósofo y Matemático francés del siglo XVII</w:t>
+        <w:t>es una secuencia numérica en fo</w:t>
+      </w:r>
+      <w:r>
+        <w:rPr>
+          <w:rFonts w:ascii="Times" w:eastAsiaTheme="minorEastAsia" w:hAnsi="Times"/>
+        </w:rPr>
+        <w:t>rma de triángulo, se denomina P</w:t>
+      </w:r>
+      <w:r>
+        <w:rPr>
+          <w:rFonts w:ascii="Times" w:eastAsiaTheme="minorEastAsia" w:hAnsi="Times"/>
+        </w:rPr>
+        <w:t>ascal en honor a Blaise Pascal, Filósofo y Matemático francés del siglo XVII</w:t>
       </w:r>
       <w:r>
         <w:rPr>
@@ -19303,113 +19432,6 @@
           <w:rFonts w:ascii="Times" w:eastAsiaTheme="minorEastAsia" w:hAnsi="Times"/>
         </w:rPr>
         <w:t>, la combinatoria, la sucesión de Fibonacci, entre otros.</w:t>
-      </w:r>
-    </w:p>
-    <w:p>
-      <w:pPr>
-        <w:spacing w:line="276" w:lineRule="auto"/>
-        <w:rPr>
-          <w:rFonts w:ascii="Times" w:eastAsiaTheme="minorEastAsia" w:hAnsi="Times"/>
-        </w:rPr>
-      </w:pPr>
-      <w:r>
-        <w:rPr>
-          <w:rFonts w:ascii="Times" w:eastAsiaTheme="minorEastAsia" w:hAnsi="Times"/>
-        </w:rPr>
-        <w:t xml:space="preserve">Para construir el triángulo vamos a seguir las siguientes reglas: </w:t>
-      </w:r>
-    </w:p>
-    <w:p>
-      <w:pPr>
-        <w:pStyle w:val="Prrafodelista"/>
-        <w:numPr>
-          <w:ilvl w:val="0"/>
-          <w:numId w:val="4"/>
-        </w:numPr>
-        <w:spacing w:line="276" w:lineRule="auto"/>
-        <w:rPr>
-          <w:rFonts w:ascii="Times" w:eastAsiaTheme="minorEastAsia" w:hAnsi="Times"/>
-        </w:rPr>
-      </w:pPr>
-      <w:r>
-        <w:rPr>
-          <w:rFonts w:ascii="Times" w:eastAsiaTheme="minorEastAsia" w:hAnsi="Times"/>
-        </w:rPr>
-        <w:t xml:space="preserve">El primer término </w:t>
-      </w:r>
-      <w:r>
-        <w:rPr>
-          <w:rFonts w:ascii="Times" w:eastAsiaTheme="minorEastAsia" w:hAnsi="Times"/>
-        </w:rPr>
-        <w:t xml:space="preserve">es la punta del triángulo y </w:t>
-      </w:r>
-      <w:r>
-        <w:rPr>
-          <w:rFonts w:ascii="Times" w:eastAsiaTheme="minorEastAsia" w:hAnsi="Times"/>
-        </w:rPr>
-        <w:t>es uno</w:t>
-      </w:r>
-    </w:p>
-    <w:p>
-      <w:pPr>
-        <w:pStyle w:val="Prrafodelista"/>
-        <w:numPr>
-          <w:ilvl w:val="0"/>
-          <w:numId w:val="4"/>
-        </w:numPr>
-        <w:spacing w:line="276" w:lineRule="auto"/>
-        <w:rPr>
-          <w:rFonts w:ascii="Times" w:eastAsiaTheme="minorEastAsia" w:hAnsi="Times"/>
-        </w:rPr>
-      </w:pPr>
-      <w:r>
-        <w:rPr>
-          <w:rFonts w:ascii="Times" w:eastAsiaTheme="minorEastAsia" w:hAnsi="Times"/>
-        </w:rPr>
-        <w:t xml:space="preserve">A partir de la </w:t>
-      </w:r>
-      <w:r>
-        <w:rPr>
-          <w:rFonts w:ascii="Times" w:eastAsiaTheme="minorEastAsia" w:hAnsi="Times"/>
-        </w:rPr>
-        <w:t>siguiente</w:t>
-      </w:r>
-      <w:r>
-        <w:rPr>
-          <w:rFonts w:ascii="Times" w:eastAsiaTheme="minorEastAsia" w:hAnsi="Times"/>
-        </w:rPr>
-        <w:t xml:space="preserve"> fila, el primer y el ultimo término son uno</w:t>
-      </w:r>
-    </w:p>
-    <w:p>
-      <w:pPr>
-        <w:pStyle w:val="Prrafodelista"/>
-        <w:numPr>
-          <w:ilvl w:val="0"/>
-          <w:numId w:val="4"/>
-        </w:numPr>
-        <w:spacing w:line="276" w:lineRule="auto"/>
-        <w:rPr>
-          <w:rFonts w:ascii="Times" w:eastAsiaTheme="minorEastAsia" w:hAnsi="Times"/>
-        </w:rPr>
-      </w:pPr>
-      <w:r>
-        <w:rPr>
-          <w:rFonts w:ascii="Times" w:eastAsiaTheme="minorEastAsia" w:hAnsi="Times"/>
-        </w:rPr>
-        <w:t xml:space="preserve">Los demás términos en cada fila se obtienen de sumar los dos términos que se encuentran encima </w:t>
-      </w:r>
-      <w:r>
-        <w:rPr>
-          <w:rFonts w:ascii="Times" w:eastAsiaTheme="minorEastAsia" w:hAnsi="Times"/>
-        </w:rPr>
-        <w:t>de</w:t>
-      </w:r>
-      <w:r>
-        <w:rPr>
-          <w:rFonts w:ascii="Times" w:eastAsiaTheme="minorEastAsia" w:hAnsi="Times"/>
-        </w:rPr>
-        <w:t xml:space="preserve"> la fila anterior.</w:t>
       </w:r>
     </w:p>
     <w:tbl>
@@ -19449,1763 +19471,6 @@
         <w:trPr>
           <w:gridAfter w:val="1"/>
           <w:wAfter w:w="1412" w:type="dxa"/>
-          <w:trHeight w:val="307"/>
-          <w:jc w:val="center"/>
-        </w:trPr>
-        <w:tc>
-          <w:tcPr>
-            <w:tcW w:w="507" w:type="dxa"/>
-          </w:tcPr>
-          <w:p>
-            <w:pPr>
-              <w:spacing w:line="276" w:lineRule="auto"/>
-              <w:jc w:val="center"/>
-              <w:rPr>
-                <w:rFonts w:ascii="Times" w:eastAsiaTheme="minorEastAsia" w:hAnsi="Times"/>
-                <w:b/>
-              </w:rPr>
-            </w:pPr>
-          </w:p>
-        </w:tc>
-        <w:tc>
-          <w:tcPr>
-            <w:tcW w:w="507" w:type="dxa"/>
-          </w:tcPr>
-          <w:p>
-            <w:pPr>
-              <w:spacing w:line="276" w:lineRule="auto"/>
-              <w:jc w:val="center"/>
-              <w:rPr>
-                <w:rFonts w:ascii="Times" w:eastAsiaTheme="minorEastAsia" w:hAnsi="Times"/>
-                <w:b/>
-              </w:rPr>
-            </w:pPr>
-          </w:p>
-        </w:tc>
-        <w:tc>
-          <w:tcPr>
-            <w:tcW w:w="508" w:type="dxa"/>
-          </w:tcPr>
-          <w:p>
-            <w:pPr>
-              <w:spacing w:line="276" w:lineRule="auto"/>
-              <w:jc w:val="center"/>
-              <w:rPr>
-                <w:rFonts w:ascii="Times" w:eastAsiaTheme="minorEastAsia" w:hAnsi="Times"/>
-                <w:b/>
-              </w:rPr>
-            </w:pPr>
-          </w:p>
-        </w:tc>
-        <w:tc>
-          <w:tcPr>
-            <w:tcW w:w="508" w:type="dxa"/>
-          </w:tcPr>
-          <w:p>
-            <w:pPr>
-              <w:spacing w:line="276" w:lineRule="auto"/>
-              <w:jc w:val="center"/>
-              <w:rPr>
-                <w:rFonts w:ascii="Times" w:eastAsiaTheme="minorEastAsia" w:hAnsi="Times"/>
-                <w:b/>
-              </w:rPr>
-            </w:pPr>
-          </w:p>
-        </w:tc>
-        <w:tc>
-          <w:tcPr>
-            <w:tcW w:w="523" w:type="dxa"/>
-            <w:gridSpan w:val="2"/>
-          </w:tcPr>
-          <w:p>
-            <w:pPr>
-              <w:spacing w:line="276" w:lineRule="auto"/>
-              <w:jc w:val="center"/>
-              <w:rPr>
-                <w:rFonts w:ascii="Times" w:eastAsiaTheme="minorEastAsia" w:hAnsi="Times"/>
-                <w:b/>
-              </w:rPr>
-            </w:pPr>
-          </w:p>
-        </w:tc>
-        <w:tc>
-          <w:tcPr>
-            <w:tcW w:w="523" w:type="dxa"/>
-          </w:tcPr>
-          <w:p>
-            <w:pPr>
-              <w:spacing w:line="276" w:lineRule="auto"/>
-              <w:jc w:val="center"/>
-              <w:rPr>
-                <w:rFonts w:ascii="Times" w:eastAsiaTheme="minorEastAsia" w:hAnsi="Times"/>
-                <w:b/>
-              </w:rPr>
-            </w:pPr>
-          </w:p>
-        </w:tc>
-        <w:tc>
-          <w:tcPr>
-            <w:tcW w:w="523" w:type="dxa"/>
-          </w:tcPr>
-          <w:p>
-            <w:pPr>
-              <w:spacing w:line="276" w:lineRule="auto"/>
-              <w:jc w:val="center"/>
-              <w:rPr>
-                <w:rFonts w:ascii="Times" w:eastAsiaTheme="minorEastAsia" w:hAnsi="Times"/>
-                <w:b/>
-              </w:rPr>
-            </w:pPr>
-            <w:r>
-              <w:rPr>
-                <w:rFonts w:ascii="Times" w:eastAsiaTheme="minorEastAsia" w:hAnsi="Times"/>
-                <w:b/>
-              </w:rPr>
-              <w:t>1</w:t>
-            </w:r>
-          </w:p>
-        </w:tc>
-        <w:tc>
-          <w:tcPr>
-            <w:tcW w:w="523" w:type="dxa"/>
-          </w:tcPr>
-          <w:p>
-            <w:pPr>
-              <w:spacing w:line="276" w:lineRule="auto"/>
-              <w:jc w:val="center"/>
-              <w:rPr>
-                <w:rFonts w:ascii="Times" w:eastAsiaTheme="minorEastAsia" w:hAnsi="Times"/>
-                <w:b/>
-              </w:rPr>
-            </w:pPr>
-          </w:p>
-        </w:tc>
-        <w:tc>
-          <w:tcPr>
-            <w:tcW w:w="523" w:type="dxa"/>
-          </w:tcPr>
-          <w:p>
-            <w:pPr>
-              <w:spacing w:line="276" w:lineRule="auto"/>
-              <w:jc w:val="center"/>
-              <w:rPr>
-                <w:rFonts w:ascii="Times" w:eastAsiaTheme="minorEastAsia" w:hAnsi="Times"/>
-                <w:b/>
-              </w:rPr>
-            </w:pPr>
-          </w:p>
-        </w:tc>
-        <w:tc>
-          <w:tcPr>
-            <w:tcW w:w="508" w:type="dxa"/>
-          </w:tcPr>
-          <w:p>
-            <w:pPr>
-              <w:spacing w:line="276" w:lineRule="auto"/>
-              <w:jc w:val="center"/>
-              <w:rPr>
-                <w:rFonts w:ascii="Times" w:eastAsiaTheme="minorEastAsia" w:hAnsi="Times"/>
-                <w:b/>
-              </w:rPr>
-            </w:pPr>
-          </w:p>
-        </w:tc>
-        <w:tc>
-          <w:tcPr>
-            <w:tcW w:w="508" w:type="dxa"/>
-          </w:tcPr>
-          <w:p>
-            <w:pPr>
-              <w:spacing w:line="276" w:lineRule="auto"/>
-              <w:jc w:val="center"/>
-              <w:rPr>
-                <w:rFonts w:ascii="Times" w:eastAsiaTheme="minorEastAsia" w:hAnsi="Times"/>
-                <w:b/>
-              </w:rPr>
-            </w:pPr>
-          </w:p>
-        </w:tc>
-        <w:tc>
-          <w:tcPr>
-            <w:tcW w:w="488" w:type="dxa"/>
-          </w:tcPr>
-          <w:p>
-            <w:pPr>
-              <w:spacing w:line="276" w:lineRule="auto"/>
-              <w:jc w:val="center"/>
-              <w:rPr>
-                <w:rFonts w:ascii="Times" w:eastAsiaTheme="minorEastAsia" w:hAnsi="Times"/>
-                <w:b/>
-              </w:rPr>
-            </w:pPr>
-          </w:p>
-        </w:tc>
-        <w:tc>
-          <w:tcPr>
-            <w:tcW w:w="473" w:type="dxa"/>
-          </w:tcPr>
-          <w:p>
-            <w:pPr>
-              <w:spacing w:line="276" w:lineRule="auto"/>
-              <w:jc w:val="center"/>
-              <w:rPr>
-                <w:rFonts w:ascii="Times" w:eastAsiaTheme="minorEastAsia" w:hAnsi="Times"/>
-                <w:b/>
-              </w:rPr>
-            </w:pPr>
-          </w:p>
-        </w:tc>
-        <w:tc>
-          <w:tcPr>
-            <w:tcW w:w="999" w:type="dxa"/>
-          </w:tcPr>
-          <w:p>
-            <w:pPr>
-              <w:spacing w:line="276" w:lineRule="auto"/>
-              <w:rPr>
-                <w:rFonts w:ascii="Times" w:eastAsiaTheme="minorEastAsia" w:hAnsi="Times"/>
-              </w:rPr>
-            </w:pPr>
-            <w:r>
-              <w:rPr>
-                <w:rFonts w:ascii="Times" w:eastAsiaTheme="minorEastAsia" w:hAnsi="Times"/>
-              </w:rPr>
-              <w:t>Fila 0</w:t>
-            </w:r>
-          </w:p>
-        </w:tc>
-      </w:tr>
-      <w:tr>
-        <w:trPr>
-          <w:gridAfter w:val="1"/>
-          <w:wAfter w:w="1412" w:type="dxa"/>
-          <w:trHeight w:val="322"/>
-          <w:jc w:val="center"/>
-        </w:trPr>
-        <w:tc>
-          <w:tcPr>
-            <w:tcW w:w="507" w:type="dxa"/>
-          </w:tcPr>
-          <w:p>
-            <w:pPr>
-              <w:spacing w:line="276" w:lineRule="auto"/>
-              <w:jc w:val="center"/>
-              <w:rPr>
-                <w:rFonts w:ascii="Times" w:eastAsiaTheme="minorEastAsia" w:hAnsi="Times"/>
-                <w:b/>
-              </w:rPr>
-            </w:pPr>
-          </w:p>
-        </w:tc>
-        <w:tc>
-          <w:tcPr>
-            <w:tcW w:w="507" w:type="dxa"/>
-          </w:tcPr>
-          <w:p>
-            <w:pPr>
-              <w:spacing w:line="276" w:lineRule="auto"/>
-              <w:jc w:val="center"/>
-              <w:rPr>
-                <w:rFonts w:ascii="Times" w:eastAsiaTheme="minorEastAsia" w:hAnsi="Times"/>
-                <w:b/>
-              </w:rPr>
-            </w:pPr>
-          </w:p>
-        </w:tc>
-        <w:tc>
-          <w:tcPr>
-            <w:tcW w:w="508" w:type="dxa"/>
-          </w:tcPr>
-          <w:p>
-            <w:pPr>
-              <w:spacing w:line="276" w:lineRule="auto"/>
-              <w:jc w:val="center"/>
-              <w:rPr>
-                <w:rFonts w:ascii="Times" w:eastAsiaTheme="minorEastAsia" w:hAnsi="Times"/>
-                <w:b/>
-              </w:rPr>
-            </w:pPr>
-          </w:p>
-        </w:tc>
-        <w:tc>
-          <w:tcPr>
-            <w:tcW w:w="508" w:type="dxa"/>
-          </w:tcPr>
-          <w:p>
-            <w:pPr>
-              <w:spacing w:line="276" w:lineRule="auto"/>
-              <w:jc w:val="center"/>
-              <w:rPr>
-                <w:rFonts w:ascii="Times" w:eastAsiaTheme="minorEastAsia" w:hAnsi="Times"/>
-                <w:b/>
-              </w:rPr>
-            </w:pPr>
-          </w:p>
-        </w:tc>
-        <w:tc>
-          <w:tcPr>
-            <w:tcW w:w="523" w:type="dxa"/>
-            <w:gridSpan w:val="2"/>
-          </w:tcPr>
-          <w:p>
-            <w:pPr>
-              <w:spacing w:line="276" w:lineRule="auto"/>
-              <w:jc w:val="center"/>
-              <w:rPr>
-                <w:rFonts w:ascii="Times" w:eastAsiaTheme="minorEastAsia" w:hAnsi="Times"/>
-                <w:b/>
-              </w:rPr>
-            </w:pPr>
-          </w:p>
-        </w:tc>
-        <w:tc>
-          <w:tcPr>
-            <w:tcW w:w="523" w:type="dxa"/>
-          </w:tcPr>
-          <w:p>
-            <w:pPr>
-              <w:spacing w:line="276" w:lineRule="auto"/>
-              <w:jc w:val="center"/>
-              <w:rPr>
-                <w:rFonts w:ascii="Times" w:eastAsiaTheme="minorEastAsia" w:hAnsi="Times"/>
-                <w:b/>
-              </w:rPr>
-            </w:pPr>
-            <w:r>
-              <w:rPr>
-                <w:rFonts w:ascii="Times" w:eastAsiaTheme="minorEastAsia" w:hAnsi="Times"/>
-                <w:b/>
-              </w:rPr>
-              <w:t>1</w:t>
-            </w:r>
-          </w:p>
-        </w:tc>
-        <w:tc>
-          <w:tcPr>
-            <w:tcW w:w="523" w:type="dxa"/>
-          </w:tcPr>
-          <w:p>
-            <w:pPr>
-              <w:spacing w:line="276" w:lineRule="auto"/>
-              <w:jc w:val="center"/>
-              <w:rPr>
-                <w:rFonts w:ascii="Times" w:eastAsiaTheme="minorEastAsia" w:hAnsi="Times"/>
-                <w:b/>
-              </w:rPr>
-            </w:pPr>
-          </w:p>
-        </w:tc>
-        <w:tc>
-          <w:tcPr>
-            <w:tcW w:w="523" w:type="dxa"/>
-          </w:tcPr>
-          <w:p>
-            <w:pPr>
-              <w:spacing w:line="276" w:lineRule="auto"/>
-              <w:jc w:val="center"/>
-              <w:rPr>
-                <w:rFonts w:ascii="Times" w:eastAsiaTheme="minorEastAsia" w:hAnsi="Times"/>
-                <w:b/>
-              </w:rPr>
-            </w:pPr>
-            <w:r>
-              <w:rPr>
-                <w:rFonts w:ascii="Times" w:eastAsiaTheme="minorEastAsia" w:hAnsi="Times"/>
-                <w:b/>
-              </w:rPr>
-              <w:t>1</w:t>
-            </w:r>
-          </w:p>
-        </w:tc>
-        <w:tc>
-          <w:tcPr>
-            <w:tcW w:w="523" w:type="dxa"/>
-          </w:tcPr>
-          <w:p>
-            <w:pPr>
-              <w:spacing w:line="276" w:lineRule="auto"/>
-              <w:jc w:val="center"/>
-              <w:rPr>
-                <w:rFonts w:ascii="Times" w:eastAsiaTheme="minorEastAsia" w:hAnsi="Times"/>
-                <w:b/>
-              </w:rPr>
-            </w:pPr>
-          </w:p>
-        </w:tc>
-        <w:tc>
-          <w:tcPr>
-            <w:tcW w:w="508" w:type="dxa"/>
-          </w:tcPr>
-          <w:p>
-            <w:pPr>
-              <w:spacing w:line="276" w:lineRule="auto"/>
-              <w:jc w:val="center"/>
-              <w:rPr>
-                <w:rFonts w:ascii="Times" w:eastAsiaTheme="minorEastAsia" w:hAnsi="Times"/>
-                <w:b/>
-              </w:rPr>
-            </w:pPr>
-          </w:p>
-        </w:tc>
-        <w:tc>
-          <w:tcPr>
-            <w:tcW w:w="508" w:type="dxa"/>
-          </w:tcPr>
-          <w:p>
-            <w:pPr>
-              <w:spacing w:line="276" w:lineRule="auto"/>
-              <w:jc w:val="center"/>
-              <w:rPr>
-                <w:rFonts w:ascii="Times" w:eastAsiaTheme="minorEastAsia" w:hAnsi="Times"/>
-                <w:b/>
-              </w:rPr>
-            </w:pPr>
-          </w:p>
-        </w:tc>
-        <w:tc>
-          <w:tcPr>
-            <w:tcW w:w="488" w:type="dxa"/>
-          </w:tcPr>
-          <w:p>
-            <w:pPr>
-              <w:spacing w:line="276" w:lineRule="auto"/>
-              <w:jc w:val="center"/>
-              <w:rPr>
-                <w:rFonts w:ascii="Times" w:eastAsiaTheme="minorEastAsia" w:hAnsi="Times"/>
-                <w:b/>
-              </w:rPr>
-            </w:pPr>
-          </w:p>
-        </w:tc>
-        <w:tc>
-          <w:tcPr>
-            <w:tcW w:w="473" w:type="dxa"/>
-          </w:tcPr>
-          <w:p>
-            <w:pPr>
-              <w:spacing w:line="276" w:lineRule="auto"/>
-              <w:jc w:val="center"/>
-              <w:rPr>
-                <w:rFonts w:ascii="Times" w:eastAsiaTheme="minorEastAsia" w:hAnsi="Times"/>
-                <w:b/>
-              </w:rPr>
-            </w:pPr>
-          </w:p>
-        </w:tc>
-        <w:tc>
-          <w:tcPr>
-            <w:tcW w:w="999" w:type="dxa"/>
-          </w:tcPr>
-          <w:p>
-            <w:pPr>
-              <w:spacing w:line="276" w:lineRule="auto"/>
-              <w:rPr>
-                <w:rFonts w:ascii="Times" w:eastAsiaTheme="minorEastAsia" w:hAnsi="Times"/>
-              </w:rPr>
-            </w:pPr>
-            <w:r>
-              <w:rPr>
-                <w:rFonts w:ascii="Times" w:eastAsiaTheme="minorEastAsia" w:hAnsi="Times"/>
-              </w:rPr>
-              <w:t>Fila 1</w:t>
-            </w:r>
-          </w:p>
-        </w:tc>
-      </w:tr>
-      <w:tr>
-        <w:trPr>
-          <w:gridAfter w:val="1"/>
-          <w:wAfter w:w="1412" w:type="dxa"/>
-          <w:trHeight w:val="322"/>
-          <w:jc w:val="center"/>
-        </w:trPr>
-        <w:tc>
-          <w:tcPr>
-            <w:tcW w:w="507" w:type="dxa"/>
-          </w:tcPr>
-          <w:p>
-            <w:pPr>
-              <w:spacing w:line="276" w:lineRule="auto"/>
-              <w:jc w:val="center"/>
-              <w:rPr>
-                <w:rFonts w:ascii="Times" w:eastAsiaTheme="minorEastAsia" w:hAnsi="Times"/>
-                <w:b/>
-              </w:rPr>
-            </w:pPr>
-          </w:p>
-        </w:tc>
-        <w:tc>
-          <w:tcPr>
-            <w:tcW w:w="507" w:type="dxa"/>
-          </w:tcPr>
-          <w:p>
-            <w:pPr>
-              <w:spacing w:line="276" w:lineRule="auto"/>
-              <w:jc w:val="center"/>
-              <w:rPr>
-                <w:rFonts w:ascii="Times" w:eastAsiaTheme="minorEastAsia" w:hAnsi="Times"/>
-                <w:b/>
-              </w:rPr>
-            </w:pPr>
-          </w:p>
-        </w:tc>
-        <w:tc>
-          <w:tcPr>
-            <w:tcW w:w="508" w:type="dxa"/>
-          </w:tcPr>
-          <w:p>
-            <w:pPr>
-              <w:spacing w:line="276" w:lineRule="auto"/>
-              <w:jc w:val="center"/>
-              <w:rPr>
-                <w:rFonts w:ascii="Times" w:eastAsiaTheme="minorEastAsia" w:hAnsi="Times"/>
-                <w:b/>
-              </w:rPr>
-            </w:pPr>
-          </w:p>
-        </w:tc>
-        <w:tc>
-          <w:tcPr>
-            <w:tcW w:w="508" w:type="dxa"/>
-          </w:tcPr>
-          <w:p>
-            <w:pPr>
-              <w:spacing w:line="276" w:lineRule="auto"/>
-              <w:jc w:val="center"/>
-              <w:rPr>
-                <w:rFonts w:ascii="Times" w:eastAsiaTheme="minorEastAsia" w:hAnsi="Times"/>
-                <w:b/>
-              </w:rPr>
-            </w:pPr>
-          </w:p>
-        </w:tc>
-        <w:tc>
-          <w:tcPr>
-            <w:tcW w:w="523" w:type="dxa"/>
-            <w:gridSpan w:val="2"/>
-          </w:tcPr>
-          <w:p>
-            <w:pPr>
-              <w:spacing w:line="276" w:lineRule="auto"/>
-              <w:jc w:val="center"/>
-              <w:rPr>
-                <w:rFonts w:ascii="Times" w:eastAsiaTheme="minorEastAsia" w:hAnsi="Times"/>
-                <w:b/>
-              </w:rPr>
-            </w:pPr>
-            <w:r>
-              <w:rPr>
-                <w:rFonts w:ascii="Times" w:eastAsiaTheme="minorEastAsia" w:hAnsi="Times"/>
-                <w:b/>
-              </w:rPr>
-              <w:t>1</w:t>
-            </w:r>
-          </w:p>
-        </w:tc>
-        <w:tc>
-          <w:tcPr>
-            <w:tcW w:w="523" w:type="dxa"/>
-          </w:tcPr>
-          <w:p>
-            <w:pPr>
-              <w:spacing w:line="276" w:lineRule="auto"/>
-              <w:jc w:val="center"/>
-              <w:rPr>
-                <w:rFonts w:ascii="Times" w:eastAsiaTheme="minorEastAsia" w:hAnsi="Times"/>
-                <w:b/>
-              </w:rPr>
-            </w:pPr>
-          </w:p>
-        </w:tc>
-        <w:tc>
-          <w:tcPr>
-            <w:tcW w:w="523" w:type="dxa"/>
-          </w:tcPr>
-          <w:p>
-            <w:pPr>
-              <w:spacing w:line="276" w:lineRule="auto"/>
-              <w:jc w:val="center"/>
-              <w:rPr>
-                <w:rFonts w:ascii="Times" w:eastAsiaTheme="minorEastAsia" w:hAnsi="Times"/>
-                <w:b/>
-              </w:rPr>
-            </w:pPr>
-            <w:r>
-              <w:rPr>
-                <w:rFonts w:ascii="Times" w:eastAsiaTheme="minorEastAsia" w:hAnsi="Times"/>
-                <w:b/>
-              </w:rPr>
-              <w:t>2</w:t>
-            </w:r>
-          </w:p>
-        </w:tc>
-        <w:tc>
-          <w:tcPr>
-            <w:tcW w:w="523" w:type="dxa"/>
-          </w:tcPr>
-          <w:p>
-            <w:pPr>
-              <w:spacing w:line="276" w:lineRule="auto"/>
-              <w:jc w:val="center"/>
-              <w:rPr>
-                <w:rFonts w:ascii="Times" w:eastAsiaTheme="minorEastAsia" w:hAnsi="Times"/>
-                <w:b/>
-              </w:rPr>
-            </w:pPr>
-          </w:p>
-        </w:tc>
-        <w:tc>
-          <w:tcPr>
-            <w:tcW w:w="523" w:type="dxa"/>
-          </w:tcPr>
-          <w:p>
-            <w:pPr>
-              <w:spacing w:line="276" w:lineRule="auto"/>
-              <w:jc w:val="center"/>
-              <w:rPr>
-                <w:rFonts w:ascii="Times" w:eastAsiaTheme="minorEastAsia" w:hAnsi="Times"/>
-                <w:b/>
-              </w:rPr>
-            </w:pPr>
-            <w:r>
-              <w:rPr>
-                <w:rFonts w:ascii="Times" w:eastAsiaTheme="minorEastAsia" w:hAnsi="Times"/>
-                <w:b/>
-              </w:rPr>
-              <w:t>1</w:t>
-            </w:r>
-          </w:p>
-        </w:tc>
-        <w:tc>
-          <w:tcPr>
-            <w:tcW w:w="508" w:type="dxa"/>
-          </w:tcPr>
-          <w:p>
-            <w:pPr>
-              <w:spacing w:line="276" w:lineRule="auto"/>
-              <w:jc w:val="center"/>
-              <w:rPr>
-                <w:rFonts w:ascii="Times" w:eastAsiaTheme="minorEastAsia" w:hAnsi="Times"/>
-                <w:b/>
-              </w:rPr>
-            </w:pPr>
-          </w:p>
-        </w:tc>
-        <w:tc>
-          <w:tcPr>
-            <w:tcW w:w="508" w:type="dxa"/>
-          </w:tcPr>
-          <w:p>
-            <w:pPr>
-              <w:spacing w:line="276" w:lineRule="auto"/>
-              <w:jc w:val="center"/>
-              <w:rPr>
-                <w:rFonts w:ascii="Times" w:eastAsiaTheme="minorEastAsia" w:hAnsi="Times"/>
-                <w:b/>
-              </w:rPr>
-            </w:pPr>
-          </w:p>
-        </w:tc>
-        <w:tc>
-          <w:tcPr>
-            <w:tcW w:w="488" w:type="dxa"/>
-          </w:tcPr>
-          <w:p>
-            <w:pPr>
-              <w:spacing w:line="276" w:lineRule="auto"/>
-              <w:jc w:val="center"/>
-              <w:rPr>
-                <w:rFonts w:ascii="Times" w:eastAsiaTheme="minorEastAsia" w:hAnsi="Times"/>
-                <w:b/>
-              </w:rPr>
-            </w:pPr>
-          </w:p>
-        </w:tc>
-        <w:tc>
-          <w:tcPr>
-            <w:tcW w:w="473" w:type="dxa"/>
-          </w:tcPr>
-          <w:p>
-            <w:pPr>
-              <w:spacing w:line="276" w:lineRule="auto"/>
-              <w:jc w:val="center"/>
-              <w:rPr>
-                <w:rFonts w:ascii="Times" w:eastAsiaTheme="minorEastAsia" w:hAnsi="Times"/>
-                <w:b/>
-              </w:rPr>
-            </w:pPr>
-          </w:p>
-        </w:tc>
-        <w:tc>
-          <w:tcPr>
-            <w:tcW w:w="999" w:type="dxa"/>
-          </w:tcPr>
-          <w:p>
-            <w:pPr>
-              <w:spacing w:line="276" w:lineRule="auto"/>
-              <w:rPr>
-                <w:rFonts w:ascii="Times" w:eastAsiaTheme="minorEastAsia" w:hAnsi="Times"/>
-              </w:rPr>
-            </w:pPr>
-            <w:r>
-              <w:rPr>
-                <w:rFonts w:ascii="Times" w:eastAsiaTheme="minorEastAsia" w:hAnsi="Times"/>
-              </w:rPr>
-              <w:t>Fila 2</w:t>
-            </w:r>
-          </w:p>
-        </w:tc>
-      </w:tr>
-      <w:tr>
-        <w:trPr>
-          <w:gridAfter w:val="1"/>
-          <w:wAfter w:w="1412" w:type="dxa"/>
-          <w:trHeight w:val="322"/>
-          <w:jc w:val="center"/>
-        </w:trPr>
-        <w:tc>
-          <w:tcPr>
-            <w:tcW w:w="507" w:type="dxa"/>
-          </w:tcPr>
-          <w:p>
-            <w:pPr>
-              <w:spacing w:line="276" w:lineRule="auto"/>
-              <w:jc w:val="center"/>
-              <w:rPr>
-                <w:rFonts w:ascii="Times" w:eastAsiaTheme="minorEastAsia" w:hAnsi="Times"/>
-                <w:b/>
-              </w:rPr>
-            </w:pPr>
-          </w:p>
-        </w:tc>
-        <w:tc>
-          <w:tcPr>
-            <w:tcW w:w="507" w:type="dxa"/>
-          </w:tcPr>
-          <w:p>
-            <w:pPr>
-              <w:spacing w:line="276" w:lineRule="auto"/>
-              <w:jc w:val="center"/>
-              <w:rPr>
-                <w:rFonts w:ascii="Times" w:eastAsiaTheme="minorEastAsia" w:hAnsi="Times"/>
-                <w:b/>
-              </w:rPr>
-            </w:pPr>
-          </w:p>
-        </w:tc>
-        <w:tc>
-          <w:tcPr>
-            <w:tcW w:w="508" w:type="dxa"/>
-          </w:tcPr>
-          <w:p>
-            <w:pPr>
-              <w:spacing w:line="276" w:lineRule="auto"/>
-              <w:jc w:val="center"/>
-              <w:rPr>
-                <w:rFonts w:ascii="Times" w:eastAsiaTheme="minorEastAsia" w:hAnsi="Times"/>
-                <w:b/>
-              </w:rPr>
-            </w:pPr>
-          </w:p>
-        </w:tc>
-        <w:tc>
-          <w:tcPr>
-            <w:tcW w:w="508" w:type="dxa"/>
-          </w:tcPr>
-          <w:p>
-            <w:pPr>
-              <w:spacing w:line="276" w:lineRule="auto"/>
-              <w:jc w:val="center"/>
-              <w:rPr>
-                <w:rFonts w:ascii="Times" w:eastAsiaTheme="minorEastAsia" w:hAnsi="Times"/>
-                <w:b/>
-              </w:rPr>
-            </w:pPr>
-            <w:r>
-              <w:rPr>
-                <w:rFonts w:ascii="Times" w:eastAsiaTheme="minorEastAsia" w:hAnsi="Times"/>
-                <w:b/>
-              </w:rPr>
-              <w:t>1</w:t>
-            </w:r>
-          </w:p>
-        </w:tc>
-        <w:tc>
-          <w:tcPr>
-            <w:tcW w:w="523" w:type="dxa"/>
-            <w:gridSpan w:val="2"/>
-          </w:tcPr>
-          <w:p>
-            <w:pPr>
-              <w:spacing w:line="276" w:lineRule="auto"/>
-              <w:jc w:val="center"/>
-              <w:rPr>
-                <w:rFonts w:ascii="Times" w:eastAsiaTheme="minorEastAsia" w:hAnsi="Times"/>
-                <w:b/>
-              </w:rPr>
-            </w:pPr>
-          </w:p>
-        </w:tc>
-        <w:tc>
-          <w:tcPr>
-            <w:tcW w:w="523" w:type="dxa"/>
-          </w:tcPr>
-          <w:p>
-            <w:pPr>
-              <w:spacing w:line="276" w:lineRule="auto"/>
-              <w:jc w:val="center"/>
-              <w:rPr>
-                <w:rFonts w:ascii="Times" w:eastAsiaTheme="minorEastAsia" w:hAnsi="Times"/>
-                <w:b/>
-              </w:rPr>
-            </w:pPr>
-            <w:r>
-              <w:rPr>
-                <w:rFonts w:ascii="Times" w:eastAsiaTheme="minorEastAsia" w:hAnsi="Times"/>
-                <w:b/>
-              </w:rPr>
-              <w:t>3</w:t>
-            </w:r>
-          </w:p>
-        </w:tc>
-        <w:tc>
-          <w:tcPr>
-            <w:tcW w:w="523" w:type="dxa"/>
-          </w:tcPr>
-          <w:p>
-            <w:pPr>
-              <w:spacing w:line="276" w:lineRule="auto"/>
-              <w:jc w:val="center"/>
-              <w:rPr>
-                <w:rFonts w:ascii="Times" w:eastAsiaTheme="minorEastAsia" w:hAnsi="Times"/>
-                <w:b/>
-              </w:rPr>
-            </w:pPr>
-          </w:p>
-        </w:tc>
-        <w:tc>
-          <w:tcPr>
-            <w:tcW w:w="523" w:type="dxa"/>
-          </w:tcPr>
-          <w:p>
-            <w:pPr>
-              <w:spacing w:line="276" w:lineRule="auto"/>
-              <w:jc w:val="center"/>
-              <w:rPr>
-                <w:rFonts w:ascii="Times" w:eastAsiaTheme="minorEastAsia" w:hAnsi="Times"/>
-                <w:b/>
-              </w:rPr>
-            </w:pPr>
-            <w:r>
-              <w:rPr>
-                <w:rFonts w:ascii="Times" w:eastAsiaTheme="minorEastAsia" w:hAnsi="Times"/>
-                <w:b/>
-              </w:rPr>
-              <w:t>3</w:t>
-            </w:r>
-          </w:p>
-        </w:tc>
-        <w:tc>
-          <w:tcPr>
-            <w:tcW w:w="523" w:type="dxa"/>
-          </w:tcPr>
-          <w:p>
-            <w:pPr>
-              <w:spacing w:line="276" w:lineRule="auto"/>
-              <w:jc w:val="center"/>
-              <w:rPr>
-                <w:rFonts w:ascii="Times" w:eastAsiaTheme="minorEastAsia" w:hAnsi="Times"/>
-                <w:b/>
-              </w:rPr>
-            </w:pPr>
-          </w:p>
-        </w:tc>
-        <w:tc>
-          <w:tcPr>
-            <w:tcW w:w="508" w:type="dxa"/>
-          </w:tcPr>
-          <w:p>
-            <w:pPr>
-              <w:spacing w:line="276" w:lineRule="auto"/>
-              <w:jc w:val="center"/>
-              <w:rPr>
-                <w:rFonts w:ascii="Times" w:eastAsiaTheme="minorEastAsia" w:hAnsi="Times"/>
-                <w:b/>
-              </w:rPr>
-            </w:pPr>
-            <w:r>
-              <w:rPr>
-                <w:rFonts w:ascii="Times" w:eastAsiaTheme="minorEastAsia" w:hAnsi="Times"/>
-                <w:b/>
-              </w:rPr>
-              <w:t>1</w:t>
-            </w:r>
-          </w:p>
-        </w:tc>
-        <w:tc>
-          <w:tcPr>
-            <w:tcW w:w="508" w:type="dxa"/>
-          </w:tcPr>
-          <w:p>
-            <w:pPr>
-              <w:spacing w:line="276" w:lineRule="auto"/>
-              <w:jc w:val="center"/>
-              <w:rPr>
-                <w:rFonts w:ascii="Times" w:eastAsiaTheme="minorEastAsia" w:hAnsi="Times"/>
-                <w:b/>
-              </w:rPr>
-            </w:pPr>
-          </w:p>
-        </w:tc>
-        <w:tc>
-          <w:tcPr>
-            <w:tcW w:w="488" w:type="dxa"/>
-          </w:tcPr>
-          <w:p>
-            <w:pPr>
-              <w:spacing w:line="276" w:lineRule="auto"/>
-              <w:jc w:val="center"/>
-              <w:rPr>
-                <w:rFonts w:ascii="Times" w:eastAsiaTheme="minorEastAsia" w:hAnsi="Times"/>
-                <w:b/>
-              </w:rPr>
-            </w:pPr>
-          </w:p>
-        </w:tc>
-        <w:tc>
-          <w:tcPr>
-            <w:tcW w:w="473" w:type="dxa"/>
-          </w:tcPr>
-          <w:p>
-            <w:pPr>
-              <w:spacing w:line="276" w:lineRule="auto"/>
-              <w:jc w:val="center"/>
-              <w:rPr>
-                <w:rFonts w:ascii="Times" w:eastAsiaTheme="minorEastAsia" w:hAnsi="Times"/>
-                <w:b/>
-              </w:rPr>
-            </w:pPr>
-          </w:p>
-        </w:tc>
-        <w:tc>
-          <w:tcPr>
-            <w:tcW w:w="999" w:type="dxa"/>
-          </w:tcPr>
-          <w:p>
-            <w:pPr>
-              <w:spacing w:line="276" w:lineRule="auto"/>
-              <w:rPr>
-                <w:rFonts w:ascii="Times" w:eastAsiaTheme="minorEastAsia" w:hAnsi="Times"/>
-              </w:rPr>
-            </w:pPr>
-            <w:r>
-              <w:rPr>
-                <w:rFonts w:ascii="Times" w:eastAsiaTheme="minorEastAsia" w:hAnsi="Times"/>
-              </w:rPr>
-              <w:t>Fila 3</w:t>
-            </w:r>
-          </w:p>
-        </w:tc>
-      </w:tr>
-      <w:tr>
-        <w:trPr>
-          <w:gridAfter w:val="1"/>
-          <w:wAfter w:w="1412" w:type="dxa"/>
-          <w:trHeight w:val="322"/>
-          <w:jc w:val="center"/>
-        </w:trPr>
-        <w:tc>
-          <w:tcPr>
-            <w:tcW w:w="507" w:type="dxa"/>
-          </w:tcPr>
-          <w:p>
-            <w:pPr>
-              <w:spacing w:line="276" w:lineRule="auto"/>
-              <w:jc w:val="center"/>
-              <w:rPr>
-                <w:rFonts w:ascii="Times" w:eastAsiaTheme="minorEastAsia" w:hAnsi="Times"/>
-                <w:b/>
-              </w:rPr>
-            </w:pPr>
-          </w:p>
-        </w:tc>
-        <w:tc>
-          <w:tcPr>
-            <w:tcW w:w="507" w:type="dxa"/>
-          </w:tcPr>
-          <w:p>
-            <w:pPr>
-              <w:spacing w:line="276" w:lineRule="auto"/>
-              <w:jc w:val="center"/>
-              <w:rPr>
-                <w:rFonts w:ascii="Times" w:eastAsiaTheme="minorEastAsia" w:hAnsi="Times"/>
-                <w:b/>
-              </w:rPr>
-            </w:pPr>
-          </w:p>
-        </w:tc>
-        <w:tc>
-          <w:tcPr>
-            <w:tcW w:w="508" w:type="dxa"/>
-          </w:tcPr>
-          <w:p>
-            <w:pPr>
-              <w:spacing w:line="276" w:lineRule="auto"/>
-              <w:jc w:val="center"/>
-              <w:rPr>
-                <w:rFonts w:ascii="Times" w:eastAsiaTheme="minorEastAsia" w:hAnsi="Times"/>
-                <w:b/>
-              </w:rPr>
-            </w:pPr>
-            <w:r>
-              <w:rPr>
-                <w:rFonts w:ascii="Times" w:eastAsiaTheme="minorEastAsia" w:hAnsi="Times"/>
-                <w:b/>
-              </w:rPr>
-              <w:t>1</w:t>
-            </w:r>
-          </w:p>
-        </w:tc>
-        <w:tc>
-          <w:tcPr>
-            <w:tcW w:w="508" w:type="dxa"/>
-          </w:tcPr>
-          <w:p>
-            <w:pPr>
-              <w:spacing w:line="276" w:lineRule="auto"/>
-              <w:jc w:val="center"/>
-              <w:rPr>
-                <w:rFonts w:ascii="Times" w:eastAsiaTheme="minorEastAsia" w:hAnsi="Times"/>
-                <w:b/>
-              </w:rPr>
-            </w:pPr>
-          </w:p>
-        </w:tc>
-        <w:tc>
-          <w:tcPr>
-            <w:tcW w:w="523" w:type="dxa"/>
-            <w:gridSpan w:val="2"/>
-          </w:tcPr>
-          <w:p>
-            <w:pPr>
-              <w:spacing w:line="276" w:lineRule="auto"/>
-              <w:jc w:val="center"/>
-              <w:rPr>
-                <w:rFonts w:ascii="Times" w:eastAsiaTheme="minorEastAsia" w:hAnsi="Times"/>
-                <w:b/>
-              </w:rPr>
-            </w:pPr>
-            <w:r>
-              <w:rPr>
-                <w:rFonts w:ascii="Times" w:eastAsiaTheme="minorEastAsia" w:hAnsi="Times"/>
-                <w:b/>
-              </w:rPr>
-              <w:t>4</w:t>
-            </w:r>
-          </w:p>
-        </w:tc>
-        <w:tc>
-          <w:tcPr>
-            <w:tcW w:w="523" w:type="dxa"/>
-          </w:tcPr>
-          <w:p>
-            <w:pPr>
-              <w:spacing w:line="276" w:lineRule="auto"/>
-              <w:jc w:val="center"/>
-              <w:rPr>
-                <w:rFonts w:ascii="Times" w:eastAsiaTheme="minorEastAsia" w:hAnsi="Times"/>
-                <w:b/>
-              </w:rPr>
-            </w:pPr>
-          </w:p>
-        </w:tc>
-        <w:tc>
-          <w:tcPr>
-            <w:tcW w:w="523" w:type="dxa"/>
-          </w:tcPr>
-          <w:p>
-            <w:pPr>
-              <w:spacing w:line="276" w:lineRule="auto"/>
-              <w:jc w:val="center"/>
-              <w:rPr>
-                <w:rFonts w:ascii="Times" w:eastAsiaTheme="minorEastAsia" w:hAnsi="Times"/>
-                <w:b/>
-              </w:rPr>
-            </w:pPr>
-            <w:r>
-              <w:rPr>
-                <w:rFonts w:ascii="Times" w:eastAsiaTheme="minorEastAsia" w:hAnsi="Times"/>
-                <w:b/>
-              </w:rPr>
-              <w:t>6</w:t>
-            </w:r>
-          </w:p>
-        </w:tc>
-        <w:tc>
-          <w:tcPr>
-            <w:tcW w:w="523" w:type="dxa"/>
-          </w:tcPr>
-          <w:p>
-            <w:pPr>
-              <w:spacing w:line="276" w:lineRule="auto"/>
-              <w:jc w:val="center"/>
-              <w:rPr>
-                <w:rFonts w:ascii="Times" w:eastAsiaTheme="minorEastAsia" w:hAnsi="Times"/>
-                <w:b/>
-              </w:rPr>
-            </w:pPr>
-          </w:p>
-        </w:tc>
-        <w:tc>
-          <w:tcPr>
-            <w:tcW w:w="523" w:type="dxa"/>
-          </w:tcPr>
-          <w:p>
-            <w:pPr>
-              <w:spacing w:line="276" w:lineRule="auto"/>
-              <w:jc w:val="center"/>
-              <w:rPr>
-                <w:rFonts w:ascii="Times" w:eastAsiaTheme="minorEastAsia" w:hAnsi="Times"/>
-                <w:b/>
-              </w:rPr>
-            </w:pPr>
-            <w:r>
-              <w:rPr>
-                <w:rFonts w:ascii="Times" w:eastAsiaTheme="minorEastAsia" w:hAnsi="Times"/>
-                <w:b/>
-              </w:rPr>
-              <w:t>4</w:t>
-            </w:r>
-          </w:p>
-        </w:tc>
-        <w:tc>
-          <w:tcPr>
-            <w:tcW w:w="508" w:type="dxa"/>
-          </w:tcPr>
-          <w:p>
-            <w:pPr>
-              <w:spacing w:line="276" w:lineRule="auto"/>
-              <w:jc w:val="center"/>
-              <w:rPr>
-                <w:rFonts w:ascii="Times" w:eastAsiaTheme="minorEastAsia" w:hAnsi="Times"/>
-                <w:b/>
-              </w:rPr>
-            </w:pPr>
-          </w:p>
-        </w:tc>
-        <w:tc>
-          <w:tcPr>
-            <w:tcW w:w="508" w:type="dxa"/>
-          </w:tcPr>
-          <w:p>
-            <w:pPr>
-              <w:spacing w:line="276" w:lineRule="auto"/>
-              <w:jc w:val="center"/>
-              <w:rPr>
-                <w:rFonts w:ascii="Times" w:eastAsiaTheme="minorEastAsia" w:hAnsi="Times"/>
-                <w:b/>
-              </w:rPr>
-            </w:pPr>
-            <w:r>
-              <w:rPr>
-                <w:rFonts w:ascii="Times" w:eastAsiaTheme="minorEastAsia" w:hAnsi="Times"/>
-                <w:b/>
-              </w:rPr>
-              <w:t>1</w:t>
-            </w:r>
-          </w:p>
-        </w:tc>
-        <w:tc>
-          <w:tcPr>
-            <w:tcW w:w="488" w:type="dxa"/>
-          </w:tcPr>
-          <w:p>
-            <w:pPr>
-              <w:spacing w:line="276" w:lineRule="auto"/>
-              <w:jc w:val="center"/>
-              <w:rPr>
-                <w:rFonts w:ascii="Times" w:eastAsiaTheme="minorEastAsia" w:hAnsi="Times"/>
-                <w:b/>
-              </w:rPr>
-            </w:pPr>
-          </w:p>
-        </w:tc>
-        <w:tc>
-          <w:tcPr>
-            <w:tcW w:w="473" w:type="dxa"/>
-          </w:tcPr>
-          <w:p>
-            <w:pPr>
-              <w:spacing w:line="276" w:lineRule="auto"/>
-              <w:jc w:val="center"/>
-              <w:rPr>
-                <w:rFonts w:ascii="Times" w:eastAsiaTheme="minorEastAsia" w:hAnsi="Times"/>
-                <w:b/>
-              </w:rPr>
-            </w:pPr>
-          </w:p>
-        </w:tc>
-        <w:tc>
-          <w:tcPr>
-            <w:tcW w:w="999" w:type="dxa"/>
-          </w:tcPr>
-          <w:p>
-            <w:pPr>
-              <w:spacing w:line="276" w:lineRule="auto"/>
-              <w:rPr>
-                <w:rFonts w:ascii="Times" w:eastAsiaTheme="minorEastAsia" w:hAnsi="Times"/>
-              </w:rPr>
-            </w:pPr>
-            <w:r>
-              <w:rPr>
-                <w:rFonts w:ascii="Times" w:eastAsiaTheme="minorEastAsia" w:hAnsi="Times"/>
-              </w:rPr>
-              <w:t>Fila 4</w:t>
-            </w:r>
-          </w:p>
-        </w:tc>
-      </w:tr>
-      <w:tr>
-        <w:trPr>
-          <w:gridAfter w:val="1"/>
-          <w:wAfter w:w="1412" w:type="dxa"/>
-          <w:trHeight w:val="322"/>
-          <w:jc w:val="center"/>
-        </w:trPr>
-        <w:tc>
-          <w:tcPr>
-            <w:tcW w:w="507" w:type="dxa"/>
-          </w:tcPr>
-          <w:p>
-            <w:pPr>
-              <w:spacing w:line="276" w:lineRule="auto"/>
-              <w:jc w:val="center"/>
-              <w:rPr>
-                <w:rFonts w:ascii="Times" w:eastAsiaTheme="minorEastAsia" w:hAnsi="Times"/>
-                <w:b/>
-              </w:rPr>
-            </w:pPr>
-          </w:p>
-        </w:tc>
-        <w:tc>
-          <w:tcPr>
-            <w:tcW w:w="507" w:type="dxa"/>
-          </w:tcPr>
-          <w:p>
-            <w:pPr>
-              <w:spacing w:line="276" w:lineRule="auto"/>
-              <w:jc w:val="center"/>
-              <w:rPr>
-                <w:rFonts w:ascii="Times" w:eastAsiaTheme="minorEastAsia" w:hAnsi="Times"/>
-                <w:b/>
-              </w:rPr>
-            </w:pPr>
-            <w:r>
-              <w:rPr>
-                <w:rFonts w:ascii="Times" w:eastAsiaTheme="minorEastAsia" w:hAnsi="Times"/>
-                <w:b/>
-              </w:rPr>
-              <w:t>1</w:t>
-            </w:r>
-          </w:p>
-        </w:tc>
-        <w:tc>
-          <w:tcPr>
-            <w:tcW w:w="508" w:type="dxa"/>
-          </w:tcPr>
-          <w:p>
-            <w:pPr>
-              <w:spacing w:line="276" w:lineRule="auto"/>
-              <w:jc w:val="center"/>
-              <w:rPr>
-                <w:rFonts w:ascii="Times" w:eastAsiaTheme="minorEastAsia" w:hAnsi="Times"/>
-                <w:b/>
-              </w:rPr>
-            </w:pPr>
-          </w:p>
-        </w:tc>
-        <w:tc>
-          <w:tcPr>
-            <w:tcW w:w="508" w:type="dxa"/>
-          </w:tcPr>
-          <w:p>
-            <w:pPr>
-              <w:spacing w:line="276" w:lineRule="auto"/>
-              <w:jc w:val="center"/>
-              <w:rPr>
-                <w:rFonts w:ascii="Times" w:eastAsiaTheme="minorEastAsia" w:hAnsi="Times"/>
-                <w:b/>
-              </w:rPr>
-            </w:pPr>
-            <w:r>
-              <w:rPr>
-                <w:rFonts w:ascii="Times" w:eastAsiaTheme="minorEastAsia" w:hAnsi="Times"/>
-                <w:b/>
-              </w:rPr>
-              <w:t>5</w:t>
-            </w:r>
-          </w:p>
-        </w:tc>
-        <w:tc>
-          <w:tcPr>
-            <w:tcW w:w="523" w:type="dxa"/>
-            <w:gridSpan w:val="2"/>
-          </w:tcPr>
-          <w:p>
-            <w:pPr>
-              <w:spacing w:line="276" w:lineRule="auto"/>
-              <w:jc w:val="center"/>
-              <w:rPr>
-                <w:rFonts w:ascii="Times" w:eastAsiaTheme="minorEastAsia" w:hAnsi="Times"/>
-                <w:b/>
-              </w:rPr>
-            </w:pPr>
-          </w:p>
-        </w:tc>
-        <w:tc>
-          <w:tcPr>
-            <w:tcW w:w="523" w:type="dxa"/>
-          </w:tcPr>
-          <w:p>
-            <w:pPr>
-              <w:spacing w:line="276" w:lineRule="auto"/>
-              <w:jc w:val="center"/>
-              <w:rPr>
-                <w:rFonts w:ascii="Times" w:eastAsiaTheme="minorEastAsia" w:hAnsi="Times"/>
-                <w:b/>
-              </w:rPr>
-            </w:pPr>
-            <w:r>
-              <w:rPr>
-                <w:rFonts w:ascii="Times" w:eastAsiaTheme="minorEastAsia" w:hAnsi="Times"/>
-                <w:b/>
-              </w:rPr>
-              <w:t>10</w:t>
-            </w:r>
-          </w:p>
-        </w:tc>
-        <w:tc>
-          <w:tcPr>
-            <w:tcW w:w="523" w:type="dxa"/>
-          </w:tcPr>
-          <w:p>
-            <w:pPr>
-              <w:spacing w:line="276" w:lineRule="auto"/>
-              <w:jc w:val="center"/>
-              <w:rPr>
-                <w:rFonts w:ascii="Times" w:eastAsiaTheme="minorEastAsia" w:hAnsi="Times"/>
-                <w:b/>
-              </w:rPr>
-            </w:pPr>
-          </w:p>
-        </w:tc>
-        <w:tc>
-          <w:tcPr>
-            <w:tcW w:w="523" w:type="dxa"/>
-          </w:tcPr>
-          <w:p>
-            <w:pPr>
-              <w:spacing w:line="276" w:lineRule="auto"/>
-              <w:jc w:val="center"/>
-              <w:rPr>
-                <w:rFonts w:ascii="Times" w:eastAsiaTheme="minorEastAsia" w:hAnsi="Times"/>
-                <w:b/>
-              </w:rPr>
-            </w:pPr>
-            <w:r>
-              <w:rPr>
-                <w:rFonts w:ascii="Times" w:eastAsiaTheme="minorEastAsia" w:hAnsi="Times"/>
-                <w:b/>
-              </w:rPr>
-              <w:t>10</w:t>
-            </w:r>
-          </w:p>
-        </w:tc>
-        <w:tc>
-          <w:tcPr>
-            <w:tcW w:w="523" w:type="dxa"/>
-          </w:tcPr>
-          <w:p>
-            <w:pPr>
-              <w:spacing w:line="276" w:lineRule="auto"/>
-              <w:jc w:val="center"/>
-              <w:rPr>
-                <w:rFonts w:ascii="Times" w:eastAsiaTheme="minorEastAsia" w:hAnsi="Times"/>
-                <w:b/>
-              </w:rPr>
-            </w:pPr>
-          </w:p>
-        </w:tc>
-        <w:tc>
-          <w:tcPr>
-            <w:tcW w:w="508" w:type="dxa"/>
-          </w:tcPr>
-          <w:p>
-            <w:pPr>
-              <w:spacing w:line="276" w:lineRule="auto"/>
-              <w:jc w:val="center"/>
-              <w:rPr>
-                <w:rFonts w:ascii="Times" w:eastAsiaTheme="minorEastAsia" w:hAnsi="Times"/>
-                <w:b/>
-              </w:rPr>
-            </w:pPr>
-            <w:r>
-              <w:rPr>
-                <w:rFonts w:ascii="Times" w:eastAsiaTheme="minorEastAsia" w:hAnsi="Times"/>
-                <w:b/>
-              </w:rPr>
-              <w:t>5</w:t>
-            </w:r>
-          </w:p>
-        </w:tc>
-        <w:tc>
-          <w:tcPr>
-            <w:tcW w:w="508" w:type="dxa"/>
-          </w:tcPr>
-          <w:p>
-            <w:pPr>
-              <w:spacing w:line="276" w:lineRule="auto"/>
-              <w:jc w:val="center"/>
-              <w:rPr>
-                <w:rFonts w:ascii="Times" w:eastAsiaTheme="minorEastAsia" w:hAnsi="Times"/>
-                <w:b/>
-              </w:rPr>
-            </w:pPr>
-          </w:p>
-        </w:tc>
-        <w:tc>
-          <w:tcPr>
-            <w:tcW w:w="488" w:type="dxa"/>
-          </w:tcPr>
-          <w:p>
-            <w:pPr>
-              <w:spacing w:line="276" w:lineRule="auto"/>
-              <w:jc w:val="center"/>
-              <w:rPr>
-                <w:rFonts w:ascii="Times" w:eastAsiaTheme="minorEastAsia" w:hAnsi="Times"/>
-                <w:b/>
-              </w:rPr>
-            </w:pPr>
-            <w:r>
-              <w:rPr>
-                <w:rFonts w:ascii="Times" w:eastAsiaTheme="minorEastAsia" w:hAnsi="Times"/>
-                <w:b/>
-              </w:rPr>
-              <w:t>1</w:t>
-            </w:r>
-          </w:p>
-        </w:tc>
-        <w:tc>
-          <w:tcPr>
-            <w:tcW w:w="473" w:type="dxa"/>
-          </w:tcPr>
-          <w:p>
-            <w:pPr>
-              <w:spacing w:line="276" w:lineRule="auto"/>
-              <w:jc w:val="center"/>
-              <w:rPr>
-                <w:rFonts w:ascii="Times" w:eastAsiaTheme="minorEastAsia" w:hAnsi="Times"/>
-                <w:b/>
-              </w:rPr>
-            </w:pPr>
-          </w:p>
-        </w:tc>
-        <w:tc>
-          <w:tcPr>
-            <w:tcW w:w="999" w:type="dxa"/>
-          </w:tcPr>
-          <w:p>
-            <w:pPr>
-              <w:spacing w:line="276" w:lineRule="auto"/>
-              <w:rPr>
-                <w:rFonts w:ascii="Times" w:eastAsiaTheme="minorEastAsia" w:hAnsi="Times"/>
-              </w:rPr>
-            </w:pPr>
-            <w:r>
-              <w:rPr>
-                <w:rFonts w:ascii="Times" w:eastAsiaTheme="minorEastAsia" w:hAnsi="Times"/>
-              </w:rPr>
-              <w:t>Fila 5</w:t>
-            </w:r>
-          </w:p>
-        </w:tc>
-      </w:tr>
-      <w:tr>
-        <w:trPr>
-          <w:gridAfter w:val="1"/>
-          <w:wAfter w:w="1412" w:type="dxa"/>
-          <w:trHeight w:val="307"/>
-          <w:jc w:val="center"/>
-        </w:trPr>
-        <w:tc>
-          <w:tcPr>
-            <w:tcW w:w="507" w:type="dxa"/>
-          </w:tcPr>
-          <w:p>
-            <w:pPr>
-              <w:spacing w:line="276" w:lineRule="auto"/>
-              <w:jc w:val="center"/>
-              <w:rPr>
-                <w:rFonts w:ascii="Times" w:eastAsiaTheme="minorEastAsia" w:hAnsi="Times"/>
-                <w:b/>
-              </w:rPr>
-            </w:pPr>
-            <w:r>
-              <w:rPr>
-                <w:rFonts w:ascii="Times" w:eastAsiaTheme="minorEastAsia" w:hAnsi="Times"/>
-                <w:b/>
-              </w:rPr>
-              <w:t>1</w:t>
-            </w:r>
-          </w:p>
-        </w:tc>
-        <w:tc>
-          <w:tcPr>
-            <w:tcW w:w="507" w:type="dxa"/>
-          </w:tcPr>
-          <w:p>
-            <w:pPr>
-              <w:spacing w:line="276" w:lineRule="auto"/>
-              <w:jc w:val="center"/>
-              <w:rPr>
-                <w:rFonts w:ascii="Times" w:eastAsiaTheme="minorEastAsia" w:hAnsi="Times"/>
-                <w:b/>
-              </w:rPr>
-            </w:pPr>
-          </w:p>
-        </w:tc>
-        <w:tc>
-          <w:tcPr>
-            <w:tcW w:w="508" w:type="dxa"/>
-          </w:tcPr>
-          <w:p>
-            <w:pPr>
-              <w:spacing w:line="276" w:lineRule="auto"/>
-              <w:jc w:val="center"/>
-              <w:rPr>
-                <w:rFonts w:ascii="Times" w:eastAsiaTheme="minorEastAsia" w:hAnsi="Times"/>
-                <w:b/>
-              </w:rPr>
-            </w:pPr>
-            <w:r>
-              <w:rPr>
-                <w:rFonts w:ascii="Times" w:eastAsiaTheme="minorEastAsia" w:hAnsi="Times"/>
-                <w:b/>
-              </w:rPr>
-              <w:t>6</w:t>
-            </w:r>
-          </w:p>
-        </w:tc>
-        <w:tc>
-          <w:tcPr>
-            <w:tcW w:w="508" w:type="dxa"/>
-          </w:tcPr>
-          <w:p>
-            <w:pPr>
-              <w:spacing w:line="276" w:lineRule="auto"/>
-              <w:jc w:val="center"/>
-              <w:rPr>
-                <w:rFonts w:ascii="Times" w:eastAsiaTheme="minorEastAsia" w:hAnsi="Times"/>
-                <w:b/>
-              </w:rPr>
-            </w:pPr>
-          </w:p>
-        </w:tc>
-        <w:tc>
-          <w:tcPr>
-            <w:tcW w:w="523" w:type="dxa"/>
-            <w:gridSpan w:val="2"/>
-          </w:tcPr>
-          <w:p>
-            <w:pPr>
-              <w:spacing w:line="276" w:lineRule="auto"/>
-              <w:jc w:val="center"/>
-              <w:rPr>
-                <w:rFonts w:ascii="Times" w:eastAsiaTheme="minorEastAsia" w:hAnsi="Times"/>
-                <w:b/>
-              </w:rPr>
-            </w:pPr>
-            <w:r>
-              <w:rPr>
-                <w:rFonts w:ascii="Times" w:eastAsiaTheme="minorEastAsia" w:hAnsi="Times"/>
-                <w:b/>
-              </w:rPr>
-              <w:t>15</w:t>
-            </w:r>
-          </w:p>
-        </w:tc>
-        <w:tc>
-          <w:tcPr>
-            <w:tcW w:w="523" w:type="dxa"/>
-          </w:tcPr>
-          <w:p>
-            <w:pPr>
-              <w:spacing w:line="276" w:lineRule="auto"/>
-              <w:jc w:val="center"/>
-              <w:rPr>
-                <w:rFonts w:ascii="Times" w:eastAsiaTheme="minorEastAsia" w:hAnsi="Times"/>
-                <w:b/>
-              </w:rPr>
-            </w:pPr>
-          </w:p>
-        </w:tc>
-        <w:tc>
-          <w:tcPr>
-            <w:tcW w:w="523" w:type="dxa"/>
-          </w:tcPr>
-          <w:p>
-            <w:pPr>
-              <w:spacing w:line="276" w:lineRule="auto"/>
-              <w:jc w:val="center"/>
-              <w:rPr>
-                <w:rFonts w:ascii="Times" w:eastAsiaTheme="minorEastAsia" w:hAnsi="Times"/>
-                <w:b/>
-              </w:rPr>
-            </w:pPr>
-            <w:r>
-              <w:rPr>
-                <w:rFonts w:ascii="Times" w:eastAsiaTheme="minorEastAsia" w:hAnsi="Times"/>
-                <w:b/>
-              </w:rPr>
-              <w:t>20</w:t>
-            </w:r>
-          </w:p>
-        </w:tc>
-        <w:tc>
-          <w:tcPr>
-            <w:tcW w:w="523" w:type="dxa"/>
-          </w:tcPr>
-          <w:p>
-            <w:pPr>
-              <w:spacing w:line="276" w:lineRule="auto"/>
-              <w:jc w:val="center"/>
-              <w:rPr>
-                <w:rFonts w:ascii="Times" w:eastAsiaTheme="minorEastAsia" w:hAnsi="Times"/>
-                <w:b/>
-              </w:rPr>
-            </w:pPr>
-          </w:p>
-        </w:tc>
-        <w:tc>
-          <w:tcPr>
-            <w:tcW w:w="523" w:type="dxa"/>
-          </w:tcPr>
-          <w:p>
-            <w:pPr>
-              <w:spacing w:line="276" w:lineRule="auto"/>
-              <w:jc w:val="center"/>
-              <w:rPr>
-                <w:rFonts w:ascii="Times" w:eastAsiaTheme="minorEastAsia" w:hAnsi="Times"/>
-                <w:b/>
-              </w:rPr>
-            </w:pPr>
-            <w:r>
-              <w:rPr>
-                <w:rFonts w:ascii="Times" w:eastAsiaTheme="minorEastAsia" w:hAnsi="Times"/>
-                <w:b/>
-              </w:rPr>
-              <w:t>15</w:t>
-            </w:r>
-          </w:p>
-        </w:tc>
-        <w:tc>
-          <w:tcPr>
-            <w:tcW w:w="508" w:type="dxa"/>
-          </w:tcPr>
-          <w:p>
-            <w:pPr>
-              <w:spacing w:line="276" w:lineRule="auto"/>
-              <w:jc w:val="center"/>
-              <w:rPr>
-                <w:rFonts w:ascii="Times" w:eastAsiaTheme="minorEastAsia" w:hAnsi="Times"/>
-                <w:b/>
-              </w:rPr>
-            </w:pPr>
-          </w:p>
-        </w:tc>
-        <w:tc>
-          <w:tcPr>
-            <w:tcW w:w="508" w:type="dxa"/>
-          </w:tcPr>
-          <w:p>
-            <w:pPr>
-              <w:spacing w:line="276" w:lineRule="auto"/>
-              <w:jc w:val="center"/>
-              <w:rPr>
-                <w:rFonts w:ascii="Times" w:eastAsiaTheme="minorEastAsia" w:hAnsi="Times"/>
-                <w:b/>
-              </w:rPr>
-            </w:pPr>
-            <w:r>
-              <w:rPr>
-                <w:rFonts w:ascii="Times" w:eastAsiaTheme="minorEastAsia" w:hAnsi="Times"/>
-                <w:b/>
-              </w:rPr>
-              <w:t>6</w:t>
-            </w:r>
-          </w:p>
-        </w:tc>
-        <w:tc>
-          <w:tcPr>
-            <w:tcW w:w="488" w:type="dxa"/>
-          </w:tcPr>
-          <w:p>
-            <w:pPr>
-              <w:spacing w:line="276" w:lineRule="auto"/>
-              <w:jc w:val="center"/>
-              <w:rPr>
-                <w:rFonts w:ascii="Times" w:eastAsiaTheme="minorEastAsia" w:hAnsi="Times"/>
-                <w:b/>
-              </w:rPr>
-            </w:pPr>
-          </w:p>
-        </w:tc>
-        <w:tc>
-          <w:tcPr>
-            <w:tcW w:w="473" w:type="dxa"/>
-          </w:tcPr>
-          <w:p>
-            <w:pPr>
-              <w:spacing w:line="276" w:lineRule="auto"/>
-              <w:jc w:val="center"/>
-              <w:rPr>
-                <w:rFonts w:ascii="Times" w:eastAsiaTheme="minorEastAsia" w:hAnsi="Times"/>
-                <w:b/>
-              </w:rPr>
-            </w:pPr>
-            <w:r>
-              <w:rPr>
-                <w:rFonts w:ascii="Times" w:eastAsiaTheme="minorEastAsia" w:hAnsi="Times"/>
-                <w:b/>
-              </w:rPr>
-              <w:t>1</w:t>
-            </w:r>
-          </w:p>
-        </w:tc>
-        <w:tc>
-          <w:tcPr>
-            <w:tcW w:w="999" w:type="dxa"/>
-          </w:tcPr>
-          <w:p>
-            <w:pPr>
-              <w:spacing w:line="276" w:lineRule="auto"/>
-              <w:rPr>
-                <w:rFonts w:ascii="Times" w:eastAsiaTheme="minorEastAsia" w:hAnsi="Times"/>
-              </w:rPr>
-            </w:pPr>
-            <w:r>
-              <w:rPr>
-                <w:rFonts w:ascii="Times" w:eastAsiaTheme="minorEastAsia" w:hAnsi="Times"/>
-              </w:rPr>
-              <w:t>Fila 6</w:t>
-            </w:r>
-          </w:p>
-        </w:tc>
-      </w:tr>
-      <w:tr>
-        <w:trPr>
-          <w:gridAfter w:val="1"/>
-          <w:wAfter w:w="1412" w:type="dxa"/>
           <w:trHeight w:val="337"/>
           <w:jc w:val="center"/>
         </w:trPr>
@@ -21213,252 +19478,6 @@
           <w:tcPr>
             <w:tcW w:w="507" w:type="dxa"/>
           </w:tcPr>
-          <w:p>
-            <w:pPr>
-              <w:spacing w:line="276" w:lineRule="auto"/>
-              <w:rPr>
-                <w:rFonts w:ascii="Times" w:eastAsiaTheme="minorEastAsia" w:hAnsi="Times"/>
-              </w:rPr>
-            </w:pPr>
-          </w:p>
-          <w:p>
-            <w:pPr>
-              <w:spacing w:line="276" w:lineRule="auto"/>
-              <w:rPr>
-                <w:rFonts w:ascii="Times" w:eastAsiaTheme="minorEastAsia" w:hAnsi="Times"/>
-              </w:rPr>
-            </w:pPr>
-          </w:p>
-        </w:tc>
-        <w:tc>
-          <w:tcPr>
-            <w:tcW w:w="507" w:type="dxa"/>
-          </w:tcPr>
-          <w:p>
-            <w:pPr>
-              <w:spacing w:line="276" w:lineRule="auto"/>
-              <w:rPr>
-                <w:rFonts w:ascii="Times" w:eastAsiaTheme="minorEastAsia" w:hAnsi="Times"/>
-              </w:rPr>
-            </w:pPr>
-          </w:p>
-        </w:tc>
-        <w:tc>
-          <w:tcPr>
-            <w:tcW w:w="508" w:type="dxa"/>
-          </w:tcPr>
-          <w:p>
-            <w:pPr>
-              <w:spacing w:line="276" w:lineRule="auto"/>
-              <w:rPr>
-                <w:rFonts w:ascii="Times" w:eastAsiaTheme="minorEastAsia" w:hAnsi="Times"/>
-              </w:rPr>
-            </w:pPr>
-          </w:p>
-        </w:tc>
-        <w:tc>
-          <w:tcPr>
-            <w:tcW w:w="508" w:type="dxa"/>
-          </w:tcPr>
-          <w:p>
-            <w:pPr>
-              <w:spacing w:line="276" w:lineRule="auto"/>
-              <w:rPr>
-                <w:rFonts w:ascii="Times" w:eastAsiaTheme="minorEastAsia" w:hAnsi="Times"/>
-              </w:rPr>
-            </w:pPr>
-          </w:p>
-        </w:tc>
-        <w:tc>
-          <w:tcPr>
-            <w:tcW w:w="523" w:type="dxa"/>
-            <w:gridSpan w:val="2"/>
-          </w:tcPr>
-          <w:p>
-            <w:pPr>
-              <w:spacing w:line="276" w:lineRule="auto"/>
-              <w:rPr>
-                <w:rFonts w:ascii="Times" w:eastAsiaTheme="minorEastAsia" w:hAnsi="Times"/>
-              </w:rPr>
-            </w:pPr>
-          </w:p>
-        </w:tc>
-        <w:tc>
-          <w:tcPr>
-            <w:tcW w:w="523" w:type="dxa"/>
-          </w:tcPr>
-          <w:p>
-            <w:pPr>
-              <w:spacing w:line="276" w:lineRule="auto"/>
-              <w:rPr>
-                <w:rFonts w:ascii="Times" w:eastAsiaTheme="minorEastAsia" w:hAnsi="Times"/>
-              </w:rPr>
-            </w:pPr>
-          </w:p>
-        </w:tc>
-        <w:tc>
-          <w:tcPr>
-            <w:tcW w:w="523" w:type="dxa"/>
-          </w:tcPr>
-          <w:p>
-            <w:pPr>
-              <w:jc w:val="center"/>
-              <w:rPr>
-                <w:rFonts w:ascii="Times" w:eastAsiaTheme="minorEastAsia" w:hAnsi="Times"/>
-                <w:b/>
-              </w:rPr>
-            </w:pPr>
-            <w:r>
-              <w:rPr>
-                <w:rFonts w:ascii="Times" w:eastAsiaTheme="minorEastAsia" w:hAnsi="Times"/>
-                <w:b/>
-              </w:rPr>
-              <w:t>.</w:t>
-            </w:r>
-          </w:p>
-          <w:p>
-            <w:pPr>
-              <w:jc w:val="center"/>
-              <w:rPr>
-                <w:rFonts w:ascii="Times" w:eastAsiaTheme="minorEastAsia" w:hAnsi="Times"/>
-                <w:b/>
-              </w:rPr>
-            </w:pPr>
-            <w:r>
-              <w:rPr>
-                <w:rFonts w:ascii="Times" w:eastAsiaTheme="minorEastAsia" w:hAnsi="Times"/>
-                <w:b/>
-              </w:rPr>
-              <w:t>.</w:t>
-            </w:r>
-          </w:p>
-          <w:p>
-            <w:pPr>
-              <w:jc w:val="center"/>
-              <w:rPr>
-                <w:rFonts w:ascii="Times" w:eastAsiaTheme="minorEastAsia" w:hAnsi="Times"/>
-              </w:rPr>
-            </w:pPr>
-            <w:r>
-              <w:rPr>
-                <w:rFonts w:ascii="Times" w:eastAsiaTheme="minorEastAsia" w:hAnsi="Times"/>
-                <w:b/>
-              </w:rPr>
-              <w:t>.</w:t>
-            </w:r>
-          </w:p>
-        </w:tc>
-        <w:tc>
-          <w:tcPr>
-            <w:tcW w:w="523" w:type="dxa"/>
-          </w:tcPr>
-          <w:p>
-            <w:pPr>
-              <w:spacing w:line="276" w:lineRule="auto"/>
-              <w:rPr>
-                <w:rFonts w:ascii="Times" w:eastAsiaTheme="minorEastAsia" w:hAnsi="Times"/>
-              </w:rPr>
-            </w:pPr>
-          </w:p>
-        </w:tc>
-        <w:tc>
-          <w:tcPr>
-            <w:tcW w:w="523" w:type="dxa"/>
-          </w:tcPr>
-          <w:p>
-            <w:pPr>
-              <w:spacing w:line="276" w:lineRule="auto"/>
-              <w:rPr>
-                <w:rFonts w:ascii="Times" w:eastAsiaTheme="minorEastAsia" w:hAnsi="Times"/>
-              </w:rPr>
-            </w:pPr>
-          </w:p>
-        </w:tc>
-        <w:tc>
-          <w:tcPr>
-            <w:tcW w:w="508" w:type="dxa"/>
-          </w:tcPr>
-          <w:p>
-            <w:pPr>
-              <w:spacing w:line="276" w:lineRule="auto"/>
-              <w:rPr>
-                <w:rFonts w:ascii="Times" w:eastAsiaTheme="minorEastAsia" w:hAnsi="Times"/>
-              </w:rPr>
-            </w:pPr>
-          </w:p>
-        </w:tc>
-        <w:tc>
-          <w:tcPr>
-            <w:tcW w:w="508" w:type="dxa"/>
-          </w:tcPr>
-          <w:p>
-            <w:pPr>
-              <w:spacing w:line="276" w:lineRule="auto"/>
-              <w:rPr>
-                <w:rFonts w:ascii="Times" w:eastAsiaTheme="minorEastAsia" w:hAnsi="Times"/>
-              </w:rPr>
-            </w:pPr>
-          </w:p>
-        </w:tc>
-        <w:tc>
-          <w:tcPr>
-            <w:tcW w:w="488" w:type="dxa"/>
-          </w:tcPr>
-          <w:p>
-            <w:pPr>
-              <w:spacing w:line="276" w:lineRule="auto"/>
-              <w:rPr>
-                <w:rFonts w:ascii="Times" w:eastAsiaTheme="minorEastAsia" w:hAnsi="Times"/>
-              </w:rPr>
-            </w:pPr>
-          </w:p>
-        </w:tc>
-        <w:tc>
-          <w:tcPr>
-            <w:tcW w:w="473" w:type="dxa"/>
-          </w:tcPr>
-          <w:p>
-            <w:pPr>
-              <w:spacing w:line="276" w:lineRule="auto"/>
-              <w:rPr>
-                <w:rFonts w:ascii="Times" w:eastAsiaTheme="minorEastAsia" w:hAnsi="Times"/>
-              </w:rPr>
-            </w:pPr>
-          </w:p>
-        </w:tc>
-        <w:tc>
-          <w:tcPr>
-            <w:tcW w:w="999" w:type="dxa"/>
-          </w:tcPr>
-          <w:p>
-            <w:pPr>
-              <w:spacing w:line="276" w:lineRule="auto"/>
-              <w:rPr>
-                <w:rFonts w:ascii="Times" w:eastAsiaTheme="minorEastAsia" w:hAnsi="Times"/>
-              </w:rPr>
-            </w:pPr>
-          </w:p>
-        </w:tc>
-      </w:tr>
-      <w:tr>
-        <w:trPr>
-          <w:gridAfter w:val="1"/>
-          <w:wAfter w:w="1412" w:type="dxa"/>
-          <w:trHeight w:val="337"/>
-          <w:jc w:val="center"/>
-        </w:trPr>
-        <w:tc>
-          <w:tcPr>
-            <w:tcW w:w="507" w:type="dxa"/>
-          </w:tcPr>
-          <w:p>
-            <w:pPr>
-              <w:spacing w:line="276" w:lineRule="auto"/>
-              <w:rPr>
-                <w:rFonts w:ascii="Times" w:eastAsiaTheme="minorEastAsia" w:hAnsi="Times"/>
-              </w:rPr>
-            </w:pPr>
-          </w:p>
           <w:p>
             <w:pPr>
               <w:spacing w:line="276" w:lineRule="auto"/>
@@ -21753,7 +19772,14 @@
                 <w:rFonts w:ascii="Times New Roman" w:hAnsi="Times New Roman" w:cs="Times New Roman"/>
                 <w:color w:val="000000"/>
               </w:rPr>
-              <w:t>MA_G08_03_CO_REC120</w:t>
+              <w:t>MA_</w:t>
+            </w:r>
+            <w:r>
+              <w:rPr>
+                <w:rFonts w:ascii="Times New Roman" w:hAnsi="Times New Roman" w:cs="Times New Roman"/>
+                <w:color w:val="000000"/>
+              </w:rPr>
+              <w:t>08_03_CO_REC120</w:t>
             </w:r>
           </w:p>
         </w:tc>
@@ -21867,7 +19893,25 @@
               <w:rPr>
                 <w:rFonts w:ascii="Times New Roman" w:hAnsi="Times New Roman" w:cs="Times New Roman"/>
               </w:rPr>
-              <w:t>Interactivo que te permitirá estudiar la construcción del triángulo de pascal</w:t>
+              <w:t>Interactivo que te permite</w:t>
+            </w:r>
+            <w:r>
+              <w:rPr>
+                <w:rFonts w:ascii="Times New Roman" w:hAnsi="Times New Roman" w:cs="Times New Roman"/>
+              </w:rPr>
+              <w:t xml:space="preserve"> estudiar la</w:t>
+            </w:r>
+            <w:r>
+              <w:rPr>
+                <w:rFonts w:ascii="Times New Roman" w:hAnsi="Times New Roman" w:cs="Times New Roman"/>
+              </w:rPr>
+              <w:t xml:space="preserve"> construcción del triángulo de P</w:t>
+            </w:r>
+            <w:r>
+              <w:rPr>
+                <w:rFonts w:ascii="Times New Roman" w:hAnsi="Times New Roman" w:cs="Times New Roman"/>
+              </w:rPr>
+              <w:t>ascal</w:t>
             </w:r>
           </w:p>
           <w:p>
@@ -21972,6 +20016,7 @@
         </w:rPr>
         <w:t>El binomio de Newton es la generalización de un binomio elevado a cualquier potencia</w:t>
       </w:r>
+      <w:proofErr w:type="gramStart"/>
       <w:r>
         <w:rPr>
           <w:rFonts w:ascii="Times" w:hAnsi="Times"/>
@@ -22010,13 +20055,32 @@
         <w:rPr>
           <w:rFonts w:ascii="Times" w:eastAsiaTheme="minorEastAsia" w:hAnsi="Times"/>
         </w:rPr>
+        <w:t>,</w:t>
+      </w:r>
+      <w:proofErr w:type="gramEnd"/>
+      <w:r>
+        <w:rPr>
+          <w:rFonts w:ascii="Times" w:eastAsiaTheme="minorEastAsia" w:hAnsi="Times"/>
+        </w:rPr>
         <w:t xml:space="preserve"> h</w:t>
       </w:r>
       <w:r>
         <w:rPr>
           <w:rFonts w:ascii="Times" w:hAnsi="Times"/>
         </w:rPr>
-        <w:t>asta ahora revisamos el cuadrado de un binomio y el cubo de un binomio, pero que sucede cuando el exponente del binomio es mayor a tres.</w:t>
+        <w:t>asta ahora revisamos el cuadrado de un binomio y</w:t>
+      </w:r>
+      <w:r>
+        <w:rPr>
+          <w:rFonts w:ascii="Times" w:hAnsi="Times"/>
+        </w:rPr>
+        <w:t xml:space="preserve"> el cubo de un binomio, pero qué</w:t>
+      </w:r>
+      <w:r>
+        <w:rPr>
+          <w:rFonts w:ascii="Times" w:hAnsi="Times"/>
+        </w:rPr>
+        <w:t xml:space="preserve"> sucede cuando el exponente del binomio es mayor a tres.</w:t>
       </w:r>
     </w:p>
     <w:p>
@@ -22044,7 +20108,31 @@
         <w:rPr>
           <w:rFonts w:ascii="Times" w:hAnsi="Times"/>
         </w:rPr>
-        <w:t xml:space="preserve">Para este caso haremos uso del triángulo de pascal, </w:t>
+        <w:t xml:space="preserve">Para este </w:t>
+      </w:r>
+      <w:r>
+        <w:rPr>
+          <w:rFonts w:ascii="Times" w:hAnsi="Times"/>
+        </w:rPr>
+        <w:t>se hace</w:t>
+      </w:r>
+      <w:r>
+        <w:rPr>
+          <w:rFonts w:ascii="Times" w:hAnsi="Times"/>
+        </w:rPr>
+        <w:t xml:space="preserve"> uso del triángulo de </w:t>
+      </w:r>
+      <w:r>
+        <w:rPr>
+          <w:rFonts w:ascii="Times" w:hAnsi="Times"/>
+        </w:rPr>
+        <w:t>P</w:t>
+      </w:r>
+      <w:r>
+        <w:rPr>
+          <w:rFonts w:ascii="Times" w:hAnsi="Times"/>
+        </w:rPr>
+        <w:t xml:space="preserve">ascal, </w:t>
       </w:r>
       <w:r>
         <w:rPr>
@@ -22089,7 +20177,6 @@
         <w:rPr>
           <w:rFonts w:ascii="Times" w:hAnsi="Times"/>
         </w:rPr>
-        <w:lastRenderedPageBreak/>
         <w:t>Cada fila del triángulo es el número del exponente</w:t>
       </w:r>
       <w:r>
@@ -22159,6 +20246,7 @@
         <w:rPr>
           <w:rStyle w:val="Textoennegrita"/>
           <w:rFonts w:ascii="Times" w:hAnsi="Times" w:cs="Times"/>
+          <w:i/>
           <w:color w:val="000000"/>
           <w:spacing w:val="20"/>
           <w:shd w:val="clear" w:color="auto" w:fill="FFFFFF"/>
@@ -22227,11 +20315,22 @@
         <w:rPr>
           <w:rStyle w:val="Textoennegrita"/>
           <w:rFonts w:ascii="Times" w:hAnsi="Times" w:cs="Times"/>
+          <w:i/>
           <w:color w:val="000000"/>
           <w:spacing w:val="20"/>
           <w:shd w:val="clear" w:color="auto" w:fill="FFFFFF"/>
         </w:rPr>
-        <w:t>n a cero</w:t>
+        <w:t>n</w:t>
+      </w:r>
+      <w:r>
+        <w:rPr>
+          <w:rStyle w:val="Textoennegrita"/>
+          <w:rFonts w:ascii="Times" w:hAnsi="Times" w:cs="Times"/>
+          <w:color w:val="000000"/>
+          <w:spacing w:val="20"/>
+          <w:shd w:val="clear" w:color="auto" w:fill="FFFFFF"/>
+        </w:rPr>
+        <w:t xml:space="preserve"> a cero</w:t>
       </w:r>
       <w:r>
         <w:rPr>
@@ -22256,6 +20355,7 @@
         <w:rPr>
           <w:rStyle w:val="Textoennegrita"/>
           <w:rFonts w:ascii="Times" w:hAnsi="Times" w:cs="Times"/>
+          <w:i/>
           <w:color w:val="000000"/>
           <w:spacing w:val="20"/>
           <w:shd w:val="clear" w:color="auto" w:fill="FFFFFF"/>
@@ -22328,7 +20428,18 @@
           <w:spacing w:val="20"/>
           <w:shd w:val="clear" w:color="auto" w:fill="FFFFFF"/>
         </w:rPr>
-        <w:t>cero a n</w:t>
+        <w:t xml:space="preserve">cero a </w:t>
+      </w:r>
+      <w:r>
+        <w:rPr>
+          <w:rStyle w:val="Textoennegrita"/>
+          <w:rFonts w:ascii="Times" w:hAnsi="Times" w:cs="Times"/>
+          <w:i/>
+          <w:color w:val="000000"/>
+          <w:spacing w:val="20"/>
+          <w:shd w:val="clear" w:color="auto" w:fill="FFFFFF"/>
+        </w:rPr>
+        <w:t>n</w:t>
       </w:r>
       <w:r>
         <w:rPr>
@@ -22377,7 +20488,39 @@
           <w:spacing w:val="20"/>
           <w:shd w:val="clear" w:color="auto" w:fill="FFFFFF"/>
         </w:rPr>
-        <w:t>xponentes de a y de b</w:t>
+        <w:t xml:space="preserve">xponentes de </w:t>
+      </w:r>
+      <w:r>
+        <w:rPr>
+          <w:rStyle w:val="Textoennegrita"/>
+          <w:rFonts w:ascii="Times" w:hAnsi="Times" w:cs="Times"/>
+          <w:i/>
+          <w:color w:val="000000"/>
+          <w:spacing w:val="20"/>
+          <w:shd w:val="clear" w:color="auto" w:fill="FFFFFF"/>
+        </w:rPr>
+        <w:t>a</w:t>
+      </w:r>
+      <w:r>
+        <w:rPr>
+          <w:rStyle w:val="Textoennegrita"/>
+          <w:rFonts w:ascii="Times" w:hAnsi="Times" w:cs="Times"/>
+          <w:color w:val="000000"/>
+          <w:spacing w:val="20"/>
+          <w:shd w:val="clear" w:color="auto" w:fill="FFFFFF"/>
+        </w:rPr>
+        <w:t xml:space="preserve"> y de </w:t>
+      </w:r>
+      <w:r>
+        <w:rPr>
+          <w:rStyle w:val="Textoennegrita"/>
+          <w:rFonts w:ascii="Times" w:hAnsi="Times" w:cs="Times"/>
+          <w:i/>
+          <w:color w:val="000000"/>
+          <w:spacing w:val="20"/>
+          <w:shd w:val="clear" w:color="auto" w:fill="FFFFFF"/>
+        </w:rPr>
+        <w:t>b</w:t>
       </w:r>
       <w:r>
         <w:rPr>
@@ -22412,6 +20555,7 @@
         <w:rPr>
           <w:rStyle w:val="Textoennegrita"/>
           <w:rFonts w:ascii="Times" w:hAnsi="Times" w:cs="Times"/>
+          <w:i/>
           <w:color w:val="000000"/>
           <w:spacing w:val="20"/>
           <w:shd w:val="clear" w:color="auto" w:fill="FFFFFF"/>
@@ -22454,7 +20598,25 @@
         <w:rPr>
           <w:rFonts w:ascii="Times" w:hAnsi="Times" w:cs="Times"/>
         </w:rPr>
-        <w:t xml:space="preserve">Así por ejemplo </w:t>
+        <w:t>P</w:t>
+      </w:r>
+      <w:r>
+        <w:rPr>
+          <w:rFonts w:ascii="Times" w:hAnsi="Times" w:cs="Times"/>
+        </w:rPr>
+        <w:t>or ejemplo</w:t>
+      </w:r>
+      <w:r>
+        <w:rPr>
+          <w:rFonts w:ascii="Times" w:hAnsi="Times" w:cs="Times"/>
+        </w:rPr>
+        <w:t>:</w:t>
+      </w:r>
+      <w:r>
+        <w:rPr>
+          <w:rFonts w:ascii="Times" w:hAnsi="Times" w:cs="Times"/>
+        </w:rPr>
+        <w:t xml:space="preserve"> </w:t>
       </w:r>
     </w:p>
     <w:p>
@@ -22661,7 +20823,19 @@
         <w:rPr>
           <w:rFonts w:ascii="Times" w:hAnsi="Times" w:cs="Times"/>
         </w:rPr>
-        <w:t>Los coeficientes son 1, 3, 3, 1; el exponente del binomio es 3, y estos coeficientes se corresponden con los términos de la fila tres del triángulo de pascal.</w:t>
+        <w:t>Los coeficientes son 1, 3, 3, 1; el exponente del binomio es 3, y estos coeficientes se corresponden con los términos de</w:t>
+      </w:r>
+      <w:r>
+        <w:rPr>
+          <w:rFonts w:ascii="Times" w:hAnsi="Times" w:cs="Times"/>
+        </w:rPr>
+        <w:t xml:space="preserve"> la fila tres del triángulo de P</w:t>
+      </w:r>
+      <w:r>
+        <w:rPr>
+          <w:rFonts w:ascii="Times" w:hAnsi="Times" w:cs="Times"/>
+        </w:rPr>
+        <w:t>ascal.</w:t>
       </w:r>
     </w:p>
     <w:p>
@@ -22689,7 +20863,13 @@
         <w:rPr>
           <w:rFonts w:ascii="Times" w:hAnsi="Times" w:cs="Times"/>
         </w:rPr>
-        <w:t xml:space="preserve">Como queda el desarrollo de </w:t>
+        <w:t>¿Có</w:t>
+      </w:r>
+      <w:r>
+        <w:rPr>
+          <w:rFonts w:ascii="Times" w:hAnsi="Times" w:cs="Times"/>
+        </w:rPr>
+        <w:t xml:space="preserve">mo queda el desarrollo de </w:t>
       </w:r>
       <m:oMath>
         <m:sSup>
@@ -22731,14 +20911,12 @@
           </m:sup>
         </m:sSup>
       </m:oMath>
-      <w:proofErr w:type="gramStart"/>
       <w:r>
         <w:rPr>
           <w:rFonts w:ascii="Times" w:eastAsiaTheme="minorEastAsia" w:hAnsi="Times" w:cs="Times"/>
         </w:rPr>
         <w:t>?</w:t>
       </w:r>
-      <w:proofErr w:type="gramEnd"/>
     </w:p>
     <w:p>
       <w:pPr>
@@ -22765,7 +20943,13 @@
         <w:rPr>
           <w:rFonts w:ascii="Times" w:hAnsi="Times" w:cs="Times"/>
         </w:rPr>
-        <w:t xml:space="preserve">Veamos, los términos de la fila número cuatro </w:t>
+        <w:t>L</w:t>
+      </w:r>
+      <w:r>
+        <w:rPr>
+          <w:rFonts w:ascii="Times" w:hAnsi="Times" w:cs="Times"/>
+        </w:rPr>
+        <w:t xml:space="preserve">os términos de la fila número cuatro </w:t>
       </w:r>
       <w:r>
         <w:rPr>
@@ -23055,8 +21239,49 @@
         <w:rPr>
           <w:rFonts w:ascii="Times" w:eastAsiaTheme="minorEastAsia" w:hAnsi="Times"/>
         </w:rPr>
-        <w:t xml:space="preserve">Observa como el exponente de a comienza en 4 y va disminuyendo de uno en uno hasta llegar a cero, y el de b va aumentando desde cero de uno en uno hasta llegar a cuatro. </w:t>
+        <w:t xml:space="preserve">Observa como el exponente de </w:t>
       </w:r>
+      <w:r>
+        <w:rPr>
+          <w:rFonts w:ascii="Times" w:eastAsiaTheme="minorEastAsia" w:hAnsi="Times"/>
+          <w:i/>
+        </w:rPr>
+        <w:t>a</w:t>
+      </w:r>
+      <w:r>
+        <w:rPr>
+          <w:rFonts w:ascii="Times" w:eastAsiaTheme="minorEastAsia" w:hAnsi="Times"/>
+        </w:rPr>
+        <w:t xml:space="preserve"> comienza en 4 y va disminuyendo de uno en uno hasta llegar a cero, y el de </w:t>
+      </w:r>
+      <w:r>
+        <w:rPr>
+          <w:rFonts w:ascii="Times" w:eastAsiaTheme="minorEastAsia" w:hAnsi="Times"/>
+          <w:i/>
+        </w:rPr>
+        <w:t>b</w:t>
+      </w:r>
+      <w:r>
+        <w:rPr>
+          <w:rFonts w:ascii="Times" w:eastAsiaTheme="minorEastAsia" w:hAnsi="Times"/>
+        </w:rPr>
+        <w:t xml:space="preserve"> va aumentando desde cero de uno en uno hasta llegar a cuatro</w:t>
+      </w:r>
+      <w:r>
+        <w:rPr>
+          <w:rFonts w:ascii="Times" w:eastAsiaTheme="minorEastAsia" w:hAnsi="Times"/>
+        </w:rPr>
+        <w:t>:</w:t>
+      </w:r>
+    </w:p>
+    <w:p>
+      <w:pPr>
+        <w:spacing w:line="276" w:lineRule="auto"/>
+        <w:jc w:val="center"/>
+        <w:rPr>
+          <w:rFonts w:ascii="Times" w:eastAsiaTheme="minorEastAsia" w:hAnsi="Times"/>
+        </w:rPr>
+      </w:pPr>
       <m:oMath>
         <m:sSup>
           <m:sSupPr>
@@ -23289,7 +21514,101 @@
                 <w:rFonts w:ascii="Times" w:hAnsi="Times"/>
                 <w:b/>
               </w:rPr>
-              <w:t>DESARROLLO DEL BINOMIO DE NEWTON PARA n=0 HASTA n= 8</w:t>
+              <w:t>D</w:t>
+            </w:r>
+            <w:r>
+              <w:rPr>
+                <w:rFonts w:ascii="Times" w:hAnsi="Times"/>
+                <w:b/>
+              </w:rPr>
+              <w:t>esarrollo del binomio de Newton</w:t>
+            </w:r>
+            <w:r>
+              <w:rPr>
+                <w:rFonts w:ascii="Times" w:hAnsi="Times"/>
+                <w:b/>
+              </w:rPr>
+              <w:t xml:space="preserve"> </w:t>
+            </w:r>
+            <w:r>
+              <w:rPr>
+                <w:rFonts w:ascii="Times" w:hAnsi="Times"/>
+                <w:b/>
+              </w:rPr>
+              <w:t>para</w:t>
+            </w:r>
+            <w:r>
+              <w:rPr>
+                <w:rFonts w:ascii="Times" w:hAnsi="Times"/>
+                <w:b/>
+              </w:rPr>
+              <w:t xml:space="preserve"> </w:t>
+            </w:r>
+            <w:r>
+              <w:rPr>
+                <w:rFonts w:ascii="Times" w:hAnsi="Times"/>
+                <w:b/>
+                <w:i/>
+              </w:rPr>
+              <w:t>n</w:t>
+            </w:r>
+            <w:r>
+              <w:rPr>
+                <w:rFonts w:ascii="Times" w:hAnsi="Times"/>
+                <w:b/>
+                <w:i/>
+              </w:rPr>
+              <w:t xml:space="preserve"> </w:t>
+            </w:r>
+            <w:r>
+              <w:rPr>
+                <w:rFonts w:ascii="Times" w:hAnsi="Times"/>
+                <w:b/>
+              </w:rPr>
+              <w:t>=</w:t>
+            </w:r>
+            <w:r>
+              <w:rPr>
+                <w:rFonts w:ascii="Times" w:hAnsi="Times"/>
+                <w:b/>
+              </w:rPr>
+              <w:t xml:space="preserve"> </w:t>
+            </w:r>
+            <w:r>
+              <w:rPr>
+                <w:rFonts w:ascii="Times" w:hAnsi="Times"/>
+                <w:b/>
+              </w:rPr>
+              <w:t xml:space="preserve">0 </w:t>
+            </w:r>
+            <w:r>
+              <w:rPr>
+                <w:rFonts w:ascii="Times" w:hAnsi="Times"/>
+                <w:b/>
+              </w:rPr>
+              <w:t xml:space="preserve">hasta </w:t>
+            </w:r>
+            <w:r>
+              <w:rPr>
+                <w:rFonts w:ascii="Times" w:hAnsi="Times"/>
+                <w:b/>
+                <w:i/>
+              </w:rPr>
+              <w:t>n</w:t>
+            </w:r>
+            <w:r>
+              <w:rPr>
+                <w:rFonts w:ascii="Times" w:hAnsi="Times"/>
+                <w:b/>
+              </w:rPr>
+              <w:t xml:space="preserve"> </w:t>
+            </w:r>
+            <w:r>
+              <w:rPr>
+                <w:rFonts w:ascii="Times" w:hAnsi="Times"/>
+                <w:b/>
+              </w:rPr>
+              <w:t>= 8</w:t>
             </w:r>
           </w:p>
         </w:tc>
@@ -25630,7 +23949,31 @@
               <w:sz w:val="18"/>
               <w:szCs w:val="18"/>
             </w:rPr>
-            <m:t>+6</m:t>
+            <m:t xml:space="preserve"> </m:t>
+          </m:r>
+          <m:r>
+            <w:rPr>
+              <w:rFonts w:ascii="Cambria Math" w:hAnsi="Cambria Math"/>
+              <w:sz w:val="18"/>
+              <w:szCs w:val="18"/>
+            </w:rPr>
+            <m:t>+</m:t>
+          </m:r>
+          <m:r>
+            <w:rPr>
+              <w:rFonts w:ascii="Cambria Math" w:hAnsi="Cambria Math"/>
+              <w:sz w:val="18"/>
+              <w:szCs w:val="18"/>
+            </w:rPr>
+            <m:t xml:space="preserve"> </m:t>
+          </m:r>
+          <m:r>
+            <w:rPr>
+              <w:rFonts w:ascii="Cambria Math" w:hAnsi="Cambria Math"/>
+              <w:sz w:val="18"/>
+              <w:szCs w:val="18"/>
+            </w:rPr>
+            <m:t>6</m:t>
           </m:r>
           <m:sSup>
             <m:sSupPr>
@@ -25684,7 +24027,39 @@
               <w:sz w:val="18"/>
               <w:szCs w:val="18"/>
             </w:rPr>
-            <m:t>3y+15</m:t>
+            <m:t>3y</m:t>
+          </m:r>
+          <m:r>
+            <w:rPr>
+              <w:rFonts w:ascii="Cambria Math" w:hAnsi="Cambria Math"/>
+              <w:sz w:val="18"/>
+              <w:szCs w:val="18"/>
+            </w:rPr>
+            <m:t xml:space="preserve"> </m:t>
+          </m:r>
+          <m:r>
+            <w:rPr>
+              <w:rFonts w:ascii="Cambria Math" w:hAnsi="Cambria Math"/>
+              <w:sz w:val="18"/>
+              <w:szCs w:val="18"/>
+            </w:rPr>
+            <m:t>+</m:t>
+          </m:r>
+          <m:r>
+            <w:rPr>
+              <w:rFonts w:ascii="Cambria Math" w:hAnsi="Cambria Math"/>
+              <w:sz w:val="18"/>
+              <w:szCs w:val="18"/>
+            </w:rPr>
+            <m:t xml:space="preserve"> </m:t>
+          </m:r>
+          <m:r>
+            <w:rPr>
+              <w:rFonts w:ascii="Cambria Math" w:hAnsi="Cambria Math"/>
+              <w:sz w:val="18"/>
+              <w:szCs w:val="18"/>
+            </w:rPr>
+            <m:t>15</m:t>
           </m:r>
           <m:sSup>
             <m:sSupPr>
@@ -25784,7 +24159,31 @@
               <w:sz w:val="18"/>
               <w:szCs w:val="18"/>
             </w:rPr>
-            <m:t>+20</m:t>
+            <m:t xml:space="preserve"> </m:t>
+          </m:r>
+          <m:r>
+            <w:rPr>
+              <w:rFonts w:ascii="Cambria Math" w:hAnsi="Cambria Math"/>
+              <w:sz w:val="18"/>
+              <w:szCs w:val="18"/>
+            </w:rPr>
+            <m:t>+</m:t>
+          </m:r>
+          <m:r>
+            <w:rPr>
+              <w:rFonts w:ascii="Cambria Math" w:hAnsi="Cambria Math"/>
+              <w:sz w:val="18"/>
+              <w:szCs w:val="18"/>
+            </w:rPr>
+            <m:t xml:space="preserve"> </m:t>
+          </m:r>
+          <m:r>
+            <w:rPr>
+              <w:rFonts w:ascii="Cambria Math" w:hAnsi="Cambria Math"/>
+              <w:sz w:val="18"/>
+              <w:szCs w:val="18"/>
+            </w:rPr>
+            <m:t>20</m:t>
           </m:r>
           <m:sSup>
             <m:sSupPr>
@@ -25884,7 +24283,31 @@
               <w:sz w:val="18"/>
               <w:szCs w:val="18"/>
             </w:rPr>
-            <m:t>+15</m:t>
+            <m:t xml:space="preserve"> </m:t>
+          </m:r>
+          <m:r>
+            <w:rPr>
+              <w:rFonts w:ascii="Cambria Math" w:hAnsi="Cambria Math"/>
+              <w:sz w:val="18"/>
+              <w:szCs w:val="18"/>
+            </w:rPr>
+            <m:t>+</m:t>
+          </m:r>
+          <m:r>
+            <w:rPr>
+              <w:rFonts w:ascii="Cambria Math" w:hAnsi="Cambria Math"/>
+              <w:sz w:val="18"/>
+              <w:szCs w:val="18"/>
+            </w:rPr>
+            <m:t xml:space="preserve"> </m:t>
+          </m:r>
+          <m:r>
+            <w:rPr>
+              <w:rFonts w:ascii="Cambria Math" w:hAnsi="Cambria Math"/>
+              <w:sz w:val="18"/>
+              <w:szCs w:val="18"/>
+            </w:rPr>
+            <m:t>15</m:t>
           </m:r>
           <m:sSup>
             <m:sSupPr>
@@ -25984,7 +24407,31 @@
               <w:sz w:val="18"/>
               <w:szCs w:val="18"/>
             </w:rPr>
-            <m:t>+6</m:t>
+            <m:t xml:space="preserve"> </m:t>
+          </m:r>
+          <m:r>
+            <w:rPr>
+              <w:rFonts w:ascii="Cambria Math" w:hAnsi="Cambria Math"/>
+              <w:sz w:val="18"/>
+              <w:szCs w:val="18"/>
+            </w:rPr>
+            <m:t>+</m:t>
+          </m:r>
+          <m:r>
+            <w:rPr>
+              <w:rFonts w:ascii="Cambria Math" w:hAnsi="Cambria Math"/>
+              <w:sz w:val="18"/>
+              <w:szCs w:val="18"/>
+            </w:rPr>
+            <m:t xml:space="preserve"> </m:t>
+          </m:r>
+          <m:r>
+            <w:rPr>
+              <w:rFonts w:ascii="Cambria Math" w:hAnsi="Cambria Math"/>
+              <w:sz w:val="18"/>
+              <w:szCs w:val="18"/>
+            </w:rPr>
+            <m:t>6</m:t>
           </m:r>
           <m:d>
             <m:dPr>
@@ -26060,6 +24507,14 @@
               <w:sz w:val="18"/>
               <w:szCs w:val="18"/>
             </w:rPr>
+            <m:t xml:space="preserve"> </m:t>
+          </m:r>
+          <m:r>
+            <w:rPr>
+              <w:rFonts w:ascii="Cambria Math" w:hAnsi="Cambria Math"/>
+              <w:sz w:val="18"/>
+              <w:szCs w:val="18"/>
+            </w:rPr>
             <m:t>+</m:t>
           </m:r>
           <m:sSup>
@@ -26074,6 +24529,14 @@
               </m:ctrlPr>
             </m:sSupPr>
             <m:e>
+              <m:r>
+                <w:rPr>
+                  <w:rFonts w:ascii="Cambria Math" w:hAnsi="Cambria Math"/>
+                  <w:sz w:val="18"/>
+                  <w:szCs w:val="18"/>
+                </w:rPr>
+                <m:t xml:space="preserve"> </m:t>
+              </m:r>
               <m:d>
                 <m:dPr>
                   <m:ctrlPr>
@@ -26170,7 +24633,31 @@
               <w:sz w:val="18"/>
               <w:szCs w:val="18"/>
             </w:rPr>
-            <m:t>+576</m:t>
+            <m:t xml:space="preserve"> </m:t>
+          </m:r>
+          <m:r>
+            <w:rPr>
+              <w:rFonts w:ascii="Cambria Math" w:hAnsi="Cambria Math"/>
+              <w:sz w:val="18"/>
+              <w:szCs w:val="18"/>
+            </w:rPr>
+            <m:t>+</m:t>
+          </m:r>
+          <m:r>
+            <w:rPr>
+              <w:rFonts w:ascii="Cambria Math" w:hAnsi="Cambria Math"/>
+              <w:sz w:val="18"/>
+              <w:szCs w:val="18"/>
+            </w:rPr>
+            <m:t xml:space="preserve"> </m:t>
+          </m:r>
+          <m:r>
+            <w:rPr>
+              <w:rFonts w:ascii="Cambria Math" w:hAnsi="Cambria Math"/>
+              <w:sz w:val="18"/>
+              <w:szCs w:val="18"/>
+            </w:rPr>
+            <m:t>576</m:t>
           </m:r>
           <m:sSup>
             <m:sSupPr>
@@ -26210,7 +24697,55 @@
               <w:sz w:val="18"/>
               <w:szCs w:val="18"/>
             </w:rPr>
-            <m:t>y+2160</m:t>
+            <m:t>y</m:t>
+          </m:r>
+          <m:r>
+            <w:rPr>
+              <w:rFonts w:ascii="Cambria Math" w:hAnsi="Cambria Math"/>
+              <w:sz w:val="18"/>
+              <w:szCs w:val="18"/>
+            </w:rPr>
+            <m:t xml:space="preserve"> </m:t>
+          </m:r>
+          <m:r>
+            <w:rPr>
+              <w:rFonts w:ascii="Cambria Math" w:hAnsi="Cambria Math"/>
+              <w:sz w:val="18"/>
+              <w:szCs w:val="18"/>
+            </w:rPr>
+            <m:t>+</m:t>
+          </m:r>
+          <m:r>
+            <w:rPr>
+              <w:rFonts w:ascii="Cambria Math" w:hAnsi="Cambria Math"/>
+              <w:sz w:val="18"/>
+              <w:szCs w:val="18"/>
+            </w:rPr>
+            <m:t xml:space="preserve"> </m:t>
+          </m:r>
+          <m:r>
+            <w:rPr>
+              <w:rFonts w:ascii="Cambria Math" w:hAnsi="Cambria Math"/>
+              <w:sz w:val="18"/>
+              <w:szCs w:val="18"/>
+            </w:rPr>
+            <m:t>2</m:t>
+          </m:r>
+          <m:r>
+            <w:rPr>
+              <w:rFonts w:ascii="Cambria Math" w:hAnsi="Cambria Math"/>
+              <w:sz w:val="18"/>
+              <w:szCs w:val="18"/>
+            </w:rPr>
+            <m:t xml:space="preserve"> </m:t>
+          </m:r>
+          <m:r>
+            <w:rPr>
+              <w:rFonts w:ascii="Cambria Math" w:hAnsi="Cambria Math"/>
+              <w:sz w:val="18"/>
+              <w:szCs w:val="18"/>
+            </w:rPr>
+            <m:t>160</m:t>
           </m:r>
           <m:sSup>
             <m:sSupPr>
@@ -26282,7 +24817,47 @@
               <w:sz w:val="18"/>
               <w:szCs w:val="18"/>
             </w:rPr>
-            <m:t>+4320</m:t>
+            <m:t xml:space="preserve"> </m:t>
+          </m:r>
+          <m:r>
+            <w:rPr>
+              <w:rFonts w:ascii="Cambria Math" w:hAnsi="Cambria Math"/>
+              <w:sz w:val="18"/>
+              <w:szCs w:val="18"/>
+            </w:rPr>
+            <m:t>+</m:t>
+          </m:r>
+          <m:r>
+            <w:rPr>
+              <w:rFonts w:ascii="Cambria Math" w:hAnsi="Cambria Math"/>
+              <w:sz w:val="18"/>
+              <w:szCs w:val="18"/>
+            </w:rPr>
+            <m:t xml:space="preserve"> </m:t>
+          </m:r>
+          <m:r>
+            <w:rPr>
+              <w:rFonts w:ascii="Cambria Math" w:hAnsi="Cambria Math"/>
+              <w:sz w:val="18"/>
+              <w:szCs w:val="18"/>
+            </w:rPr>
+            <m:t>4</m:t>
+          </m:r>
+          <m:r>
+            <w:rPr>
+              <w:rFonts w:ascii="Cambria Math" w:hAnsi="Cambria Math"/>
+              <w:sz w:val="18"/>
+              <w:szCs w:val="18"/>
+            </w:rPr>
+            <m:t xml:space="preserve"> </m:t>
+          </m:r>
+          <m:r>
+            <w:rPr>
+              <w:rFonts w:ascii="Cambria Math" w:hAnsi="Cambria Math"/>
+              <w:sz w:val="18"/>
+              <w:szCs w:val="18"/>
+            </w:rPr>
+            <m:t>320</m:t>
           </m:r>
           <m:sSup>
             <m:sSupPr>
@@ -26354,7 +24929,47 @@
               <w:sz w:val="18"/>
               <w:szCs w:val="18"/>
             </w:rPr>
-            <m:t>+4860</m:t>
+            <m:t xml:space="preserve"> </m:t>
+          </m:r>
+          <m:r>
+            <w:rPr>
+              <w:rFonts w:ascii="Cambria Math" w:hAnsi="Cambria Math"/>
+              <w:sz w:val="18"/>
+              <w:szCs w:val="18"/>
+            </w:rPr>
+            <m:t>+</m:t>
+          </m:r>
+          <m:r>
+            <w:rPr>
+              <w:rFonts w:ascii="Cambria Math" w:hAnsi="Cambria Math"/>
+              <w:sz w:val="18"/>
+              <w:szCs w:val="18"/>
+            </w:rPr>
+            <m:t xml:space="preserve"> </m:t>
+          </m:r>
+          <m:r>
+            <w:rPr>
+              <w:rFonts w:ascii="Cambria Math" w:hAnsi="Cambria Math"/>
+              <w:sz w:val="18"/>
+              <w:szCs w:val="18"/>
+            </w:rPr>
+            <m:t>4</m:t>
+          </m:r>
+          <m:r>
+            <w:rPr>
+              <w:rFonts w:ascii="Cambria Math" w:hAnsi="Cambria Math"/>
+              <w:sz w:val="18"/>
+              <w:szCs w:val="18"/>
+            </w:rPr>
+            <m:t xml:space="preserve"> </m:t>
+          </m:r>
+          <m:r>
+            <w:rPr>
+              <w:rFonts w:ascii="Cambria Math" w:hAnsi="Cambria Math"/>
+              <w:sz w:val="18"/>
+              <w:szCs w:val="18"/>
+            </w:rPr>
+            <m:t>860</m:t>
           </m:r>
           <m:sSup>
             <m:sSupPr>
@@ -26426,7 +25041,47 @@
               <w:sz w:val="18"/>
               <w:szCs w:val="18"/>
             </w:rPr>
-            <m:t>+2916x</m:t>
+            <m:t xml:space="preserve"> </m:t>
+          </m:r>
+          <m:r>
+            <w:rPr>
+              <w:rFonts w:ascii="Cambria Math" w:hAnsi="Cambria Math"/>
+              <w:sz w:val="18"/>
+              <w:szCs w:val="18"/>
+            </w:rPr>
+            <m:t>+</m:t>
+          </m:r>
+          <m:r>
+            <w:rPr>
+              <w:rFonts w:ascii="Cambria Math" w:hAnsi="Cambria Math"/>
+              <w:sz w:val="18"/>
+              <w:szCs w:val="18"/>
+            </w:rPr>
+            <m:t xml:space="preserve"> </m:t>
+          </m:r>
+          <m:r>
+            <w:rPr>
+              <w:rFonts w:ascii="Cambria Math" w:hAnsi="Cambria Math"/>
+              <w:sz w:val="18"/>
+              <w:szCs w:val="18"/>
+            </w:rPr>
+            <m:t>2</m:t>
+          </m:r>
+          <m:r>
+            <w:rPr>
+              <w:rFonts w:ascii="Cambria Math" w:hAnsi="Cambria Math"/>
+              <w:sz w:val="18"/>
+              <w:szCs w:val="18"/>
+            </w:rPr>
+            <m:t xml:space="preserve"> </m:t>
+          </m:r>
+          <m:r>
+            <w:rPr>
+              <w:rFonts w:ascii="Cambria Math" w:hAnsi="Cambria Math"/>
+              <w:sz w:val="18"/>
+              <w:szCs w:val="18"/>
+            </w:rPr>
+            <m:t>916x</m:t>
           </m:r>
           <m:sSup>
             <m:sSupPr>
@@ -26466,7 +25121,23 @@
               <w:sz w:val="18"/>
               <w:szCs w:val="18"/>
             </w:rPr>
+            <m:t xml:space="preserve"> </m:t>
+          </m:r>
+          <m:r>
+            <w:rPr>
+              <w:rFonts w:ascii="Cambria Math" w:hAnsi="Cambria Math"/>
+              <w:sz w:val="18"/>
+              <w:szCs w:val="18"/>
+            </w:rPr>
             <m:t>+</m:t>
+          </m:r>
+          <m:r>
+            <w:rPr>
+              <w:rFonts w:ascii="Cambria Math" w:hAnsi="Cambria Math"/>
+              <w:sz w:val="18"/>
+              <w:szCs w:val="18"/>
+            </w:rPr>
+            <m:t xml:space="preserve"> </m:t>
           </m:r>
           <m:sSup>
             <m:sSupPr>
@@ -26514,7 +25185,6 @@
         <w:rPr>
           <w:rFonts w:ascii="Times" w:eastAsiaTheme="minorEastAsia" w:hAnsi="Times"/>
         </w:rPr>
-        <w:lastRenderedPageBreak/>
         <w:t xml:space="preserve">Para el caso de </w:t>
       </w:r>
       <m:oMath>
@@ -26597,14 +25267,108 @@
                 <w:rFonts w:ascii="Times" w:hAnsi="Times"/>
                 <w:b/>
               </w:rPr>
-              <w:t>DESARROLLO DEL BINOMIO DE NEWTON PARA n=0</w:t>
+              <w:t>Desarrollo del binomio de N</w:t>
             </w:r>
             <w:r>
               <w:rPr>
                 <w:rFonts w:ascii="Times" w:hAnsi="Times"/>
                 <w:b/>
               </w:rPr>
-              <w:t xml:space="preserve"> HASTA n= 5</w:t>
+              <w:t xml:space="preserve">ewton para </w:t>
+            </w:r>
+            <w:r>
+              <w:rPr>
+                <w:rFonts w:ascii="Times" w:hAnsi="Times"/>
+                <w:b/>
+                <w:i/>
+              </w:rPr>
+              <w:t>n</w:t>
+            </w:r>
+            <w:r>
+              <w:rPr>
+                <w:rFonts w:ascii="Times" w:hAnsi="Times"/>
+                <w:b/>
+                <w:i/>
+              </w:rPr>
+              <w:t xml:space="preserve"> </w:t>
+            </w:r>
+            <w:r>
+              <w:rPr>
+                <w:rFonts w:ascii="Times" w:hAnsi="Times"/>
+                <w:b/>
+              </w:rPr>
+              <w:t>=</w:t>
+            </w:r>
+            <w:r>
+              <w:rPr>
+                <w:rFonts w:ascii="Times" w:hAnsi="Times"/>
+                <w:b/>
+              </w:rPr>
+              <w:t xml:space="preserve"> </w:t>
+            </w:r>
+            <w:r>
+              <w:rPr>
+                <w:rFonts w:ascii="Times" w:hAnsi="Times"/>
+                <w:b/>
+              </w:rPr>
+              <w:t>0</w:t>
+            </w:r>
+            <w:r>
+              <w:rPr>
+                <w:rFonts w:ascii="Times" w:hAnsi="Times"/>
+                <w:b/>
+              </w:rPr>
+              <w:t xml:space="preserve"> </w:t>
+            </w:r>
+            <w:r>
+              <w:rPr>
+                <w:rFonts w:ascii="Times" w:hAnsi="Times"/>
+                <w:b/>
+              </w:rPr>
+              <w:t>hasta</w:t>
+            </w:r>
+            <w:r>
+              <w:rPr>
+                <w:rFonts w:ascii="Times" w:hAnsi="Times"/>
+                <w:b/>
+              </w:rPr>
+              <w:t xml:space="preserve"> </w:t>
+            </w:r>
+            <w:r>
+              <w:rPr>
+                <w:rFonts w:ascii="Times" w:hAnsi="Times"/>
+                <w:b/>
+                <w:i/>
+              </w:rPr>
+              <w:t>n</w:t>
+            </w:r>
+            <w:r>
+              <w:rPr>
+                <w:rFonts w:ascii="Times" w:hAnsi="Times"/>
+                <w:b/>
+              </w:rPr>
+              <w:t xml:space="preserve"> </w:t>
+            </w:r>
+            <w:r>
+              <w:rPr>
+                <w:rFonts w:ascii="Times" w:hAnsi="Times"/>
+                <w:b/>
+              </w:rPr>
+              <w:t>=</w:t>
+            </w:r>
+            <w:r>
+              <w:rPr>
+                <w:rFonts w:ascii="Times" w:hAnsi="Times"/>
+                <w:b/>
+              </w:rPr>
+              <w:t xml:space="preserve"> </w:t>
+            </w:r>
+            <w:r>
+              <w:rPr>
+                <w:rFonts w:ascii="Times" w:hAnsi="Times"/>
+                <w:b/>
+              </w:rPr>
+              <w:t xml:space="preserve"> 5</w:t>
             </w:r>
           </w:p>
         </w:tc>
@@ -28126,10 +26890,30 @@
             <w:rPr>
               <w:rFonts w:ascii="Cambria Math" w:eastAsiaTheme="minorEastAsia" w:hAnsi="Cambria Math"/>
             </w:rPr>
-            <m:t>-1000x+625</m:t>
+            <m:t>-1</m:t>
+          </m:r>
+          <m:r>
+            <w:rPr>
+              <w:rFonts w:ascii="Cambria Math" w:eastAsiaTheme="minorEastAsia" w:hAnsi="Cambria Math"/>
+            </w:rPr>
+            <m:t xml:space="preserve"> </m:t>
+          </m:r>
+          <m:r>
+            <w:rPr>
+              <w:rFonts w:ascii="Cambria Math" w:eastAsiaTheme="minorEastAsia" w:hAnsi="Cambria Math"/>
+            </w:rPr>
+            <m:t>000x+625</m:t>
           </m:r>
         </m:oMath>
       </m:oMathPara>
+    </w:p>
+    <w:p>
+      <w:pPr>
+        <w:spacing w:line="276" w:lineRule="auto"/>
+        <w:rPr>
+          <w:rFonts w:ascii="Times" w:eastAsiaTheme="minorEastAsia" w:hAnsi="Times"/>
+        </w:rPr>
+      </w:pPr>
     </w:p>
     <w:tbl>
       <w:tblPr>
@@ -28230,7 +27014,14 @@
                 <w:rFonts w:ascii="Times New Roman" w:hAnsi="Times New Roman" w:cs="Times New Roman"/>
                 <w:color w:val="000000"/>
               </w:rPr>
-              <w:t>MA_G08_03_CO_REC130</w:t>
+              <w:t>MA_</w:t>
+            </w:r>
+            <w:r>
+              <w:rPr>
+                <w:rFonts w:ascii="Times New Roman" w:hAnsi="Times New Roman" w:cs="Times New Roman"/>
+                <w:color w:val="000000"/>
+              </w:rPr>
+              <w:t>08_03_CO_REC130</w:t>
             </w:r>
           </w:p>
         </w:tc>
@@ -28318,7 +27109,15 @@
               <w:rPr>
                 <w:rFonts w:ascii="Times New Roman" w:hAnsi="Times New Roman" w:cs="Times New Roman"/>
               </w:rPr>
-              <w:t xml:space="preserve">Actividad que te permitirá </w:t>
+              <w:t>Actividad que te permite</w:t>
+            </w:r>
+            <w:bookmarkStart w:id="0" w:name="_GoBack"/>
+            <w:bookmarkEnd w:id="0"/>
+            <w:r>
+              <w:rPr>
+                <w:rFonts w:ascii="Times New Roman" w:hAnsi="Times New Roman" w:cs="Times New Roman"/>
+              </w:rPr>
+              <w:t xml:space="preserve"> </w:t>
             </w:r>
             <w:r>
               <w:rPr>
@@ -36624,7 +35423,7 @@
     </w:p>
     <w:p/>
     <w:sectPr>
-      <w:headerReference w:type="default" r:id="rId20"/>
+      <w:headerReference w:type="default" r:id="rId21"/>
       <w:pgSz w:w="12240" w:h="15840"/>
       <w:pgMar w:top="1417" w:right="1701" w:bottom="1417" w:left="1701" w:header="708" w:footer="708" w:gutter="0"/>
       <w:cols w:space="708"/>

</xml_diff>

<commit_message>
edición tema 03 grado 08
</commit_message>
<xml_diff>
--- a/fuentes/contenidos/grado08/guion03/MA_08_03_CO.docx
+++ b/fuentes/contenidos/grado08/guion03/MA_08_03_CO.docx
@@ -618,10 +618,10 @@
                   <v:path o:extrusionok="f" gradientshapeok="t" o:connecttype="rect"/>
                   <o:lock v:ext="edit" aspectratio="t"/>
                 </v:shapetype>
-                <v:shape id="_x0000_i1027" type="#_x0000_t75" style="width:441.75pt;height:210pt" o:ole="">
+                <v:shape id="_x0000_i1025" type="#_x0000_t75" style="width:441.75pt;height:210pt" o:ole="">
                   <v:imagedata r:id="rId7" o:title=""/>
                 </v:shape>
-                <o:OLEObject Type="Embed" ProgID="PBrush" ShapeID="_x0000_i1027" DrawAspect="Content" ObjectID="_1490534817" r:id="rId8"/>
+                <o:OLEObject Type="Embed" ProgID="PBrush" ShapeID="_x0000_i1025" DrawAspect="Content" ObjectID="_1490618137" r:id="rId8"/>
               </w:object>
             </w:r>
           </w:p>
@@ -3890,16 +3890,7 @@
         <w:t>x</w:t>
       </w:r>
       <w:r>
-        <w:t xml:space="preserve"> </w:t>
-      </w:r>
-      <w:r>
-        <w:t xml:space="preserve"> –</w:t>
-      </w:r>
-      <w:r>
-        <w:t xml:space="preserve"> </w:t>
-      </w:r>
-      <w:r>
-        <w:t>4)</w:t>
+        <w:t xml:space="preserve">  – 4)</w:t>
       </w:r>
       <w:r>
         <w:rPr>
@@ -5959,6 +5950,236 @@
         </w:rPr>
       </w:pPr>
     </w:p>
+    <w:tbl>
+      <w:tblPr>
+        <w:tblStyle w:val="Tablaconcuadrcula"/>
+        <w:tblW w:w="0" w:type="auto"/>
+        <w:tblLook w:val="04A0" w:firstRow="1" w:lastRow="0" w:firstColumn="1" w:lastColumn="0" w:noHBand="0" w:noVBand="1"/>
+      </w:tblPr>
+      <w:tblGrid>
+        <w:gridCol w:w="2518"/>
+        <w:gridCol w:w="6515"/>
+      </w:tblGrid>
+      <w:tr>
+        <w:tc>
+          <w:tcPr>
+            <w:tcW w:w="9033" w:type="dxa"/>
+            <w:gridSpan w:val="2"/>
+            <w:shd w:val="clear" w:color="auto" w:fill="000000" w:themeFill="text1"/>
+          </w:tcPr>
+          <w:p>
+            <w:pPr>
+              <w:jc w:val="center"/>
+              <w:rPr>
+                <w:rFonts w:ascii="Times New Roman" w:hAnsi="Times New Roman" w:cs="Times New Roman"/>
+                <w:b/>
+                <w:color w:val="FFFFFF" w:themeColor="background1"/>
+              </w:rPr>
+            </w:pPr>
+            <w:r>
+              <w:rPr>
+                <w:rFonts w:ascii="Times New Roman" w:hAnsi="Times New Roman" w:cs="Times New Roman"/>
+                <w:b/>
+                <w:color w:val="FFFFFF" w:themeColor="background1"/>
+              </w:rPr>
+              <w:t>Practica: recurso nuevo</w:t>
+            </w:r>
+          </w:p>
+        </w:tc>
+      </w:tr>
+      <w:tr>
+        <w:tc>
+          <w:tcPr>
+            <w:tcW w:w="2518" w:type="dxa"/>
+          </w:tcPr>
+          <w:p>
+            <w:pPr>
+              <w:rPr>
+                <w:rFonts w:ascii="Times New Roman" w:hAnsi="Times New Roman" w:cs="Times New Roman"/>
+                <w:b/>
+                <w:color w:val="000000"/>
+                <w:sz w:val="18"/>
+                <w:szCs w:val="18"/>
+              </w:rPr>
+            </w:pPr>
+            <w:r>
+              <w:rPr>
+                <w:rFonts w:ascii="Times New Roman" w:hAnsi="Times New Roman" w:cs="Times New Roman"/>
+                <w:b/>
+                <w:color w:val="000000"/>
+                <w:sz w:val="18"/>
+                <w:szCs w:val="18"/>
+              </w:rPr>
+              <w:t>Código</w:t>
+            </w:r>
+          </w:p>
+        </w:tc>
+        <w:tc>
+          <w:tcPr>
+            <w:tcW w:w="6515" w:type="dxa"/>
+          </w:tcPr>
+          <w:p>
+            <w:pPr>
+              <w:rPr>
+                <w:rFonts w:ascii="Times New Roman" w:hAnsi="Times New Roman" w:cs="Times New Roman"/>
+                <w:b/>
+                <w:color w:val="000000"/>
+                <w:sz w:val="18"/>
+                <w:szCs w:val="18"/>
+              </w:rPr>
+            </w:pPr>
+            <w:r>
+              <w:rPr>
+                <w:rFonts w:ascii="Times New Roman" w:hAnsi="Times New Roman" w:cs="Times New Roman"/>
+                <w:color w:val="000000"/>
+              </w:rPr>
+              <w:t>MA_08_03_CO_REC30</w:t>
+            </w:r>
+          </w:p>
+        </w:tc>
+      </w:tr>
+      <w:tr>
+        <w:tc>
+          <w:tcPr>
+            <w:tcW w:w="2518" w:type="dxa"/>
+          </w:tcPr>
+          <w:p>
+            <w:pPr>
+              <w:rPr>
+                <w:rFonts w:ascii="Times New Roman" w:hAnsi="Times New Roman" w:cs="Times New Roman"/>
+                <w:color w:val="000000"/>
+              </w:rPr>
+            </w:pPr>
+            <w:r>
+              <w:rPr>
+                <w:rFonts w:ascii="Times New Roman" w:hAnsi="Times New Roman" w:cs="Times New Roman"/>
+                <w:b/>
+                <w:color w:val="000000"/>
+                <w:sz w:val="18"/>
+                <w:szCs w:val="18"/>
+              </w:rPr>
+              <w:t>Título</w:t>
+            </w:r>
+          </w:p>
+        </w:tc>
+        <w:tc>
+          <w:tcPr>
+            <w:tcW w:w="6515" w:type="dxa"/>
+          </w:tcPr>
+          <w:p>
+            <w:pPr>
+              <w:rPr>
+                <w:rFonts w:ascii="Arial" w:hAnsi="Arial" w:cs="Arial"/>
+                <w:sz w:val="18"/>
+                <w:szCs w:val="18"/>
+              </w:rPr>
+            </w:pPr>
+            <w:r>
+              <w:rPr>
+                <w:rFonts w:ascii="Arial" w:hAnsi="Arial" w:cs="Arial"/>
+                <w:sz w:val="18"/>
+                <w:szCs w:val="18"/>
+              </w:rPr>
+              <w:t>Representación del cuadrado de un binomio</w:t>
+            </w:r>
+          </w:p>
+        </w:tc>
+      </w:tr>
+      <w:tr>
+        <w:tc>
+          <w:tcPr>
+            <w:tcW w:w="2518" w:type="dxa"/>
+          </w:tcPr>
+          <w:p>
+            <w:pPr>
+              <w:rPr>
+                <w:rFonts w:ascii="Times New Roman" w:hAnsi="Times New Roman" w:cs="Times New Roman"/>
+                <w:color w:val="000000"/>
+              </w:rPr>
+            </w:pPr>
+            <w:r>
+              <w:rPr>
+                <w:rFonts w:ascii="Times New Roman" w:hAnsi="Times New Roman" w:cs="Times New Roman"/>
+                <w:b/>
+                <w:color w:val="000000"/>
+                <w:sz w:val="18"/>
+                <w:szCs w:val="18"/>
+              </w:rPr>
+              <w:t>Descripción</w:t>
+            </w:r>
+          </w:p>
+        </w:tc>
+        <w:tc>
+          <w:tcPr>
+            <w:tcW w:w="6515" w:type="dxa"/>
+          </w:tcPr>
+          <w:p>
+            <w:pPr>
+              <w:rPr>
+                <w:rFonts w:ascii="Arial" w:hAnsi="Arial" w:cs="Arial"/>
+                <w:sz w:val="18"/>
+                <w:szCs w:val="18"/>
+              </w:rPr>
+            </w:pPr>
+            <w:r>
+              <w:rPr>
+                <w:rFonts w:ascii="Arial" w:hAnsi="Arial" w:cs="Arial"/>
+                <w:sz w:val="18"/>
+                <w:szCs w:val="18"/>
+              </w:rPr>
+              <w:t>Actividad que permite relacionar el área de un cuadrado como el producto de las medidas de sus lados</w:t>
+            </w:r>
+          </w:p>
+          <w:p>
+            <w:pPr>
+              <w:rPr>
+                <w:rFonts w:ascii="Times New Roman" w:hAnsi="Times New Roman" w:cs="Times New Roman"/>
+                <w:color w:val="000000"/>
+              </w:rPr>
+            </w:pPr>
+          </w:p>
+        </w:tc>
+      </w:tr>
+    </w:tbl>
+    <w:p>
+      <w:pPr>
+        <w:tabs>
+          <w:tab w:val="right" w:pos="8498"/>
+        </w:tabs>
+        <w:spacing w:after="0"/>
+        <w:jc w:val="both"/>
+        <w:rPr>
+          <w:rFonts w:ascii="Times" w:hAnsi="Times"/>
+          <w:b/>
+        </w:rPr>
+      </w:pPr>
+    </w:p>
+    <w:p>
+      <w:pPr>
+        <w:tabs>
+          <w:tab w:val="right" w:pos="8498"/>
+        </w:tabs>
+        <w:spacing w:after="0"/>
+        <w:jc w:val="both"/>
+        <w:rPr>
+          <w:rFonts w:ascii="Times" w:hAnsi="Times"/>
+          <w:b/>
+        </w:rPr>
+      </w:pPr>
+    </w:p>
+    <w:p>
+      <w:pPr>
+        <w:tabs>
+          <w:tab w:val="right" w:pos="8498"/>
+        </w:tabs>
+        <w:spacing w:after="0"/>
+        <w:jc w:val="both"/>
+        <w:rPr>
+          <w:rFonts w:ascii="Times" w:hAnsi="Times"/>
+          <w:b/>
+        </w:rPr>
+      </w:pPr>
+    </w:p>
     <w:p>
       <w:pPr>
         <w:rPr>
@@ -6209,7 +6430,6 @@
                 <w:sz w:val="18"/>
                 <w:szCs w:val="18"/>
               </w:rPr>
-              <w:lastRenderedPageBreak/>
               <w:t>Descripción</w:t>
             </w:r>
           </w:p>
@@ -7333,19 +7553,7 @@
               <w:rPr>
                 <w:rFonts w:ascii="Times" w:hAnsi="Times"/>
               </w:rPr>
-              <w:t xml:space="preserve">El producto de la suma por la diferencia </w:t>
-            </w:r>
-            <w:r>
-              <w:rPr>
-                <w:rFonts w:ascii="Times" w:hAnsi="Times"/>
-              </w:rPr>
-              <w:t xml:space="preserve">de dos términos </w:t>
-            </w:r>
-            <w:r>
-              <w:rPr>
-                <w:rFonts w:ascii="Times" w:hAnsi="Times"/>
-              </w:rPr>
-              <w:t>es el cuadrado del primer término menos el cuadrado del segundo término.</w:t>
+              <w:t>El producto de la suma por la diferencia de dos términos es el cuadrado del primer término menos el cuadrado del segundo término.</w:t>
             </w:r>
           </w:p>
         </w:tc>
@@ -8035,7 +8243,14 @@
                 <w:rFonts w:ascii="Times New Roman" w:hAnsi="Times New Roman" w:cs="Times New Roman"/>
                 <w:color w:val="000000"/>
               </w:rPr>
-              <w:t>_CO_REC30</w:t>
+              <w:t>_CO_REC4</w:t>
+            </w:r>
+            <w:r>
+              <w:rPr>
+                <w:rFonts w:ascii="Times New Roman" w:hAnsi="Times New Roman" w:cs="Times New Roman"/>
+                <w:color w:val="000000"/>
+              </w:rPr>
+              <w:t>0</w:t>
             </w:r>
           </w:p>
         </w:tc>
@@ -9596,7 +9811,16 @@
             <w:rPr>
               <w:rFonts w:ascii="Cambria Math" w:hAnsi="Cambria Math"/>
             </w:rPr>
-            <m:t>+6xy+10</m:t>
+            <m:t>+6</m:t>
+          </m:r>
+          <m:r>
+            <m:rPr>
+              <m:sty m:val="bi"/>
+            </m:rPr>
+            <w:rPr>
+              <w:rFonts w:ascii="Cambria Math" w:hAnsi="Cambria Math"/>
+            </w:rPr>
+            <m:t>xy+10</m:t>
           </m:r>
           <m:r>
             <m:rPr>
@@ -10587,7 +10811,16 @@
             <w:rPr>
               <w:rFonts w:ascii="Cambria Math" w:hAnsi="Cambria Math"/>
             </w:rPr>
-            <m:t>+40x+25</m:t>
+            <m:t>+40</m:t>
+          </m:r>
+          <m:r>
+            <m:rPr>
+              <m:sty m:val="bi"/>
+            </m:rPr>
+            <w:rPr>
+              <w:rFonts w:ascii="Cambria Math" w:hAnsi="Cambria Math"/>
+            </w:rPr>
+            <m:t>x+25</m:t>
           </m:r>
         </m:oMath>
       </m:oMathPara>
@@ -10681,6 +10914,7 @@
                 <w:b/>
                 <w:color w:val="FFFFFF" w:themeColor="background1"/>
               </w:rPr>
+              <w:lastRenderedPageBreak/>
               <w:t>Imagen (fotografía, gráfica o ilustración)</w:t>
             </w:r>
           </w:p>
@@ -10778,7 +11012,6 @@
                 <w:sz w:val="18"/>
                 <w:szCs w:val="18"/>
               </w:rPr>
-              <w:lastRenderedPageBreak/>
               <w:t>Descripción</w:t>
             </w:r>
           </w:p>
@@ -11372,7 +11605,14 @@
                 <w:rFonts w:ascii="Times New Roman" w:hAnsi="Times New Roman" w:cs="Times New Roman"/>
                 <w:color w:val="000000"/>
               </w:rPr>
-              <w:t>_CO_REC40</w:t>
+              <w:t>_CO_REC5</w:t>
+            </w:r>
+            <w:r>
+              <w:rPr>
+                <w:rFonts w:ascii="Times New Roman" w:hAnsi="Times New Roman" w:cs="Times New Roman"/>
+                <w:color w:val="000000"/>
+              </w:rPr>
+              <w:t>0</w:t>
             </w:r>
           </w:p>
         </w:tc>
@@ -12616,10 +12856,10 @@
             </w:pPr>
             <w:r>
               <w:object w:dxaOrig="9435" w:dyaOrig="4035">
-                <v:shape id="_x0000_i1025" type="#_x0000_t75" style="width:353.25pt;height:151.5pt" o:ole="">
+                <v:shape id="_x0000_i1026" type="#_x0000_t75" style="width:353.25pt;height:151.5pt" o:ole="">
                   <v:imagedata r:id="rId13" o:title=""/>
                 </v:shape>
-                <o:OLEObject Type="Embed" ProgID="PBrush" ShapeID="_x0000_i1025" DrawAspect="Content" ObjectID="_1490534818" r:id="rId14"/>
+                <o:OLEObject Type="Embed" ProgID="PBrush" ShapeID="_x0000_i1026" DrawAspect="Content" ObjectID="_1490618138" r:id="rId14"/>
               </w:object>
             </w:r>
           </w:p>
@@ -13081,7 +13321,14 @@
                 <w:rFonts w:ascii="Times New Roman" w:hAnsi="Times New Roman" w:cs="Times New Roman"/>
                 <w:color w:val="000000"/>
               </w:rPr>
-              <w:t>_CO_REC50</w:t>
+              <w:t>_CO_REC6</w:t>
+            </w:r>
+            <w:r>
+              <w:rPr>
+                <w:rFonts w:ascii="Times New Roman" w:hAnsi="Times New Roman" w:cs="Times New Roman"/>
+                <w:color w:val="000000"/>
+              </w:rPr>
+              <w:t>0</w:t>
             </w:r>
           </w:p>
         </w:tc>
@@ -13106,6 +13353,7 @@
                 <w:sz w:val="18"/>
                 <w:szCs w:val="18"/>
               </w:rPr>
+              <w:lastRenderedPageBreak/>
               <w:t>Título</w:t>
             </w:r>
           </w:p>
@@ -13202,14 +13450,7 @@
               <w:rPr>
                 <w:rFonts w:ascii="Times New Roman" w:hAnsi="Times New Roman" w:cs="Times New Roman"/>
               </w:rPr>
-              <w:t xml:space="preserve">ejercitar el producto de dos binomios de la </w:t>
-            </w:r>
-            <w:r>
-              <w:rPr>
-                <w:rFonts w:ascii="Times New Roman" w:hAnsi="Times New Roman" w:cs="Times New Roman"/>
-              </w:rPr>
-              <w:lastRenderedPageBreak/>
-              <w:t xml:space="preserve">forma </w:t>
+              <w:t xml:space="preserve">ejercitar el producto de dos binomios de la forma </w:t>
             </w:r>
             <m:oMath>
               <m:r>
@@ -13362,7 +13603,14 @@
                 <w:rFonts w:ascii="Times New Roman" w:hAnsi="Times New Roman" w:cs="Times New Roman"/>
                 <w:color w:val="000000"/>
               </w:rPr>
-              <w:t>_CO_REC60</w:t>
+              <w:t>_CO_REC7</w:t>
+            </w:r>
+            <w:r>
+              <w:rPr>
+                <w:rFonts w:ascii="Times New Roman" w:hAnsi="Times New Roman" w:cs="Times New Roman"/>
+                <w:color w:val="000000"/>
+              </w:rPr>
+              <w:t>0</w:t>
             </w:r>
           </w:p>
         </w:tc>
@@ -13577,7 +13825,14 @@
                 <w:rFonts w:ascii="Times New Roman" w:hAnsi="Times New Roman" w:cs="Times New Roman"/>
                 <w:color w:val="000000"/>
               </w:rPr>
-              <w:t>08_03_CO_REC70</w:t>
+              <w:t>08_03_CO_REC8</w:t>
+            </w:r>
+            <w:r>
+              <w:rPr>
+                <w:rFonts w:ascii="Times New Roman" w:hAnsi="Times New Roman" w:cs="Times New Roman"/>
+                <w:color w:val="000000"/>
+              </w:rPr>
+              <w:t>0</w:t>
             </w:r>
           </w:p>
         </w:tc>
@@ -13806,10 +14061,10 @@
             </w:pPr>
             <w:r>
               <w:object w:dxaOrig="9435" w:dyaOrig="4035">
-                <v:shape id="_x0000_i1026" type="#_x0000_t75" style="width:353.25pt;height:151.5pt" o:ole="">
+                <v:shape id="_x0000_i1027" type="#_x0000_t75" style="width:353.25pt;height:151.5pt" o:ole="">
                   <v:imagedata r:id="rId13" o:title=""/>
                 </v:shape>
-                <o:OLEObject Type="Embed" ProgID="PBrush" ShapeID="_x0000_i1026" DrawAspect="Content" ObjectID="_1490534819" r:id="rId16"/>
+                <o:OLEObject Type="Embed" ProgID="PBrush" ShapeID="_x0000_i1027" DrawAspect="Content" ObjectID="_1490618139" r:id="rId16"/>
               </w:object>
             </w:r>
           </w:p>
@@ -13915,6 +14170,246 @@
               </w:rPr>
               <w:t>Interactivo que te permite estudiar la interpretación geométrica de algunos productos notables.</w:t>
             </w:r>
+          </w:p>
+        </w:tc>
+      </w:tr>
+    </w:tbl>
+    <w:p>
+      <w:pPr>
+        <w:spacing w:line="276" w:lineRule="auto"/>
+        <w:rPr>
+          <w:rFonts w:ascii="Times" w:hAnsi="Times"/>
+          <w:b/>
+        </w:rPr>
+      </w:pPr>
+    </w:p>
+    <w:tbl>
+      <w:tblPr>
+        <w:tblStyle w:val="Tablaconcuadrcula"/>
+        <w:tblW w:w="0" w:type="auto"/>
+        <w:tblLook w:val="04A0" w:firstRow="1" w:lastRow="0" w:firstColumn="1" w:lastColumn="0" w:noHBand="0" w:noVBand="1"/>
+      </w:tblPr>
+      <w:tblGrid>
+        <w:gridCol w:w="2518"/>
+        <w:gridCol w:w="6515"/>
+      </w:tblGrid>
+      <w:tr>
+        <w:tc>
+          <w:tcPr>
+            <w:tcW w:w="9033" w:type="dxa"/>
+            <w:gridSpan w:val="2"/>
+            <w:shd w:val="clear" w:color="auto" w:fill="000000" w:themeFill="text1"/>
+          </w:tcPr>
+          <w:p>
+            <w:pPr>
+              <w:jc w:val="center"/>
+              <w:rPr>
+                <w:rFonts w:ascii="Times New Roman" w:hAnsi="Times New Roman" w:cs="Times New Roman"/>
+                <w:b/>
+                <w:color w:val="FFFFFF" w:themeColor="background1"/>
+              </w:rPr>
+            </w:pPr>
+            <w:r>
+              <w:rPr>
+                <w:rFonts w:ascii="Times New Roman" w:hAnsi="Times New Roman" w:cs="Times New Roman"/>
+                <w:b/>
+                <w:color w:val="FFFFFF" w:themeColor="background1"/>
+              </w:rPr>
+              <w:t>Practica: recurso nuevo</w:t>
+            </w:r>
+          </w:p>
+        </w:tc>
+      </w:tr>
+      <w:tr>
+        <w:tc>
+          <w:tcPr>
+            <w:tcW w:w="2518" w:type="dxa"/>
+          </w:tcPr>
+          <w:p>
+            <w:pPr>
+              <w:rPr>
+                <w:rFonts w:ascii="Times New Roman" w:hAnsi="Times New Roman" w:cs="Times New Roman"/>
+                <w:b/>
+                <w:color w:val="000000"/>
+                <w:sz w:val="18"/>
+                <w:szCs w:val="18"/>
+              </w:rPr>
+            </w:pPr>
+            <w:r>
+              <w:rPr>
+                <w:rFonts w:ascii="Times New Roman" w:hAnsi="Times New Roman" w:cs="Times New Roman"/>
+                <w:b/>
+                <w:color w:val="000000"/>
+                <w:sz w:val="18"/>
+                <w:szCs w:val="18"/>
+              </w:rPr>
+              <w:t>Código</w:t>
+            </w:r>
+          </w:p>
+        </w:tc>
+        <w:tc>
+          <w:tcPr>
+            <w:tcW w:w="6515" w:type="dxa"/>
+          </w:tcPr>
+          <w:p>
+            <w:pPr>
+              <w:rPr>
+                <w:rFonts w:ascii="Times New Roman" w:hAnsi="Times New Roman" w:cs="Times New Roman"/>
+                <w:b/>
+                <w:color w:val="000000"/>
+                <w:sz w:val="18"/>
+                <w:szCs w:val="18"/>
+              </w:rPr>
+            </w:pPr>
+            <w:r>
+              <w:rPr>
+                <w:rFonts w:ascii="Times New Roman" w:hAnsi="Times New Roman" w:cs="Times New Roman"/>
+                <w:color w:val="000000"/>
+              </w:rPr>
+              <w:t>MA_08_03</w:t>
+            </w:r>
+            <w:r>
+              <w:rPr>
+                <w:rFonts w:ascii="Times New Roman" w:hAnsi="Times New Roman" w:cs="Times New Roman"/>
+                <w:color w:val="000000"/>
+              </w:rPr>
+              <w:t>_CO_REC9</w:t>
+            </w:r>
+            <w:r>
+              <w:rPr>
+                <w:rFonts w:ascii="Times New Roman" w:hAnsi="Times New Roman" w:cs="Times New Roman"/>
+                <w:color w:val="000000"/>
+              </w:rPr>
+              <w:t>0</w:t>
+            </w:r>
+          </w:p>
+        </w:tc>
+      </w:tr>
+      <w:tr>
+        <w:tc>
+          <w:tcPr>
+            <w:tcW w:w="2518" w:type="dxa"/>
+          </w:tcPr>
+          <w:p>
+            <w:pPr>
+              <w:rPr>
+                <w:rFonts w:ascii="Times New Roman" w:hAnsi="Times New Roman" w:cs="Times New Roman"/>
+                <w:color w:val="000000"/>
+              </w:rPr>
+            </w:pPr>
+            <w:r>
+              <w:rPr>
+                <w:rFonts w:ascii="Times New Roman" w:hAnsi="Times New Roman" w:cs="Times New Roman"/>
+                <w:b/>
+                <w:color w:val="000000"/>
+                <w:sz w:val="18"/>
+                <w:szCs w:val="18"/>
+              </w:rPr>
+              <w:t>Título</w:t>
+            </w:r>
+          </w:p>
+        </w:tc>
+        <w:tc>
+          <w:tcPr>
+            <w:tcW w:w="6515" w:type="dxa"/>
+          </w:tcPr>
+          <w:p>
+            <w:pPr>
+              <w:rPr>
+                <w:rFonts w:ascii="Times New Roman" w:hAnsi="Times New Roman" w:cs="Times New Roman"/>
+                <w:color w:val="000000"/>
+              </w:rPr>
+            </w:pPr>
+            <w:r>
+              <w:rPr>
+                <w:rFonts w:ascii="Times New Roman" w:hAnsi="Times New Roman" w:cs="Times New Roman"/>
+                <w:color w:val="000000"/>
+              </w:rPr>
+              <w:t>El producto de dos binomios con un término común</w:t>
+            </w:r>
+          </w:p>
+        </w:tc>
+      </w:tr>
+      <w:tr>
+        <w:tc>
+          <w:tcPr>
+            <w:tcW w:w="2518" w:type="dxa"/>
+          </w:tcPr>
+          <w:p>
+            <w:pPr>
+              <w:rPr>
+                <w:rFonts w:ascii="Times New Roman" w:hAnsi="Times New Roman" w:cs="Times New Roman"/>
+                <w:color w:val="000000"/>
+              </w:rPr>
+            </w:pPr>
+            <w:r>
+              <w:rPr>
+                <w:rFonts w:ascii="Times New Roman" w:hAnsi="Times New Roman" w:cs="Times New Roman"/>
+                <w:b/>
+                <w:color w:val="000000"/>
+                <w:sz w:val="18"/>
+                <w:szCs w:val="18"/>
+              </w:rPr>
+              <w:t>Descripción</w:t>
+            </w:r>
+          </w:p>
+        </w:tc>
+        <w:tc>
+          <w:tcPr>
+            <w:tcW w:w="6515" w:type="dxa"/>
+          </w:tcPr>
+          <w:p>
+            <w:pPr>
+              <w:rPr>
+                <w:rFonts w:ascii="Times New Roman" w:hAnsi="Times New Roman" w:cs="Times New Roman"/>
+              </w:rPr>
+            </w:pPr>
+            <w:r>
+              <w:rPr>
+                <w:rFonts w:ascii="Times New Roman" w:hAnsi="Times New Roman" w:cs="Times New Roman"/>
+              </w:rPr>
+              <w:t xml:space="preserve">Actividad que </w:t>
+            </w:r>
+            <w:r>
+              <w:rPr>
+                <w:rFonts w:ascii="Times New Roman" w:hAnsi="Times New Roman" w:cs="Times New Roman"/>
+              </w:rPr>
+              <w:t>permit</w:t>
+            </w:r>
+            <w:r>
+              <w:rPr>
+                <w:rFonts w:ascii="Times New Roman" w:hAnsi="Times New Roman" w:cs="Times New Roman"/>
+              </w:rPr>
+              <w:t>e</w:t>
+            </w:r>
+            <w:r>
+              <w:rPr>
+                <w:rFonts w:ascii="Times New Roman" w:hAnsi="Times New Roman" w:cs="Times New Roman"/>
+              </w:rPr>
+              <w:t xml:space="preserve"> </w:t>
+            </w:r>
+            <w:r>
+              <w:rPr>
+                <w:rFonts w:ascii="Times New Roman" w:hAnsi="Times New Roman" w:cs="Times New Roman"/>
+              </w:rPr>
+              <w:t xml:space="preserve">relacionar la construcción de expresiones equivalentes con productos de la forma </w:t>
+            </w:r>
+            <m:oMath>
+              <m:r>
+                <w:rPr>
+                  <w:rFonts w:ascii="Cambria Math" w:hAnsi="Cambria Math" w:cs="Times New Roman"/>
+                </w:rPr>
+                <m:t>(x+b)(x+b)</m:t>
+              </m:r>
+            </m:oMath>
+          </w:p>
+          <w:p>
+            <w:pPr>
+              <w:rPr>
+                <w:rFonts w:ascii="Times New Roman" w:hAnsi="Times New Roman" w:cs="Times New Roman"/>
+                <w:color w:val="000000"/>
+              </w:rPr>
+            </w:pPr>
           </w:p>
         </w:tc>
       </w:tr>
@@ -15918,18 +16413,7 @@
                 <w:sz w:val="18"/>
                 <w:szCs w:val="18"/>
               </w:rPr>
-              <w:t>Shutterst</w:t>
-            </w:r>
-            <w:r>
-              <w:rPr>
-                <w:rFonts w:ascii="Times New Roman" w:hAnsi="Times New Roman" w:cs="Times New Roman"/>
-                <w:b/>
-                <w:color w:val="000000"/>
-                <w:sz w:val="18"/>
-                <w:szCs w:val="18"/>
-              </w:rPr>
-              <w:lastRenderedPageBreak/>
-              <w:t>ock</w:t>
+              <w:t>Shutterstock</w:t>
             </w:r>
             <w:proofErr w:type="spellEnd"/>
             <w:r>
@@ -15993,15 +16477,7 @@
                   <w:rStyle w:val="Hipervnculo"/>
                   <w:rFonts w:ascii="Times New Roman" w:hAnsi="Times New Roman" w:cs="Times New Roman"/>
                 </w:rPr>
-                <w:t>http://1.bp.blogspot.com/-</w:t>
-              </w:r>
-              <w:r>
-                <w:rPr>
-                  <w:rStyle w:val="Hipervnculo"/>
-                  <w:rFonts w:ascii="Times New Roman" w:hAnsi="Times New Roman" w:cs="Times New Roman"/>
-                </w:rPr>
-                <w:lastRenderedPageBreak/>
-                <w:t>lVmv1joelyY/UknwQGQS1bI/AAAAAAAAAR8/WugXmc0eWnQ/s1600/Cubo+de+un+binomio.png</w:t>
+                <w:t>http://1.bp.blogspot.com/-lVmv1joelyY/UknwQGQS1bI/AAAAAAAAAR8/WugXmc0eWnQ/s1600/Cubo+de+un+binomio.png</w:t>
               </w:r>
             </w:hyperlink>
           </w:p>
@@ -16089,7 +16565,6 @@
                 <w:sz w:val="18"/>
                 <w:szCs w:val="18"/>
               </w:rPr>
-              <w:lastRenderedPageBreak/>
               <w:t>Pie de imagen</w:t>
             </w:r>
           </w:p>
@@ -16236,7 +16711,14 @@
                 <w:rFonts w:ascii="Times New Roman" w:hAnsi="Times New Roman" w:cs="Times New Roman"/>
                 <w:color w:val="000000"/>
               </w:rPr>
-              <w:t>_CO_REC80</w:t>
+              <w:t>_CO_REC10</w:t>
+            </w:r>
+            <w:r>
+              <w:rPr>
+                <w:rFonts w:ascii="Times New Roman" w:hAnsi="Times New Roman" w:cs="Times New Roman"/>
+                <w:color w:val="000000"/>
+              </w:rPr>
+              <w:t>0</w:t>
             </w:r>
           </w:p>
         </w:tc>
@@ -17334,32 +17816,14 @@
         <w:rPr>
           <w:rFonts w:ascii="Times" w:eastAsiaTheme="minorEastAsia" w:hAnsi="Times"/>
         </w:rPr>
-        <w:t>E</w:t>
-      </w:r>
-      <w:r>
-        <w:rPr>
-          <w:rFonts w:ascii="Times" w:eastAsiaTheme="minorEastAsia" w:hAnsi="Times"/>
-        </w:rPr>
-        <w:t xml:space="preserve">l cubo del binomio </w:t>
+        <w:t xml:space="preserve">El cubo del binomio </w:t>
       </w:r>
       <m:oMath>
         <m:r>
           <w:rPr>
             <w:rFonts w:ascii="Cambria Math" w:eastAsiaTheme="minorEastAsia" w:hAnsi="Cambria Math"/>
           </w:rPr>
-          <m:t>(a</m:t>
-        </m:r>
-        <m:r>
-          <w:rPr>
-            <w:rFonts w:ascii="Cambria Math" w:eastAsiaTheme="minorEastAsia" w:hAnsi="Cambria Math"/>
-          </w:rPr>
-          <m:t>+</m:t>
-        </m:r>
-        <m:r>
-          <w:rPr>
-            <w:rFonts w:ascii="Cambria Math" w:eastAsiaTheme="minorEastAsia" w:hAnsi="Cambria Math"/>
-          </w:rPr>
-          <m:t>b)</m:t>
+          <m:t>(a+b)</m:t>
         </m:r>
       </m:oMath>
       <w:r>
@@ -17373,19 +17837,7 @@
           <w:rPr>
             <w:rFonts w:ascii="Cambria Math" w:eastAsiaTheme="minorEastAsia" w:hAnsi="Cambria Math"/>
           </w:rPr>
-          <m:t>(a</m:t>
-        </m:r>
-        <m:r>
-          <w:rPr>
-            <w:rFonts w:ascii="Cambria Math" w:eastAsiaTheme="minorEastAsia" w:hAnsi="Cambria Math"/>
-          </w:rPr>
-          <m:t>+</m:t>
-        </m:r>
-        <m:r>
-          <w:rPr>
-            <w:rFonts w:ascii="Cambria Math" w:eastAsiaTheme="minorEastAsia" w:hAnsi="Cambria Math"/>
-          </w:rPr>
-          <m:t>b</m:t>
+          <m:t>(a+b</m:t>
         </m:r>
       </m:oMath>
       <w:r>
@@ -17429,19 +17881,7 @@
                     <w:rPr>
                       <w:rFonts w:ascii="Cambria Math" w:eastAsiaTheme="minorEastAsia" w:hAnsi="Cambria Math"/>
                     </w:rPr>
-                    <m:t>a</m:t>
-                  </m:r>
-                  <m:r>
-                    <w:rPr>
-                      <w:rFonts w:ascii="Cambria Math" w:eastAsiaTheme="minorEastAsia" w:hAnsi="Cambria Math"/>
-                    </w:rPr>
-                    <m:t>+</m:t>
-                  </m:r>
-                  <m:r>
-                    <w:rPr>
-                      <w:rFonts w:ascii="Cambria Math" w:eastAsiaTheme="minorEastAsia" w:hAnsi="Cambria Math"/>
-                    </w:rPr>
-                    <m:t>b</m:t>
+                    <m:t>a+b</m:t>
                   </m:r>
                 </m:e>
               </m:d>
@@ -17478,19 +17918,7 @@
                 <w:rPr>
                   <w:rFonts w:ascii="Cambria Math" w:eastAsiaTheme="minorEastAsia" w:hAnsi="Cambria Math"/>
                 </w:rPr>
-                <m:t>a</m:t>
-              </m:r>
-              <m:r>
-                <w:rPr>
-                  <w:rFonts w:ascii="Cambria Math" w:eastAsiaTheme="minorEastAsia" w:hAnsi="Cambria Math"/>
-                </w:rPr>
-                <m:t>+</m:t>
-              </m:r>
-              <m:r>
-                <w:rPr>
-                  <w:rFonts w:ascii="Cambria Math" w:eastAsiaTheme="minorEastAsia" w:hAnsi="Cambria Math"/>
-                </w:rPr>
-                <m:t>b</m:t>
+                <m:t>a+b</m:t>
               </m:r>
             </m:e>
           </m:d>
@@ -17508,19 +17936,7 @@
                 <w:rPr>
                   <w:rFonts w:ascii="Cambria Math" w:eastAsiaTheme="minorEastAsia" w:hAnsi="Cambria Math"/>
                 </w:rPr>
-                <m:t>a</m:t>
-              </m:r>
-              <m:r>
-                <w:rPr>
-                  <w:rFonts w:ascii="Cambria Math" w:eastAsiaTheme="minorEastAsia" w:hAnsi="Cambria Math"/>
-                </w:rPr>
-                <m:t>+</m:t>
-              </m:r>
-              <m:r>
-                <w:rPr>
-                  <w:rFonts w:ascii="Cambria Math" w:eastAsiaTheme="minorEastAsia" w:hAnsi="Cambria Math"/>
-                </w:rPr>
-                <m:t>b</m:t>
+                <m:t>a+b</m:t>
               </m:r>
             </m:e>
           </m:d>
@@ -17538,19 +17954,7 @@
                 <w:rPr>
                   <w:rFonts w:ascii="Cambria Math" w:eastAsiaTheme="minorEastAsia" w:hAnsi="Cambria Math"/>
                 </w:rPr>
-                <m:t>a</m:t>
-              </m:r>
-              <m:r>
-                <w:rPr>
-                  <w:rFonts w:ascii="Cambria Math" w:eastAsiaTheme="minorEastAsia" w:hAnsi="Cambria Math"/>
-                </w:rPr>
-                <m:t>+</m:t>
-              </m:r>
-              <m:r>
-                <w:rPr>
-                  <w:rFonts w:ascii="Cambria Math" w:eastAsiaTheme="minorEastAsia" w:hAnsi="Cambria Math"/>
-                </w:rPr>
-                <m:t>b</m:t>
+                <m:t>a+b</m:t>
               </m:r>
             </m:e>
           </m:d>
@@ -17588,19 +17992,7 @@
                 <w:rPr>
                   <w:rFonts w:ascii="Cambria Math" w:eastAsiaTheme="minorEastAsia" w:hAnsi="Cambria Math"/>
                 </w:rPr>
-                <m:t>a</m:t>
-              </m:r>
-              <m:r>
-                <w:rPr>
-                  <w:rFonts w:ascii="Cambria Math" w:eastAsiaTheme="minorEastAsia" w:hAnsi="Cambria Math"/>
-                </w:rPr>
-                <m:t>+</m:t>
-              </m:r>
-              <m:r>
-                <w:rPr>
-                  <w:rFonts w:ascii="Cambria Math" w:eastAsiaTheme="minorEastAsia" w:hAnsi="Cambria Math"/>
-                </w:rPr>
-                <m:t>b</m:t>
+                <m:t>a+b</m:t>
               </m:r>
             </m:e>
           </m:d>
@@ -17644,13 +18036,7 @@
                 <w:rPr>
                   <w:rFonts w:ascii="Cambria Math" w:hAnsi="Cambria Math"/>
                 </w:rPr>
-                <m:t>+</m:t>
-              </m:r>
-              <m:r>
-                <w:rPr>
-                  <w:rFonts w:ascii="Cambria Math" w:hAnsi="Cambria Math"/>
-                </w:rPr>
-                <m:t>2ab+</m:t>
+                <m:t>+2ab+</m:t>
               </m:r>
               <m:sSup>
                 <m:sSupPr>
@@ -17730,13 +18116,7 @@
             <w:rPr>
               <w:rFonts w:ascii="Cambria Math" w:hAnsi="Cambria Math"/>
             </w:rPr>
-            <m:t>+</m:t>
-          </m:r>
-          <m:r>
-            <w:rPr>
-              <w:rFonts w:ascii="Cambria Math" w:hAnsi="Cambria Math"/>
-            </w:rPr>
-            <m:t>2</m:t>
+            <m:t>+2</m:t>
           </m:r>
           <m:sSup>
             <m:sSupPr>
@@ -17942,13 +18322,7 @@
             <w:rPr>
               <w:rFonts w:ascii="Cambria Math" w:hAnsi="Cambria Math"/>
             </w:rPr>
-            <m:t>+</m:t>
-          </m:r>
-          <m:r>
-            <w:rPr>
-              <w:rFonts w:ascii="Cambria Math" w:hAnsi="Cambria Math"/>
-            </w:rPr>
-            <m:t>3</m:t>
+            <m:t>+3</m:t>
           </m:r>
           <m:sSup>
             <m:sSupPr>
@@ -18098,25 +18472,7 @@
                     <w:rPr>
                       <w:rFonts w:ascii="Cambria Math" w:eastAsiaTheme="minorEastAsia" w:hAnsi="Cambria Math"/>
                     </w:rPr>
-                    <m:t>a</m:t>
-                  </m:r>
-                  <m:r>
-                    <m:rPr>
-                      <m:sty m:val="bi"/>
-                    </m:rPr>
-                    <w:rPr>
-                      <w:rFonts w:ascii="Cambria Math" w:eastAsiaTheme="minorEastAsia" w:hAnsi="Cambria Math"/>
-                    </w:rPr>
-                    <m:t>+</m:t>
-                  </m:r>
-                  <m:r>
-                    <m:rPr>
-                      <m:sty m:val="bi"/>
-                    </m:rPr>
-                    <w:rPr>
-                      <w:rFonts w:ascii="Cambria Math" w:eastAsiaTheme="minorEastAsia" w:hAnsi="Cambria Math"/>
-                    </w:rPr>
-                    <m:t>b</m:t>
+                    <m:t>a+b</m:t>
                   </m:r>
                 </m:e>
               </m:d>
@@ -18182,16 +18538,7 @@
             <w:rPr>
               <w:rFonts w:ascii="Cambria Math" w:hAnsi="Cambria Math"/>
             </w:rPr>
-            <m:t>+</m:t>
-          </m:r>
-          <m:r>
-            <m:rPr>
-              <m:sty m:val="bi"/>
-            </m:rPr>
-            <w:rPr>
-              <w:rFonts w:ascii="Cambria Math" w:hAnsi="Cambria Math"/>
-            </w:rPr>
-            <m:t>3</m:t>
+            <m:t>+3</m:t>
           </m:r>
           <m:sSup>
             <m:sSupPr>
@@ -18339,8 +18686,6 @@
           <w:rFonts w:ascii="Times" w:eastAsiaTheme="minorEastAsia" w:hAnsi="Times"/>
         </w:rPr>
       </w:pPr>
-      <w:bookmarkStart w:id="0" w:name="_GoBack"/>
-      <w:bookmarkEnd w:id="0"/>
       <w:r>
         <w:rPr>
           <w:rFonts w:ascii="Times" w:eastAsiaTheme="minorEastAsia" w:hAnsi="Times"/>
@@ -20604,6 +20949,7 @@
                 <w:b/>
                 <w:color w:val="FFFFFF" w:themeColor="background1"/>
               </w:rPr>
+              <w:lastRenderedPageBreak/>
               <w:t>Practica: recurso nuevo</w:t>
             </w:r>
           </w:p>
@@ -20669,7 +21015,14 @@
                 <w:rFonts w:ascii="Times New Roman" w:hAnsi="Times New Roman" w:cs="Times New Roman"/>
                 <w:color w:val="000000"/>
               </w:rPr>
-              <w:t>_CO_REC90</w:t>
+              <w:t>_CO_REC11</w:t>
+            </w:r>
+            <w:r>
+              <w:rPr>
+                <w:rFonts w:ascii="Times New Roman" w:hAnsi="Times New Roman" w:cs="Times New Roman"/>
+                <w:color w:val="000000"/>
+              </w:rPr>
+              <w:t>0</w:t>
             </w:r>
           </w:p>
         </w:tc>
@@ -20841,7 +21194,6 @@
                 <w:b/>
                 <w:color w:val="FFFFFF" w:themeColor="background1"/>
               </w:rPr>
-              <w:lastRenderedPageBreak/>
               <w:t>Pr</w:t>
             </w:r>
             <w:r>
@@ -20923,7 +21275,14 @@
                 <w:rFonts w:ascii="Times New Roman" w:hAnsi="Times New Roman" w:cs="Times New Roman"/>
                 <w:color w:val="000000"/>
               </w:rPr>
-              <w:t>_CO_REC100</w:t>
+              <w:t>_CO_REC12</w:t>
+            </w:r>
+            <w:r>
+              <w:rPr>
+                <w:rFonts w:ascii="Times New Roman" w:hAnsi="Times New Roman" w:cs="Times New Roman"/>
+                <w:color w:val="000000"/>
+              </w:rPr>
+              <w:t>0</w:t>
             </w:r>
           </w:p>
         </w:tc>
@@ -21196,7 +21555,7 @@
                 <w:rFonts w:ascii="Times New Roman" w:hAnsi="Times New Roman" w:cs="Times New Roman"/>
                 <w:color w:val="000000"/>
               </w:rPr>
-              <w:t>_CO_REC11</w:t>
+              <w:t>_CO_REC13</w:t>
             </w:r>
             <w:r>
               <w:rPr>
@@ -21478,33 +21837,35 @@
         <w:tblLook w:val="04A0" w:firstRow="1" w:lastRow="0" w:firstColumn="1" w:lastColumn="0" w:noHBand="0" w:noVBand="1"/>
       </w:tblPr>
       <w:tblGrid>
-        <w:gridCol w:w="507"/>
-        <w:gridCol w:w="507"/>
-        <w:gridCol w:w="508"/>
-        <w:gridCol w:w="508"/>
+        <w:gridCol w:w="480"/>
+        <w:gridCol w:w="16"/>
+        <w:gridCol w:w="466"/>
+        <w:gridCol w:w="483"/>
+        <w:gridCol w:w="483"/>
+        <w:gridCol w:w="496"/>
+        <w:gridCol w:w="463"/>
+        <w:gridCol w:w="35"/>
+        <w:gridCol w:w="503"/>
+        <w:gridCol w:w="503"/>
+        <w:gridCol w:w="502"/>
+        <w:gridCol w:w="502"/>
         <w:gridCol w:w="488"/>
-        <w:gridCol w:w="35"/>
-        <w:gridCol w:w="523"/>
-        <w:gridCol w:w="523"/>
-        <w:gridCol w:w="523"/>
-        <w:gridCol w:w="523"/>
-        <w:gridCol w:w="508"/>
-        <w:gridCol w:w="508"/>
-        <w:gridCol w:w="488"/>
-        <w:gridCol w:w="473"/>
-        <w:gridCol w:w="999"/>
-        <w:gridCol w:w="1412"/>
+        <w:gridCol w:w="487"/>
+        <w:gridCol w:w="469"/>
+        <w:gridCol w:w="455"/>
+        <w:gridCol w:w="934"/>
+        <w:gridCol w:w="1289"/>
       </w:tblGrid>
       <w:tr>
         <w:trPr>
           <w:gridAfter w:val="1"/>
-          <w:wAfter w:w="1412" w:type="dxa"/>
+          <w:wAfter w:w="1289" w:type="dxa"/>
           <w:trHeight w:val="337"/>
           <w:jc w:val="center"/>
         </w:trPr>
         <w:tc>
           <w:tcPr>
-            <w:tcW w:w="507" w:type="dxa"/>
+            <w:tcW w:w="480" w:type="dxa"/>
           </w:tcPr>
           <w:p>
             <w:pPr>
@@ -21517,7 +21878,8 @@
         </w:tc>
         <w:tc>
           <w:tcPr>
-            <w:tcW w:w="507" w:type="dxa"/>
+            <w:tcW w:w="482" w:type="dxa"/>
+            <w:gridSpan w:val="2"/>
           </w:tcPr>
           <w:p>
             <w:pPr>
@@ -21530,7 +21892,7 @@
         </w:tc>
         <w:tc>
           <w:tcPr>
-            <w:tcW w:w="508" w:type="dxa"/>
+            <w:tcW w:w="483" w:type="dxa"/>
           </w:tcPr>
           <w:p>
             <w:pPr>
@@ -21543,7 +21905,7 @@
         </w:tc>
         <w:tc>
           <w:tcPr>
-            <w:tcW w:w="508" w:type="dxa"/>
+            <w:tcW w:w="483" w:type="dxa"/>
           </w:tcPr>
           <w:p>
             <w:pPr>
@@ -21556,8 +21918,7 @@
         </w:tc>
         <w:tc>
           <w:tcPr>
-            <w:tcW w:w="523" w:type="dxa"/>
-            <w:gridSpan w:val="2"/>
+            <w:tcW w:w="496" w:type="dxa"/>
           </w:tcPr>
           <w:p>
             <w:pPr>
@@ -21570,8 +21931,17 @@
         </w:tc>
         <w:tc>
           <w:tcPr>
-            <w:tcW w:w="523" w:type="dxa"/>
+            <w:tcW w:w="498" w:type="dxa"/>
+            <w:gridSpan w:val="2"/>
           </w:tcPr>
+          <w:p>
+            <w:pPr>
+              <w:spacing w:line="276" w:lineRule="auto"/>
+              <w:rPr>
+                <w:rFonts w:ascii="Times" w:eastAsiaTheme="minorEastAsia" w:hAnsi="Times"/>
+              </w:rPr>
+            </w:pPr>
+          </w:p>
           <w:p>
             <w:pPr>
               <w:spacing w:line="276" w:lineRule="auto"/>
@@ -21583,34 +21953,34 @@
         </w:tc>
         <w:tc>
           <w:tcPr>
-            <w:tcW w:w="523" w:type="dxa"/>
+            <w:tcW w:w="503" w:type="dxa"/>
           </w:tcPr>
           <w:p>
             <w:pPr>
-              <w:jc w:val="center"/>
+              <w:spacing w:line="276" w:lineRule="auto"/>
               <w:rPr>
                 <w:rFonts w:ascii="Times" w:eastAsiaTheme="minorEastAsia" w:hAnsi="Times"/>
-                <w:b/>
               </w:rPr>
             </w:pPr>
           </w:p>
         </w:tc>
         <w:tc>
           <w:tcPr>
-            <w:tcW w:w="523" w:type="dxa"/>
+            <w:tcW w:w="503" w:type="dxa"/>
           </w:tcPr>
           <w:p>
             <w:pPr>
-              <w:spacing w:line="276" w:lineRule="auto"/>
+              <w:jc w:val="center"/>
               <w:rPr>
                 <w:rFonts w:ascii="Times" w:eastAsiaTheme="minorEastAsia" w:hAnsi="Times"/>
+                <w:b/>
               </w:rPr>
             </w:pPr>
           </w:p>
         </w:tc>
         <w:tc>
           <w:tcPr>
-            <w:tcW w:w="523" w:type="dxa"/>
+            <w:tcW w:w="502" w:type="dxa"/>
           </w:tcPr>
           <w:p>
             <w:pPr>
@@ -21623,20 +21993,7 @@
         </w:tc>
         <w:tc>
           <w:tcPr>
-            <w:tcW w:w="508" w:type="dxa"/>
-          </w:tcPr>
-          <w:p>
-            <w:pPr>
-              <w:spacing w:line="276" w:lineRule="auto"/>
-              <w:rPr>
-                <w:rFonts w:ascii="Times" w:eastAsiaTheme="minorEastAsia" w:hAnsi="Times"/>
-              </w:rPr>
-            </w:pPr>
-          </w:p>
-        </w:tc>
-        <w:tc>
-          <w:tcPr>
-            <w:tcW w:w="508" w:type="dxa"/>
+            <w:tcW w:w="502" w:type="dxa"/>
           </w:tcPr>
           <w:p>
             <w:pPr>
@@ -21662,7 +22019,7 @@
         </w:tc>
         <w:tc>
           <w:tcPr>
-            <w:tcW w:w="473" w:type="dxa"/>
+            <w:tcW w:w="487" w:type="dxa"/>
           </w:tcPr>
           <w:p>
             <w:pPr>
@@ -21675,7 +22032,33 @@
         </w:tc>
         <w:tc>
           <w:tcPr>
-            <w:tcW w:w="999" w:type="dxa"/>
+            <w:tcW w:w="469" w:type="dxa"/>
+          </w:tcPr>
+          <w:p>
+            <w:pPr>
+              <w:spacing w:line="276" w:lineRule="auto"/>
+              <w:rPr>
+                <w:rFonts w:ascii="Times" w:eastAsiaTheme="minorEastAsia" w:hAnsi="Times"/>
+              </w:rPr>
+            </w:pPr>
+          </w:p>
+        </w:tc>
+        <w:tc>
+          <w:tcPr>
+            <w:tcW w:w="455" w:type="dxa"/>
+          </w:tcPr>
+          <w:p>
+            <w:pPr>
+              <w:spacing w:line="276" w:lineRule="auto"/>
+              <w:rPr>
+                <w:rFonts w:ascii="Times" w:eastAsiaTheme="minorEastAsia" w:hAnsi="Times"/>
+              </w:rPr>
+            </w:pPr>
+          </w:p>
+        </w:tc>
+        <w:tc>
+          <w:tcPr>
+            <w:tcW w:w="934" w:type="dxa"/>
           </w:tcPr>
           <w:p>
             <w:pPr>
@@ -21701,7 +22084,24 @@
         </w:tblPrEx>
         <w:tc>
           <w:tcPr>
-            <w:tcW w:w="9033" w:type="dxa"/>
+            <w:tcW w:w="496" w:type="dxa"/>
+            <w:gridSpan w:val="2"/>
+            <w:shd w:val="clear" w:color="auto" w:fill="000000" w:themeFill="text1"/>
+          </w:tcPr>
+          <w:p>
+            <w:pPr>
+              <w:jc w:val="center"/>
+              <w:rPr>
+                <w:rFonts w:ascii="Times New Roman" w:hAnsi="Times New Roman" w:cs="Times New Roman"/>
+                <w:b/>
+                <w:color w:val="FFFFFF" w:themeColor="background1"/>
+              </w:rPr>
+            </w:pPr>
+          </w:p>
+        </w:tc>
+        <w:tc>
+          <w:tcPr>
+            <w:tcW w:w="8558" w:type="dxa"/>
             <w:gridSpan w:val="16"/>
             <w:shd w:val="clear" w:color="auto" w:fill="000000" w:themeFill="text1"/>
           </w:tcPr>
@@ -21755,8 +22155,8 @@
         </w:tblPrEx>
         <w:tc>
           <w:tcPr>
-            <w:tcW w:w="2518" w:type="dxa"/>
-            <w:gridSpan w:val="5"/>
+            <w:tcW w:w="496" w:type="dxa"/>
+            <w:gridSpan w:val="2"/>
           </w:tcPr>
           <w:p>
             <w:pPr>
@@ -21768,21 +22168,38 @@
                 <w:szCs w:val="18"/>
               </w:rPr>
             </w:pPr>
-            <w:r>
-              <w:rPr>
-                <w:rFonts w:ascii="Times New Roman" w:hAnsi="Times New Roman" w:cs="Times New Roman"/>
-                <w:b/>
-                <w:color w:val="000000"/>
-                <w:sz w:val="18"/>
-                <w:szCs w:val="18"/>
-              </w:rPr>
-              <w:t>Código</w:t>
-            </w:r>
           </w:p>
         </w:tc>
         <w:tc>
           <w:tcPr>
-            <w:tcW w:w="6515" w:type="dxa"/>
+            <w:tcW w:w="2391" w:type="dxa"/>
+            <w:gridSpan w:val="5"/>
+          </w:tcPr>
+          <w:p>
+            <w:pPr>
+              <w:rPr>
+                <w:rFonts w:ascii="Times New Roman" w:hAnsi="Times New Roman" w:cs="Times New Roman"/>
+                <w:b/>
+                <w:color w:val="000000"/>
+                <w:sz w:val="18"/>
+                <w:szCs w:val="18"/>
+              </w:rPr>
+            </w:pPr>
+            <w:r>
+              <w:rPr>
+                <w:rFonts w:ascii="Times New Roman" w:hAnsi="Times New Roman" w:cs="Times New Roman"/>
+                <w:b/>
+                <w:color w:val="000000"/>
+                <w:sz w:val="18"/>
+                <w:szCs w:val="18"/>
+              </w:rPr>
+              <w:t>Código</w:t>
+            </w:r>
+          </w:p>
+        </w:tc>
+        <w:tc>
+          <w:tcPr>
+            <w:tcW w:w="6167" w:type="dxa"/>
             <w:gridSpan w:val="11"/>
           </w:tcPr>
           <w:p>
@@ -21800,14 +22217,14 @@
                 <w:rFonts w:ascii="Times New Roman" w:hAnsi="Times New Roman" w:cs="Times New Roman"/>
                 <w:color w:val="000000"/>
               </w:rPr>
-              <w:t>MA_</w:t>
-            </w:r>
-            <w:r>
-              <w:rPr>
-                <w:rFonts w:ascii="Times New Roman" w:hAnsi="Times New Roman" w:cs="Times New Roman"/>
-                <w:color w:val="000000"/>
-              </w:rPr>
-              <w:t>08_03_CO_REC120</w:t>
+              <w:t>MA_08_03_CO_REC14</w:t>
+            </w:r>
+            <w:r>
+              <w:rPr>
+                <w:rFonts w:ascii="Times New Roman" w:hAnsi="Times New Roman" w:cs="Times New Roman"/>
+                <w:color w:val="000000"/>
+              </w:rPr>
+              <w:t>0</w:t>
             </w:r>
           </w:p>
         </w:tc>
@@ -21826,17 +22243,11 @@
         </w:tblPrEx>
         <w:tc>
           <w:tcPr>
-            <w:tcW w:w="2518" w:type="dxa"/>
-            <w:gridSpan w:val="5"/>
+            <w:tcW w:w="496" w:type="dxa"/>
+            <w:gridSpan w:val="2"/>
           </w:tcPr>
           <w:p>
             <w:pPr>
-              <w:rPr>
-                <w:rFonts w:ascii="Times New Roman" w:hAnsi="Times New Roman" w:cs="Times New Roman"/>
-                <w:color w:val="000000"/>
-              </w:rPr>
-            </w:pPr>
-            <w:r>
               <w:rPr>
                 <w:rFonts w:ascii="Times New Roman" w:hAnsi="Times New Roman" w:cs="Times New Roman"/>
                 <w:b/>
@@ -21844,13 +22255,36 @@
                 <w:sz w:val="18"/>
                 <w:szCs w:val="18"/>
               </w:rPr>
-              <w:t>Título</w:t>
-            </w:r>
+            </w:pPr>
           </w:p>
         </w:tc>
         <w:tc>
           <w:tcPr>
-            <w:tcW w:w="6515" w:type="dxa"/>
+            <w:tcW w:w="2391" w:type="dxa"/>
+            <w:gridSpan w:val="5"/>
+          </w:tcPr>
+          <w:p>
+            <w:pPr>
+              <w:rPr>
+                <w:rFonts w:ascii="Times New Roman" w:hAnsi="Times New Roman" w:cs="Times New Roman"/>
+                <w:color w:val="000000"/>
+              </w:rPr>
+            </w:pPr>
+            <w:r>
+              <w:rPr>
+                <w:rFonts w:ascii="Times New Roman" w:hAnsi="Times New Roman" w:cs="Times New Roman"/>
+                <w:b/>
+                <w:color w:val="000000"/>
+                <w:sz w:val="18"/>
+                <w:szCs w:val="18"/>
+              </w:rPr>
+              <w:t>Título</w:t>
+            </w:r>
+          </w:p>
+        </w:tc>
+        <w:tc>
+          <w:tcPr>
+            <w:tcW w:w="6167" w:type="dxa"/>
             <w:gridSpan w:val="11"/>
           </w:tcPr>
           <w:p>
@@ -21884,17 +22318,11 @@
         </w:tblPrEx>
         <w:tc>
           <w:tcPr>
-            <w:tcW w:w="2518" w:type="dxa"/>
-            <w:gridSpan w:val="5"/>
+            <w:tcW w:w="496" w:type="dxa"/>
+            <w:gridSpan w:val="2"/>
           </w:tcPr>
           <w:p>
             <w:pPr>
-              <w:rPr>
-                <w:rFonts w:ascii="Times New Roman" w:hAnsi="Times New Roman" w:cs="Times New Roman"/>
-                <w:color w:val="000000"/>
-              </w:rPr>
-            </w:pPr>
-            <w:r>
               <w:rPr>
                 <w:rFonts w:ascii="Times New Roman" w:hAnsi="Times New Roman" w:cs="Times New Roman"/>
                 <w:b/>
@@ -21902,13 +22330,36 @@
                 <w:sz w:val="18"/>
                 <w:szCs w:val="18"/>
               </w:rPr>
-              <w:t>Descripción</w:t>
-            </w:r>
+            </w:pPr>
           </w:p>
         </w:tc>
         <w:tc>
           <w:tcPr>
-            <w:tcW w:w="6515" w:type="dxa"/>
+            <w:tcW w:w="2391" w:type="dxa"/>
+            <w:gridSpan w:val="5"/>
+          </w:tcPr>
+          <w:p>
+            <w:pPr>
+              <w:rPr>
+                <w:rFonts w:ascii="Times New Roman" w:hAnsi="Times New Roman" w:cs="Times New Roman"/>
+                <w:color w:val="000000"/>
+              </w:rPr>
+            </w:pPr>
+            <w:r>
+              <w:rPr>
+                <w:rFonts w:ascii="Times New Roman" w:hAnsi="Times New Roman" w:cs="Times New Roman"/>
+                <w:b/>
+                <w:color w:val="000000"/>
+                <w:sz w:val="18"/>
+                <w:szCs w:val="18"/>
+              </w:rPr>
+              <w:t>Descripción</w:t>
+            </w:r>
+          </w:p>
+        </w:tc>
+        <w:tc>
+          <w:tcPr>
+            <w:tcW w:w="6167" w:type="dxa"/>
             <w:gridSpan w:val="11"/>
           </w:tcPr>
           <w:p>
@@ -21921,31 +22372,7 @@
               <w:rPr>
                 <w:rFonts w:ascii="Times New Roman" w:hAnsi="Times New Roman" w:cs="Times New Roman"/>
               </w:rPr>
-              <w:t>Interactivo que</w:t>
-            </w:r>
-            <w:r>
-              <w:rPr>
-                <w:rFonts w:ascii="Times New Roman" w:hAnsi="Times New Roman" w:cs="Times New Roman"/>
-              </w:rPr>
-              <w:t xml:space="preserve"> permite</w:t>
-            </w:r>
-            <w:r>
-              <w:rPr>
-                <w:rFonts w:ascii="Times New Roman" w:hAnsi="Times New Roman" w:cs="Times New Roman"/>
-              </w:rPr>
-              <w:t xml:space="preserve"> estudiar la</w:t>
-            </w:r>
-            <w:r>
-              <w:rPr>
-                <w:rFonts w:ascii="Times New Roman" w:hAnsi="Times New Roman" w:cs="Times New Roman"/>
-              </w:rPr>
-              <w:t xml:space="preserve"> construcción del triángulo de P</w:t>
-            </w:r>
-            <w:r>
-              <w:rPr>
-                <w:rFonts w:ascii="Times New Roman" w:hAnsi="Times New Roman" w:cs="Times New Roman"/>
-              </w:rPr>
-              <w:t>ascal</w:t>
+              <w:t>Interactivo que permite estudiar la construcción del triángulo de Pascal</w:t>
             </w:r>
           </w:p>
           <w:p>
@@ -21971,6 +22398,310 @@
         </w:rPr>
       </w:pPr>
     </w:p>
+    <w:tbl>
+      <w:tblPr>
+        <w:tblStyle w:val="Tablaconcuadrcula"/>
+        <w:tblW w:w="0" w:type="auto"/>
+        <w:tblLook w:val="04A0" w:firstRow="1" w:lastRow="0" w:firstColumn="1" w:lastColumn="0" w:noHBand="0" w:noVBand="1"/>
+      </w:tblPr>
+      <w:tblGrid>
+        <w:gridCol w:w="1771"/>
+        <w:gridCol w:w="7283"/>
+      </w:tblGrid>
+      <w:tr>
+        <w:tc>
+          <w:tcPr>
+            <w:tcW w:w="9054" w:type="dxa"/>
+            <w:gridSpan w:val="2"/>
+            <w:shd w:val="clear" w:color="auto" w:fill="0D0D0D" w:themeFill="text1" w:themeFillTint="F2"/>
+          </w:tcPr>
+          <w:p>
+            <w:pPr>
+              <w:jc w:val="center"/>
+              <w:rPr>
+                <w:rFonts w:ascii="Times New Roman" w:hAnsi="Times New Roman" w:cs="Times New Roman"/>
+                <w:b/>
+                <w:color w:val="FFFFFF" w:themeColor="background1"/>
+              </w:rPr>
+            </w:pPr>
+            <w:r>
+              <w:rPr>
+                <w:rFonts w:ascii="Times New Roman" w:hAnsi="Times New Roman" w:cs="Times New Roman"/>
+                <w:b/>
+                <w:color w:val="FFFFFF" w:themeColor="background1"/>
+              </w:rPr>
+              <w:t>Imagen (fotografía, gráfica o ilustración)</w:t>
+            </w:r>
+          </w:p>
+        </w:tc>
+      </w:tr>
+      <w:tr>
+        <w:tc>
+          <w:tcPr>
+            <w:tcW w:w="1771" w:type="dxa"/>
+          </w:tcPr>
+          <w:p>
+            <w:pPr>
+              <w:rPr>
+                <w:rFonts w:ascii="Times New Roman" w:hAnsi="Times New Roman" w:cs="Times New Roman"/>
+                <w:b/>
+                <w:color w:val="000000"/>
+                <w:sz w:val="18"/>
+                <w:szCs w:val="18"/>
+              </w:rPr>
+            </w:pPr>
+            <w:r>
+              <w:rPr>
+                <w:rFonts w:ascii="Times New Roman" w:hAnsi="Times New Roman" w:cs="Times New Roman"/>
+                <w:b/>
+                <w:color w:val="000000"/>
+                <w:sz w:val="18"/>
+                <w:szCs w:val="18"/>
+              </w:rPr>
+              <w:t>Código</w:t>
+            </w:r>
+          </w:p>
+        </w:tc>
+        <w:tc>
+          <w:tcPr>
+            <w:tcW w:w="7283" w:type="dxa"/>
+          </w:tcPr>
+          <w:p>
+            <w:pPr>
+              <w:rPr>
+                <w:rFonts w:ascii="Times New Roman" w:hAnsi="Times New Roman" w:cs="Times New Roman"/>
+                <w:b/>
+                <w:color w:val="000000"/>
+                <w:sz w:val="18"/>
+                <w:szCs w:val="18"/>
+              </w:rPr>
+            </w:pPr>
+            <w:r>
+              <w:rPr>
+                <w:rFonts w:ascii="Times New Roman" w:hAnsi="Times New Roman" w:cs="Times New Roman"/>
+                <w:color w:val="000000"/>
+              </w:rPr>
+              <w:t>MA_08_03_CO_IMG09</w:t>
+            </w:r>
+          </w:p>
+        </w:tc>
+      </w:tr>
+      <w:tr>
+        <w:tc>
+          <w:tcPr>
+            <w:tcW w:w="1771" w:type="dxa"/>
+          </w:tcPr>
+          <w:p>
+            <w:pPr>
+              <w:rPr>
+                <w:rFonts w:ascii="Times New Roman" w:hAnsi="Times New Roman" w:cs="Times New Roman"/>
+                <w:color w:val="000000"/>
+              </w:rPr>
+            </w:pPr>
+            <w:r>
+              <w:rPr>
+                <w:rFonts w:ascii="Times New Roman" w:hAnsi="Times New Roman" w:cs="Times New Roman"/>
+                <w:b/>
+                <w:color w:val="000000"/>
+                <w:sz w:val="18"/>
+                <w:szCs w:val="18"/>
+              </w:rPr>
+              <w:t>Descripción</w:t>
+            </w:r>
+          </w:p>
+        </w:tc>
+        <w:tc>
+          <w:tcPr>
+            <w:tcW w:w="7283" w:type="dxa"/>
+          </w:tcPr>
+          <w:p>
+            <w:pPr>
+              <w:rPr>
+                <w:rFonts w:ascii="Times New Roman" w:hAnsi="Times New Roman" w:cs="Times New Roman"/>
+                <w:color w:val="000000"/>
+                <w:sz w:val="56"/>
+                <w:szCs w:val="56"/>
+              </w:rPr>
+            </w:pPr>
+          </w:p>
+        </w:tc>
+      </w:tr>
+      <w:tr>
+        <w:tc>
+          <w:tcPr>
+            <w:tcW w:w="1771" w:type="dxa"/>
+          </w:tcPr>
+          <w:p>
+            <w:pPr>
+              <w:rPr>
+                <w:rFonts w:ascii="Times New Roman" w:hAnsi="Times New Roman" w:cs="Times New Roman"/>
+                <w:color w:val="000000"/>
+              </w:rPr>
+            </w:pPr>
+            <w:r>
+              <w:rPr>
+                <w:rFonts w:ascii="Times New Roman" w:hAnsi="Times New Roman" w:cs="Times New Roman"/>
+                <w:b/>
+                <w:color w:val="000000"/>
+                <w:sz w:val="18"/>
+                <w:szCs w:val="18"/>
+              </w:rPr>
+              <w:t xml:space="preserve">Código </w:t>
+            </w:r>
+            <w:proofErr w:type="spellStart"/>
+            <w:r>
+              <w:rPr>
+                <w:rFonts w:ascii="Times New Roman" w:hAnsi="Times New Roman" w:cs="Times New Roman"/>
+                <w:b/>
+                <w:color w:val="000000"/>
+                <w:sz w:val="18"/>
+                <w:szCs w:val="18"/>
+              </w:rPr>
+              <w:t>Shutterstock</w:t>
+            </w:r>
+            <w:proofErr w:type="spellEnd"/>
+            <w:r>
+              <w:rPr>
+                <w:rFonts w:ascii="Times New Roman" w:hAnsi="Times New Roman" w:cs="Times New Roman"/>
+                <w:b/>
+                <w:color w:val="000000"/>
+                <w:sz w:val="18"/>
+                <w:szCs w:val="18"/>
+              </w:rPr>
+              <w:t xml:space="preserve"> (o URL</w:t>
+            </w:r>
+            <w:r>
+              <w:rPr>
+                <w:rFonts w:ascii="Times New Roman" w:hAnsi="Times New Roman" w:cs="Times New Roman"/>
+                <w:b/>
+                <w:color w:val="000000"/>
+                <w:sz w:val="18"/>
+                <w:szCs w:val="18"/>
+              </w:rPr>
+              <w:t xml:space="preserve"> o la ruta en </w:t>
+            </w:r>
+            <w:proofErr w:type="spellStart"/>
+            <w:r>
+              <w:rPr>
+                <w:rFonts w:ascii="Times New Roman" w:hAnsi="Times New Roman" w:cs="Times New Roman"/>
+                <w:b/>
+                <w:color w:val="000000"/>
+                <w:sz w:val="18"/>
+                <w:szCs w:val="18"/>
+              </w:rPr>
+              <w:t>AulaPlaneta</w:t>
+            </w:r>
+            <w:proofErr w:type="spellEnd"/>
+            <w:r>
+              <w:rPr>
+                <w:rFonts w:ascii="Times New Roman" w:hAnsi="Times New Roman" w:cs="Times New Roman"/>
+                <w:b/>
+                <w:color w:val="000000"/>
+                <w:sz w:val="18"/>
+                <w:szCs w:val="18"/>
+              </w:rPr>
+              <w:t>)</w:t>
+            </w:r>
+          </w:p>
+        </w:tc>
+        <w:tc>
+          <w:tcPr>
+            <w:tcW w:w="7283" w:type="dxa"/>
+          </w:tcPr>
+          <w:p>
+            <w:pPr>
+              <w:rPr>
+                <w:rFonts w:ascii="Times New Roman" w:hAnsi="Times New Roman" w:cs="Times New Roman"/>
+                <w:color w:val="000000"/>
+              </w:rPr>
+            </w:pPr>
+            <w:r>
+              <w:object w:dxaOrig="6630" w:dyaOrig="3345">
+                <v:shape id="_x0000_i1028" type="#_x0000_t75" style="width:331.5pt;height:167.25pt" o:ole="">
+                  <v:imagedata r:id="rId21" o:title=""/>
+                </v:shape>
+                <o:OLEObject Type="Embed" ProgID="PBrush" ShapeID="_x0000_i1028" DrawAspect="Content" ObjectID="_1490618140" r:id="rId22"/>
+              </w:object>
+            </w:r>
+          </w:p>
+        </w:tc>
+      </w:tr>
+      <w:tr>
+        <w:tc>
+          <w:tcPr>
+            <w:tcW w:w="1771" w:type="dxa"/>
+          </w:tcPr>
+          <w:p>
+            <w:pPr>
+              <w:rPr>
+                <w:rFonts w:ascii="Times New Roman" w:hAnsi="Times New Roman" w:cs="Times New Roman"/>
+                <w:color w:val="000000"/>
+              </w:rPr>
+            </w:pPr>
+            <w:r>
+              <w:rPr>
+                <w:rFonts w:ascii="Times New Roman" w:hAnsi="Times New Roman" w:cs="Times New Roman"/>
+                <w:b/>
+                <w:color w:val="000000"/>
+                <w:sz w:val="18"/>
+                <w:szCs w:val="18"/>
+              </w:rPr>
+              <w:t>Pie de imagen</w:t>
+            </w:r>
+          </w:p>
+        </w:tc>
+        <w:tc>
+          <w:tcPr>
+            <w:tcW w:w="7283" w:type="dxa"/>
+          </w:tcPr>
+          <w:p>
+            <w:pPr>
+              <w:rPr>
+                <w:rFonts w:ascii="Times New Roman" w:hAnsi="Times New Roman" w:cs="Times New Roman"/>
+                <w:color w:val="000000"/>
+              </w:rPr>
+            </w:pPr>
+            <w:r>
+              <w:rPr>
+                <w:rFonts w:ascii="Times New Roman" w:hAnsi="Times New Roman" w:cs="Times New Roman"/>
+                <w:color w:val="000000"/>
+              </w:rPr>
+              <w:t>Lista de las potencias del binomio (</w:t>
+            </w:r>
+            <w:r>
+              <w:rPr>
+                <w:rFonts w:ascii="Times New Roman" w:hAnsi="Times New Roman" w:cs="Times New Roman"/>
+                <w:i/>
+                <w:color w:val="000000"/>
+              </w:rPr>
+              <w:t>a</w:t>
+            </w:r>
+            <w:r>
+              <w:rPr>
+                <w:rFonts w:ascii="Times New Roman" w:hAnsi="Times New Roman" w:cs="Times New Roman"/>
+                <w:color w:val="000000"/>
+              </w:rPr>
+              <w:t xml:space="preserve"> + </w:t>
+            </w:r>
+            <w:r>
+              <w:rPr>
+                <w:rFonts w:ascii="Times New Roman" w:hAnsi="Times New Roman" w:cs="Times New Roman"/>
+                <w:i/>
+                <w:color w:val="000000"/>
+              </w:rPr>
+              <w:t>b</w:t>
+            </w:r>
+            <w:r>
+              <w:rPr>
+                <w:rFonts w:ascii="Times New Roman" w:hAnsi="Times New Roman" w:cs="Times New Roman"/>
+                <w:color w:val="000000"/>
+              </w:rPr>
+              <w:t>) y los coeficientes de los términos de cada potencia.</w:t>
+            </w:r>
+          </w:p>
+        </w:tc>
+      </w:tr>
+    </w:tbl>
     <w:p>
       <w:pPr>
         <w:tabs>
@@ -21991,46 +22722,7 @@
         <w:spacing w:after="0"/>
         <w:rPr>
           <w:rFonts w:ascii="Times" w:hAnsi="Times"/>
-          <w:b/>
-        </w:rPr>
-      </w:pPr>
-      <w:r>
-        <w:rPr>
-          <w:rFonts w:ascii="Times" w:hAnsi="Times"/>
           <w:highlight w:val="yellow"/>
-        </w:rPr>
-        <w:t>[SECCIÓN 2</w:t>
-      </w:r>
-      <w:r>
-        <w:rPr>
-          <w:rFonts w:ascii="Times" w:hAnsi="Times"/>
-          <w:highlight w:val="yellow"/>
-        </w:rPr>
-        <w:t>]</w:t>
-      </w:r>
-      <w:r>
-        <w:rPr>
-          <w:rFonts w:ascii="Times" w:hAnsi="Times"/>
-        </w:rPr>
-        <w:t xml:space="preserve"> </w:t>
-      </w:r>
-      <w:r>
-        <w:rPr>
-          <w:rFonts w:ascii="Times" w:hAnsi="Times"/>
-          <w:b/>
-        </w:rPr>
-        <w:t>2.1 El binomio de Newton</w:t>
-      </w:r>
-    </w:p>
-    <w:p>
-      <w:pPr>
-        <w:tabs>
-          <w:tab w:val="right" w:pos="8498"/>
-        </w:tabs>
-        <w:spacing w:after="0"/>
-        <w:rPr>
-          <w:rFonts w:ascii="Times" w:hAnsi="Times"/>
-          <w:b/>
         </w:rPr>
       </w:pPr>
     </w:p>
@@ -22042,130 +22734,7 @@
         <w:spacing w:after="0"/>
         <w:rPr>
           <w:rFonts w:ascii="Times" w:hAnsi="Times"/>
-        </w:rPr>
-      </w:pPr>
-      <w:r>
-        <w:rPr>
-          <w:rFonts w:ascii="Times" w:hAnsi="Times"/>
-        </w:rPr>
-        <w:t>El binomio de Newton es la generalización de un binomio elevado a cualquier potencia</w:t>
-      </w:r>
-      <w:r>
-        <w:rPr>
-          <w:rFonts w:ascii="Times" w:hAnsi="Times"/>
-        </w:rPr>
-        <w:t>,</w:t>
-      </w:r>
-      <w:r>
-        <w:rPr>
-          <w:rFonts w:ascii="Times" w:hAnsi="Times"/>
-        </w:rPr>
-        <w:t xml:space="preserve"> </w:t>
-      </w:r>
-      <m:oMath>
-        <m:sSup>
-          <m:sSupPr>
-            <m:ctrlPr>
-              <w:rPr>
-                <w:rFonts w:ascii="Cambria Math" w:hAnsi="Cambria Math"/>
-                <w:i/>
-              </w:rPr>
-            </m:ctrlPr>
-          </m:sSupPr>
-          <m:e>
-            <m:r>
-              <w:rPr>
-                <w:rFonts w:ascii="Cambria Math" w:hAnsi="Cambria Math"/>
-              </w:rPr>
-              <m:t>(a+b)</m:t>
-            </m:r>
-          </m:e>
-          <m:sup>
-            <m:r>
-              <w:rPr>
-                <w:rFonts w:ascii="Cambria Math" w:hAnsi="Cambria Math"/>
-              </w:rPr>
-              <m:t>n</m:t>
-            </m:r>
-          </m:sup>
-        </m:sSup>
-      </m:oMath>
-      <w:r>
-        <w:rPr>
-          <w:rFonts w:ascii="Times" w:eastAsiaTheme="minorEastAsia" w:hAnsi="Times"/>
-        </w:rPr>
-        <w:t xml:space="preserve"> siendo </w:t>
-      </w:r>
-      <w:r>
-        <w:rPr>
-          <w:rFonts w:ascii="Times" w:eastAsiaTheme="minorEastAsia" w:hAnsi="Times"/>
-          <w:i/>
-        </w:rPr>
-        <w:t>n</w:t>
-      </w:r>
-      <w:r>
-        <w:rPr>
-          <w:rFonts w:ascii="Times" w:eastAsiaTheme="minorEastAsia" w:hAnsi="Times"/>
-        </w:rPr>
-        <w:t xml:space="preserve"> un número natural</w:t>
-      </w:r>
-      <w:r>
-        <w:rPr>
-          <w:rFonts w:ascii="Times" w:eastAsiaTheme="minorEastAsia" w:hAnsi="Times"/>
-        </w:rPr>
-        <w:t>,</w:t>
-      </w:r>
-      <w:r>
-        <w:rPr>
-          <w:rFonts w:ascii="Times" w:eastAsiaTheme="minorEastAsia" w:hAnsi="Times"/>
-        </w:rPr>
-        <w:t xml:space="preserve"> h</w:t>
-      </w:r>
-      <w:r>
-        <w:rPr>
-          <w:rFonts w:ascii="Times" w:hAnsi="Times"/>
-        </w:rPr>
-        <w:t>asta ahora revisamos el cuadrado de un binomio y</w:t>
-      </w:r>
-      <w:r>
-        <w:rPr>
-          <w:rFonts w:ascii="Times" w:hAnsi="Times"/>
-        </w:rPr>
-        <w:t xml:space="preserve"> el cubo de un binomio, pero </w:t>
-      </w:r>
-      <w:r>
-        <w:rPr>
-          <w:rFonts w:ascii="Times" w:hAnsi="Times"/>
-        </w:rPr>
-        <w:t>¿Q</w:t>
-      </w:r>
-      <w:r>
-        <w:rPr>
-          <w:rFonts w:ascii="Times" w:hAnsi="Times"/>
-        </w:rPr>
-        <w:t>ué</w:t>
-      </w:r>
-      <w:r>
-        <w:rPr>
-          <w:rFonts w:ascii="Times" w:hAnsi="Times"/>
-        </w:rPr>
-        <w:t xml:space="preserve"> sucede cuando el exponente del binomio es mayor a tres</w:t>
-      </w:r>
-      <w:r>
-        <w:rPr>
-          <w:rFonts w:ascii="Times" w:hAnsi="Times"/>
-        </w:rPr>
-        <w:t>?</w:t>
-      </w:r>
-    </w:p>
-    <w:p>
-      <w:pPr>
-        <w:tabs>
-          <w:tab w:val="right" w:pos="8498"/>
-        </w:tabs>
-        <w:spacing w:after="0"/>
-        <w:rPr>
-          <w:rFonts w:ascii="Times" w:hAnsi="Times"/>
+          <w:highlight w:val="yellow"/>
         </w:rPr>
       </w:pPr>
     </w:p>
@@ -22177,12 +22746,199 @@
         <w:spacing w:after="0"/>
         <w:rPr>
           <w:rFonts w:ascii="Times" w:hAnsi="Times"/>
+          <w:b/>
         </w:rPr>
       </w:pPr>
       <w:r>
         <w:rPr>
           <w:rFonts w:ascii="Times" w:hAnsi="Times"/>
-        </w:rPr>
+          <w:highlight w:val="yellow"/>
+        </w:rPr>
+        <w:t>[SECCIÓN 2</w:t>
+      </w:r>
+      <w:r>
+        <w:rPr>
+          <w:rFonts w:ascii="Times" w:hAnsi="Times"/>
+          <w:highlight w:val="yellow"/>
+        </w:rPr>
+        <w:t>]</w:t>
+      </w:r>
+      <w:r>
+        <w:rPr>
+          <w:rFonts w:ascii="Times" w:hAnsi="Times"/>
+        </w:rPr>
+        <w:t xml:space="preserve"> </w:t>
+      </w:r>
+      <w:r>
+        <w:rPr>
+          <w:rFonts w:ascii="Times" w:hAnsi="Times"/>
+          <w:b/>
+        </w:rPr>
+        <w:t>2.1 El binomio de Newton</w:t>
+      </w:r>
+    </w:p>
+    <w:p>
+      <w:pPr>
+        <w:tabs>
+          <w:tab w:val="right" w:pos="8498"/>
+        </w:tabs>
+        <w:spacing w:after="0"/>
+        <w:rPr>
+          <w:rFonts w:ascii="Times" w:hAnsi="Times"/>
+          <w:b/>
+        </w:rPr>
+      </w:pPr>
+    </w:p>
+    <w:p>
+      <w:pPr>
+        <w:tabs>
+          <w:tab w:val="right" w:pos="8498"/>
+        </w:tabs>
+        <w:spacing w:after="0"/>
+        <w:rPr>
+          <w:rFonts w:ascii="Times" w:hAnsi="Times"/>
+        </w:rPr>
+      </w:pPr>
+      <w:r>
+        <w:rPr>
+          <w:rFonts w:ascii="Times" w:hAnsi="Times"/>
+        </w:rPr>
+        <w:t>El binomio de Newton es la generalización de un binomio elevado a cualquier potencia</w:t>
+      </w:r>
+      <w:r>
+        <w:rPr>
+          <w:rFonts w:ascii="Times" w:hAnsi="Times"/>
+        </w:rPr>
+        <w:t>,</w:t>
+      </w:r>
+      <w:r>
+        <w:rPr>
+          <w:rFonts w:ascii="Times" w:hAnsi="Times"/>
+        </w:rPr>
+        <w:t xml:space="preserve"> </w:t>
+      </w:r>
+      <m:oMath>
+        <m:sSup>
+          <m:sSupPr>
+            <m:ctrlPr>
+              <w:rPr>
+                <w:rFonts w:ascii="Cambria Math" w:hAnsi="Cambria Math"/>
+                <w:i/>
+              </w:rPr>
+            </m:ctrlPr>
+          </m:sSupPr>
+          <m:e>
+            <m:r>
+              <w:rPr>
+                <w:rFonts w:ascii="Cambria Math" w:hAnsi="Cambria Math"/>
+              </w:rPr>
+              <m:t>(a+b)</m:t>
+            </m:r>
+          </m:e>
+          <m:sup>
+            <m:r>
+              <w:rPr>
+                <w:rFonts w:ascii="Cambria Math" w:hAnsi="Cambria Math"/>
+              </w:rPr>
+              <m:t>n</m:t>
+            </m:r>
+          </m:sup>
+        </m:sSup>
+      </m:oMath>
+      <w:r>
+        <w:rPr>
+          <w:rFonts w:ascii="Times" w:eastAsiaTheme="minorEastAsia" w:hAnsi="Times"/>
+        </w:rPr>
+        <w:t xml:space="preserve"> siendo </w:t>
+      </w:r>
+      <w:r>
+        <w:rPr>
+          <w:rFonts w:ascii="Times" w:eastAsiaTheme="minorEastAsia" w:hAnsi="Times"/>
+          <w:i/>
+        </w:rPr>
+        <w:t>n</w:t>
+      </w:r>
+      <w:r>
+        <w:rPr>
+          <w:rFonts w:ascii="Times" w:eastAsiaTheme="minorEastAsia" w:hAnsi="Times"/>
+        </w:rPr>
+        <w:t xml:space="preserve"> un número natural</w:t>
+      </w:r>
+      <w:r>
+        <w:rPr>
+          <w:rFonts w:ascii="Times" w:eastAsiaTheme="minorEastAsia" w:hAnsi="Times"/>
+        </w:rPr>
+        <w:t>,</w:t>
+      </w:r>
+      <w:r>
+        <w:rPr>
+          <w:rFonts w:ascii="Times" w:eastAsiaTheme="minorEastAsia" w:hAnsi="Times"/>
+        </w:rPr>
+        <w:t xml:space="preserve"> h</w:t>
+      </w:r>
+      <w:r>
+        <w:rPr>
+          <w:rFonts w:ascii="Times" w:hAnsi="Times"/>
+        </w:rPr>
+        <w:t>asta ahora revisamos el cuadrado de un binomio y</w:t>
+      </w:r>
+      <w:r>
+        <w:rPr>
+          <w:rFonts w:ascii="Times" w:hAnsi="Times"/>
+        </w:rPr>
+        <w:t xml:space="preserve"> el cubo de un binomio, pero </w:t>
+      </w:r>
+      <w:r>
+        <w:rPr>
+          <w:rFonts w:ascii="Times" w:hAnsi="Times"/>
+        </w:rPr>
+        <w:t>¿Q</w:t>
+      </w:r>
+      <w:r>
+        <w:rPr>
+          <w:rFonts w:ascii="Times" w:hAnsi="Times"/>
+        </w:rPr>
+        <w:t>ué</w:t>
+      </w:r>
+      <w:r>
+        <w:rPr>
+          <w:rFonts w:ascii="Times" w:hAnsi="Times"/>
+        </w:rPr>
+        <w:t xml:space="preserve"> sucede cuando el exponente del binomio es mayor a tres</w:t>
+      </w:r>
+      <w:r>
+        <w:rPr>
+          <w:rFonts w:ascii="Times" w:hAnsi="Times"/>
+        </w:rPr>
+        <w:t>?</w:t>
+      </w:r>
+    </w:p>
+    <w:p>
+      <w:pPr>
+        <w:tabs>
+          <w:tab w:val="right" w:pos="8498"/>
+        </w:tabs>
+        <w:spacing w:after="0"/>
+        <w:rPr>
+          <w:rFonts w:ascii="Times" w:hAnsi="Times"/>
+        </w:rPr>
+      </w:pPr>
+    </w:p>
+    <w:p>
+      <w:pPr>
+        <w:tabs>
+          <w:tab w:val="right" w:pos="8498"/>
+        </w:tabs>
+        <w:spacing w:after="0"/>
+        <w:rPr>
+          <w:rFonts w:ascii="Times" w:hAnsi="Times"/>
+        </w:rPr>
+      </w:pPr>
+      <w:r>
+        <w:rPr>
+          <w:rFonts w:ascii="Times" w:hAnsi="Times"/>
+        </w:rPr>
+        <w:lastRenderedPageBreak/>
         <w:t xml:space="preserve">Para este </w:t>
       </w:r>
       <w:r>
@@ -28683,7 +29439,14 @@
                 <w:rFonts w:ascii="Times New Roman" w:hAnsi="Times New Roman" w:cs="Times New Roman"/>
                 <w:color w:val="000000"/>
               </w:rPr>
-              <w:t>08_03_CO_REC130</w:t>
+              <w:t>08_03_CO_REC15</w:t>
+            </w:r>
+            <w:r>
+              <w:rPr>
+                <w:rFonts w:ascii="Times New Roman" w:hAnsi="Times New Roman" w:cs="Times New Roman"/>
+                <w:color w:val="000000"/>
+              </w:rPr>
+              <w:t>0</w:t>
             </w:r>
           </w:p>
         </w:tc>
@@ -28917,7 +29680,14 @@
                 <w:rFonts w:ascii="Times New Roman" w:hAnsi="Times New Roman" w:cs="Times New Roman"/>
                 <w:color w:val="000000"/>
               </w:rPr>
-              <w:t>08_03_CO_REC140</w:t>
+              <w:t>08_03_CO_REC16</w:t>
+            </w:r>
+            <w:r>
+              <w:rPr>
+                <w:rFonts w:ascii="Times New Roman" w:hAnsi="Times New Roman" w:cs="Times New Roman"/>
+                <w:color w:val="000000"/>
+              </w:rPr>
+              <w:t>0</w:t>
             </w:r>
           </w:p>
         </w:tc>
@@ -29140,6 +29910,7 @@
                 <w:sz w:val="18"/>
                 <w:szCs w:val="18"/>
               </w:rPr>
+              <w:lastRenderedPageBreak/>
               <w:t>Código</w:t>
             </w:r>
           </w:p>
@@ -29184,7 +29955,7 @@
                 <w:rFonts w:ascii="Times New Roman" w:hAnsi="Times New Roman" w:cs="Times New Roman"/>
                 <w:color w:val="000000"/>
               </w:rPr>
-              <w:t>_CO_REC15</w:t>
+              <w:t>_CO_REC17</w:t>
             </w:r>
             <w:r>
               <w:rPr>
@@ -29427,13 +30198,7 @@
         <w:rPr>
           <w:rFonts w:ascii="Times New Roman" w:hAnsi="Times New Roman" w:cs="Times New Roman"/>
         </w:rPr>
-        <w:t>, p</w:t>
-      </w:r>
-      <w:r>
-        <w:rPr>
-          <w:rFonts w:ascii="Times New Roman" w:hAnsi="Times New Roman" w:cs="Times New Roman"/>
-        </w:rPr>
-        <w:t>ara explicar cómo calcular un cociente notable, se estudiaran cuatro casos.</w:t>
+        <w:t>, para explicar cómo calcular un cociente notable, se estudiaran cuatro casos.</w:t>
       </w:r>
     </w:p>
     <w:tbl>
@@ -29542,7 +30307,7 @@
                 <w:rFonts w:ascii="Times New Roman" w:hAnsi="Times New Roman" w:cs="Times New Roman"/>
                 <w:color w:val="000000"/>
               </w:rPr>
-              <w:t>6</w:t>
+              <w:t>8</w:t>
             </w:r>
             <w:r>
               <w:rPr>
@@ -29890,7 +30655,7 @@
                 <w:rFonts w:ascii="Times New Roman" w:hAnsi="Times New Roman" w:cs="Times New Roman"/>
                 <w:color w:val="000000"/>
               </w:rPr>
-              <w:t>08_03_CO_REC17</w:t>
+              <w:t>08_03_CO_REC19</w:t>
             </w:r>
             <w:r>
               <w:rPr>
@@ -30354,7 +31119,7 @@
                 <w:rFonts w:ascii="Times New Roman" w:hAnsi="Times New Roman" w:cs="Times New Roman"/>
                 <w:color w:val="000000"/>
               </w:rPr>
-              <w:t>08_03_CO_REC18</w:t>
+              <w:t>08_03_CO_REC20</w:t>
             </w:r>
             <w:r>
               <w:rPr>
@@ -30968,7 +31733,7 @@
                 <w:rFonts w:ascii="Times New Roman" w:hAnsi="Times New Roman" w:cs="Times New Roman"/>
                 <w:color w:val="000000"/>
               </w:rPr>
-              <w:t>08_03_CO_REC19</w:t>
+              <w:t>08_03_CO_REC21</w:t>
             </w:r>
             <w:r>
               <w:rPr>
@@ -31320,14 +32085,6 @@
           <w:highlight w:val="yellow"/>
         </w:rPr>
       </w:pPr>
-      <w:r>
-        <w:rPr>
-          <w:rFonts w:ascii="Times" w:hAnsi="Times"/>
-          <w:highlight w:val="yellow"/>
-        </w:rPr>
-        <w:lastRenderedPageBreak/>
-        <w:br w:type="page"/>
-      </w:r>
     </w:p>
     <w:p>
       <w:pPr>
@@ -31342,7 +32099,6 @@
           <w:rFonts w:ascii="Times" w:hAnsi="Times"/>
           <w:highlight w:val="yellow"/>
         </w:rPr>
-        <w:lastRenderedPageBreak/>
         <w:t>[SECCIÓN 2</w:t>
       </w:r>
       <w:r>
@@ -31489,7 +32245,14 @@
                 <w:rFonts w:ascii="Times New Roman" w:hAnsi="Times New Roman" w:cs="Times New Roman"/>
                 <w:color w:val="000000"/>
               </w:rPr>
-              <w:t>08_03_CO_REC200</w:t>
+              <w:t>08_03_CO_REC22</w:t>
+            </w:r>
+            <w:r>
+              <w:rPr>
+                <w:rFonts w:ascii="Times New Roman" w:hAnsi="Times New Roman" w:cs="Times New Roman"/>
+                <w:color w:val="000000"/>
+              </w:rPr>
+              <w:t>0</w:t>
             </w:r>
           </w:p>
         </w:tc>
@@ -31787,7 +32550,7 @@
                 <w:rFonts w:ascii="Times New Roman" w:hAnsi="Times New Roman" w:cs="Times New Roman"/>
                 <w:color w:val="000000"/>
               </w:rPr>
-              <w:t>_CO_REC21</w:t>
+              <w:t>_CO_REC23</w:t>
             </w:r>
             <w:r>
               <w:rPr>
@@ -31929,7 +32692,6 @@
     </w:p>
     <w:p>
       <w:pPr>
-        <w:spacing w:line="276" w:lineRule="auto"/>
         <w:rPr>
           <w:rFonts w:ascii="Times" w:hAnsi="Times"/>
           <w:b/>
@@ -31938,24 +32700,8 @@
       <w:r>
         <w:rPr>
           <w:rFonts w:ascii="Times" w:hAnsi="Times"/>
-          <w:b/>
-        </w:rPr>
-        <w:br w:type="page"/>
-      </w:r>
-    </w:p>
-    <w:p>
-      <w:pPr>
-        <w:rPr>
-          <w:rFonts w:ascii="Times" w:hAnsi="Times"/>
-          <w:b/>
-        </w:rPr>
-      </w:pPr>
-      <w:r>
-        <w:rPr>
-          <w:rFonts w:ascii="Times" w:hAnsi="Times"/>
           <w:highlight w:val="yellow"/>
         </w:rPr>
-        <w:lastRenderedPageBreak/>
         <w:t xml:space="preserve">[SECCIÓN </w:t>
       </w:r>
       <w:r>
@@ -32074,7 +32820,14 @@
                 <w:rFonts w:ascii="Times New Roman" w:hAnsi="Times New Roman" w:cs="Times New Roman"/>
                 <w:color w:val="000000"/>
               </w:rPr>
-              <w:t>MA_08_03_CO_REC220</w:t>
+              <w:t>MA_08_03_CO_REC24</w:t>
+            </w:r>
+            <w:r>
+              <w:rPr>
+                <w:rFonts w:ascii="Times New Roman" w:hAnsi="Times New Roman" w:cs="Times New Roman"/>
+                <w:color w:val="000000"/>
+              </w:rPr>
+              <w:t>0</w:t>
             </w:r>
           </w:p>
         </w:tc>
@@ -32267,7 +33020,7 @@
                 <w:rFonts w:ascii="Times New Roman" w:hAnsi="Times New Roman" w:cs="Times New Roman"/>
                 <w:color w:val="000000"/>
               </w:rPr>
-              <w:t>3</w:t>
+              <w:t>5</w:t>
             </w:r>
             <w:r>
               <w:rPr>
@@ -32463,7 +33216,7 @@
                 <w:rFonts w:ascii="Times New Roman" w:hAnsi="Times New Roman" w:cs="Times New Roman"/>
                 <w:color w:val="000000"/>
               </w:rPr>
-              <w:t>_08_03_CO_REC24</w:t>
+              <w:t>_08_03_CO_REC26</w:t>
             </w:r>
             <w:r>
               <w:rPr>
@@ -32710,9 +33463,12 @@
         </w:rPr>
       </w:pPr>
     </w:p>
-    <w:p/>
+    <w:p>
+      <w:bookmarkStart w:id="0" w:name="_GoBack"/>
+      <w:bookmarkEnd w:id="0"/>
+    </w:p>
     <w:sectPr>
-      <w:headerReference w:type="default" r:id="rId21"/>
+      <w:headerReference w:type="default" r:id="rId23"/>
       <w:pgSz w:w="12240" w:h="15840"/>
       <w:pgMar w:top="1417" w:right="1701" w:bottom="1417" w:left="1701" w:header="708" w:footer="708" w:gutter="0"/>
       <w:cols w:space="708"/>

</xml_diff>

<commit_message>
edición tema 3 grado 08
</commit_message>
<xml_diff>
--- a/fuentes/contenidos/grado08/guion03/MA_08_03_CO.docx
+++ b/fuentes/contenidos/grado08/guion03/MA_08_03_CO.docx
@@ -280,21 +280,7 @@
         <w:rPr>
           <w:rFonts w:ascii="Times" w:hAnsi="Times"/>
         </w:rPr>
-        <w:t xml:space="preserve">s una multiplicación entre dos expresiones algebraicas de la cual se obtiene su resultado por simple inspección, es decir, sin realizar todo el proceso de la </w:t>
-      </w:r>
-      <w:proofErr w:type="gramStart"/>
-      <w:r>
-        <w:rPr>
-          <w:rFonts w:ascii="Times" w:hAnsi="Times"/>
-        </w:rPr>
-        <w:t>multiplicación</w:t>
-      </w:r>
-      <w:proofErr w:type="gramEnd"/>
-      <w:r>
-        <w:rPr>
-          <w:rFonts w:ascii="Times" w:hAnsi="Times"/>
-        </w:rPr>
-        <w:t>.</w:t>
+        <w:t>s una multiplicación entre dos expresiones algebraicas de la cual se obtiene su resultado por simple inspección, es decir, sin realizar todo el proceso de la multiplicación.</w:t>
       </w:r>
     </w:p>
     <w:p>
@@ -383,8 +369,6 @@
                 <w:color w:val="FFFFFF" w:themeColor="background1"/>
               </w:rPr>
             </w:pPr>
-            <w:commentRangeStart w:id="0"/>
-            <w:commentRangeStart w:id="1"/>
             <w:r>
               <w:rPr>
                 <w:rFonts w:ascii="Times New Roman" w:hAnsi="Times New Roman" w:cs="Times New Roman"/>
@@ -392,20 +376,6 @@
                 <w:color w:val="FFFFFF" w:themeColor="background1"/>
               </w:rPr>
               <w:t>Imagen (fotografía, gráfica o ilustración)</w:t>
-            </w:r>
-            <w:commentRangeEnd w:id="0"/>
-            <w:r>
-              <w:rPr>
-                <w:rStyle w:val="Refdecomentario"/>
-              </w:rPr>
-              <w:commentReference w:id="0"/>
-            </w:r>
-            <w:commentRangeEnd w:id="1"/>
-            <w:r>
-              <w:rPr>
-                <w:rStyle w:val="Refdecomentario"/>
-              </w:rPr>
-              <w:commentReference w:id="1"/>
             </w:r>
           </w:p>
         </w:tc>
@@ -540,9 +510,8 @@
                 <w:sz w:val="18"/>
                 <w:szCs w:val="18"/>
               </w:rPr>
-              <w:t xml:space="preserve">Código </w:t>
-            </w:r>
-            <w:proofErr w:type="spellStart"/>
+              <w:t>Código Shutterstock (o URL</w:t>
+            </w:r>
             <w:r>
               <w:rPr>
                 <w:rFonts w:ascii="Times New Roman" w:hAnsi="Times New Roman" w:cs="Times New Roman"/>
@@ -551,9 +520,8 @@
                 <w:sz w:val="18"/>
                 <w:szCs w:val="18"/>
               </w:rPr>
-              <w:t>Shutterstock</w:t>
-            </w:r>
-            <w:proofErr w:type="spellEnd"/>
+              <w:t xml:space="preserve"> o la ruta en AulaPlaneta</w:t>
+            </w:r>
             <w:r>
               <w:rPr>
                 <w:rFonts w:ascii="Times New Roman" w:hAnsi="Times New Roman" w:cs="Times New Roman"/>
@@ -562,38 +530,6 @@
                 <w:sz w:val="18"/>
                 <w:szCs w:val="18"/>
               </w:rPr>
-              <w:t xml:space="preserve"> (o URL</w:t>
-            </w:r>
-            <w:r>
-              <w:rPr>
-                <w:rFonts w:ascii="Times New Roman" w:hAnsi="Times New Roman" w:cs="Times New Roman"/>
-                <w:b/>
-                <w:color w:val="000000"/>
-                <w:sz w:val="18"/>
-                <w:szCs w:val="18"/>
-              </w:rPr>
-              <w:t xml:space="preserve"> o la ruta en </w:t>
-            </w:r>
-            <w:proofErr w:type="spellStart"/>
-            <w:r>
-              <w:rPr>
-                <w:rFonts w:ascii="Times New Roman" w:hAnsi="Times New Roman" w:cs="Times New Roman"/>
-                <w:b/>
-                <w:color w:val="000000"/>
-                <w:sz w:val="18"/>
-                <w:szCs w:val="18"/>
-              </w:rPr>
-              <w:t>AulaPlaneta</w:t>
-            </w:r>
-            <w:proofErr w:type="spellEnd"/>
-            <w:r>
-              <w:rPr>
-                <w:rFonts w:ascii="Times New Roman" w:hAnsi="Times New Roman" w:cs="Times New Roman"/>
-                <w:b/>
-                <w:color w:val="000000"/>
-                <w:sz w:val="18"/>
-                <w:szCs w:val="18"/>
-              </w:rPr>
               <w:t>)</w:t>
             </w:r>
           </w:p>
@@ -608,6 +544,13 @@
                 <w:rStyle w:val="apple-converted-space"/>
               </w:rPr>
             </w:pPr>
+            <w:r>
+              <w:rPr>
+                <w:rStyle w:val="apple-converted-space"/>
+                <w:highlight w:val="yellow"/>
+              </w:rPr>
+              <w:t>Nota al diseñador: por favor colocar cotas a las figuras.</w:t>
+            </w:r>
           </w:p>
           <w:p>
             <w:pPr>
@@ -640,10 +583,10 @@
                   <v:path o:extrusionok="f" gradientshapeok="t" o:connecttype="rect"/>
                   <o:lock v:ext="edit" aspectratio="t"/>
                 </v:shapetype>
-                <v:shape id="_x0000_i1025" type="#_x0000_t75" style="width:441.65pt;height:210.1pt" o:ole="">
-                  <v:imagedata r:id="rId9" o:title=""/>
+                <v:shape id="_x0000_i1025" type="#_x0000_t75" style="width:441.8pt;height:210.25pt" o:ole="">
+                  <v:imagedata r:id="rId8" o:title=""/>
                 </v:shape>
-                <o:OLEObject Type="Embed" ProgID="PBrush" ShapeID="_x0000_i1025" DrawAspect="Content" ObjectID="_1490709037" r:id="rId10"/>
+                <o:OLEObject Type="Embed" ProgID="PBrush" ShapeID="_x0000_i1025" DrawAspect="Content" ObjectID="_1490777229" r:id="rId9"/>
               </w:object>
             </w:r>
           </w:p>
@@ -2684,7 +2627,6 @@
                 <w:color w:val="FFFFFF" w:themeColor="background1"/>
               </w:rPr>
             </w:pPr>
-            <w:commentRangeStart w:id="2"/>
             <w:r>
               <w:rPr>
                 <w:rFonts w:ascii="Times New Roman" w:hAnsi="Times New Roman" w:cs="Times New Roman"/>
@@ -2692,13 +2634,6 @@
                 <w:color w:val="FFFFFF" w:themeColor="background1"/>
               </w:rPr>
               <w:t>Imagen (fotografía, gráfica o ilustración)</w:t>
-            </w:r>
-            <w:commentRangeEnd w:id="2"/>
-            <w:r>
-              <w:rPr>
-                <w:rStyle w:val="Refdecomentario"/>
-              </w:rPr>
-              <w:commentReference w:id="2"/>
             </w:r>
           </w:p>
         </w:tc>
@@ -2810,6 +2745,20 @@
           <w:tcPr>
             <w:tcW w:w="6515" w:type="dxa"/>
           </w:tcPr>
+          <w:p>
+            <w:pPr>
+              <w:rPr>
+                <w:rStyle w:val="apple-converted-space"/>
+              </w:rPr>
+            </w:pPr>
+            <w:r>
+              <w:rPr>
+                <w:rStyle w:val="apple-converted-space"/>
+                <w:highlight w:val="yellow"/>
+              </w:rPr>
+              <w:t>Nota al diseñador: por favor colocar cotas a las figuras.</w:t>
+            </w:r>
+          </w:p>
           <w:p>
             <w:pPr>
               <w:rPr>
@@ -2846,7 +2795,7 @@
                           </pic:cNvPicPr>
                         </pic:nvPicPr>
                         <pic:blipFill>
-                          <a:blip r:embed="rId11" cstate="print">
+                          <a:blip r:embed="rId10" cstate="print">
                             <a:extLst>
                               <a:ext uri="{28A0092B-C50C-407E-A947-70E740481C1C}">
                                 <a14:useLocalDpi xmlns:a14="http://schemas.microsoft.com/office/drawing/2010/main" val="0"/>
@@ -2900,9 +2849,9 @@
                 <w:sz w:val="18"/>
                 <w:szCs w:val="18"/>
               </w:rPr>
-              <w:t xml:space="preserve">Código </w:t>
-            </w:r>
-            <w:proofErr w:type="spellStart"/>
+              <w:lastRenderedPageBreak/>
+              <w:t>Código Shutterstock (o URL</w:t>
+            </w:r>
             <w:r>
               <w:rPr>
                 <w:rFonts w:ascii="Times New Roman" w:hAnsi="Times New Roman" w:cs="Times New Roman"/>
@@ -2911,9 +2860,8 @@
                 <w:sz w:val="18"/>
                 <w:szCs w:val="18"/>
               </w:rPr>
-              <w:t>Shutterstock</w:t>
-            </w:r>
-            <w:proofErr w:type="spellEnd"/>
+              <w:t xml:space="preserve"> o la ruta en AulaPlaneta</w:t>
+            </w:r>
             <w:r>
               <w:rPr>
                 <w:rFonts w:ascii="Times New Roman" w:hAnsi="Times New Roman" w:cs="Times New Roman"/>
@@ -2922,8 +2870,36 @@
                 <w:sz w:val="18"/>
                 <w:szCs w:val="18"/>
               </w:rPr>
-              <w:t xml:space="preserve"> (o </w:t>
-            </w:r>
+              <w:t>)</w:t>
+            </w:r>
+          </w:p>
+        </w:tc>
+        <w:tc>
+          <w:tcPr>
+            <w:tcW w:w="6515" w:type="dxa"/>
+          </w:tcPr>
+          <w:p>
+            <w:pPr>
+              <w:rPr>
+                <w:rFonts w:ascii="Times New Roman" w:hAnsi="Times New Roman" w:cs="Times New Roman"/>
+                <w:color w:val="000000"/>
+              </w:rPr>
+            </w:pPr>
+          </w:p>
+        </w:tc>
+      </w:tr>
+      <w:tr>
+        <w:tc>
+          <w:tcPr>
+            <w:tcW w:w="2518" w:type="dxa"/>
+          </w:tcPr>
+          <w:p>
+            <w:pPr>
+              <w:rPr>
+                <w:rFonts w:ascii="Times New Roman" w:hAnsi="Times New Roman" w:cs="Times New Roman"/>
+                <w:color w:val="000000"/>
+              </w:rPr>
+            </w:pPr>
             <w:r>
               <w:rPr>
                 <w:rFonts w:ascii="Times New Roman" w:hAnsi="Times New Roman" w:cs="Times New Roman"/>
@@ -2932,78 +2908,6 @@
                 <w:sz w:val="18"/>
                 <w:szCs w:val="18"/>
               </w:rPr>
-              <w:lastRenderedPageBreak/>
-              <w:t>URL</w:t>
-            </w:r>
-            <w:r>
-              <w:rPr>
-                <w:rFonts w:ascii="Times New Roman" w:hAnsi="Times New Roman" w:cs="Times New Roman"/>
-                <w:b/>
-                <w:color w:val="000000"/>
-                <w:sz w:val="18"/>
-                <w:szCs w:val="18"/>
-              </w:rPr>
-              <w:t xml:space="preserve"> o la ruta en </w:t>
-            </w:r>
-            <w:proofErr w:type="spellStart"/>
-            <w:r>
-              <w:rPr>
-                <w:rFonts w:ascii="Times New Roman" w:hAnsi="Times New Roman" w:cs="Times New Roman"/>
-                <w:b/>
-                <w:color w:val="000000"/>
-                <w:sz w:val="18"/>
-                <w:szCs w:val="18"/>
-              </w:rPr>
-              <w:t>AulaPlaneta</w:t>
-            </w:r>
-            <w:proofErr w:type="spellEnd"/>
-            <w:r>
-              <w:rPr>
-                <w:rFonts w:ascii="Times New Roman" w:hAnsi="Times New Roman" w:cs="Times New Roman"/>
-                <w:b/>
-                <w:color w:val="000000"/>
-                <w:sz w:val="18"/>
-                <w:szCs w:val="18"/>
-              </w:rPr>
-              <w:t>)</w:t>
-            </w:r>
-          </w:p>
-        </w:tc>
-        <w:tc>
-          <w:tcPr>
-            <w:tcW w:w="6515" w:type="dxa"/>
-          </w:tcPr>
-          <w:p>
-            <w:pPr>
-              <w:rPr>
-                <w:rFonts w:ascii="Times New Roman" w:hAnsi="Times New Roman" w:cs="Times New Roman"/>
-                <w:color w:val="000000"/>
-              </w:rPr>
-            </w:pPr>
-          </w:p>
-        </w:tc>
-      </w:tr>
-      <w:tr>
-        <w:tc>
-          <w:tcPr>
-            <w:tcW w:w="2518" w:type="dxa"/>
-          </w:tcPr>
-          <w:p>
-            <w:pPr>
-              <w:rPr>
-                <w:rFonts w:ascii="Times New Roman" w:hAnsi="Times New Roman" w:cs="Times New Roman"/>
-                <w:color w:val="000000"/>
-              </w:rPr>
-            </w:pPr>
-            <w:r>
-              <w:rPr>
-                <w:rFonts w:ascii="Times New Roman" w:hAnsi="Times New Roman" w:cs="Times New Roman"/>
-                <w:b/>
-                <w:color w:val="000000"/>
-                <w:sz w:val="18"/>
-                <w:szCs w:val="18"/>
-              </w:rPr>
-              <w:lastRenderedPageBreak/>
               <w:t>Pie de imagen</w:t>
             </w:r>
           </w:p>
@@ -3951,13 +3855,8 @@
         </w:rPr>
         <w:t>x</w:t>
       </w:r>
-      <w:proofErr w:type="gramStart"/>
-      <w:r>
-        <w:t>)(</w:t>
-      </w:r>
-      <w:proofErr w:type="gramEnd"/>
-      <w:r>
-        <w:t>4) + (4)</w:t>
+      <w:r>
+        <w:t>)(4) + (4)</w:t>
       </w:r>
       <w:r>
         <w:rPr>
@@ -5211,6 +5110,20 @@
           <w:p>
             <w:pPr>
               <w:rPr>
+                <w:rStyle w:val="apple-converted-space"/>
+              </w:rPr>
+            </w:pPr>
+            <w:r>
+              <w:rPr>
+                <w:rStyle w:val="apple-converted-space"/>
+                <w:highlight w:val="yellow"/>
+              </w:rPr>
+              <w:t>Nota al diseñador: por favor colocar cotas a las figuras.</w:t>
+            </w:r>
+          </w:p>
+          <w:p>
+            <w:pPr>
+              <w:rPr>
                 <w:rFonts w:ascii="Times New Roman" w:hAnsi="Times New Roman" w:cs="Times New Roman"/>
                 <w:color w:val="000000"/>
                 <w:sz w:val="56"/>
@@ -5244,7 +5157,7 @@
                           </pic:cNvPicPr>
                         </pic:nvPicPr>
                         <pic:blipFill>
-                          <a:blip r:embed="rId12" cstate="print">
+                          <a:blip r:embed="rId11" cstate="print">
                             <a:extLst>
                               <a:ext uri="{28A0092B-C50C-407E-A947-70E740481C1C}">
                                 <a14:useLocalDpi xmlns:a14="http://schemas.microsoft.com/office/drawing/2010/main" val="0"/>
@@ -5298,9 +5211,8 @@
                 <w:sz w:val="18"/>
                 <w:szCs w:val="18"/>
               </w:rPr>
-              <w:t xml:space="preserve">Código </w:t>
-            </w:r>
-            <w:proofErr w:type="spellStart"/>
+              <w:t>Código Shutterstock (o URL</w:t>
+            </w:r>
             <w:r>
               <w:rPr>
                 <w:rFonts w:ascii="Times New Roman" w:hAnsi="Times New Roman" w:cs="Times New Roman"/>
@@ -5309,41 +5221,8 @@
                 <w:sz w:val="18"/>
                 <w:szCs w:val="18"/>
               </w:rPr>
-              <w:t>Shutterstock</w:t>
-            </w:r>
-            <w:proofErr w:type="spellEnd"/>
-            <w:r>
-              <w:rPr>
-                <w:rFonts w:ascii="Times New Roman" w:hAnsi="Times New Roman" w:cs="Times New Roman"/>
-                <w:b/>
-                <w:color w:val="000000"/>
-                <w:sz w:val="18"/>
-                <w:szCs w:val="18"/>
-              </w:rPr>
-              <w:t xml:space="preserve"> (o URL</w:t>
-            </w:r>
-            <w:r>
-              <w:rPr>
-                <w:rFonts w:ascii="Times New Roman" w:hAnsi="Times New Roman" w:cs="Times New Roman"/>
-                <w:b/>
-                <w:color w:val="000000"/>
-                <w:sz w:val="18"/>
-                <w:szCs w:val="18"/>
-              </w:rPr>
-              <w:t xml:space="preserve"> o la ruta en </w:t>
-            </w:r>
-            <w:proofErr w:type="spellStart"/>
-            <w:r>
-              <w:rPr>
-                <w:rFonts w:ascii="Times New Roman" w:hAnsi="Times New Roman" w:cs="Times New Roman"/>
-                <w:b/>
-                <w:color w:val="000000"/>
-                <w:sz w:val="18"/>
-                <w:szCs w:val="18"/>
-              </w:rPr>
-              <w:t>AulaPlaneta</w:t>
-            </w:r>
-            <w:proofErr w:type="spellEnd"/>
+              <w:t xml:space="preserve"> o la ruta en AulaPlaneta</w:t>
+            </w:r>
             <w:r>
               <w:rPr>
                 <w:rFonts w:ascii="Times New Roman" w:hAnsi="Times New Roman" w:cs="Times New Roman"/>
@@ -5732,7 +5611,6 @@
                 <w:color w:val="FFFFFF" w:themeColor="background1"/>
               </w:rPr>
             </w:pPr>
-            <w:commentRangeStart w:id="3"/>
             <w:r>
               <w:rPr>
                 <w:rFonts w:ascii="Times New Roman" w:hAnsi="Times New Roman" w:cs="Times New Roman"/>
@@ -5740,13 +5618,6 @@
                 <w:color w:val="FFFFFF" w:themeColor="background1"/>
               </w:rPr>
               <w:t>Practica: recurso nuevo</w:t>
-            </w:r>
-            <w:commentRangeEnd w:id="3"/>
-            <w:r>
-              <w:rPr>
-                <w:rStyle w:val="Refdecomentario"/>
-              </w:rPr>
-              <w:commentReference w:id="3"/>
             </w:r>
           </w:p>
         </w:tc>
@@ -6175,7 +6046,6 @@
                 <w:sz w:val="18"/>
                 <w:szCs w:val="18"/>
               </w:rPr>
-              <w:lastRenderedPageBreak/>
               <w:t>Descripción</w:t>
             </w:r>
           </w:p>
@@ -6184,6 +6054,20 @@
           <w:tcPr>
             <w:tcW w:w="6515" w:type="dxa"/>
           </w:tcPr>
+          <w:p>
+            <w:pPr>
+              <w:rPr>
+                <w:rStyle w:val="apple-converted-space"/>
+              </w:rPr>
+            </w:pPr>
+            <w:r>
+              <w:rPr>
+                <w:rStyle w:val="apple-converted-space"/>
+                <w:highlight w:val="yellow"/>
+              </w:rPr>
+              <w:t>Nota al diseñador: por favor colocar cotas a las figuras.</w:t>
+            </w:r>
+          </w:p>
           <w:p>
             <w:pPr>
               <w:rPr>
@@ -6202,6 +6086,7 @@
                 <w:szCs w:val="56"/>
                 <w:lang w:val="es-CO" w:eastAsia="es-CO"/>
               </w:rPr>
+              <w:lastRenderedPageBreak/>
               <w:drawing>
                 <wp:inline distT="0" distB="0" distL="0" distR="0" wp14:anchorId="17CD4029" wp14:editId="382323D6">
                   <wp:extent cx="4625601" cy="1962150"/>
@@ -6220,7 +6105,7 @@
                           </pic:cNvPicPr>
                         </pic:nvPicPr>
                         <pic:blipFill>
-                          <a:blip r:embed="rId13" cstate="print">
+                          <a:blip r:embed="rId12" cstate="print">
                             <a:extLst>
                               <a:ext uri="{28A0092B-C50C-407E-A947-70E740481C1C}">
                                 <a14:useLocalDpi xmlns:a14="http://schemas.microsoft.com/office/drawing/2010/main" val="0"/>
@@ -6274,9 +6159,9 @@
                 <w:sz w:val="18"/>
                 <w:szCs w:val="18"/>
               </w:rPr>
-              <w:t xml:space="preserve">Código </w:t>
-            </w:r>
-            <w:proofErr w:type="spellStart"/>
+              <w:lastRenderedPageBreak/>
+              <w:t>Código Shutterstock (o URL</w:t>
+            </w:r>
             <w:r>
               <w:rPr>
                 <w:rFonts w:ascii="Times New Roman" w:hAnsi="Times New Roman" w:cs="Times New Roman"/>
@@ -6285,41 +6170,8 @@
                 <w:sz w:val="18"/>
                 <w:szCs w:val="18"/>
               </w:rPr>
-              <w:t>Shutterstock</w:t>
-            </w:r>
-            <w:proofErr w:type="spellEnd"/>
-            <w:r>
-              <w:rPr>
-                <w:rFonts w:ascii="Times New Roman" w:hAnsi="Times New Roman" w:cs="Times New Roman"/>
-                <w:b/>
-                <w:color w:val="000000"/>
-                <w:sz w:val="18"/>
-                <w:szCs w:val="18"/>
-              </w:rPr>
-              <w:t xml:space="preserve"> (o URL</w:t>
-            </w:r>
-            <w:r>
-              <w:rPr>
-                <w:rFonts w:ascii="Times New Roman" w:hAnsi="Times New Roman" w:cs="Times New Roman"/>
-                <w:b/>
-                <w:color w:val="000000"/>
-                <w:sz w:val="18"/>
-                <w:szCs w:val="18"/>
-              </w:rPr>
-              <w:t xml:space="preserve"> o la ruta en </w:t>
-            </w:r>
-            <w:proofErr w:type="spellStart"/>
-            <w:r>
-              <w:rPr>
-                <w:rFonts w:ascii="Times New Roman" w:hAnsi="Times New Roman" w:cs="Times New Roman"/>
-                <w:b/>
-                <w:color w:val="000000"/>
-                <w:sz w:val="18"/>
-                <w:szCs w:val="18"/>
-              </w:rPr>
-              <w:t>AulaPlaneta</w:t>
-            </w:r>
-            <w:proofErr w:type="spellEnd"/>
+              <w:t xml:space="preserve"> o la ruta en AulaPlaneta</w:t>
+            </w:r>
             <w:r>
               <w:rPr>
                 <w:rFonts w:ascii="Times New Roman" w:hAnsi="Times New Roman" w:cs="Times New Roman"/>
@@ -6846,7 +6698,6 @@
               </w:rPr>
               <w:t xml:space="preserve"> + </w:t>
             </w:r>
-            <w:proofErr w:type="spellStart"/>
             <w:r>
               <w:rPr>
                 <w:rFonts w:ascii="Times" w:eastAsiaTheme="minorEastAsia" w:hAnsi="Times"/>
@@ -6854,7 +6705,6 @@
               </w:rPr>
               <w:t>ba</w:t>
             </w:r>
-            <w:proofErr w:type="spellEnd"/>
             <w:r>
               <w:rPr>
                 <w:rFonts w:ascii="Times" w:eastAsiaTheme="minorEastAsia" w:hAnsi="Times"/>
@@ -7087,19 +6937,7 @@
         <w:rPr>
           <w:rFonts w:ascii="Times" w:eastAsiaTheme="minorEastAsia" w:hAnsi="Times"/>
         </w:rPr>
-        <w:t>)</w:t>
-      </w:r>
-      <w:r>
-        <w:rPr>
-          <w:rFonts w:ascii="Times" w:eastAsiaTheme="minorEastAsia" w:hAnsi="Times"/>
-        </w:rPr>
-        <w:t xml:space="preserve"> </w:t>
-      </w:r>
-      <w:r>
-        <w:rPr>
-          <w:rFonts w:ascii="Times" w:eastAsiaTheme="minorEastAsia" w:hAnsi="Times"/>
-        </w:rPr>
-        <w:t xml:space="preserve">= </w:t>
+        <w:t xml:space="preserve">) = </w:t>
       </w:r>
       <w:r>
         <w:rPr>
@@ -7707,7 +7545,6 @@
                 <w:color w:val="FFFFFF" w:themeColor="background1"/>
               </w:rPr>
             </w:pPr>
-            <w:commentRangeStart w:id="4"/>
             <w:r>
               <w:rPr>
                 <w:rFonts w:ascii="Times New Roman" w:hAnsi="Times New Roman" w:cs="Times New Roman"/>
@@ -7716,13 +7553,6 @@
               </w:rPr>
               <w:lastRenderedPageBreak/>
               <w:t>Practica: recurso nuevo</w:t>
-            </w:r>
-            <w:commentRangeEnd w:id="4"/>
-            <w:r>
-              <w:rPr>
-                <w:rStyle w:val="Refdecomentario"/>
-              </w:rPr>
-              <w:commentReference w:id="4"/>
             </w:r>
           </w:p>
         </w:tc>
@@ -8021,7 +7851,6 @@
                 <w:color w:val="FFFFFF" w:themeColor="background1"/>
               </w:rPr>
             </w:pPr>
-            <w:commentRangeStart w:id="5"/>
             <w:r>
               <w:rPr>
                 <w:rFonts w:ascii="Times New Roman" w:hAnsi="Times New Roman" w:cs="Times New Roman"/>
@@ -8029,13 +7858,6 @@
                 <w:color w:val="FFFFFF" w:themeColor="background1"/>
               </w:rPr>
               <w:t>Practica: recurso nuevo</w:t>
-            </w:r>
-            <w:commentRangeEnd w:id="5"/>
-            <w:r>
-              <w:rPr>
-                <w:rStyle w:val="Refdecomentario"/>
-              </w:rPr>
-              <w:commentReference w:id="5"/>
             </w:r>
           </w:p>
         </w:tc>
@@ -8086,23 +7908,7 @@
                 <w:rFonts w:ascii="Times New Roman" w:hAnsi="Times New Roman" w:cs="Times New Roman"/>
                 <w:color w:val="000000"/>
               </w:rPr>
-              <w:t>MA_08_03_CO_</w:t>
-            </w:r>
-            <w:commentRangeStart w:id="6"/>
-            <w:r>
-              <w:rPr>
-                <w:rFonts w:ascii="Times New Roman" w:hAnsi="Times New Roman" w:cs="Times New Roman"/>
-                <w:color w:val="000000"/>
-                <w:highlight w:val="yellow"/>
-              </w:rPr>
-              <w:t>REC40</w:t>
-            </w:r>
-            <w:commentRangeEnd w:id="6"/>
-            <w:r>
-              <w:rPr>
-                <w:rStyle w:val="Refdecomentario"/>
-              </w:rPr>
-              <w:commentReference w:id="6"/>
+              <w:t>MA_08_03_CO_REC50</w:t>
             </w:r>
           </w:p>
         </w:tc>
@@ -8144,68 +7950,77 @@
             </w:pPr>
             <w:r>
               <w:rPr>
-                <w:rFonts w:ascii="Times New Roman" w:hAnsi="Times New Roman" w:cs="Times New Roman"/>
-                <w:color w:val="000000"/>
-              </w:rPr>
-              <w:t>Producto de la forma (</w:t>
-            </w:r>
-            <w:r>
-              <w:rPr>
-                <w:rFonts w:ascii="Times New Roman" w:hAnsi="Times New Roman" w:cs="Times New Roman"/>
+                <w:rFonts w:ascii="Arial" w:hAnsi="Arial" w:cs="Arial"/>
+                <w:sz w:val="18"/>
+                <w:szCs w:val="18"/>
+              </w:rPr>
+              <w:t>Representación geométrica del producto de la forma (</w:t>
+            </w:r>
+            <w:r>
+              <w:rPr>
+                <w:rFonts w:ascii="Arial" w:hAnsi="Arial" w:cs="Arial"/>
                 <w:i/>
-                <w:color w:val="000000"/>
+                <w:sz w:val="18"/>
+                <w:szCs w:val="18"/>
               </w:rPr>
               <w:t>a</w:t>
             </w:r>
             <w:r>
               <w:rPr>
-                <w:rFonts w:ascii="Times New Roman" w:hAnsi="Times New Roman" w:cs="Times New Roman"/>
-                <w:color w:val="000000"/>
+                <w:rFonts w:ascii="Arial" w:hAnsi="Arial" w:cs="Arial"/>
+                <w:sz w:val="18"/>
+                <w:szCs w:val="18"/>
               </w:rPr>
               <w:t xml:space="preserve"> + </w:t>
             </w:r>
             <w:r>
               <w:rPr>
-                <w:rFonts w:ascii="Times New Roman" w:hAnsi="Times New Roman" w:cs="Times New Roman"/>
+                <w:rFonts w:ascii="Arial" w:hAnsi="Arial" w:cs="Arial"/>
                 <w:i/>
-                <w:color w:val="000000"/>
+                <w:sz w:val="18"/>
+                <w:szCs w:val="18"/>
               </w:rPr>
               <w:t>b</w:t>
             </w:r>
             <w:r>
               <w:rPr>
-                <w:rFonts w:ascii="Times New Roman" w:hAnsi="Times New Roman" w:cs="Times New Roman"/>
-                <w:color w:val="000000"/>
-              </w:rPr>
-              <w:t>)(</w:t>
-            </w:r>
-            <w:r>
-              <w:rPr>
-                <w:rFonts w:ascii="Times New Roman" w:hAnsi="Times New Roman" w:cs="Times New Roman"/>
+                <w:rFonts w:ascii="Arial" w:hAnsi="Arial" w:cs="Arial"/>
+                <w:sz w:val="18"/>
+                <w:szCs w:val="18"/>
+              </w:rPr>
+              <w:t>) (</w:t>
+            </w:r>
+            <w:r>
+              <w:rPr>
+                <w:rFonts w:ascii="Arial" w:hAnsi="Arial" w:cs="Arial"/>
                 <w:i/>
-                <w:color w:val="000000"/>
+                <w:sz w:val="18"/>
+                <w:szCs w:val="18"/>
               </w:rPr>
               <w:t>a</w:t>
             </w:r>
             <w:r>
               <w:rPr>
-                <w:rFonts w:ascii="Times New Roman" w:hAnsi="Times New Roman" w:cs="Times New Roman"/>
-                <w:color w:val="000000"/>
+                <w:rFonts w:ascii="Arial" w:hAnsi="Arial" w:cs="Arial"/>
+                <w:sz w:val="18"/>
+                <w:szCs w:val="18"/>
               </w:rPr>
               <w:t xml:space="preserve"> – </w:t>
             </w:r>
             <w:r>
               <w:rPr>
-                <w:rFonts w:ascii="Times New Roman" w:hAnsi="Times New Roman" w:cs="Times New Roman"/>
+                <w:rFonts w:ascii="Arial" w:hAnsi="Arial" w:cs="Arial"/>
                 <w:i/>
-                <w:color w:val="000000"/>
+                <w:sz w:val="18"/>
+                <w:szCs w:val="18"/>
               </w:rPr>
               <w:t>b</w:t>
             </w:r>
             <w:r>
               <w:rPr>
-                <w:rFonts w:ascii="Times New Roman" w:hAnsi="Times New Roman" w:cs="Times New Roman"/>
-                <w:color w:val="000000"/>
+                <w:rFonts w:ascii="Arial" w:hAnsi="Arial" w:cs="Arial"/>
+                <w:sz w:val="18"/>
+                <w:szCs w:val="18"/>
               </w:rPr>
               <w:t>)</w:t>
             </w:r>
@@ -8249,27 +8064,79 @@
             </w:pPr>
             <w:r>
               <w:rPr>
-                <w:rFonts w:ascii="Times New Roman" w:hAnsi="Times New Roman" w:cs="Times New Roman"/>
-              </w:rPr>
-              <w:t>Actividad que te permite</w:t>
-            </w:r>
-            <w:r>
-              <w:rPr>
-                <w:rFonts w:ascii="Times New Roman" w:hAnsi="Times New Roman" w:cs="Times New Roman"/>
-              </w:rPr>
-              <w:t xml:space="preserve"> </w:t>
-            </w:r>
-            <w:r>
-              <w:rPr>
-                <w:rFonts w:ascii="Times New Roman" w:hAnsi="Times New Roman" w:cs="Times New Roman"/>
-              </w:rPr>
-              <w:t xml:space="preserve">aplicar el producto de </w:t>
-            </w:r>
-            <w:r>
-              <w:rPr>
-                <w:rFonts w:ascii="Times New Roman" w:hAnsi="Times New Roman" w:cs="Times New Roman"/>
-              </w:rPr>
-              <w:t>la suma por la diferencia de dos términos</w:t>
+                <w:rFonts w:ascii="Arial" w:hAnsi="Arial" w:cs="Arial"/>
+                <w:sz w:val="18"/>
+                <w:szCs w:val="18"/>
+              </w:rPr>
+              <w:t>Actividad que permite relacionar el área de una figura con el producto de la forma (</w:t>
+            </w:r>
+            <w:r>
+              <w:rPr>
+                <w:rFonts w:ascii="Arial" w:hAnsi="Arial" w:cs="Arial"/>
+                <w:i/>
+                <w:sz w:val="18"/>
+                <w:szCs w:val="18"/>
+              </w:rPr>
+              <w:t>a</w:t>
+            </w:r>
+            <w:r>
+              <w:rPr>
+                <w:rFonts w:ascii="Arial" w:hAnsi="Arial" w:cs="Arial"/>
+                <w:sz w:val="18"/>
+                <w:szCs w:val="18"/>
+              </w:rPr>
+              <w:t xml:space="preserve"> + </w:t>
+            </w:r>
+            <w:r>
+              <w:rPr>
+                <w:rFonts w:ascii="Arial" w:hAnsi="Arial" w:cs="Arial"/>
+                <w:i/>
+                <w:sz w:val="18"/>
+                <w:szCs w:val="18"/>
+              </w:rPr>
+              <w:t>b</w:t>
+            </w:r>
+            <w:r>
+              <w:rPr>
+                <w:rFonts w:ascii="Arial" w:hAnsi="Arial" w:cs="Arial"/>
+                <w:sz w:val="18"/>
+                <w:szCs w:val="18"/>
+              </w:rPr>
+              <w:t>) (</w:t>
+            </w:r>
+            <w:r>
+              <w:rPr>
+                <w:rFonts w:ascii="Arial" w:hAnsi="Arial" w:cs="Arial"/>
+                <w:i/>
+                <w:sz w:val="18"/>
+                <w:szCs w:val="18"/>
+              </w:rPr>
+              <w:t>a</w:t>
+            </w:r>
+            <w:r>
+              <w:rPr>
+                <w:rFonts w:ascii="Arial" w:hAnsi="Arial" w:cs="Arial"/>
+                <w:sz w:val="18"/>
+                <w:szCs w:val="18"/>
+              </w:rPr>
+              <w:t xml:space="preserve"> – </w:t>
+            </w:r>
+            <w:r>
+              <w:rPr>
+                <w:rFonts w:ascii="Arial" w:hAnsi="Arial" w:cs="Arial"/>
+                <w:i/>
+                <w:sz w:val="18"/>
+                <w:szCs w:val="18"/>
+              </w:rPr>
+              <w:t>b</w:t>
+            </w:r>
+            <w:r>
+              <w:rPr>
+                <w:rFonts w:ascii="Arial" w:hAnsi="Arial" w:cs="Arial"/>
+                <w:sz w:val="18"/>
+                <w:szCs w:val="18"/>
+              </w:rPr>
+              <w:t>)</w:t>
             </w:r>
           </w:p>
         </w:tc>
@@ -9190,13 +9057,7 @@
             <w:rPr>
               <w:rFonts w:ascii="Cambria Math" w:hAnsi="Cambria Math"/>
             </w:rPr>
-            <m:t xml:space="preserve"> </m:t>
-          </m:r>
-          <m:r>
-            <w:rPr>
-              <w:rFonts w:ascii="Cambria Math" w:hAnsi="Cambria Math"/>
-            </w:rPr>
-            <m:t>=</m:t>
+            <m:t xml:space="preserve"> =</m:t>
           </m:r>
           <m:sSup>
             <m:sSupPr>
@@ -9441,13 +9302,7 @@
             <w:rPr>
               <w:rFonts w:ascii="Cambria Math" w:hAnsi="Cambria Math"/>
             </w:rPr>
-            <m:t xml:space="preserve">                               </m:t>
-          </m:r>
-          <m:r>
-            <w:rPr>
-              <w:rFonts w:ascii="Cambria Math" w:hAnsi="Cambria Math"/>
-            </w:rPr>
-            <m:t>=9</m:t>
+            <m:t xml:space="preserve">                               =9</m:t>
           </m:r>
           <m:sSup>
             <m:sSupPr>
@@ -10037,13 +9892,7 @@
             <w:rPr>
               <w:rFonts w:ascii="Cambria Math" w:hAnsi="Cambria Math"/>
             </w:rPr>
-            <m:t xml:space="preserve">                                 </m:t>
-          </m:r>
-          <m:r>
-            <w:rPr>
-              <w:rFonts w:ascii="Cambria Math" w:hAnsi="Cambria Math"/>
-            </w:rPr>
-            <m:t>=4</m:t>
+            <m:t xml:space="preserve">                                 =4</m:t>
           </m:r>
           <m:sSup>
             <m:sSupPr>
@@ -10182,13 +10031,7 @@
             <w:rPr>
               <w:rFonts w:ascii="Cambria Math" w:hAnsi="Cambria Math"/>
             </w:rPr>
-            <m:t xml:space="preserve">                                 </m:t>
-          </m:r>
-          <m:r>
-            <w:rPr>
-              <w:rFonts w:ascii="Cambria Math" w:hAnsi="Cambria Math"/>
-            </w:rPr>
-            <m:t>=4</m:t>
+            <m:t xml:space="preserve">                                 =4</m:t>
           </m:r>
           <m:sSup>
             <m:sSupPr>
@@ -10475,7 +10318,6 @@
                 <w:sz w:val="18"/>
                 <w:szCs w:val="18"/>
               </w:rPr>
-              <w:lastRenderedPageBreak/>
               <w:t>Descripción</w:t>
             </w:r>
           </w:p>
@@ -10484,6 +10326,20 @@
           <w:tcPr>
             <w:tcW w:w="6515" w:type="dxa"/>
           </w:tcPr>
+          <w:p>
+            <w:pPr>
+              <w:rPr>
+                <w:rStyle w:val="apple-converted-space"/>
+              </w:rPr>
+            </w:pPr>
+            <w:r>
+              <w:rPr>
+                <w:rStyle w:val="apple-converted-space"/>
+                <w:highlight w:val="yellow"/>
+              </w:rPr>
+              <w:t>Nota al diseñador: por favor colocar cotas a las figuras.</w:t>
+            </w:r>
+          </w:p>
           <w:p>
             <w:pPr>
               <w:rPr>
@@ -10502,6 +10358,7 @@
                 <w:szCs w:val="56"/>
                 <w:lang w:val="es-CO" w:eastAsia="es-CO"/>
               </w:rPr>
+              <w:lastRenderedPageBreak/>
               <w:drawing>
                 <wp:inline distT="0" distB="0" distL="0" distR="0" wp14:anchorId="37229266" wp14:editId="44571BBC">
                   <wp:extent cx="4548273" cy="1800225"/>
@@ -10520,7 +10377,7 @@
                           </pic:cNvPicPr>
                         </pic:nvPicPr>
                         <pic:blipFill>
-                          <a:blip r:embed="rId14" cstate="print">
+                          <a:blip r:embed="rId13" cstate="print">
                             <a:extLst>
                               <a:ext uri="{28A0092B-C50C-407E-A947-70E740481C1C}">
                                 <a14:useLocalDpi xmlns:a14="http://schemas.microsoft.com/office/drawing/2010/main" val="0"/>
@@ -10574,9 +10431,9 @@
                 <w:sz w:val="18"/>
                 <w:szCs w:val="18"/>
               </w:rPr>
-              <w:t xml:space="preserve">Código </w:t>
-            </w:r>
-            <w:proofErr w:type="spellStart"/>
+              <w:lastRenderedPageBreak/>
+              <w:t>Código Shutterstock (o URL</w:t>
+            </w:r>
             <w:r>
               <w:rPr>
                 <w:rFonts w:ascii="Times New Roman" w:hAnsi="Times New Roman" w:cs="Times New Roman"/>
@@ -10585,41 +10442,8 @@
                 <w:sz w:val="18"/>
                 <w:szCs w:val="18"/>
               </w:rPr>
-              <w:t>Shutterstock</w:t>
-            </w:r>
-            <w:proofErr w:type="spellEnd"/>
-            <w:r>
-              <w:rPr>
-                <w:rFonts w:ascii="Times New Roman" w:hAnsi="Times New Roman" w:cs="Times New Roman"/>
-                <w:b/>
-                <w:color w:val="000000"/>
-                <w:sz w:val="18"/>
-                <w:szCs w:val="18"/>
-              </w:rPr>
-              <w:t xml:space="preserve"> (o URL</w:t>
-            </w:r>
-            <w:r>
-              <w:rPr>
-                <w:rFonts w:ascii="Times New Roman" w:hAnsi="Times New Roman" w:cs="Times New Roman"/>
-                <w:b/>
-                <w:color w:val="000000"/>
-                <w:sz w:val="18"/>
-                <w:szCs w:val="18"/>
-              </w:rPr>
-              <w:t xml:space="preserve"> o la ruta en </w:t>
-            </w:r>
-            <w:proofErr w:type="spellStart"/>
-            <w:r>
-              <w:rPr>
-                <w:rFonts w:ascii="Times New Roman" w:hAnsi="Times New Roman" w:cs="Times New Roman"/>
-                <w:b/>
-                <w:color w:val="000000"/>
-                <w:sz w:val="18"/>
-                <w:szCs w:val="18"/>
-              </w:rPr>
-              <w:t>AulaPlaneta</w:t>
-            </w:r>
-            <w:proofErr w:type="spellEnd"/>
+              <w:t xml:space="preserve"> o la ruta en AulaPlaneta</w:t>
+            </w:r>
             <w:r>
               <w:rPr>
                 <w:rFonts w:ascii="Times New Roman" w:hAnsi="Times New Roman" w:cs="Times New Roman"/>
@@ -11003,7 +10827,6 @@
                 <w:color w:val="FFFFFF" w:themeColor="background1"/>
               </w:rPr>
             </w:pPr>
-            <w:commentRangeStart w:id="7"/>
             <w:r>
               <w:rPr>
                 <w:rFonts w:ascii="Times New Roman" w:hAnsi="Times New Roman" w:cs="Times New Roman"/>
@@ -11011,13 +10834,6 @@
                 <w:color w:val="FFFFFF" w:themeColor="background1"/>
               </w:rPr>
               <w:t>Practica: recurso nuevo</w:t>
-            </w:r>
-            <w:commentRangeEnd w:id="7"/>
-            <w:r>
-              <w:rPr>
-                <w:rStyle w:val="Refdecomentario"/>
-              </w:rPr>
-              <w:commentReference w:id="7"/>
             </w:r>
           </w:p>
         </w:tc>
@@ -11089,7 +10905,7 @@
                 <w:rFonts w:ascii="Times New Roman" w:hAnsi="Times New Roman" w:cs="Times New Roman"/>
                 <w:color w:val="000000"/>
               </w:rPr>
-              <w:t>_CO_REC5</w:t>
+              <w:t>_CO_REC6</w:t>
             </w:r>
             <w:r>
               <w:rPr>
@@ -11316,21 +11132,83 @@
         <w:rPr>
           <w:rFonts w:ascii="Times" w:eastAsiaTheme="minorEastAsia" w:hAnsi="Times"/>
         </w:rPr>
-        <w:t xml:space="preserve">Realizando la multiplicación de los </w:t>
-      </w:r>
-      <w:commentRangeStart w:id="8"/>
+        <w:t>Al r</w:t>
+      </w:r>
       <w:r>
         <w:rPr>
           <w:rFonts w:ascii="Times" w:eastAsiaTheme="minorEastAsia" w:hAnsi="Times"/>
         </w:rPr>
-        <w:t xml:space="preserve">dos binomios </w:t>
-      </w:r>
-      <w:commentRangeEnd w:id="8"/>
-      <w:r>
-        <w:rPr>
-          <w:rStyle w:val="Refdecomentario"/>
-        </w:rPr>
-        <w:commentReference w:id="8"/>
+        <w:t>ealiza</w:t>
+      </w:r>
+      <w:r>
+        <w:rPr>
+          <w:rFonts w:ascii="Times" w:eastAsiaTheme="minorEastAsia" w:hAnsi="Times"/>
+        </w:rPr>
+        <w:t>r</w:t>
+      </w:r>
+      <w:r>
+        <w:rPr>
+          <w:rFonts w:ascii="Times" w:eastAsiaTheme="minorEastAsia" w:hAnsi="Times"/>
+        </w:rPr>
+        <w:t xml:space="preserve"> la multiplicación de </w:t>
+      </w:r>
+      <w:r>
+        <w:rPr>
+          <w:rFonts w:ascii="Times" w:eastAsiaTheme="minorEastAsia" w:hAnsi="Times"/>
+        </w:rPr>
+        <w:t>(</w:t>
+      </w:r>
+      <w:r>
+        <w:rPr>
+          <w:rFonts w:ascii="Times" w:eastAsiaTheme="minorEastAsia" w:hAnsi="Times"/>
+          <w:i/>
+        </w:rPr>
+        <w:t>x</w:t>
+      </w:r>
+      <w:r>
+        <w:rPr>
+          <w:rFonts w:ascii="Times" w:eastAsiaTheme="minorEastAsia" w:hAnsi="Times"/>
+        </w:rPr>
+        <w:t xml:space="preserve"> + </w:t>
+      </w:r>
+      <w:r>
+        <w:rPr>
+          <w:rFonts w:ascii="Times" w:eastAsiaTheme="minorEastAsia" w:hAnsi="Times"/>
+          <w:i/>
+        </w:rPr>
+        <w:t>a</w:t>
+      </w:r>
+      <w:r>
+        <w:rPr>
+          <w:rFonts w:ascii="Times" w:eastAsiaTheme="minorEastAsia" w:hAnsi="Times"/>
+        </w:rPr>
+        <w:t>) (</w:t>
+      </w:r>
+      <w:r>
+        <w:rPr>
+          <w:rFonts w:ascii="Times" w:eastAsiaTheme="minorEastAsia" w:hAnsi="Times"/>
+          <w:i/>
+        </w:rPr>
+        <w:t>x</w:t>
+      </w:r>
+      <w:r>
+        <w:rPr>
+          <w:rFonts w:ascii="Times" w:eastAsiaTheme="minorEastAsia" w:hAnsi="Times"/>
+        </w:rPr>
+        <w:t xml:space="preserve"> + </w:t>
+      </w:r>
+      <w:r>
+        <w:rPr>
+          <w:rFonts w:ascii="Times" w:eastAsiaTheme="minorEastAsia" w:hAnsi="Times"/>
+          <w:i/>
+        </w:rPr>
+        <w:t>b</w:t>
+      </w:r>
+      <w:r>
+        <w:rPr>
+          <w:rFonts w:ascii="Times" w:eastAsiaTheme="minorEastAsia" w:hAnsi="Times"/>
+        </w:rPr>
+        <w:t xml:space="preserve">) </w:t>
       </w:r>
       <w:r>
         <w:rPr>
@@ -11537,7 +11415,6 @@
           <w:rFonts w:ascii="Times" w:eastAsiaTheme="minorEastAsia" w:hAnsi="Times"/>
         </w:rPr>
       </w:pPr>
-      <w:proofErr w:type="gramStart"/>
       <w:r>
         <w:rPr>
           <w:rFonts w:ascii="Times" w:eastAsiaTheme="minorEastAsia" w:hAnsi="Times"/>
@@ -11548,14 +11425,7 @@
         <w:rPr>
           <w:rFonts w:ascii="Times" w:eastAsiaTheme="minorEastAsia" w:hAnsi="Times"/>
         </w:rPr>
-        <w:t>or</w:t>
-      </w:r>
-      <w:proofErr w:type="gramEnd"/>
-      <w:r>
-        <w:rPr>
-          <w:rFonts w:ascii="Times" w:eastAsiaTheme="minorEastAsia" w:hAnsi="Times"/>
-        </w:rPr>
-        <w:t xml:space="preserve"> tanto</w:t>
+        <w:t>or tanto</w:t>
       </w:r>
     </w:p>
     <w:p>
@@ -12172,8 +12042,8 @@
         <w:tblLook w:val="04A0" w:firstRow="1" w:lastRow="0" w:firstColumn="1" w:lastColumn="0" w:noHBand="0" w:noVBand="1"/>
       </w:tblPr>
       <w:tblGrid>
-        <w:gridCol w:w="1771"/>
-        <w:gridCol w:w="7283"/>
+        <w:gridCol w:w="1780"/>
+        <w:gridCol w:w="7274"/>
       </w:tblGrid>
       <w:tr>
         <w:tc>
@@ -12303,6 +12173,30 @@
             <w:tcW w:w="6515" w:type="dxa"/>
           </w:tcPr>
           <w:p>
+            <w:r>
+              <w:object w:dxaOrig="9435" w:dyaOrig="4035" w14:anchorId="5CCFDC7A">
+                <v:shape id="_x0000_i1026" type="#_x0000_t75" style="width:353.1pt;height:151.5pt" o:ole="">
+                  <v:imagedata r:id="rId14" o:title=""/>
+                </v:shape>
+                <o:OLEObject Type="Embed" ProgID="PBrush" ShapeID="_x0000_i1026" DrawAspect="Content" ObjectID="_1490777230" r:id="rId15"/>
+              </w:object>
+            </w:r>
+          </w:p>
+          <w:p>
+            <w:pPr>
+              <w:rPr>
+                <w:rStyle w:val="apple-converted-space"/>
+              </w:rPr>
+            </w:pPr>
+            <w:r>
+              <w:rPr>
+                <w:rStyle w:val="apple-converted-space"/>
+                <w:highlight w:val="yellow"/>
+              </w:rPr>
+              <w:t>Nota al diseñador: por favor colocar cotas a las figuras.</w:t>
+            </w:r>
+          </w:p>
+          <w:p>
             <w:pPr>
               <w:rPr>
                 <w:rFonts w:ascii="Times New Roman" w:hAnsi="Times New Roman" w:cs="Times New Roman"/>
@@ -12311,14 +12205,6 @@
                 <w:szCs w:val="56"/>
               </w:rPr>
             </w:pPr>
-            <w:r>
-              <w:object w:dxaOrig="9435" w:dyaOrig="4035" w14:anchorId="5CCFDC7A">
-                <v:shape id="_x0000_i1026" type="#_x0000_t75" style="width:353.55pt;height:151.5pt" o:ole="">
-                  <v:imagedata r:id="rId15" o:title=""/>
-                </v:shape>
-                <o:OLEObject Type="Embed" ProgID="PBrush" ShapeID="_x0000_i1026" DrawAspect="Content" ObjectID="_1490709038" r:id="rId16"/>
-              </w:object>
-            </w:r>
           </w:p>
         </w:tc>
       </w:tr>
@@ -12342,9 +12228,8 @@
                 <w:sz w:val="18"/>
                 <w:szCs w:val="18"/>
               </w:rPr>
-              <w:t xml:space="preserve">Código </w:t>
-            </w:r>
-            <w:proofErr w:type="spellStart"/>
+              <w:t>Código Shutterstock (o URL</w:t>
+            </w:r>
             <w:r>
               <w:rPr>
                 <w:rFonts w:ascii="Times New Roman" w:hAnsi="Times New Roman" w:cs="Times New Roman"/>
@@ -12353,41 +12238,8 @@
                 <w:sz w:val="18"/>
                 <w:szCs w:val="18"/>
               </w:rPr>
-              <w:t>Shutterstock</w:t>
-            </w:r>
-            <w:proofErr w:type="spellEnd"/>
-            <w:r>
-              <w:rPr>
-                <w:rFonts w:ascii="Times New Roman" w:hAnsi="Times New Roman" w:cs="Times New Roman"/>
-                <w:b/>
-                <w:color w:val="000000"/>
-                <w:sz w:val="18"/>
-                <w:szCs w:val="18"/>
-              </w:rPr>
-              <w:t xml:space="preserve"> (o URL</w:t>
-            </w:r>
-            <w:r>
-              <w:rPr>
-                <w:rFonts w:ascii="Times New Roman" w:hAnsi="Times New Roman" w:cs="Times New Roman"/>
-                <w:b/>
-                <w:color w:val="000000"/>
-                <w:sz w:val="18"/>
-                <w:szCs w:val="18"/>
-              </w:rPr>
-              <w:t xml:space="preserve"> o la ruta en </w:t>
-            </w:r>
-            <w:proofErr w:type="spellStart"/>
-            <w:r>
-              <w:rPr>
-                <w:rFonts w:ascii="Times New Roman" w:hAnsi="Times New Roman" w:cs="Times New Roman"/>
-                <w:b/>
-                <w:color w:val="000000"/>
-                <w:sz w:val="18"/>
-                <w:szCs w:val="18"/>
-              </w:rPr>
-              <w:t>AulaPlaneta</w:t>
-            </w:r>
-            <w:proofErr w:type="spellEnd"/>
+              <w:t xml:space="preserve"> o la ruta en AulaPlaneta</w:t>
+            </w:r>
             <w:r>
               <w:rPr>
                 <w:rFonts w:ascii="Times New Roman" w:hAnsi="Times New Roman" w:cs="Times New Roman"/>
@@ -12769,7 +12621,7 @@
                 <w:rFonts w:ascii="Times New Roman" w:hAnsi="Times New Roman" w:cs="Times New Roman"/>
                 <w:color w:val="000000"/>
               </w:rPr>
-              <w:t>_CO_REC6</w:t>
+              <w:t>_CO_REC7</w:t>
             </w:r>
             <w:r>
               <w:rPr>
@@ -13006,7 +12858,6 @@
                 <w:sz w:val="18"/>
                 <w:szCs w:val="18"/>
               </w:rPr>
-              <w:lastRenderedPageBreak/>
               <w:t>Código</w:t>
             </w:r>
           </w:p>
@@ -13044,7 +12895,7 @@
                 <w:rFonts w:ascii="Times New Roman" w:hAnsi="Times New Roman" w:cs="Times New Roman"/>
                 <w:color w:val="000000"/>
               </w:rPr>
-              <w:t>_CO_REC7</w:t>
+              <w:t>_CO_REC8</w:t>
             </w:r>
             <w:r>
               <w:rPr>
@@ -13266,7 +13117,7 @@
                 <w:rFonts w:ascii="Times New Roman" w:hAnsi="Times New Roman" w:cs="Times New Roman"/>
                 <w:color w:val="000000"/>
               </w:rPr>
-              <w:t>08_03_CO_REC8</w:t>
+              <w:t>08_03_CO_REC9</w:t>
             </w:r>
             <w:r>
               <w:rPr>
@@ -13313,7 +13164,7 @@
                 <w:color w:val="000000"/>
               </w:rPr>
             </w:pPr>
-            <w:hyperlink r:id="rId17" w:history="1">
+            <w:hyperlink r:id="rId16" w:history="1">
               <w:r>
                 <w:rPr>
                   <w:rStyle w:val="Hipervnculo"/>
@@ -13431,7 +13282,7 @@
                           </pic:cNvPicPr>
                         </pic:nvPicPr>
                         <pic:blipFill>
-                          <a:blip r:embed="rId18" cstate="print">
+                          <a:blip r:embed="rId17" cstate="print">
                             <a:extLst>
                               <a:ext uri="{28A0092B-C50C-407E-A947-70E740481C1C}">
                                 <a14:useLocalDpi xmlns:a14="http://schemas.microsoft.com/office/drawing/2010/main" val="0"/>
@@ -13502,10 +13353,10 @@
             </w:pPr>
             <w:r>
               <w:object w:dxaOrig="9435" w:dyaOrig="4035" w14:anchorId="17CF7128">
-                <v:shape id="_x0000_i1027" type="#_x0000_t75" style="width:353.55pt;height:151.5pt" o:ole="">
-                  <v:imagedata r:id="rId15" o:title=""/>
+                <v:shape id="_x0000_i1027" type="#_x0000_t75" style="width:353.1pt;height:151.5pt" o:ole="">
+                  <v:imagedata r:id="rId14" o:title=""/>
                 </v:shape>
-                <o:OLEObject Type="Embed" ProgID="PBrush" ShapeID="_x0000_i1027" DrawAspect="Content" ObjectID="_1490709039" r:id="rId19"/>
+                <o:OLEObject Type="Embed" ProgID="PBrush" ShapeID="_x0000_i1027" DrawAspect="Content" ObjectID="_1490777231" r:id="rId18"/>
               </w:object>
             </w:r>
           </w:p>
@@ -13714,7 +13565,14 @@
                 <w:rFonts w:ascii="Times New Roman" w:hAnsi="Times New Roman" w:cs="Times New Roman"/>
                 <w:color w:val="000000"/>
               </w:rPr>
-              <w:t>_CO_REC9</w:t>
+              <w:t>_CO_REC</w:t>
+            </w:r>
+            <w:r>
+              <w:rPr>
+                <w:rFonts w:ascii="Times New Roman" w:hAnsi="Times New Roman" w:cs="Times New Roman"/>
+                <w:color w:val="000000"/>
+              </w:rPr>
+              <w:t>10</w:t>
             </w:r>
             <w:r>
               <w:rPr>
@@ -15785,9 +15643,8 @@
                 <w:sz w:val="18"/>
                 <w:szCs w:val="18"/>
               </w:rPr>
-              <w:t xml:space="preserve">Código </w:t>
-            </w:r>
-            <w:proofErr w:type="spellStart"/>
+              <w:t>Código Shutterstock (o URL</w:t>
+            </w:r>
             <w:r>
               <w:rPr>
                 <w:rFonts w:ascii="Times New Roman" w:hAnsi="Times New Roman" w:cs="Times New Roman"/>
@@ -15796,9 +15653,8 @@
                 <w:sz w:val="18"/>
                 <w:szCs w:val="18"/>
               </w:rPr>
-              <w:t>Shutterstock</w:t>
-            </w:r>
-            <w:proofErr w:type="spellEnd"/>
+              <w:t xml:space="preserve"> o la ruta en AulaPlaneta</w:t>
+            </w:r>
             <w:r>
               <w:rPr>
                 <w:rFonts w:ascii="Times New Roman" w:hAnsi="Times New Roman" w:cs="Times New Roman"/>
@@ -15807,38 +15663,6 @@
                 <w:sz w:val="18"/>
                 <w:szCs w:val="18"/>
               </w:rPr>
-              <w:t xml:space="preserve"> (o URL</w:t>
-            </w:r>
-            <w:r>
-              <w:rPr>
-                <w:rFonts w:ascii="Times New Roman" w:hAnsi="Times New Roman" w:cs="Times New Roman"/>
-                <w:b/>
-                <w:color w:val="000000"/>
-                <w:sz w:val="18"/>
-                <w:szCs w:val="18"/>
-              </w:rPr>
-              <w:t xml:space="preserve"> o la ruta en </w:t>
-            </w:r>
-            <w:proofErr w:type="spellStart"/>
-            <w:r>
-              <w:rPr>
-                <w:rFonts w:ascii="Times New Roman" w:hAnsi="Times New Roman" w:cs="Times New Roman"/>
-                <w:b/>
-                <w:color w:val="000000"/>
-                <w:sz w:val="18"/>
-                <w:szCs w:val="18"/>
-              </w:rPr>
-              <w:t>AulaPlaneta</w:t>
-            </w:r>
-            <w:proofErr w:type="spellEnd"/>
-            <w:r>
-              <w:rPr>
-                <w:rFonts w:ascii="Times New Roman" w:hAnsi="Times New Roman" w:cs="Times New Roman"/>
-                <w:b/>
-                <w:color w:val="000000"/>
-                <w:sz w:val="18"/>
-                <w:szCs w:val="18"/>
-              </w:rPr>
               <w:t>)</w:t>
             </w:r>
           </w:p>
@@ -15854,7 +15678,7 @@
                 <w:color w:val="000000"/>
               </w:rPr>
             </w:pPr>
-            <w:hyperlink r:id="rId20" w:history="1">
+            <w:hyperlink r:id="rId19" w:history="1">
               <w:r>
                 <w:rPr>
                   <w:rStyle w:val="Hipervnculo"/>
@@ -15876,7 +15700,6 @@
                 <w:noProof/>
                 <w:lang w:val="es-CO" w:eastAsia="es-CO"/>
               </w:rPr>
-              <w:lastRenderedPageBreak/>
               <w:drawing>
                 <wp:inline distT="0" distB="0" distL="0" distR="0" wp14:anchorId="0C34D770" wp14:editId="6239973D">
                   <wp:extent cx="3962400" cy="1208242"/>
@@ -15895,7 +15718,7 @@
                           </pic:cNvPicPr>
                         </pic:nvPicPr>
                         <pic:blipFill>
-                          <a:blip r:embed="rId21">
+                          <a:blip r:embed="rId20">
                             <a:extLst>
                               <a:ext uri="{28A0092B-C50C-407E-A947-70E740481C1C}">
                                 <a14:useLocalDpi xmlns:a14="http://schemas.microsoft.com/office/drawing/2010/main" val="0"/>
@@ -15949,7 +15772,6 @@
                 <w:sz w:val="18"/>
                 <w:szCs w:val="18"/>
               </w:rPr>
-              <w:lastRenderedPageBreak/>
               <w:t>Pie de imagen</w:t>
             </w:r>
           </w:p>
@@ -16096,7 +15918,7 @@
                 <w:rFonts w:ascii="Times New Roman" w:hAnsi="Times New Roman" w:cs="Times New Roman"/>
                 <w:color w:val="000000"/>
               </w:rPr>
-              <w:t>_CO_REC10</w:t>
+              <w:t>_CO_REC11</w:t>
             </w:r>
             <w:r>
               <w:rPr>
@@ -18075,7 +17897,6 @@
         <w:rPr>
           <w:rFonts w:ascii="Times" w:eastAsiaTheme="minorEastAsia" w:hAnsi="Times"/>
         </w:rPr>
-        <w:lastRenderedPageBreak/>
         <w:t>Por ejemplo</w:t>
       </w:r>
     </w:p>
@@ -19064,9 +18885,8 @@
                 <w:sz w:val="18"/>
                 <w:szCs w:val="18"/>
               </w:rPr>
-              <w:t xml:space="preserve">Código </w:t>
-            </w:r>
-            <w:proofErr w:type="spellStart"/>
+              <w:t>Código Shutterstock (o URL</w:t>
+            </w:r>
             <w:r>
               <w:rPr>
                 <w:rFonts w:ascii="Times New Roman" w:hAnsi="Times New Roman" w:cs="Times New Roman"/>
@@ -19075,9 +18895,8 @@
                 <w:sz w:val="18"/>
                 <w:szCs w:val="18"/>
               </w:rPr>
-              <w:t>Shutterstock</w:t>
-            </w:r>
-            <w:proofErr w:type="spellEnd"/>
+              <w:t xml:space="preserve"> o la ruta en AulaPlaneta</w:t>
+            </w:r>
             <w:r>
               <w:rPr>
                 <w:rFonts w:ascii="Times New Roman" w:hAnsi="Times New Roman" w:cs="Times New Roman"/>
@@ -19086,38 +18905,6 @@
                 <w:sz w:val="18"/>
                 <w:szCs w:val="18"/>
               </w:rPr>
-              <w:t xml:space="preserve"> (o URL</w:t>
-            </w:r>
-            <w:r>
-              <w:rPr>
-                <w:rFonts w:ascii="Times New Roman" w:hAnsi="Times New Roman" w:cs="Times New Roman"/>
-                <w:b/>
-                <w:color w:val="000000"/>
-                <w:sz w:val="18"/>
-                <w:szCs w:val="18"/>
-              </w:rPr>
-              <w:t xml:space="preserve"> o la ruta en </w:t>
-            </w:r>
-            <w:proofErr w:type="spellStart"/>
-            <w:r>
-              <w:rPr>
-                <w:rFonts w:ascii="Times New Roman" w:hAnsi="Times New Roman" w:cs="Times New Roman"/>
-                <w:b/>
-                <w:color w:val="000000"/>
-                <w:sz w:val="18"/>
-                <w:szCs w:val="18"/>
-              </w:rPr>
-              <w:t>AulaPlaneta</w:t>
-            </w:r>
-            <w:proofErr w:type="spellEnd"/>
-            <w:r>
-              <w:rPr>
-                <w:rFonts w:ascii="Times New Roman" w:hAnsi="Times New Roman" w:cs="Times New Roman"/>
-                <w:b/>
-                <w:color w:val="000000"/>
-                <w:sz w:val="18"/>
-                <w:szCs w:val="18"/>
-              </w:rPr>
               <w:t>)</w:t>
             </w:r>
           </w:p>
@@ -19133,7 +18920,7 @@
                 <w:color w:val="000000"/>
               </w:rPr>
             </w:pPr>
-            <w:hyperlink r:id="rId22" w:history="1">
+            <w:hyperlink r:id="rId21" w:history="1">
               <w:r>
                 <w:rPr>
                   <w:rStyle w:val="Hipervnculo"/>
@@ -19173,7 +18960,7 @@
                           </pic:cNvPicPr>
                         </pic:nvPicPr>
                         <pic:blipFill>
-                          <a:blip r:embed="rId23">
+                          <a:blip r:embed="rId22">
                             <a:extLst>
                               <a:ext uri="{28A0092B-C50C-407E-A947-70E740481C1C}">
                                 <a14:useLocalDpi xmlns:a14="http://schemas.microsoft.com/office/drawing/2010/main" val="0"/>
@@ -20335,6 +20122,7 @@
                 <w:b/>
                 <w:color w:val="FFFFFF" w:themeColor="background1"/>
               </w:rPr>
+              <w:lastRenderedPageBreak/>
               <w:t>Practica: recurso nuevo</w:t>
             </w:r>
           </w:p>
@@ -20400,7 +20188,7 @@
                 <w:rFonts w:ascii="Times New Roman" w:hAnsi="Times New Roman" w:cs="Times New Roman"/>
                 <w:color w:val="000000"/>
               </w:rPr>
-              <w:t>_CO_REC11</w:t>
+              <w:t>_CO_REC12</w:t>
             </w:r>
             <w:r>
               <w:rPr>
@@ -20660,7 +20448,7 @@
                 <w:rFonts w:ascii="Times New Roman" w:hAnsi="Times New Roman" w:cs="Times New Roman"/>
                 <w:color w:val="000000"/>
               </w:rPr>
-              <w:t>_CO_REC12</w:t>
+              <w:t>_CO_REC13</w:t>
             </w:r>
             <w:r>
               <w:rPr>
@@ -20692,7 +20480,6 @@
                 <w:sz w:val="18"/>
                 <w:szCs w:val="18"/>
               </w:rPr>
-              <w:lastRenderedPageBreak/>
               <w:t>Título</w:t>
             </w:r>
           </w:p>
@@ -20941,7 +20728,7 @@
                 <w:rFonts w:ascii="Times New Roman" w:hAnsi="Times New Roman" w:cs="Times New Roman"/>
                 <w:color w:val="000000"/>
               </w:rPr>
-              <w:t>_CO_REC13</w:t>
+              <w:t>_CO_REC14</w:t>
             </w:r>
             <w:r>
               <w:rPr>
@@ -21587,7 +21374,7 @@
                 <w:rFonts w:ascii="Times New Roman" w:hAnsi="Times New Roman" w:cs="Times New Roman"/>
                 <w:color w:val="000000"/>
               </w:rPr>
-              <w:t>MA_08_03_CO_REC14</w:t>
+              <w:t>MA_08_03_CO_REC15</w:t>
             </w:r>
             <w:r>
               <w:rPr>
@@ -21876,6 +21663,7 @@
                 <w:sz w:val="18"/>
                 <w:szCs w:val="18"/>
               </w:rPr>
+              <w:lastRenderedPageBreak/>
               <w:t>Descripción</w:t>
             </w:r>
           </w:p>
@@ -21916,10 +21704,8 @@
                 <w:sz w:val="18"/>
                 <w:szCs w:val="18"/>
               </w:rPr>
-              <w:lastRenderedPageBreak/>
-              <w:t xml:space="preserve">Código </w:t>
-            </w:r>
-            <w:proofErr w:type="spellStart"/>
+              <w:t>Código Shutterstock (o URL</w:t>
+            </w:r>
             <w:r>
               <w:rPr>
                 <w:rFonts w:ascii="Times New Roman" w:hAnsi="Times New Roman" w:cs="Times New Roman"/>
@@ -21928,9 +21714,8 @@
                 <w:sz w:val="18"/>
                 <w:szCs w:val="18"/>
               </w:rPr>
-              <w:t>Shutterstock</w:t>
-            </w:r>
-            <w:proofErr w:type="spellEnd"/>
+              <w:t xml:space="preserve"> o la ruta en AulaPlaneta</w:t>
+            </w:r>
             <w:r>
               <w:rPr>
                 <w:rFonts w:ascii="Times New Roman" w:hAnsi="Times New Roman" w:cs="Times New Roman"/>
@@ -21939,38 +21724,6 @@
                 <w:sz w:val="18"/>
                 <w:szCs w:val="18"/>
               </w:rPr>
-              <w:t xml:space="preserve"> (o URL</w:t>
-            </w:r>
-            <w:r>
-              <w:rPr>
-                <w:rFonts w:ascii="Times New Roman" w:hAnsi="Times New Roman" w:cs="Times New Roman"/>
-                <w:b/>
-                <w:color w:val="000000"/>
-                <w:sz w:val="18"/>
-                <w:szCs w:val="18"/>
-              </w:rPr>
-              <w:t xml:space="preserve"> o la ruta en </w:t>
-            </w:r>
-            <w:proofErr w:type="spellStart"/>
-            <w:r>
-              <w:rPr>
-                <w:rFonts w:ascii="Times New Roman" w:hAnsi="Times New Roman" w:cs="Times New Roman"/>
-                <w:b/>
-                <w:color w:val="000000"/>
-                <w:sz w:val="18"/>
-                <w:szCs w:val="18"/>
-              </w:rPr>
-              <w:t>AulaPlaneta</w:t>
-            </w:r>
-            <w:proofErr w:type="spellEnd"/>
-            <w:r>
-              <w:rPr>
-                <w:rFonts w:ascii="Times New Roman" w:hAnsi="Times New Roman" w:cs="Times New Roman"/>
-                <w:b/>
-                <w:color w:val="000000"/>
-                <w:sz w:val="18"/>
-                <w:szCs w:val="18"/>
-              </w:rPr>
               <w:t>)</w:t>
             </w:r>
           </w:p>
@@ -21988,10 +21741,10 @@
             </w:pPr>
             <w:r>
               <w:object w:dxaOrig="6630" w:dyaOrig="3345" w14:anchorId="52504F9F">
-                <v:shape id="_x0000_i1028" type="#_x0000_t75" style="width:331.5pt;height:167.1pt" o:ole="">
-                  <v:imagedata r:id="rId24" o:title=""/>
+                <v:shape id="_x0000_i1028" type="#_x0000_t75" style="width:331.8pt;height:167.05pt" o:ole="">
+                  <v:imagedata r:id="rId23" o:title=""/>
                 </v:shape>
-                <o:OLEObject Type="Embed" ProgID="PBrush" ShapeID="_x0000_i1028" DrawAspect="Content" ObjectID="_1490709040" r:id="rId25"/>
+                <o:OLEObject Type="Embed" ProgID="PBrush" ShapeID="_x0000_i1028" DrawAspect="Content" ObjectID="_1490777232" r:id="rId24"/>
               </w:object>
             </w:r>
           </w:p>
@@ -22315,21 +22068,7 @@
         <w:rPr>
           <w:rFonts w:ascii="Times" w:hAnsi="Times"/>
         </w:rPr>
-        <w:t xml:space="preserve">para obtener el desarrollo </w:t>
-      </w:r>
-      <w:proofErr w:type="spellStart"/>
-      <w:r>
-        <w:rPr>
-          <w:rFonts w:ascii="Times" w:hAnsi="Times"/>
-        </w:rPr>
-        <w:t>polinomial</w:t>
-      </w:r>
-      <w:proofErr w:type="spellEnd"/>
-      <w:r>
-        <w:rPr>
-          <w:rFonts w:ascii="Times" w:hAnsi="Times"/>
-        </w:rPr>
-        <w:t xml:space="preserve"> de cualquier binomio elevado a cualquier potencia entera positiva.</w:t>
+        <w:t>para obtener el desarrollo polinomial de cualquier binomio elevado a cualquier potencia entera positiva.</w:t>
       </w:r>
       <w:r>
         <w:rPr>
@@ -22396,21 +22135,7 @@
         <w:rPr>
           <w:rFonts w:ascii="Times" w:hAnsi="Times"/>
         </w:rPr>
-        <w:t xml:space="preserve">Los números en cada fila del triángulo son los coeficientes del desarrollo </w:t>
-      </w:r>
-      <w:proofErr w:type="spellStart"/>
-      <w:r>
-        <w:rPr>
-          <w:rFonts w:ascii="Times" w:hAnsi="Times"/>
-        </w:rPr>
-        <w:t>polinomial</w:t>
-      </w:r>
-      <w:proofErr w:type="spellEnd"/>
-      <w:r>
-        <w:rPr>
-          <w:rFonts w:ascii="Times" w:hAnsi="Times"/>
-        </w:rPr>
-        <w:t xml:space="preserve"> del binomio.</w:t>
+        <w:t>Los números en cada fila del triángulo son los coeficientes del desarrollo polinomial del binomio.</w:t>
       </w:r>
     </w:p>
     <w:p>
@@ -22428,7 +22153,6 @@
           <w:rFonts w:ascii="Times" w:hAnsi="Times" w:cs="Times"/>
         </w:rPr>
       </w:pPr>
-      <w:commentRangeStart w:id="9"/>
       <w:r>
         <w:rPr>
           <w:rFonts w:ascii="Times" w:hAnsi="Times" w:cs="Times"/>
@@ -22440,15 +22164,13 @@
       </w:r>
       <w:r>
         <w:rPr>
-          <w:rStyle w:val="apple-converted-space"/>
           <w:rFonts w:ascii="Times" w:hAnsi="Times" w:cs="Times"/>
           <w:color w:val="000000"/>
           <w:spacing w:val="20"/>
           <w:shd w:val="clear" w:color="auto" w:fill="FFFFFF"/>
         </w:rPr>
-        <w:t> </w:t>
-      </w:r>
-      <w:proofErr w:type="spellStart"/>
+        <w:t xml:space="preserve"> </w:t>
+      </w:r>
       <w:r>
         <w:rPr>
           <w:rStyle w:val="Textoennegrita"/>
@@ -22460,7 +22182,6 @@
         </w:rPr>
         <w:t>a</w:t>
       </w:r>
-      <w:proofErr w:type="spellEnd"/>
       <w:r>
         <w:rPr>
           <w:rStyle w:val="apple-converted-space"/>
@@ -22469,7 +22190,7 @@
           <w:spacing w:val="20"/>
           <w:shd w:val="clear" w:color="auto" w:fill="FFFFFF"/>
         </w:rPr>
-        <w:t> </w:t>
+        <w:t xml:space="preserve"> </w:t>
       </w:r>
       <w:r>
         <w:rPr>
@@ -22482,13 +22203,12 @@
       </w:r>
       <w:r>
         <w:rPr>
-          <w:rStyle w:val="apple-converted-space"/>
           <w:rFonts w:ascii="Times" w:hAnsi="Times" w:cs="Times"/>
           <w:color w:val="000000"/>
           <w:spacing w:val="20"/>
           <w:shd w:val="clear" w:color="auto" w:fill="FFFFFF"/>
         </w:rPr>
-        <w:t> </w:t>
+        <w:t xml:space="preserve"> </w:t>
       </w:r>
       <w:r>
         <w:rPr>
@@ -22511,13 +22231,12 @@
       </w:r>
       <w:r>
         <w:rPr>
-          <w:rStyle w:val="apple-converted-space"/>
           <w:rFonts w:ascii="Times" w:hAnsi="Times" w:cs="Times"/>
           <w:color w:val="000000"/>
           <w:spacing w:val="20"/>
           <w:shd w:val="clear" w:color="auto" w:fill="FFFFFF"/>
         </w:rPr>
-        <w:t> </w:t>
+        <w:t xml:space="preserve"> </w:t>
       </w:r>
       <w:r>
         <w:rPr>
@@ -22551,13 +22270,12 @@
       </w:r>
       <w:r>
         <w:rPr>
-          <w:rStyle w:val="apple-converted-space"/>
           <w:rFonts w:ascii="Times" w:hAnsi="Times" w:cs="Times"/>
           <w:color w:val="000000"/>
           <w:spacing w:val="20"/>
           <w:shd w:val="clear" w:color="auto" w:fill="FFFFFF"/>
         </w:rPr>
-        <w:t> </w:t>
+        <w:t xml:space="preserve"> </w:t>
       </w:r>
       <w:r>
         <w:rPr>
@@ -22572,74 +22290,6 @@
       </w:r>
       <w:r>
         <w:rPr>
-          <w:rStyle w:val="apple-converted-space"/>
-          <w:rFonts w:ascii="Times" w:hAnsi="Times" w:cs="Times"/>
-          <w:color w:val="000000"/>
-          <w:spacing w:val="20"/>
-          <w:shd w:val="clear" w:color="auto" w:fill="FFFFFF"/>
-        </w:rPr>
-        <w:t> </w:t>
-      </w:r>
-      <w:r>
-        <w:rPr>
-          <w:rFonts w:ascii="Times" w:hAnsi="Times" w:cs="Times"/>
-          <w:color w:val="000000"/>
-          <w:spacing w:val="20"/>
-          <w:shd w:val="clear" w:color="auto" w:fill="FFFFFF"/>
-        </w:rPr>
-        <w:t>van</w:t>
-      </w:r>
-      <w:r>
-        <w:rPr>
-          <w:rStyle w:val="apple-converted-space"/>
-          <w:rFonts w:ascii="Times" w:hAnsi="Times" w:cs="Times"/>
-          <w:color w:val="000000"/>
-          <w:spacing w:val="20"/>
-          <w:shd w:val="clear" w:color="auto" w:fill="FFFFFF"/>
-        </w:rPr>
-        <w:t> </w:t>
-      </w:r>
-      <w:r>
-        <w:rPr>
-          <w:rStyle w:val="Textoennegrita"/>
-          <w:rFonts w:ascii="Times" w:hAnsi="Times" w:cs="Times"/>
-          <w:color w:val="000000"/>
-          <w:spacing w:val="20"/>
-          <w:shd w:val="clear" w:color="auto" w:fill="FFFFFF"/>
-        </w:rPr>
-        <w:t>aumentando</w:t>
-      </w:r>
-      <w:r>
-        <w:rPr>
-          <w:rFonts w:ascii="Times" w:hAnsi="Times" w:cs="Times"/>
-          <w:color w:val="000000"/>
-          <w:spacing w:val="20"/>
-          <w:shd w:val="clear" w:color="auto" w:fill="FFFFFF"/>
-        </w:rPr>
-        <w:t>, de uno en uno, de</w:t>
-      </w:r>
-      <w:r>
-        <w:rPr>
-          <w:rStyle w:val="apple-converted-space"/>
-          <w:rFonts w:ascii="Times" w:hAnsi="Times" w:cs="Times"/>
-          <w:color w:val="000000"/>
-          <w:spacing w:val="20"/>
-          <w:shd w:val="clear" w:color="auto" w:fill="FFFFFF"/>
-        </w:rPr>
-        <w:t> </w:t>
-      </w:r>
-      <w:r>
-        <w:rPr>
-          <w:rStyle w:val="Textoennegrita"/>
-          <w:rFonts w:ascii="Times" w:hAnsi="Times" w:cs="Times"/>
-          <w:color w:val="000000"/>
-          <w:spacing w:val="20"/>
-          <w:shd w:val="clear" w:color="auto" w:fill="FFFFFF"/>
-        </w:rPr>
-        <w:t xml:space="preserve">cero a </w:t>
-      </w:r>
-      <w:r>
-        <w:rPr>
           <w:rStyle w:val="Textoennegrita"/>
           <w:rFonts w:ascii="Times" w:hAnsi="Times" w:cs="Times"/>
           <w:i/>
@@ -22647,7 +22297,7 @@
           <w:spacing w:val="20"/>
           <w:shd w:val="clear" w:color="auto" w:fill="FFFFFF"/>
         </w:rPr>
-        <w:t>n</w:t>
+        <w:t xml:space="preserve"> </w:t>
       </w:r>
       <w:r>
         <w:rPr>
@@ -22656,17 +22306,16 @@
           <w:spacing w:val="20"/>
           <w:shd w:val="clear" w:color="auto" w:fill="FFFFFF"/>
         </w:rPr>
-        <w:t>, de tal manera que la</w:t>
-      </w:r>
-      <w:r>
-        <w:rPr>
-          <w:rStyle w:val="apple-converted-space"/>
+        <w:t>van</w:t>
+      </w:r>
+      <w:r>
+        <w:rPr>
           <w:rFonts w:ascii="Times" w:hAnsi="Times" w:cs="Times"/>
           <w:color w:val="000000"/>
           <w:spacing w:val="20"/>
           <w:shd w:val="clear" w:color="auto" w:fill="FFFFFF"/>
         </w:rPr>
-        <w:t> </w:t>
+        <w:t xml:space="preserve"> </w:t>
       </w:r>
       <w:r>
         <w:rPr>
@@ -22676,7 +22325,25 @@
           <w:spacing w:val="20"/>
           <w:shd w:val="clear" w:color="auto" w:fill="FFFFFF"/>
         </w:rPr>
-        <w:t xml:space="preserve">suma de los </w:t>
+        <w:t>aumentando</w:t>
+      </w:r>
+      <w:r>
+        <w:rPr>
+          <w:rFonts w:ascii="Times" w:hAnsi="Times" w:cs="Times"/>
+          <w:color w:val="000000"/>
+          <w:spacing w:val="20"/>
+          <w:shd w:val="clear" w:color="auto" w:fill="FFFFFF"/>
+        </w:rPr>
+        <w:t>, de uno en uno, de</w:t>
+      </w:r>
+      <w:r>
+        <w:rPr>
+          <w:rFonts w:ascii="Times" w:hAnsi="Times" w:cs="Times"/>
+          <w:color w:val="000000"/>
+          <w:spacing w:val="20"/>
+          <w:shd w:val="clear" w:color="auto" w:fill="FFFFFF"/>
+        </w:rPr>
+        <w:t xml:space="preserve"> </w:t>
       </w:r>
       <w:r>
         <w:rPr>
@@ -22686,17 +22353,7 @@
           <w:spacing w:val="20"/>
           <w:shd w:val="clear" w:color="auto" w:fill="FFFFFF"/>
         </w:rPr>
-        <w:t>e</w:t>
-      </w:r>
-      <w:r>
-        <w:rPr>
-          <w:rStyle w:val="Textoennegrita"/>
-          <w:rFonts w:ascii="Times" w:hAnsi="Times" w:cs="Times"/>
-          <w:color w:val="000000"/>
-          <w:spacing w:val="20"/>
-          <w:shd w:val="clear" w:color="auto" w:fill="FFFFFF"/>
-        </w:rPr>
-        <w:t xml:space="preserve">xponentes de </w:t>
+        <w:t xml:space="preserve">cero a </w:t>
       </w:r>
       <w:r>
         <w:rPr>
@@ -22707,7 +22364,26 @@
           <w:spacing w:val="20"/>
           <w:shd w:val="clear" w:color="auto" w:fill="FFFFFF"/>
         </w:rPr>
-        <w:t>a</w:t>
+        <w:t>n</w:t>
+      </w:r>
+      <w:r>
+        <w:rPr>
+          <w:rFonts w:ascii="Times" w:hAnsi="Times" w:cs="Times"/>
+          <w:color w:val="000000"/>
+          <w:spacing w:val="20"/>
+          <w:shd w:val="clear" w:color="auto" w:fill="FFFFFF"/>
+        </w:rPr>
+        <w:t>, de tal manera que la</w:t>
+      </w:r>
+      <w:r>
+        <w:rPr>
+          <w:rStyle w:val="apple-converted-space"/>
+          <w:rFonts w:ascii="Times" w:hAnsi="Times" w:cs="Times"/>
+          <w:color w:val="000000"/>
+          <w:spacing w:val="20"/>
+          <w:shd w:val="clear" w:color="auto" w:fill="FFFFFF"/>
+        </w:rPr>
+        <w:t xml:space="preserve"> </w:t>
       </w:r>
       <w:r>
         <w:rPr>
@@ -22717,7 +22393,27 @@
           <w:spacing w:val="20"/>
           <w:shd w:val="clear" w:color="auto" w:fill="FFFFFF"/>
         </w:rPr>
-        <w:t xml:space="preserve"> y de </w:t>
+        <w:t xml:space="preserve">suma de los </w:t>
+      </w:r>
+      <w:r>
+        <w:rPr>
+          <w:rStyle w:val="Textoennegrita"/>
+          <w:rFonts w:ascii="Times" w:hAnsi="Times" w:cs="Times"/>
+          <w:color w:val="000000"/>
+          <w:spacing w:val="20"/>
+          <w:shd w:val="clear" w:color="auto" w:fill="FFFFFF"/>
+        </w:rPr>
+        <w:t>e</w:t>
+      </w:r>
+      <w:r>
+        <w:rPr>
+          <w:rStyle w:val="Textoennegrita"/>
+          <w:rFonts w:ascii="Times" w:hAnsi="Times" w:cs="Times"/>
+          <w:color w:val="000000"/>
+          <w:spacing w:val="20"/>
+          <w:shd w:val="clear" w:color="auto" w:fill="FFFFFF"/>
+        </w:rPr>
+        <w:t xml:space="preserve">xponentes de </w:t>
       </w:r>
       <w:r>
         <w:rPr>
@@ -22728,36 +22424,17 @@
           <w:spacing w:val="20"/>
           <w:shd w:val="clear" w:color="auto" w:fill="FFFFFF"/>
         </w:rPr>
-        <w:t>b</w:t>
-      </w:r>
-      <w:r>
-        <w:rPr>
-          <w:rStyle w:val="apple-converted-space"/>
+        <w:t>a</w:t>
+      </w:r>
+      <w:r>
+        <w:rPr>
+          <w:rStyle w:val="Textoennegrita"/>
           <w:rFonts w:ascii="Times" w:hAnsi="Times" w:cs="Times"/>
           <w:color w:val="000000"/>
           <w:spacing w:val="20"/>
           <w:shd w:val="clear" w:color="auto" w:fill="FFFFFF"/>
         </w:rPr>
-        <w:t> </w:t>
-      </w:r>
-      <w:r>
-        <w:rPr>
-          <w:rFonts w:ascii="Times" w:hAnsi="Times" w:cs="Times"/>
-          <w:color w:val="000000"/>
-          <w:spacing w:val="20"/>
-          <w:shd w:val="clear" w:color="auto" w:fill="FFFFFF"/>
-        </w:rPr>
-        <w:t>en cada término es igual a</w:t>
-      </w:r>
-      <w:r>
-        <w:rPr>
-          <w:rStyle w:val="apple-converted-space"/>
-          <w:rFonts w:ascii="Times" w:hAnsi="Times" w:cs="Times"/>
-          <w:color w:val="000000"/>
-          <w:spacing w:val="20"/>
-          <w:shd w:val="clear" w:color="auto" w:fill="FFFFFF"/>
-        </w:rPr>
-        <w:t> </w:t>
+        <w:t xml:space="preserve"> y de </w:t>
       </w:r>
       <w:r>
         <w:rPr>
@@ -22768,7 +22445,18 @@
           <w:spacing w:val="20"/>
           <w:shd w:val="clear" w:color="auto" w:fill="FFFFFF"/>
         </w:rPr>
-        <w:t>n</w:t>
+        <w:t>b</w:t>
+      </w:r>
+      <w:r>
+        <w:rPr>
+          <w:rStyle w:val="Textoennegrita"/>
+          <w:rFonts w:ascii="Times" w:hAnsi="Times" w:cs="Times"/>
+          <w:i/>
+          <w:color w:val="000000"/>
+          <w:spacing w:val="20"/>
+          <w:shd w:val="clear" w:color="auto" w:fill="FFFFFF"/>
+        </w:rPr>
+        <w:t xml:space="preserve"> </w:t>
       </w:r>
       <w:r>
         <w:rPr>
@@ -22777,14 +22465,37 @@
           <w:spacing w:val="20"/>
           <w:shd w:val="clear" w:color="auto" w:fill="FFFFFF"/>
         </w:rPr>
+        <w:t>en cada término es igual a</w:t>
+      </w:r>
+      <w:r>
+        <w:rPr>
+          <w:rStyle w:val="apple-converted-space"/>
+          <w:rFonts w:ascii="Times" w:hAnsi="Times" w:cs="Times"/>
+          <w:color w:val="000000"/>
+          <w:spacing w:val="20"/>
+          <w:shd w:val="clear" w:color="auto" w:fill="FFFFFF"/>
+        </w:rPr>
+        <w:t xml:space="preserve"> </w:t>
+      </w:r>
+      <w:r>
+        <w:rPr>
+          <w:rStyle w:val="Textoennegrita"/>
+          <w:rFonts w:ascii="Times" w:hAnsi="Times" w:cs="Times"/>
+          <w:i/>
+          <w:color w:val="000000"/>
+          <w:spacing w:val="20"/>
+          <w:shd w:val="clear" w:color="auto" w:fill="FFFFFF"/>
+        </w:rPr>
+        <w:t>n</w:t>
+      </w:r>
+      <w:r>
+        <w:rPr>
+          <w:rFonts w:ascii="Times" w:hAnsi="Times" w:cs="Times"/>
+          <w:color w:val="000000"/>
+          <w:spacing w:val="20"/>
+          <w:shd w:val="clear" w:color="auto" w:fill="FFFFFF"/>
+        </w:rPr>
         <w:t>.</w:t>
-      </w:r>
-      <w:commentRangeEnd w:id="9"/>
-      <w:r>
-        <w:rPr>
-          <w:rStyle w:val="Refdecomentario"/>
-        </w:rPr>
-        <w:commentReference w:id="9"/>
       </w:r>
     </w:p>
     <w:p>
@@ -23454,7 +23165,6 @@
         <w:rPr>
           <w:rFonts w:ascii="Times" w:eastAsiaTheme="minorEastAsia" w:hAnsi="Times"/>
         </w:rPr>
-        <w:lastRenderedPageBreak/>
         <w:t xml:space="preserve">Observa como el exponente de </w:t>
       </w:r>
       <w:r>
@@ -23588,21 +23298,7 @@
         <w:rPr>
           <w:rFonts w:ascii="Times" w:eastAsiaTheme="minorEastAsia" w:hAnsi="Times"/>
         </w:rPr>
-        <w:t xml:space="preserve"> </w:t>
-      </w:r>
-      <w:proofErr w:type="gramStart"/>
-      <w:r>
-        <w:rPr>
-          <w:rFonts w:ascii="Times" w:eastAsiaTheme="minorEastAsia" w:hAnsi="Times"/>
-        </w:rPr>
-        <w:t>y</w:t>
-      </w:r>
-      <w:proofErr w:type="gramEnd"/>
-      <w:r>
-        <w:rPr>
-          <w:rFonts w:ascii="Times" w:eastAsiaTheme="minorEastAsia" w:hAnsi="Times"/>
-        </w:rPr>
-        <w:t xml:space="preserve">  </w:t>
+        <w:t xml:space="preserve"> y  </w:t>
       </w:r>
       <m:oMath>
         <m:sSup>
@@ -28824,7 +28520,7 @@
                 <w:rFonts w:ascii="Times New Roman" w:hAnsi="Times New Roman" w:cs="Times New Roman"/>
                 <w:color w:val="000000"/>
               </w:rPr>
-              <w:t>08_03_CO_REC15</w:t>
+              <w:t>08_03_CO_REC16</w:t>
             </w:r>
             <w:r>
               <w:rPr>
@@ -29065,7 +28761,7 @@
                 <w:rFonts w:ascii="Times New Roman" w:hAnsi="Times New Roman" w:cs="Times New Roman"/>
                 <w:color w:val="000000"/>
               </w:rPr>
-              <w:t>08_03_CO_REC16</w:t>
+              <w:t>08_03_CO_REC17</w:t>
             </w:r>
             <w:r>
               <w:rPr>
@@ -29339,7 +29035,7 @@
                 <w:rFonts w:ascii="Times New Roman" w:hAnsi="Times New Roman" w:cs="Times New Roman"/>
                 <w:color w:val="000000"/>
               </w:rPr>
-              <w:t>_CO_REC17</w:t>
+              <w:t>_CO_REC18</w:t>
             </w:r>
             <w:r>
               <w:rPr>
@@ -29473,64 +29169,13 @@
         <w:spacing w:line="276" w:lineRule="auto"/>
         <w:rPr>
           <w:rFonts w:ascii="Times" w:hAnsi="Times"/>
-          <w:b/>
         </w:rPr>
       </w:pPr>
       <w:r>
         <w:rPr>
           <w:rFonts w:ascii="Times" w:hAnsi="Times"/>
-          <w:highlight w:val="yellow"/>
-        </w:rPr>
-        <w:t xml:space="preserve">[SECCIÓN </w:t>
-      </w:r>
-      <w:r>
-        <w:rPr>
-          <w:rFonts w:ascii="Times" w:hAnsi="Times"/>
-          <w:highlight w:val="yellow"/>
-        </w:rPr>
-        <w:t>1</w:t>
-      </w:r>
-      <w:r>
-        <w:rPr>
-          <w:rFonts w:ascii="Times" w:hAnsi="Times"/>
-          <w:highlight w:val="yellow"/>
-        </w:rPr>
-        <w:t>]</w:t>
-      </w:r>
-      <w:r>
-        <w:rPr>
-          <w:rFonts w:ascii="Times" w:hAnsi="Times"/>
-        </w:rPr>
-        <w:t xml:space="preserve"> </w:t>
-      </w:r>
-      <w:commentRangeStart w:id="10"/>
-      <w:r>
-        <w:rPr>
-          <w:rFonts w:ascii="Times" w:hAnsi="Times"/>
-          <w:b/>
-        </w:rPr>
-        <w:t>3</w:t>
-      </w:r>
-      <w:r>
-        <w:rPr>
-          <w:rFonts w:ascii="Times" w:hAnsi="Times"/>
-          <w:b/>
-        </w:rPr>
-        <w:t xml:space="preserve"> </w:t>
-      </w:r>
-      <w:r>
-        <w:rPr>
-          <w:rFonts w:ascii="Times" w:hAnsi="Times"/>
-          <w:b/>
-        </w:rPr>
-        <w:t>Cocientes notables</w:t>
-      </w:r>
-      <w:commentRangeEnd w:id="10"/>
-      <w:r>
-        <w:rPr>
-          <w:rStyle w:val="Refdecomentario"/>
-        </w:rPr>
-        <w:commentReference w:id="10"/>
+        </w:rPr>
+        <w:br w:type="page"/>
       </w:r>
     </w:p>
     <w:p>
@@ -29538,38 +29183,767 @@
         <w:spacing w:line="276" w:lineRule="auto"/>
         <w:rPr>
           <w:rFonts w:ascii="Times" w:hAnsi="Times"/>
+          <w:b/>
         </w:rPr>
       </w:pPr>
       <w:r>
         <w:rPr>
           <w:rFonts w:ascii="Times" w:hAnsi="Times"/>
-        </w:rPr>
-        <w:t xml:space="preserve">Un cociente notable es una división </w:t>
+          <w:highlight w:val="yellow"/>
+        </w:rPr>
+        <w:lastRenderedPageBreak/>
+        <w:t xml:space="preserve">[SECCIÓN </w:t>
       </w:r>
       <w:r>
         <w:rPr>
           <w:rFonts w:ascii="Times" w:hAnsi="Times"/>
-        </w:rPr>
-        <w:t xml:space="preserve">entre polinomios </w:t>
+          <w:highlight w:val="yellow"/>
+        </w:rPr>
+        <w:t>1</w:t>
       </w:r>
       <w:r>
         <w:rPr>
           <w:rFonts w:ascii="Times" w:hAnsi="Times"/>
-        </w:rPr>
-        <w:t xml:space="preserve">de la cual se puede obtener su resultado por simple inspección, sin necesidad de realizar todo el procedimiento </w:t>
+          <w:highlight w:val="yellow"/>
+        </w:rPr>
+        <w:t>]</w:t>
       </w:r>
       <w:r>
         <w:rPr>
           <w:rFonts w:ascii="Times" w:hAnsi="Times"/>
         </w:rPr>
-        <w:t>o aplicar la división sintética</w:t>
-      </w:r>
-      <w:r>
-        <w:rPr>
-          <w:rFonts w:ascii="Times New Roman" w:hAnsi="Times New Roman" w:cs="Times New Roman"/>
-        </w:rPr>
-        <w:t>, para explicar cómo calcular un cociente notable, se estudiaran cuatro casos.</w:t>
-      </w:r>
+        <w:t xml:space="preserve"> </w:t>
+      </w:r>
+      <w:r>
+        <w:rPr>
+          <w:rFonts w:ascii="Times" w:hAnsi="Times"/>
+          <w:b/>
+        </w:rPr>
+        <w:t>3</w:t>
+      </w:r>
+      <w:r>
+        <w:rPr>
+          <w:rFonts w:ascii="Times" w:hAnsi="Times"/>
+          <w:b/>
+        </w:rPr>
+        <w:t xml:space="preserve"> </w:t>
+      </w:r>
+      <w:r>
+        <w:rPr>
+          <w:rFonts w:ascii="Times" w:hAnsi="Times"/>
+          <w:b/>
+        </w:rPr>
+        <w:t>Cocientes notables</w:t>
+      </w:r>
+    </w:p>
+    <w:p>
+      <w:pPr>
+        <w:spacing w:line="276" w:lineRule="auto"/>
+        <w:rPr>
+          <w:rFonts w:ascii="Times" w:hAnsi="Times"/>
+        </w:rPr>
+      </w:pPr>
+      <w:r>
+        <w:rPr>
+          <w:rFonts w:ascii="Times" w:hAnsi="Times"/>
+        </w:rPr>
+        <w:t>Para determinar lo cocientes notables se pueden seguir diferentes procedimientos, un proceso geométrico que consiste en hallar las expresión que representa uno de los lados cuando se conocen las expresiones que representan el área y el otro lado de la figura.</w:t>
+      </w:r>
+    </w:p>
+    <w:tbl>
+      <w:tblPr>
+        <w:tblStyle w:val="Tablaconcuadrcula"/>
+        <w:tblW w:w="0" w:type="auto"/>
+        <w:tblLook w:val="04A0" w:firstRow="1" w:lastRow="0" w:firstColumn="1" w:lastColumn="0" w:noHBand="0" w:noVBand="1"/>
+      </w:tblPr>
+      <w:tblGrid>
+        <w:gridCol w:w="1771"/>
+        <w:gridCol w:w="7283"/>
+      </w:tblGrid>
+      <w:tr>
+        <w:tc>
+          <w:tcPr>
+            <w:tcW w:w="9054" w:type="dxa"/>
+            <w:gridSpan w:val="2"/>
+            <w:shd w:val="clear" w:color="auto" w:fill="0D0D0D" w:themeFill="text1" w:themeFillTint="F2"/>
+          </w:tcPr>
+          <w:p>
+            <w:pPr>
+              <w:jc w:val="center"/>
+              <w:rPr>
+                <w:rFonts w:ascii="Times New Roman" w:hAnsi="Times New Roman" w:cs="Times New Roman"/>
+                <w:b/>
+                <w:color w:val="FFFFFF" w:themeColor="background1"/>
+              </w:rPr>
+            </w:pPr>
+            <w:r>
+              <w:rPr>
+                <w:rFonts w:ascii="Times New Roman" w:hAnsi="Times New Roman" w:cs="Times New Roman"/>
+                <w:b/>
+                <w:color w:val="FFFFFF" w:themeColor="background1"/>
+              </w:rPr>
+              <w:t>Imagen (fotografía, gráfica o ilustración)</w:t>
+            </w:r>
+          </w:p>
+        </w:tc>
+      </w:tr>
+      <w:tr>
+        <w:tc>
+          <w:tcPr>
+            <w:tcW w:w="1771" w:type="dxa"/>
+          </w:tcPr>
+          <w:p>
+            <w:pPr>
+              <w:rPr>
+                <w:rFonts w:ascii="Times New Roman" w:hAnsi="Times New Roman" w:cs="Times New Roman"/>
+                <w:b/>
+                <w:color w:val="000000"/>
+                <w:sz w:val="18"/>
+                <w:szCs w:val="18"/>
+              </w:rPr>
+            </w:pPr>
+            <w:r>
+              <w:rPr>
+                <w:rFonts w:ascii="Times New Roman" w:hAnsi="Times New Roman" w:cs="Times New Roman"/>
+                <w:b/>
+                <w:color w:val="000000"/>
+                <w:sz w:val="18"/>
+                <w:szCs w:val="18"/>
+              </w:rPr>
+              <w:t>Código</w:t>
+            </w:r>
+          </w:p>
+        </w:tc>
+        <w:tc>
+          <w:tcPr>
+            <w:tcW w:w="7283" w:type="dxa"/>
+          </w:tcPr>
+          <w:p>
+            <w:pPr>
+              <w:rPr>
+                <w:rFonts w:ascii="Times New Roman" w:hAnsi="Times New Roman" w:cs="Times New Roman"/>
+                <w:b/>
+                <w:color w:val="000000"/>
+                <w:sz w:val="18"/>
+                <w:szCs w:val="18"/>
+              </w:rPr>
+            </w:pPr>
+            <w:r>
+              <w:rPr>
+                <w:rFonts w:ascii="Times New Roman" w:hAnsi="Times New Roman" w:cs="Times New Roman"/>
+                <w:color w:val="000000"/>
+              </w:rPr>
+              <w:t>MA_08_03_CO_IMG10</w:t>
+            </w:r>
+          </w:p>
+        </w:tc>
+      </w:tr>
+      <w:tr>
+        <w:tc>
+          <w:tcPr>
+            <w:tcW w:w="1771" w:type="dxa"/>
+          </w:tcPr>
+          <w:p>
+            <w:pPr>
+              <w:rPr>
+                <w:rFonts w:ascii="Times New Roman" w:hAnsi="Times New Roman" w:cs="Times New Roman"/>
+                <w:color w:val="000000"/>
+              </w:rPr>
+            </w:pPr>
+            <w:r>
+              <w:rPr>
+                <w:rFonts w:ascii="Times New Roman" w:hAnsi="Times New Roman" w:cs="Times New Roman"/>
+                <w:b/>
+                <w:color w:val="000000"/>
+                <w:sz w:val="18"/>
+                <w:szCs w:val="18"/>
+              </w:rPr>
+              <w:t>Descripción</w:t>
+            </w:r>
+          </w:p>
+        </w:tc>
+        <w:tc>
+          <w:tcPr>
+            <w:tcW w:w="7283" w:type="dxa"/>
+          </w:tcPr>
+          <w:p>
+            <w:pPr>
+              <w:rPr>
+                <w:rFonts w:ascii="Times New Roman" w:hAnsi="Times New Roman" w:cs="Times New Roman"/>
+                <w:color w:val="000000"/>
+                <w:sz w:val="56"/>
+                <w:szCs w:val="56"/>
+              </w:rPr>
+            </w:pPr>
+          </w:p>
+        </w:tc>
+      </w:tr>
+      <w:tr>
+        <w:tc>
+          <w:tcPr>
+            <w:tcW w:w="1771" w:type="dxa"/>
+          </w:tcPr>
+          <w:p>
+            <w:pPr>
+              <w:rPr>
+                <w:rFonts w:ascii="Times New Roman" w:hAnsi="Times New Roman" w:cs="Times New Roman"/>
+                <w:color w:val="000000"/>
+              </w:rPr>
+            </w:pPr>
+            <w:r>
+              <w:rPr>
+                <w:rFonts w:ascii="Times New Roman" w:hAnsi="Times New Roman" w:cs="Times New Roman"/>
+                <w:b/>
+                <w:color w:val="000000"/>
+                <w:sz w:val="18"/>
+                <w:szCs w:val="18"/>
+              </w:rPr>
+              <w:t>Código Shutterstock (o URL</w:t>
+            </w:r>
+            <w:r>
+              <w:rPr>
+                <w:rFonts w:ascii="Times New Roman" w:hAnsi="Times New Roman" w:cs="Times New Roman"/>
+                <w:b/>
+                <w:color w:val="000000"/>
+                <w:sz w:val="18"/>
+                <w:szCs w:val="18"/>
+              </w:rPr>
+              <w:t xml:space="preserve"> o la ruta en AulaPlaneta</w:t>
+            </w:r>
+            <w:r>
+              <w:rPr>
+                <w:rFonts w:ascii="Times New Roman" w:hAnsi="Times New Roman" w:cs="Times New Roman"/>
+                <w:b/>
+                <w:color w:val="000000"/>
+                <w:sz w:val="18"/>
+                <w:szCs w:val="18"/>
+              </w:rPr>
+              <w:t>)</w:t>
+            </w:r>
+          </w:p>
+        </w:tc>
+        <w:tc>
+          <w:tcPr>
+            <w:tcW w:w="7283" w:type="dxa"/>
+          </w:tcPr>
+          <w:p>
+            <w:pPr>
+              <w:rPr>
+                <w:rFonts w:ascii="Times New Roman" w:hAnsi="Times New Roman" w:cs="Times New Roman"/>
+                <w:color w:val="000000"/>
+              </w:rPr>
+            </w:pPr>
+            <w:r>
+              <w:object w:dxaOrig="4575" w:dyaOrig="2730" w14:anchorId="5DB17169">
+                <v:shape id="_x0000_i1029" type="#_x0000_t75" style="width:228.65pt;height:136.5pt" o:ole="">
+                  <v:imagedata r:id="rId25" o:title=""/>
+                </v:shape>
+                <o:OLEObject Type="Embed" ProgID="PBrush" ShapeID="_x0000_i1029" DrawAspect="Content" ObjectID="_1490777233" r:id="rId26"/>
+              </w:object>
+            </w:r>
+          </w:p>
+        </w:tc>
+      </w:tr>
+      <w:tr>
+        <w:tc>
+          <w:tcPr>
+            <w:tcW w:w="1771" w:type="dxa"/>
+          </w:tcPr>
+          <w:p>
+            <w:pPr>
+              <w:rPr>
+                <w:rFonts w:ascii="Times New Roman" w:hAnsi="Times New Roman" w:cs="Times New Roman"/>
+                <w:color w:val="000000"/>
+              </w:rPr>
+            </w:pPr>
+            <w:r>
+              <w:rPr>
+                <w:rFonts w:ascii="Times New Roman" w:hAnsi="Times New Roman" w:cs="Times New Roman"/>
+                <w:b/>
+                <w:color w:val="000000"/>
+                <w:sz w:val="18"/>
+                <w:szCs w:val="18"/>
+              </w:rPr>
+              <w:t>Pie de imagen</w:t>
+            </w:r>
+          </w:p>
+        </w:tc>
+        <w:tc>
+          <w:tcPr>
+            <w:tcW w:w="7283" w:type="dxa"/>
+          </w:tcPr>
+          <w:p>
+            <w:pPr>
+              <w:rPr>
+                <w:rFonts w:ascii="Times New Roman" w:hAnsi="Times New Roman" w:cs="Times New Roman"/>
+                <w:color w:val="000000"/>
+              </w:rPr>
+            </w:pPr>
+            <w:r>
+              <w:rPr>
+                <w:rFonts w:ascii="Times New Roman" w:hAnsi="Times New Roman" w:cs="Times New Roman"/>
+                <w:color w:val="000000"/>
+              </w:rPr>
+              <w:t xml:space="preserve">Procedimiento geométrico en el que el área sombreada es </w:t>
+            </w:r>
+            <w:r>
+              <w:rPr>
+                <w:rFonts w:ascii="Times New Roman" w:hAnsi="Times New Roman" w:cs="Times New Roman"/>
+                <w:i/>
+                <w:color w:val="000000"/>
+              </w:rPr>
+              <w:t>a</w:t>
+            </w:r>
+            <w:r>
+              <w:rPr>
+                <w:rFonts w:ascii="Times New Roman" w:hAnsi="Times New Roman" w:cs="Times New Roman"/>
+                <w:color w:val="000000"/>
+                <w:vertAlign w:val="superscript"/>
+              </w:rPr>
+              <w:t>2</w:t>
+            </w:r>
+            <w:r>
+              <w:rPr>
+                <w:rFonts w:ascii="Times New Roman" w:hAnsi="Times New Roman" w:cs="Times New Roman"/>
+                <w:color w:val="000000"/>
+              </w:rPr>
+              <w:t xml:space="preserve"> – </w:t>
+            </w:r>
+            <w:r>
+              <w:rPr>
+                <w:rFonts w:ascii="Times New Roman" w:hAnsi="Times New Roman" w:cs="Times New Roman"/>
+                <w:i/>
+                <w:color w:val="000000"/>
+              </w:rPr>
+              <w:t>b</w:t>
+            </w:r>
+            <w:r>
+              <w:rPr>
+                <w:rFonts w:ascii="Times New Roman" w:hAnsi="Times New Roman" w:cs="Times New Roman"/>
+                <w:color w:val="000000"/>
+                <w:vertAlign w:val="superscript"/>
+              </w:rPr>
+              <w:t>2</w:t>
+            </w:r>
+            <w:r>
+              <w:rPr>
+                <w:rFonts w:ascii="Times New Roman" w:hAnsi="Times New Roman" w:cs="Times New Roman"/>
+                <w:color w:val="000000"/>
+              </w:rPr>
+              <w:t>, esta área es el resultado de efectuar (</w:t>
+            </w:r>
+            <w:r>
+              <w:rPr>
+                <w:rFonts w:ascii="Times New Roman" w:hAnsi="Times New Roman" w:cs="Times New Roman"/>
+                <w:i/>
+                <w:color w:val="000000"/>
+              </w:rPr>
+              <w:t>a</w:t>
+            </w:r>
+            <w:r>
+              <w:rPr>
+                <w:rFonts w:ascii="Times New Roman" w:hAnsi="Times New Roman" w:cs="Times New Roman"/>
+                <w:color w:val="000000"/>
+              </w:rPr>
+              <w:t xml:space="preserve"> + </w:t>
+            </w:r>
+            <w:r>
+              <w:rPr>
+                <w:rFonts w:ascii="Times New Roman" w:hAnsi="Times New Roman" w:cs="Times New Roman"/>
+                <w:i/>
+                <w:color w:val="000000"/>
+              </w:rPr>
+              <w:t>b</w:t>
+            </w:r>
+            <w:r>
+              <w:rPr>
+                <w:rFonts w:ascii="Times New Roman" w:hAnsi="Times New Roman" w:cs="Times New Roman"/>
+                <w:color w:val="000000"/>
+              </w:rPr>
+              <w:t>) (</w:t>
+            </w:r>
+            <w:r>
+              <w:rPr>
+                <w:rFonts w:ascii="Times New Roman" w:hAnsi="Times New Roman" w:cs="Times New Roman"/>
+                <w:i/>
+                <w:color w:val="000000"/>
+              </w:rPr>
+              <w:t>a</w:t>
+            </w:r>
+            <w:r>
+              <w:rPr>
+                <w:rFonts w:ascii="Times New Roman" w:hAnsi="Times New Roman" w:cs="Times New Roman"/>
+                <w:color w:val="000000"/>
+              </w:rPr>
+              <w:t xml:space="preserve"> </w:t>
+            </w:r>
+            <w:r>
+              <w:rPr>
+                <w:rFonts w:ascii="Times New Roman" w:hAnsi="Times New Roman" w:cs="Times New Roman"/>
+                <w:i/>
+                <w:color w:val="000000"/>
+              </w:rPr>
+              <w:t>- b</w:t>
+            </w:r>
+            <w:r>
+              <w:rPr>
+                <w:rFonts w:ascii="Times New Roman" w:hAnsi="Times New Roman" w:cs="Times New Roman"/>
+                <w:color w:val="000000"/>
+              </w:rPr>
+              <w:t>), por lo tanto al dividir el área entre uno de los dos lados se obtiene el otro lado.</w:t>
+            </w:r>
+          </w:p>
+        </w:tc>
+      </w:tr>
+    </w:tbl>
+    <w:p>
+      <w:pPr>
+        <w:spacing w:line="276" w:lineRule="auto"/>
+        <w:rPr>
+          <w:rFonts w:ascii="Times" w:hAnsi="Times"/>
+        </w:rPr>
+      </w:pPr>
+    </w:p>
+    <w:p>
+      <w:pPr>
+        <w:spacing w:line="276" w:lineRule="auto"/>
+        <w:rPr>
+          <w:rFonts w:ascii="Times" w:hAnsi="Times"/>
+        </w:rPr>
+      </w:pPr>
+      <w:r>
+        <w:rPr>
+          <w:rFonts w:ascii="Times" w:hAnsi="Times"/>
+        </w:rPr>
+        <w:t>Los cocientes se pueden encontrar si se factorizan los numeradores y se simplifica:</w:t>
+      </w:r>
+    </w:p>
+    <w:p>
+      <w:pPr>
+        <w:spacing w:line="276" w:lineRule="auto"/>
+        <w:jc w:val="center"/>
+        <w:rPr>
+          <w:rFonts w:ascii="Times" w:hAnsi="Times"/>
+        </w:rPr>
+      </w:pPr>
+      <w:r>
+        <w:rPr>
+          <w:rFonts w:ascii="Times" w:hAnsi="Times"/>
+          <w:noProof/>
+          <w:lang w:val="es-CO" w:eastAsia="es-CO"/>
+        </w:rPr>
+        <w:drawing>
+          <wp:inline distT="0" distB="0" distL="0" distR="0" wp14:anchorId="672FCEA8" wp14:editId="3017FDEA">
+            <wp:extent cx="2626360" cy="965835"/>
+            <wp:effectExtent l="0" t="0" r="2540" b="5715"/>
+            <wp:docPr id="2" name="Imagen 2"/>
+            <wp:cNvGraphicFramePr>
+              <a:graphicFrameLocks xmlns:a="http://schemas.openxmlformats.org/drawingml/2006/main" noChangeAspect="1"/>
+            </wp:cNvGraphicFramePr>
+            <a:graphic xmlns:a="http://schemas.openxmlformats.org/drawingml/2006/main">
+              <a:graphicData uri="http://schemas.openxmlformats.org/drawingml/2006/picture">
+                <pic:pic xmlns:pic="http://schemas.openxmlformats.org/drawingml/2006/picture">
+                  <pic:nvPicPr>
+                    <pic:cNvPr id="0" name="Picture 9"/>
+                    <pic:cNvPicPr>
+                      <a:picLocks noChangeAspect="1" noChangeArrowheads="1"/>
+                    </pic:cNvPicPr>
+                  </pic:nvPicPr>
+                  <pic:blipFill>
+                    <a:blip r:embed="rId27">
+                      <a:extLst>
+                        <a:ext uri="{28A0092B-C50C-407E-A947-70E740481C1C}">
+                          <a14:useLocalDpi xmlns:a14="http://schemas.microsoft.com/office/drawing/2010/main" val="0"/>
+                        </a:ext>
+                      </a:extLst>
+                    </a:blip>
+                    <a:srcRect/>
+                    <a:stretch>
+                      <a:fillRect/>
+                    </a:stretch>
+                  </pic:blipFill>
+                  <pic:spPr bwMode="auto">
+                    <a:xfrm>
+                      <a:off x="0" y="0"/>
+                      <a:ext cx="2626360" cy="965835"/>
+                    </a:xfrm>
+                    <a:prstGeom prst="rect">
+                      <a:avLst/>
+                    </a:prstGeom>
+                    <a:noFill/>
+                    <a:ln>
+                      <a:noFill/>
+                    </a:ln>
+                  </pic:spPr>
+                </pic:pic>
+              </a:graphicData>
+            </a:graphic>
+          </wp:inline>
+        </w:drawing>
+      </w:r>
+    </w:p>
+    <w:p>
+      <w:pPr>
+        <w:spacing w:line="276" w:lineRule="auto"/>
+        <w:rPr>
+          <w:rFonts w:ascii="Times" w:hAnsi="Times"/>
+        </w:rPr>
+      </w:pPr>
+      <w:r>
+        <w:rPr>
+          <w:rFonts w:ascii="Times" w:hAnsi="Times"/>
+        </w:rPr>
+        <w:t>Otra forma de encontrar los cocientes es efectuar las divisiones.</w:t>
+      </w:r>
+    </w:p>
+    <w:tbl>
+      <w:tblPr>
+        <w:tblStyle w:val="Tablaconcuadrcula"/>
+        <w:tblW w:w="0" w:type="auto"/>
+        <w:tblLook w:val="04A0" w:firstRow="1" w:lastRow="0" w:firstColumn="1" w:lastColumn="0" w:noHBand="0" w:noVBand="1"/>
+      </w:tblPr>
+      <w:tblGrid>
+        <w:gridCol w:w="1771"/>
+        <w:gridCol w:w="7283"/>
+      </w:tblGrid>
+      <w:tr>
+        <w:tc>
+          <w:tcPr>
+            <w:tcW w:w="9054" w:type="dxa"/>
+            <w:gridSpan w:val="2"/>
+            <w:shd w:val="clear" w:color="auto" w:fill="0D0D0D" w:themeFill="text1" w:themeFillTint="F2"/>
+          </w:tcPr>
+          <w:p>
+            <w:pPr>
+              <w:jc w:val="center"/>
+              <w:rPr>
+                <w:rFonts w:ascii="Times New Roman" w:hAnsi="Times New Roman" w:cs="Times New Roman"/>
+                <w:b/>
+                <w:color w:val="FFFFFF" w:themeColor="background1"/>
+              </w:rPr>
+            </w:pPr>
+            <w:r>
+              <w:rPr>
+                <w:rFonts w:ascii="Times New Roman" w:hAnsi="Times New Roman" w:cs="Times New Roman"/>
+                <w:b/>
+                <w:color w:val="FFFFFF" w:themeColor="background1"/>
+              </w:rPr>
+              <w:t>Imagen (fotografía, gráfica o ilustración)</w:t>
+            </w:r>
+          </w:p>
+        </w:tc>
+      </w:tr>
+      <w:tr>
+        <w:tc>
+          <w:tcPr>
+            <w:tcW w:w="1771" w:type="dxa"/>
+          </w:tcPr>
+          <w:p>
+            <w:pPr>
+              <w:rPr>
+                <w:rFonts w:ascii="Times New Roman" w:hAnsi="Times New Roman" w:cs="Times New Roman"/>
+                <w:b/>
+                <w:color w:val="000000"/>
+                <w:sz w:val="18"/>
+                <w:szCs w:val="18"/>
+              </w:rPr>
+            </w:pPr>
+            <w:r>
+              <w:rPr>
+                <w:rFonts w:ascii="Times New Roman" w:hAnsi="Times New Roman" w:cs="Times New Roman"/>
+                <w:b/>
+                <w:color w:val="000000"/>
+                <w:sz w:val="18"/>
+                <w:szCs w:val="18"/>
+              </w:rPr>
+              <w:t>Código</w:t>
+            </w:r>
+          </w:p>
+        </w:tc>
+        <w:tc>
+          <w:tcPr>
+            <w:tcW w:w="7283" w:type="dxa"/>
+          </w:tcPr>
+          <w:p>
+            <w:pPr>
+              <w:rPr>
+                <w:rFonts w:ascii="Times New Roman" w:hAnsi="Times New Roman" w:cs="Times New Roman"/>
+                <w:b/>
+                <w:color w:val="000000"/>
+                <w:sz w:val="18"/>
+                <w:szCs w:val="18"/>
+              </w:rPr>
+            </w:pPr>
+            <w:r>
+              <w:rPr>
+                <w:rFonts w:ascii="Times New Roman" w:hAnsi="Times New Roman" w:cs="Times New Roman"/>
+                <w:color w:val="000000"/>
+              </w:rPr>
+              <w:t>MA_08_03_CO_IMG11</w:t>
+            </w:r>
+          </w:p>
+        </w:tc>
+      </w:tr>
+      <w:tr>
+        <w:tc>
+          <w:tcPr>
+            <w:tcW w:w="1771" w:type="dxa"/>
+          </w:tcPr>
+          <w:p>
+            <w:pPr>
+              <w:rPr>
+                <w:rFonts w:ascii="Times New Roman" w:hAnsi="Times New Roman" w:cs="Times New Roman"/>
+                <w:color w:val="000000"/>
+              </w:rPr>
+            </w:pPr>
+            <w:r>
+              <w:rPr>
+                <w:rFonts w:ascii="Times New Roman" w:hAnsi="Times New Roman" w:cs="Times New Roman"/>
+                <w:b/>
+                <w:color w:val="000000"/>
+                <w:sz w:val="18"/>
+                <w:szCs w:val="18"/>
+              </w:rPr>
+              <w:t>Descripción</w:t>
+            </w:r>
+          </w:p>
+        </w:tc>
+        <w:tc>
+          <w:tcPr>
+            <w:tcW w:w="7283" w:type="dxa"/>
+          </w:tcPr>
+          <w:p>
+            <w:pPr>
+              <w:rPr>
+                <w:rFonts w:ascii="Times New Roman" w:hAnsi="Times New Roman" w:cs="Times New Roman"/>
+                <w:color w:val="000000"/>
+                <w:sz w:val="56"/>
+                <w:szCs w:val="56"/>
+              </w:rPr>
+            </w:pPr>
+          </w:p>
+        </w:tc>
+      </w:tr>
+      <w:tr>
+        <w:tc>
+          <w:tcPr>
+            <w:tcW w:w="1771" w:type="dxa"/>
+          </w:tcPr>
+          <w:p>
+            <w:pPr>
+              <w:rPr>
+                <w:rFonts w:ascii="Times New Roman" w:hAnsi="Times New Roman" w:cs="Times New Roman"/>
+                <w:color w:val="000000"/>
+              </w:rPr>
+            </w:pPr>
+            <w:r>
+              <w:rPr>
+                <w:rFonts w:ascii="Times New Roman" w:hAnsi="Times New Roman" w:cs="Times New Roman"/>
+                <w:b/>
+                <w:color w:val="000000"/>
+                <w:sz w:val="18"/>
+                <w:szCs w:val="18"/>
+              </w:rPr>
+              <w:lastRenderedPageBreak/>
+              <w:t>Código Shutterstock (o URL</w:t>
+            </w:r>
+            <w:r>
+              <w:rPr>
+                <w:rFonts w:ascii="Times New Roman" w:hAnsi="Times New Roman" w:cs="Times New Roman"/>
+                <w:b/>
+                <w:color w:val="000000"/>
+                <w:sz w:val="18"/>
+                <w:szCs w:val="18"/>
+              </w:rPr>
+              <w:t xml:space="preserve"> o la ruta en AulaPlaneta</w:t>
+            </w:r>
+            <w:r>
+              <w:rPr>
+                <w:rFonts w:ascii="Times New Roman" w:hAnsi="Times New Roman" w:cs="Times New Roman"/>
+                <w:b/>
+                <w:color w:val="000000"/>
+                <w:sz w:val="18"/>
+                <w:szCs w:val="18"/>
+              </w:rPr>
+              <w:t>)</w:t>
+            </w:r>
+          </w:p>
+        </w:tc>
+        <w:tc>
+          <w:tcPr>
+            <w:tcW w:w="7283" w:type="dxa"/>
+          </w:tcPr>
+          <w:p>
+            <w:pPr>
+              <w:rPr>
+                <w:rFonts w:ascii="Times New Roman" w:hAnsi="Times New Roman" w:cs="Times New Roman"/>
+                <w:color w:val="000000"/>
+              </w:rPr>
+            </w:pPr>
+            <w:r>
+              <w:object w:dxaOrig="6165" w:dyaOrig="2745" w14:anchorId="7B58A680">
+                <v:shape id="_x0000_i1030" type="#_x0000_t75" style="width:308.15pt;height:137.1pt" o:ole="">
+                  <v:imagedata r:id="rId28" o:title=""/>
+                </v:shape>
+                <o:OLEObject Type="Embed" ProgID="PBrush" ShapeID="_x0000_i1030" DrawAspect="Content" ObjectID="_1490777234" r:id="rId29"/>
+              </w:object>
+            </w:r>
+          </w:p>
+        </w:tc>
+      </w:tr>
+      <w:tr>
+        <w:tc>
+          <w:tcPr>
+            <w:tcW w:w="1771" w:type="dxa"/>
+          </w:tcPr>
+          <w:p>
+            <w:pPr>
+              <w:rPr>
+                <w:rFonts w:ascii="Times New Roman" w:hAnsi="Times New Roman" w:cs="Times New Roman"/>
+                <w:color w:val="000000"/>
+              </w:rPr>
+            </w:pPr>
+            <w:r>
+              <w:rPr>
+                <w:rFonts w:ascii="Times New Roman" w:hAnsi="Times New Roman" w:cs="Times New Roman"/>
+                <w:b/>
+                <w:color w:val="000000"/>
+                <w:sz w:val="18"/>
+                <w:szCs w:val="18"/>
+              </w:rPr>
+              <w:t>Pie de imagen</w:t>
+            </w:r>
+          </w:p>
+        </w:tc>
+        <w:tc>
+          <w:tcPr>
+            <w:tcW w:w="7283" w:type="dxa"/>
+          </w:tcPr>
+          <w:p>
+            <w:pPr>
+              <w:rPr>
+                <w:rFonts w:ascii="Times New Roman" w:hAnsi="Times New Roman" w:cs="Times New Roman"/>
+                <w:color w:val="000000"/>
+              </w:rPr>
+            </w:pPr>
+            <w:r>
+              <w:rPr>
+                <w:rFonts w:ascii="Times New Roman" w:hAnsi="Times New Roman" w:cs="Times New Roman"/>
+                <w:color w:val="000000"/>
+              </w:rPr>
+              <w:t>Divisiones que permiten obtener los cocientes notables.</w:t>
+            </w:r>
+          </w:p>
+        </w:tc>
+      </w:tr>
+    </w:tbl>
+    <w:p>
+      <w:pPr>
+        <w:spacing w:line="276" w:lineRule="auto"/>
+        <w:rPr>
+          <w:rFonts w:ascii="Times" w:hAnsi="Times"/>
+        </w:rPr>
+      </w:pPr>
     </w:p>
     <w:tbl>
       <w:tblPr>
@@ -29603,15 +29977,7 @@
                 <w:b/>
                 <w:color w:val="FFFFFF" w:themeColor="background1"/>
               </w:rPr>
-              <w:t>Pr</w:t>
-            </w:r>
-            <w:r>
-              <w:rPr>
-                <w:rFonts w:ascii="Times New Roman" w:hAnsi="Times New Roman" w:cs="Times New Roman"/>
-                <w:b/>
-                <w:color w:val="FFFFFF" w:themeColor="background1"/>
-              </w:rPr>
-              <w:t>ofundiza</w:t>
+              <w:t>Practica</w:t>
             </w:r>
             <w:r>
               <w:rPr>
@@ -29670,14 +30036,14 @@
                 <w:rFonts w:ascii="Times New Roman" w:hAnsi="Times New Roman" w:cs="Times New Roman"/>
                 <w:color w:val="000000"/>
               </w:rPr>
-              <w:t>MA_08_03_CO_REC1</w:t>
-            </w:r>
-            <w:r>
-              <w:rPr>
-                <w:rFonts w:ascii="Times New Roman" w:hAnsi="Times New Roman" w:cs="Times New Roman"/>
-                <w:color w:val="000000"/>
-              </w:rPr>
-              <w:t>8</w:t>
+              <w:t>MA_</w:t>
+            </w:r>
+            <w:r>
+              <w:rPr>
+                <w:rFonts w:ascii="Times New Roman" w:hAnsi="Times New Roman" w:cs="Times New Roman"/>
+                <w:color w:val="000000"/>
+              </w:rPr>
+              <w:t>08_03_CO_REC19</w:t>
             </w:r>
             <w:r>
               <w:rPr>
@@ -29726,10 +30092,21 @@
             </w:pPr>
             <w:r>
               <w:rPr>
-                <w:rFonts w:ascii="Times New Roman" w:hAnsi="Times New Roman" w:cs="Times New Roman"/>
-                <w:color w:val="000000"/>
-              </w:rPr>
-              <w:t>Los cocientes notables</w:t>
+                <w:rFonts w:ascii="Times" w:hAnsi="Times"/>
+              </w:rPr>
+              <w:t>Cociente</w:t>
+            </w:r>
+            <w:r>
+              <w:rPr>
+                <w:rFonts w:ascii="Times" w:hAnsi="Times"/>
+              </w:rPr>
+              <w:t>s notables</w:t>
+            </w:r>
+            <w:r>
+              <w:rPr>
+                <w:rFonts w:ascii="Times" w:hAnsi="Times"/>
+              </w:rPr>
+              <w:t xml:space="preserve"> </w:t>
             </w:r>
           </w:p>
         </w:tc>
@@ -29776,8 +30153,24 @@
                 <w:sz w:val="18"/>
                 <w:szCs w:val="18"/>
               </w:rPr>
-              <w:t>Interactivo que permite ejercitar lo aprendido sobre los cocientes notables</w:t>
-            </w:r>
+              <w:t>Se debe hallar un cociente notable por medio de los tres procedimientos</w:t>
+            </w:r>
+            <w:r>
+              <w:rPr>
+                <w:rFonts w:ascii="Arial" w:hAnsi="Arial" w:cs="Arial"/>
+                <w:sz w:val="18"/>
+                <w:szCs w:val="18"/>
+              </w:rPr>
+              <w:t xml:space="preserve"> vistos</w:t>
+            </w:r>
+          </w:p>
+          <w:p>
+            <w:pPr>
+              <w:rPr>
+                <w:rFonts w:ascii="Times New Roman" w:hAnsi="Times New Roman" w:cs="Times New Roman"/>
+                <w:color w:val="000000"/>
+              </w:rPr>
+            </w:pPr>
           </w:p>
         </w:tc>
       </w:tr>
@@ -29794,138 +30187,47 @@
       <w:pPr>
         <w:spacing w:line="276" w:lineRule="auto"/>
         <w:rPr>
-          <w:rFonts w:ascii="Times" w:eastAsiaTheme="minorEastAsia" w:hAnsi="Times"/>
-          <w:b/>
+          <w:rFonts w:ascii="Times" w:hAnsi="Times"/>
         </w:rPr>
       </w:pPr>
-      <w:r>
+    </w:p>
+    <w:p>
+      <w:pPr>
+        <w:spacing w:line="276" w:lineRule="auto"/>
         <w:rPr>
           <w:rFonts w:ascii="Times" w:hAnsi="Times"/>
-          <w:highlight w:val="yellow"/>
-        </w:rPr>
-        <w:t>[SECCIÓN 2</w:t>
-      </w:r>
+        </w:rPr>
+      </w:pPr>
       <w:r>
         <w:rPr>
           <w:rFonts w:ascii="Times" w:hAnsi="Times"/>
-          <w:highlight w:val="yellow"/>
-        </w:rPr>
-        <w:t>]</w:t>
+        </w:rPr>
+        <w:t xml:space="preserve">Un cociente notable es una división </w:t>
       </w:r>
       <w:r>
         <w:rPr>
           <w:rFonts w:ascii="Times" w:hAnsi="Times"/>
         </w:rPr>
-        <w:t xml:space="preserve"> </w:t>
+        <w:t xml:space="preserve">entre polinomios </w:t>
       </w:r>
       <w:r>
         <w:rPr>
           <w:rFonts w:ascii="Times" w:hAnsi="Times"/>
-          <w:b/>
-        </w:rPr>
-        <w:t xml:space="preserve">3.1 Cociente de la forma </w:t>
-      </w:r>
-      <m:oMath>
-        <m:f>
-          <m:fPr>
-            <m:ctrlPr>
-              <w:rPr>
-                <w:rFonts w:ascii="Cambria Math" w:hAnsi="Cambria Math"/>
-                <w:b/>
-                <w:i/>
-              </w:rPr>
-            </m:ctrlPr>
-          </m:fPr>
-          <m:num>
-            <m:sSup>
-              <m:sSupPr>
-                <m:ctrlPr>
-                  <w:rPr>
-                    <w:rFonts w:ascii="Cambria Math" w:hAnsi="Cambria Math"/>
-                    <w:b/>
-                    <w:i/>
-                  </w:rPr>
-                </m:ctrlPr>
-              </m:sSupPr>
-              <m:e>
-                <m:r>
-                  <m:rPr>
-                    <m:sty m:val="bi"/>
-                  </m:rPr>
-                  <w:rPr>
-                    <w:rFonts w:ascii="Cambria Math" w:hAnsi="Cambria Math"/>
-                  </w:rPr>
-                  <m:t>a</m:t>
-                </m:r>
-              </m:e>
-              <m:sup>
-                <m:r>
-                  <m:rPr>
-                    <m:sty m:val="bi"/>
-                  </m:rPr>
-                  <w:rPr>
-                    <w:rFonts w:ascii="Cambria Math" w:hAnsi="Cambria Math"/>
-                  </w:rPr>
-                  <m:t>n</m:t>
-                </m:r>
-              </m:sup>
-            </m:sSup>
-            <m:r>
-              <m:rPr>
-                <m:sty m:val="bi"/>
-              </m:rPr>
-              <w:rPr>
-                <w:rFonts w:ascii="Cambria Math" w:hAnsi="Cambria Math"/>
-              </w:rPr>
-              <m:t>-</m:t>
-            </m:r>
-            <m:sSup>
-              <m:sSupPr>
-                <m:ctrlPr>
-                  <w:rPr>
-                    <w:rFonts w:ascii="Cambria Math" w:hAnsi="Cambria Math"/>
-                    <w:b/>
-                    <w:i/>
-                  </w:rPr>
-                </m:ctrlPr>
-              </m:sSupPr>
-              <m:e>
-                <m:r>
-                  <m:rPr>
-                    <m:sty m:val="bi"/>
-                  </m:rPr>
-                  <w:rPr>
-                    <w:rFonts w:ascii="Cambria Math" w:hAnsi="Cambria Math"/>
-                  </w:rPr>
-                  <m:t>b</m:t>
-                </m:r>
-              </m:e>
-              <m:sup>
-                <m:r>
-                  <m:rPr>
-                    <m:sty m:val="bi"/>
-                  </m:rPr>
-                  <w:rPr>
-                    <w:rFonts w:ascii="Cambria Math" w:hAnsi="Cambria Math"/>
-                  </w:rPr>
-                  <m:t>n</m:t>
-                </m:r>
-              </m:sup>
-            </m:sSup>
-          </m:num>
-          <m:den>
-            <m:r>
-              <m:rPr>
-                <m:sty m:val="bi"/>
-              </m:rPr>
-              <w:rPr>
-                <w:rFonts w:ascii="Cambria Math" w:hAnsi="Cambria Math"/>
-              </w:rPr>
-              <m:t>a-b</m:t>
-            </m:r>
-          </m:den>
-        </m:f>
-      </m:oMath>
+        </w:rPr>
+        <w:t xml:space="preserve">de la cual se puede obtener su resultado por simple inspección, sin necesidad de realizar todo el procedimiento </w:t>
+      </w:r>
+      <w:r>
+        <w:rPr>
+          <w:rFonts w:ascii="Times" w:hAnsi="Times"/>
+        </w:rPr>
+        <w:t>o aplicar la división sintética</w:t>
+      </w:r>
+      <w:r>
+        <w:rPr>
+          <w:rFonts w:ascii="Times New Roman" w:hAnsi="Times New Roman" w:cs="Times New Roman"/>
+        </w:rPr>
+        <w:t>, para explicar cómo calcular un cociente notable, se estudiaran cuatro casos.</w:t>
+      </w:r>
     </w:p>
     <w:tbl>
       <w:tblPr>
@@ -29959,7 +30261,15 @@
                 <w:b/>
                 <w:color w:val="FFFFFF" w:themeColor="background1"/>
               </w:rPr>
-              <w:t>Practica</w:t>
+              <w:t>Pr</w:t>
+            </w:r>
+            <w:r>
+              <w:rPr>
+                <w:rFonts w:ascii="Times New Roman" w:hAnsi="Times New Roman" w:cs="Times New Roman"/>
+                <w:b/>
+                <w:color w:val="FFFFFF" w:themeColor="background1"/>
+              </w:rPr>
+              <w:t>ofundiza</w:t>
             </w:r>
             <w:r>
               <w:rPr>
@@ -30018,6 +30328,226 @@
                 <w:rFonts w:ascii="Times New Roman" w:hAnsi="Times New Roman" w:cs="Times New Roman"/>
                 <w:color w:val="000000"/>
               </w:rPr>
+              <w:t>MA_08_03_CO_REC20</w:t>
+            </w:r>
+            <w:r>
+              <w:rPr>
+                <w:rFonts w:ascii="Times New Roman" w:hAnsi="Times New Roman" w:cs="Times New Roman"/>
+                <w:color w:val="000000"/>
+              </w:rPr>
+              <w:t>0</w:t>
+            </w:r>
+          </w:p>
+        </w:tc>
+      </w:tr>
+      <w:tr>
+        <w:tc>
+          <w:tcPr>
+            <w:tcW w:w="2518" w:type="dxa"/>
+          </w:tcPr>
+          <w:p>
+            <w:pPr>
+              <w:rPr>
+                <w:rFonts w:ascii="Times New Roman" w:hAnsi="Times New Roman" w:cs="Times New Roman"/>
+                <w:color w:val="000000"/>
+              </w:rPr>
+            </w:pPr>
+            <w:r>
+              <w:rPr>
+                <w:rFonts w:ascii="Times New Roman" w:hAnsi="Times New Roman" w:cs="Times New Roman"/>
+                <w:b/>
+                <w:color w:val="000000"/>
+                <w:sz w:val="18"/>
+                <w:szCs w:val="18"/>
+              </w:rPr>
+              <w:t>Título</w:t>
+            </w:r>
+          </w:p>
+        </w:tc>
+        <w:tc>
+          <w:tcPr>
+            <w:tcW w:w="6515" w:type="dxa"/>
+          </w:tcPr>
+          <w:p>
+            <w:pPr>
+              <w:rPr>
+                <w:rFonts w:ascii="Times New Roman" w:hAnsi="Times New Roman" w:cs="Times New Roman"/>
+                <w:color w:val="000000"/>
+              </w:rPr>
+            </w:pPr>
+            <w:r>
+              <w:rPr>
+                <w:rFonts w:ascii="Times New Roman" w:hAnsi="Times New Roman" w:cs="Times New Roman"/>
+                <w:color w:val="000000"/>
+              </w:rPr>
+              <w:t>Los cocientes notables</w:t>
+            </w:r>
+          </w:p>
+        </w:tc>
+      </w:tr>
+      <w:tr>
+        <w:tc>
+          <w:tcPr>
+            <w:tcW w:w="2518" w:type="dxa"/>
+          </w:tcPr>
+          <w:p>
+            <w:pPr>
+              <w:rPr>
+                <w:rFonts w:ascii="Times New Roman" w:hAnsi="Times New Roman" w:cs="Times New Roman"/>
+                <w:color w:val="000000"/>
+              </w:rPr>
+            </w:pPr>
+            <w:r>
+              <w:rPr>
+                <w:rFonts w:ascii="Times New Roman" w:hAnsi="Times New Roman" w:cs="Times New Roman"/>
+                <w:b/>
+                <w:color w:val="000000"/>
+                <w:sz w:val="18"/>
+                <w:szCs w:val="18"/>
+              </w:rPr>
+              <w:t>Descripción</w:t>
+            </w:r>
+          </w:p>
+        </w:tc>
+        <w:tc>
+          <w:tcPr>
+            <w:tcW w:w="6515" w:type="dxa"/>
+          </w:tcPr>
+          <w:p>
+            <w:pPr>
+              <w:rPr>
+                <w:rFonts w:ascii="Arial" w:hAnsi="Arial" w:cs="Arial"/>
+                <w:sz w:val="18"/>
+                <w:szCs w:val="18"/>
+              </w:rPr>
+            </w:pPr>
+            <w:r>
+              <w:rPr>
+                <w:rFonts w:ascii="Arial" w:hAnsi="Arial" w:cs="Arial"/>
+                <w:sz w:val="18"/>
+                <w:szCs w:val="18"/>
+              </w:rPr>
+              <w:t>Interactivo que permite ejercitar lo aprendido sobre los cocientes notables</w:t>
+            </w:r>
+          </w:p>
+        </w:tc>
+      </w:tr>
+    </w:tbl>
+    <w:p>
+      <w:pPr>
+        <w:spacing w:line="276" w:lineRule="auto"/>
+        <w:rPr>
+          <w:rFonts w:ascii="Times" w:hAnsi="Times"/>
+        </w:rPr>
+      </w:pPr>
+    </w:p>
+    <w:p>
+      <w:pPr>
+        <w:spacing w:line="276" w:lineRule="auto"/>
+        <w:rPr>
+          <w:rFonts w:ascii="Times" w:hAnsi="Times"/>
+        </w:rPr>
+      </w:pPr>
+    </w:p>
+    <w:p>
+      <w:pPr>
+        <w:spacing w:line="276" w:lineRule="auto"/>
+        <w:rPr>
+          <w:rFonts w:ascii="Times" w:hAnsi="Times"/>
+        </w:rPr>
+      </w:pPr>
+    </w:p>
+    <w:tbl>
+      <w:tblPr>
+        <w:tblStyle w:val="Tablaconcuadrcula"/>
+        <w:tblW w:w="0" w:type="auto"/>
+        <w:tblLook w:val="04A0" w:firstRow="1" w:lastRow="0" w:firstColumn="1" w:lastColumn="0" w:noHBand="0" w:noVBand="1"/>
+      </w:tblPr>
+      <w:tblGrid>
+        <w:gridCol w:w="2518"/>
+        <w:gridCol w:w="6515"/>
+      </w:tblGrid>
+      <w:tr>
+        <w:tc>
+          <w:tcPr>
+            <w:tcW w:w="9033" w:type="dxa"/>
+            <w:gridSpan w:val="2"/>
+            <w:shd w:val="clear" w:color="auto" w:fill="000000" w:themeFill="text1"/>
+          </w:tcPr>
+          <w:p>
+            <w:pPr>
+              <w:jc w:val="center"/>
+              <w:rPr>
+                <w:rFonts w:ascii="Times New Roman" w:hAnsi="Times New Roman" w:cs="Times New Roman"/>
+                <w:b/>
+                <w:color w:val="FFFFFF" w:themeColor="background1"/>
+              </w:rPr>
+            </w:pPr>
+            <w:r>
+              <w:rPr>
+                <w:rFonts w:ascii="Times New Roman" w:hAnsi="Times New Roman" w:cs="Times New Roman"/>
+                <w:b/>
+                <w:color w:val="FFFFFF" w:themeColor="background1"/>
+              </w:rPr>
+              <w:t>Practica</w:t>
+            </w:r>
+            <w:r>
+              <w:rPr>
+                <w:rFonts w:ascii="Times New Roman" w:hAnsi="Times New Roman" w:cs="Times New Roman"/>
+                <w:b/>
+                <w:color w:val="FFFFFF" w:themeColor="background1"/>
+              </w:rPr>
+              <w:t>: recurso nuevo</w:t>
+            </w:r>
+          </w:p>
+        </w:tc>
+      </w:tr>
+      <w:tr>
+        <w:tc>
+          <w:tcPr>
+            <w:tcW w:w="2518" w:type="dxa"/>
+          </w:tcPr>
+          <w:p>
+            <w:pPr>
+              <w:rPr>
+                <w:rFonts w:ascii="Times New Roman" w:hAnsi="Times New Roman" w:cs="Times New Roman"/>
+                <w:b/>
+                <w:color w:val="000000"/>
+                <w:sz w:val="18"/>
+                <w:szCs w:val="18"/>
+              </w:rPr>
+            </w:pPr>
+            <w:r>
+              <w:rPr>
+                <w:rFonts w:ascii="Times New Roman" w:hAnsi="Times New Roman" w:cs="Times New Roman"/>
+                <w:b/>
+                <w:color w:val="000000"/>
+                <w:sz w:val="18"/>
+                <w:szCs w:val="18"/>
+              </w:rPr>
+              <w:t>Código</w:t>
+            </w:r>
+          </w:p>
+        </w:tc>
+        <w:tc>
+          <w:tcPr>
+            <w:tcW w:w="6515" w:type="dxa"/>
+          </w:tcPr>
+          <w:p>
+            <w:pPr>
+              <w:rPr>
+                <w:rFonts w:ascii="Times New Roman" w:hAnsi="Times New Roman" w:cs="Times New Roman"/>
+                <w:b/>
+                <w:color w:val="000000"/>
+                <w:sz w:val="18"/>
+                <w:szCs w:val="18"/>
+              </w:rPr>
+            </w:pPr>
+            <w:r>
+              <w:rPr>
+                <w:rFonts w:ascii="Times New Roman" w:hAnsi="Times New Roman" w:cs="Times New Roman"/>
+                <w:color w:val="000000"/>
+              </w:rPr>
               <w:t>MA_</w:t>
             </w:r>
             <w:r>
@@ -30025,7 +30555,7 @@
                 <w:rFonts w:ascii="Times New Roman" w:hAnsi="Times New Roman" w:cs="Times New Roman"/>
                 <w:color w:val="000000"/>
               </w:rPr>
-              <w:t>08_03_CO_REC19</w:t>
+              <w:t>08_03_CO_REC21</w:t>
             </w:r>
             <w:r>
               <w:rPr>
@@ -30181,7 +30711,6 @@
                 <w:sz w:val="18"/>
                 <w:szCs w:val="18"/>
               </w:rPr>
-              <w:lastRenderedPageBreak/>
               <w:t>Descripción</w:t>
             </w:r>
           </w:p>
@@ -30239,150 +30768,6 @@
           <w:rFonts w:ascii="Times" w:eastAsiaTheme="minorEastAsia" w:hAnsi="Times"/>
         </w:rPr>
       </w:pPr>
-    </w:p>
-    <w:p>
-      <w:pPr>
-        <w:spacing w:line="276" w:lineRule="auto"/>
-        <w:rPr>
-          <w:rFonts w:ascii="Times" w:eastAsiaTheme="minorEastAsia" w:hAnsi="Times"/>
-          <w:b/>
-        </w:rPr>
-      </w:pPr>
-      <w:r>
-        <w:rPr>
-          <w:rFonts w:ascii="Times" w:hAnsi="Times"/>
-          <w:highlight w:val="yellow"/>
-        </w:rPr>
-        <w:t>[SECCIÓN 2</w:t>
-      </w:r>
-      <w:r>
-        <w:rPr>
-          <w:rFonts w:ascii="Times" w:hAnsi="Times"/>
-          <w:highlight w:val="yellow"/>
-        </w:rPr>
-        <w:t>]</w:t>
-      </w:r>
-      <w:r>
-        <w:rPr>
-          <w:rFonts w:ascii="Times" w:hAnsi="Times"/>
-        </w:rPr>
-        <w:t xml:space="preserve"> </w:t>
-      </w:r>
-      <w:r>
-        <w:rPr>
-          <w:rFonts w:ascii="Times" w:hAnsi="Times"/>
-          <w:b/>
-        </w:rPr>
-        <w:t>3.2</w:t>
-      </w:r>
-      <w:r>
-        <w:rPr>
-          <w:rFonts w:ascii="Times" w:hAnsi="Times"/>
-          <w:b/>
-        </w:rPr>
-        <w:t xml:space="preserve"> Cociente de la forma </w:t>
-      </w:r>
-      <m:oMath>
-        <m:f>
-          <m:fPr>
-            <m:ctrlPr>
-              <w:rPr>
-                <w:rFonts w:ascii="Cambria Math" w:hAnsi="Cambria Math"/>
-                <w:b/>
-                <w:i/>
-              </w:rPr>
-            </m:ctrlPr>
-          </m:fPr>
-          <m:num>
-            <m:sSup>
-              <m:sSupPr>
-                <m:ctrlPr>
-                  <w:rPr>
-                    <w:rFonts w:ascii="Cambria Math" w:hAnsi="Cambria Math"/>
-                    <w:b/>
-                    <w:i/>
-                  </w:rPr>
-                </m:ctrlPr>
-              </m:sSupPr>
-              <m:e>
-                <m:r>
-                  <m:rPr>
-                    <m:sty m:val="bi"/>
-                  </m:rPr>
-                  <w:rPr>
-                    <w:rFonts w:ascii="Cambria Math" w:hAnsi="Cambria Math"/>
-                  </w:rPr>
-                  <m:t>a</m:t>
-                </m:r>
-              </m:e>
-              <m:sup>
-                <m:r>
-                  <m:rPr>
-                    <m:sty m:val="bi"/>
-                  </m:rPr>
-                  <w:rPr>
-                    <w:rFonts w:ascii="Cambria Math" w:hAnsi="Cambria Math"/>
-                  </w:rPr>
-                  <m:t>n</m:t>
-                </m:r>
-              </m:sup>
-            </m:sSup>
-            <m:r>
-              <m:rPr>
-                <m:sty m:val="bi"/>
-              </m:rPr>
-              <w:rPr>
-                <w:rFonts w:ascii="Cambria Math" w:hAnsi="Cambria Math"/>
-              </w:rPr>
-              <m:t>-</m:t>
-            </m:r>
-            <m:sSup>
-              <m:sSupPr>
-                <m:ctrlPr>
-                  <w:rPr>
-                    <w:rFonts w:ascii="Cambria Math" w:hAnsi="Cambria Math"/>
-                    <w:b/>
-                    <w:i/>
-                  </w:rPr>
-                </m:ctrlPr>
-              </m:sSupPr>
-              <m:e>
-                <m:r>
-                  <m:rPr>
-                    <m:sty m:val="bi"/>
-                  </m:rPr>
-                  <w:rPr>
-                    <w:rFonts w:ascii="Cambria Math" w:hAnsi="Cambria Math"/>
-                  </w:rPr>
-                  <m:t>b</m:t>
-                </m:r>
-              </m:e>
-              <m:sup>
-                <m:r>
-                  <m:rPr>
-                    <m:sty m:val="bi"/>
-                  </m:rPr>
-                  <w:rPr>
-                    <w:rFonts w:ascii="Cambria Math" w:hAnsi="Cambria Math"/>
-                  </w:rPr>
-                  <m:t>n</m:t>
-                </m:r>
-              </m:sup>
-            </m:sSup>
-          </m:num>
-          <m:den>
-            <m:r>
-              <m:rPr>
-                <m:sty m:val="bi"/>
-              </m:rPr>
-              <w:rPr>
-                <w:rFonts w:ascii="Cambria Math" w:hAnsi="Cambria Math"/>
-              </w:rPr>
-              <m:t>a+b</m:t>
-            </m:r>
-          </m:den>
-        </m:f>
-      </m:oMath>
     </w:p>
     <w:tbl>
       <w:tblPr>
@@ -30490,7 +30875,7 @@
                 <w:rFonts w:ascii="Times New Roman" w:hAnsi="Times New Roman" w:cs="Times New Roman"/>
                 <w:color w:val="000000"/>
               </w:rPr>
-              <w:t>08_03_CO_REC20</w:t>
+              <w:t>08_03_CO_REC22</w:t>
             </w:r>
             <w:r>
               <w:rPr>
@@ -30522,6 +30907,7 @@
                 <w:sz w:val="18"/>
                 <w:szCs w:val="18"/>
               </w:rPr>
+              <w:lastRenderedPageBreak/>
               <w:t>Título</w:t>
             </w:r>
           </w:p>
@@ -30854,150 +31240,6 @@
         </w:rPr>
       </w:pPr>
     </w:p>
-    <w:p>
-      <w:pPr>
-        <w:spacing w:line="276" w:lineRule="auto"/>
-        <w:rPr>
-          <w:rFonts w:ascii="Times" w:eastAsiaTheme="minorEastAsia" w:hAnsi="Times"/>
-          <w:b/>
-        </w:rPr>
-      </w:pPr>
-      <w:r>
-        <w:rPr>
-          <w:rFonts w:ascii="Times" w:hAnsi="Times"/>
-          <w:highlight w:val="yellow"/>
-        </w:rPr>
-        <w:t>[SECCIÓN 2</w:t>
-      </w:r>
-      <w:r>
-        <w:rPr>
-          <w:rFonts w:ascii="Times" w:hAnsi="Times"/>
-          <w:highlight w:val="yellow"/>
-        </w:rPr>
-        <w:t>]</w:t>
-      </w:r>
-      <w:r>
-        <w:rPr>
-          <w:rFonts w:ascii="Times" w:hAnsi="Times"/>
-        </w:rPr>
-        <w:t xml:space="preserve"> </w:t>
-      </w:r>
-      <w:r>
-        <w:rPr>
-          <w:rFonts w:ascii="Times" w:hAnsi="Times"/>
-          <w:b/>
-        </w:rPr>
-        <w:t>3.3</w:t>
-      </w:r>
-      <w:r>
-        <w:rPr>
-          <w:rFonts w:ascii="Times" w:hAnsi="Times"/>
-          <w:b/>
-        </w:rPr>
-        <w:t xml:space="preserve"> Cociente de la forma </w:t>
-      </w:r>
-      <m:oMath>
-        <m:f>
-          <m:fPr>
-            <m:ctrlPr>
-              <w:rPr>
-                <w:rFonts w:ascii="Cambria Math" w:hAnsi="Cambria Math"/>
-                <w:b/>
-                <w:i/>
-              </w:rPr>
-            </m:ctrlPr>
-          </m:fPr>
-          <m:num>
-            <m:sSup>
-              <m:sSupPr>
-                <m:ctrlPr>
-                  <w:rPr>
-                    <w:rFonts w:ascii="Cambria Math" w:hAnsi="Cambria Math"/>
-                    <w:b/>
-                    <w:i/>
-                  </w:rPr>
-                </m:ctrlPr>
-              </m:sSupPr>
-              <m:e>
-                <m:r>
-                  <m:rPr>
-                    <m:sty m:val="bi"/>
-                  </m:rPr>
-                  <w:rPr>
-                    <w:rFonts w:ascii="Cambria Math" w:hAnsi="Cambria Math"/>
-                  </w:rPr>
-                  <m:t>a</m:t>
-                </m:r>
-              </m:e>
-              <m:sup>
-                <m:r>
-                  <m:rPr>
-                    <m:sty m:val="bi"/>
-                  </m:rPr>
-                  <w:rPr>
-                    <w:rFonts w:ascii="Cambria Math" w:hAnsi="Cambria Math"/>
-                  </w:rPr>
-                  <m:t>n</m:t>
-                </m:r>
-              </m:sup>
-            </m:sSup>
-            <m:r>
-              <m:rPr>
-                <m:sty m:val="bi"/>
-              </m:rPr>
-              <w:rPr>
-                <w:rFonts w:ascii="Cambria Math" w:hAnsi="Cambria Math"/>
-              </w:rPr>
-              <m:t>+</m:t>
-            </m:r>
-            <m:sSup>
-              <m:sSupPr>
-                <m:ctrlPr>
-                  <w:rPr>
-                    <w:rFonts w:ascii="Cambria Math" w:hAnsi="Cambria Math"/>
-                    <w:b/>
-                    <w:i/>
-                  </w:rPr>
-                </m:ctrlPr>
-              </m:sSupPr>
-              <m:e>
-                <m:r>
-                  <m:rPr>
-                    <m:sty m:val="bi"/>
-                  </m:rPr>
-                  <w:rPr>
-                    <w:rFonts w:ascii="Cambria Math" w:hAnsi="Cambria Math"/>
-                  </w:rPr>
-                  <m:t>b</m:t>
-                </m:r>
-              </m:e>
-              <m:sup>
-                <m:r>
-                  <m:rPr>
-                    <m:sty m:val="bi"/>
-                  </m:rPr>
-                  <w:rPr>
-                    <w:rFonts w:ascii="Cambria Math" w:hAnsi="Cambria Math"/>
-                  </w:rPr>
-                  <m:t>n</m:t>
-                </m:r>
-              </m:sup>
-            </m:sSup>
-          </m:num>
-          <m:den>
-            <m:r>
-              <m:rPr>
-                <m:sty m:val="bi"/>
-              </m:rPr>
-              <w:rPr>
-                <w:rFonts w:ascii="Cambria Math" w:hAnsi="Cambria Math"/>
-              </w:rPr>
-              <m:t>a+b</m:t>
-            </m:r>
-          </m:den>
-        </m:f>
-      </m:oMath>
-    </w:p>
     <w:tbl>
       <w:tblPr>
         <w:tblStyle w:val="Tablaconcuadrcula"/>
@@ -31104,7 +31346,7 @@
                 <w:rFonts w:ascii="Times New Roman" w:hAnsi="Times New Roman" w:cs="Times New Roman"/>
                 <w:color w:val="000000"/>
               </w:rPr>
-              <w:t>08_03_CO_REC21</w:t>
+              <w:t>08_03_CO_REC23</w:t>
             </w:r>
             <w:r>
               <w:rPr>
@@ -31453,6 +31695,24 @@
         <w:spacing w:line="276" w:lineRule="auto"/>
         <w:rPr>
           <w:rFonts w:ascii="Times" w:hAnsi="Times"/>
+          <w:highlight w:val="yellow"/>
+        </w:rPr>
+      </w:pPr>
+    </w:p>
+    <w:p>
+      <w:pPr>
+        <w:spacing w:line="276" w:lineRule="auto"/>
+        <w:rPr>
+          <w:rFonts w:ascii="Times" w:hAnsi="Times"/>
+          <w:highlight w:val="yellow"/>
+        </w:rPr>
+      </w:pPr>
+    </w:p>
+    <w:p>
+      <w:pPr>
+        <w:spacing w:line="276" w:lineRule="auto"/>
+        <w:rPr>
+          <w:rFonts w:ascii="Times" w:hAnsi="Times"/>
           <w:b/>
         </w:rPr>
       </w:pPr>
@@ -31607,7 +31867,7 @@
                 <w:rFonts w:ascii="Times New Roman" w:hAnsi="Times New Roman" w:cs="Times New Roman"/>
                 <w:color w:val="000000"/>
               </w:rPr>
-              <w:t>08_03_CO_REC22</w:t>
+              <w:t>08_03_CO_REC24</w:t>
             </w:r>
             <w:r>
               <w:rPr>
@@ -31904,7 +32164,7 @@
                 <w:rFonts w:ascii="Times New Roman" w:hAnsi="Times New Roman" w:cs="Times New Roman"/>
                 <w:color w:val="000000"/>
               </w:rPr>
-              <w:t>_CO_REC23</w:t>
+              <w:t>_CO_REC25</w:t>
             </w:r>
             <w:r>
               <w:rPr>
@@ -32056,7 +32316,6 @@
           <w:rFonts w:ascii="Times" w:hAnsi="Times"/>
           <w:highlight w:val="yellow"/>
         </w:rPr>
-        <w:lastRenderedPageBreak/>
         <w:t xml:space="preserve">[SECCIÓN </w:t>
       </w:r>
       <w:r>
@@ -32175,7 +32434,7 @@
                 <w:rFonts w:ascii="Times New Roman" w:hAnsi="Times New Roman" w:cs="Times New Roman"/>
                 <w:color w:val="000000"/>
               </w:rPr>
-              <w:t>MA_08_03_CO_REC24</w:t>
+              <w:t>MA_08_03_CO_REC26</w:t>
             </w:r>
             <w:r>
               <w:rPr>
@@ -32238,14 +32497,6 @@
         </w:tc>
       </w:tr>
     </w:tbl>
-    <w:p>
-      <w:pPr>
-        <w:rPr>
-          <w:rFonts w:ascii="Times" w:hAnsi="Times"/>
-          <w:b/>
-        </w:rPr>
-      </w:pPr>
-    </w:p>
     <w:p>
       <w:pPr>
         <w:rPr>
@@ -32375,8 +32626,10 @@
                 <w:rFonts w:ascii="Times New Roman" w:hAnsi="Times New Roman" w:cs="Times New Roman"/>
                 <w:color w:val="000000"/>
               </w:rPr>
-              <w:t>5</w:t>
-            </w:r>
+              <w:t>7</w:t>
+            </w:r>
+            <w:bookmarkStart w:id="0" w:name="_GoBack"/>
+            <w:bookmarkEnd w:id="0"/>
             <w:r>
               <w:rPr>
                 <w:rFonts w:ascii="Times New Roman" w:hAnsi="Times New Roman" w:cs="Times New Roman"/>
@@ -32779,17 +33032,22 @@
                 <w:rFonts w:ascii="Times New Roman" w:hAnsi="Times New Roman" w:cs="Times New Roman"/>
                 <w:i/>
               </w:rPr>
-              <w:t xml:space="preserve">Web en la que puedes practicar las operaciones con </w:t>
-            </w:r>
-            <w:proofErr w:type="spellStart"/>
+              <w:t>Web en la que puedes pr</w:t>
+            </w:r>
             <w:r>
               <w:rPr>
                 <w:rFonts w:ascii="Times New Roman" w:hAnsi="Times New Roman" w:cs="Times New Roman"/>
                 <w:i/>
               </w:rPr>
-              <w:t>polunomios</w:t>
-            </w:r>
-            <w:proofErr w:type="spellEnd"/>
+              <w:t>acticar las operaciones con poli</w:t>
+            </w:r>
+            <w:r>
+              <w:rPr>
+                <w:rFonts w:ascii="Times New Roman" w:hAnsi="Times New Roman" w:cs="Times New Roman"/>
+                <w:i/>
+              </w:rPr>
+              <w:t>nomios</w:t>
+            </w:r>
           </w:p>
         </w:tc>
       </w:tr>
@@ -32820,7 +33078,7 @@
     </w:p>
     <w:p/>
     <w:sectPr>
-      <w:headerReference w:type="default" r:id="rId26"/>
+      <w:headerReference w:type="default" r:id="rId30"/>
       <w:pgSz w:w="12240" w:h="15840"/>
       <w:pgMar w:top="1417" w:right="1701" w:bottom="1417" w:left="1701" w:header="708" w:footer="708" w:gutter="0"/>
       <w:cols w:space="708"/>
@@ -32828,245 +33086,6 @@
     </w:sectPr>
   </w:body>
 </w:document>
-</file>
-
-<file path=word/comments.xml><?xml version="1.0" encoding="utf-8"?>
-<w:comments xmlns:wpc="http://schemas.microsoft.com/office/word/2010/wordprocessingCanvas" xmlns:mc="http://schemas.openxmlformats.org/markup-compatibility/2006" xmlns:o="urn:schemas-microsoft-com:office:office" xmlns:r="http://schemas.openxmlformats.org/officeDocument/2006/relationships" xmlns:m="http://schemas.openxmlformats.org/officeDocument/2006/math" xmlns:v="urn:schemas-microsoft-com:vml" xmlns:wp14="http://schemas.microsoft.com/office/word/2010/wordprocessingDrawing" xmlns:wp="http://schemas.openxmlformats.org/drawingml/2006/wordprocessingDrawing" xmlns:w10="urn:schemas-microsoft-com:office:word" xmlns:w="http://schemas.openxmlformats.org/wordprocessingml/2006/main" xmlns:w14="http://schemas.microsoft.com/office/word/2010/wordml" xmlns:w15="http://schemas.microsoft.com/office/word/2012/wordml" xmlns:wpg="http://schemas.microsoft.com/office/word/2010/wordprocessingGroup" xmlns:wpi="http://schemas.microsoft.com/office/word/2010/wordprocessingInk" xmlns:wne="http://schemas.microsoft.com/office/word/2006/wordml" xmlns:wps="http://schemas.microsoft.com/office/word/2010/wordprocessingShape" mc:Ignorable="w14 w15 wp14">
-  <w:comment w:id="0" w:author="lizzie patricia zambrano llamas" w:date="2015-04-16T14:41:00Z" w:initials="lpzl">
-    <w:p>
-      <w:pPr>
-        <w:pStyle w:val="Textocomentario"/>
-      </w:pPr>
-      <w:r>
-        <w:rPr>
-          <w:rStyle w:val="Refdecomentario"/>
-        </w:rPr>
-        <w:annotationRef/>
-      </w:r>
-      <w:r>
-        <w:t>En la solicitud gráfica pedir que coloquen las cotas a las figuras</w:t>
-      </w:r>
-    </w:p>
-  </w:comment>
-  <w:comment w:id="1" w:author="lizzie patricia zambrano llamas" w:date="2015-04-16T14:41:00Z" w:initials="lpzl">
-    <w:p>
-      <w:pPr>
-        <w:pStyle w:val="Textocomentario"/>
-      </w:pPr>
-      <w:r>
-        <w:rPr>
-          <w:rStyle w:val="Refdecomentario"/>
-        </w:rPr>
-        <w:annotationRef/>
-      </w:r>
-    </w:p>
-  </w:comment>
-  <w:comment w:id="2" w:author="lizzie patricia zambrano llamas" w:date="2015-04-16T14:42:00Z" w:initials="lpzl">
-    <w:p>
-      <w:pPr>
-        <w:pStyle w:val="Textocomentario"/>
-      </w:pPr>
-      <w:r>
-        <w:rPr>
-          <w:rStyle w:val="Refdecomentario"/>
-        </w:rPr>
-        <w:annotationRef/>
-      </w:r>
-      <w:r>
-        <w:t>Pedir que ubiquen las cotas</w:t>
-      </w:r>
-    </w:p>
-  </w:comment>
-  <w:comment w:id="3" w:author="lizzie patricia zambrano llamas" w:date="2015-04-16T14:35:00Z" w:initials="lpzl">
-    <w:p>
-      <w:pPr>
-        <w:pStyle w:val="Textocomentario"/>
-      </w:pPr>
-      <w:r>
-        <w:rPr>
-          <w:rStyle w:val="Refdecomentario"/>
-        </w:rPr>
-        <w:annotationRef/>
-      </w:r>
-      <w:r>
-        <w:t xml:space="preserve">No </w:t>
-      </w:r>
-      <w:proofErr w:type="spellStart"/>
-      <w:r>
-        <w:t>se</w:t>
-      </w:r>
-      <w:proofErr w:type="spellEnd"/>
-      <w:r>
-        <w:t xml:space="preserve"> si sea suficiente el espacio para las imágenes. Es posible que toque decidir por dejar solo una.</w:t>
-      </w:r>
-    </w:p>
-  </w:comment>
-  <w:comment w:id="4" w:author="lizzie patricia zambrano llamas" w:date="2015-04-16T16:34:00Z" w:initials="lpzl">
-    <w:p>
-      <w:pPr>
-        <w:pStyle w:val="Textocomentario"/>
-      </w:pPr>
-      <w:r>
-        <w:rPr>
-          <w:rStyle w:val="Refdecomentario"/>
-        </w:rPr>
-        <w:annotationRef/>
-      </w:r>
-      <w:r>
-        <w:t>Este recurso no permite fórmulas. Las fracciones deben cambiarse a texto</w:t>
-      </w:r>
-    </w:p>
-    <w:p>
-      <w:pPr>
-        <w:pStyle w:val="Textocomentario"/>
-      </w:pPr>
-      <w:r>
-        <w:t>Incluir recurso donde se calcule el área de figuras teniendo en cuenta este producto notable.</w:t>
-      </w:r>
-    </w:p>
-  </w:comment>
-  <w:comment w:id="5" w:author="lizzie patricia zambrano llamas" w:date="2015-04-16T16:34:00Z" w:initials="lpzl">
-    <w:p>
-      <w:pPr>
-        <w:pStyle w:val="Textocomentario"/>
-      </w:pPr>
-      <w:r>
-        <w:rPr>
-          <w:rStyle w:val="Refdecomentario"/>
-        </w:rPr>
-        <w:annotationRef/>
-      </w:r>
-      <w:r>
-        <w:t>Este recurso no permite fórmulas. Las fracciones deben cambiarse a texto</w:t>
-      </w:r>
-    </w:p>
-    <w:p>
-      <w:pPr>
-        <w:pStyle w:val="Textocomentario"/>
-      </w:pPr>
-      <w:r>
-        <w:t>Incluir recurso donde se calcule el área de figuras teniendo en cuenta este producto notable.</w:t>
-      </w:r>
-    </w:p>
-  </w:comment>
-  <w:comment w:id="6" w:author="lizzie patricia zambrano llamas" w:date="2015-04-16T16:45:00Z" w:initials="lpzl">
-    <w:p>
-      <w:pPr>
-        <w:pStyle w:val="Textocomentario"/>
-      </w:pPr>
-      <w:r>
-        <w:rPr>
-          <w:rStyle w:val="Refdecomentario"/>
-        </w:rPr>
-        <w:annotationRef/>
-      </w:r>
-      <w:r>
-        <w:t>Ajustar numeración</w:t>
-      </w:r>
-    </w:p>
-  </w:comment>
-  <w:comment w:id="7" w:author="lizzie patricia zambrano llamas" w:date="2015-04-16T16:38:00Z" w:initials="lpzl">
-    <w:p>
-      <w:pPr>
-        <w:pStyle w:val="Textocomentario"/>
-      </w:pPr>
-      <w:r>
-        <w:rPr>
-          <w:rStyle w:val="Refdecomentario"/>
-        </w:rPr>
-        <w:annotationRef/>
-      </w:r>
-      <w:r>
-        <w:t>Las fracciones deben cambiar a textos</w:t>
-      </w:r>
-    </w:p>
-  </w:comment>
-  <w:comment w:id="8" w:author="lizzie patricia zambrano llamas" w:date="2015-04-16T16:39:00Z" w:initials="lpzl">
-    <w:p>
-      <w:pPr>
-        <w:pStyle w:val="Textocomentario"/>
-      </w:pPr>
-      <w:r>
-        <w:rPr>
-          <w:rStyle w:val="Refdecomentario"/>
-        </w:rPr>
-        <w:annotationRef/>
-      </w:r>
-      <w:r>
-        <w:t>Cuáles son los dos binomios. Lo que se indica antes es el título.</w:t>
-      </w:r>
-    </w:p>
-  </w:comment>
-  <w:comment w:id="9" w:author="lizzie patricia zambrano llamas" w:date="2015-04-16T17:00:00Z" w:initials="lpzl">
-    <w:p>
-      <w:pPr>
-        <w:pStyle w:val="Textocomentario"/>
-      </w:pPr>
-      <w:r>
-        <w:rPr>
-          <w:rStyle w:val="Refdecomentario"/>
-        </w:rPr>
-        <w:annotationRef/>
-      </w:r>
-      <w:r>
-        <w:t>Revisar el espacio entre letras. Seguro es tomado de alguna página</w:t>
-      </w:r>
-    </w:p>
-  </w:comment>
-  <w:comment w:id="10" w:author="lizzie patricia zambrano llamas" w:date="2015-04-16T17:02:00Z" w:initials="lpzl">
-    <w:p>
-      <w:pPr>
-        <w:pStyle w:val="Textocomentario"/>
-      </w:pPr>
-      <w:r>
-        <w:rPr>
-          <w:rStyle w:val="Refdecomentario"/>
-        </w:rPr>
-        <w:annotationRef/>
-      </w:r>
-      <w:r>
-        <w:t>En este tema se proponen practicas sin explicación.</w:t>
-      </w:r>
-    </w:p>
-    <w:p>
-      <w:pPr>
-        <w:pStyle w:val="Textocomentario"/>
-      </w:pPr>
-      <w:r>
-        <w:t>¿Cómo lo van las van a realizar? Revisar</w:t>
-      </w:r>
-    </w:p>
-    <w:p>
-      <w:pPr>
-        <w:pStyle w:val="Textocomentario"/>
-      </w:pPr>
-      <w:r>
-        <w:t xml:space="preserve">Además falta proponer practica de </w:t>
-      </w:r>
-      <w:r>
-        <w:t>problemas</w:t>
-      </w:r>
-      <w:bookmarkStart w:id="11" w:name="_GoBack"/>
-      <w:bookmarkEnd w:id="11"/>
-    </w:p>
-  </w:comment>
-</w:comments>
-</file>
-
-<file path=word/commentsExtended.xml><?xml version="1.0" encoding="utf-8"?>
-<w15:commentsEx xmlns:wpc="http://schemas.microsoft.com/office/word/2010/wordprocessingCanvas" xmlns:mc="http://schemas.openxmlformats.org/markup-compatibility/2006" xmlns:o="urn:schemas-microsoft-com:office:office" xmlns:r="http://schemas.openxmlformats.org/officeDocument/2006/relationships" xmlns:m="http://schemas.openxmlformats.org/officeDocument/2006/math" xmlns:v="urn:schemas-microsoft-com:vml" xmlns:wp14="http://schemas.microsoft.com/office/word/2010/wordprocessingDrawing" xmlns:wp="http://schemas.openxmlformats.org/drawingml/2006/wordprocessingDrawing" xmlns:w10="urn:schemas-microsoft-com:office:word" xmlns:w="http://schemas.openxmlformats.org/wordprocessingml/2006/main" xmlns:w14="http://schemas.microsoft.com/office/word/2010/wordml" xmlns:w15="http://schemas.microsoft.com/office/word/2012/wordml" xmlns:wpg="http://schemas.microsoft.com/office/word/2010/wordprocessingGroup" xmlns:wpi="http://schemas.microsoft.com/office/word/2010/wordprocessingInk" xmlns:wne="http://schemas.microsoft.com/office/word/2006/wordml" xmlns:wps="http://schemas.microsoft.com/office/word/2010/wordprocessingShape" mc:Ignorable="w14 w15 wp14">
-  <w15:commentEx w15:paraId="2381E13B" w15:done="0"/>
-  <w15:commentEx w15:paraId="48AA692D" w15:paraIdParent="2381E13B" w15:done="0"/>
-  <w15:commentEx w15:paraId="4C91CDE5" w15:done="0"/>
-  <w15:commentEx w15:paraId="1094AF46" w15:done="0"/>
-  <w15:commentEx w15:paraId="598854CF" w15:done="0"/>
-  <w15:commentEx w15:paraId="0CD413D2" w15:done="0"/>
-  <w15:commentEx w15:paraId="3F090787" w15:done="0"/>
-  <w15:commentEx w15:paraId="7678320D" w15:done="0"/>
-  <w15:commentEx w15:paraId="1211B93C" w15:done="0"/>
-  <w15:commentEx w15:paraId="0F7EE606" w15:done="0"/>
-  <w15:commentEx w15:paraId="4613B9B2" w15:done="0"/>
-</w15:commentsEx>
 </file>
 
 <file path=word/endnotes.xml><?xml version="1.0" encoding="utf-8"?>
@@ -33147,27 +33166,7 @@
         <w:szCs w:val="20"/>
         <w:lang w:val="en-US"/>
       </w:rPr>
-      <w:t xml:space="preserve"> </w:t>
-    </w:r>
-    <w:proofErr w:type="spellStart"/>
-    <w:r>
-      <w:rPr>
-        <w:rFonts w:ascii="Times" w:hAnsi="Times"/>
-        <w:sz w:val="20"/>
-        <w:szCs w:val="20"/>
-        <w:lang w:val="en-US"/>
-      </w:rPr>
-      <w:t>Guion</w:t>
-    </w:r>
-    <w:proofErr w:type="spellEnd"/>
-    <w:r>
-      <w:rPr>
-        <w:rFonts w:ascii="Times" w:hAnsi="Times"/>
-        <w:sz w:val="20"/>
-        <w:szCs w:val="20"/>
-        <w:lang w:val="en-US"/>
-      </w:rPr>
-      <w:t xml:space="preserve"> 3. </w:t>
+      <w:t xml:space="preserve"> Guion 3. </w:t>
     </w:r>
     <w:r>
       <w:rPr>
@@ -33773,14 +33772,6 @@
 </w:numbering>
 </file>
 
-<file path=word/people.xml><?xml version="1.0" encoding="utf-8"?>
-<w15:people xmlns:wpc="http://schemas.microsoft.com/office/word/2010/wordprocessingCanvas" xmlns:mc="http://schemas.openxmlformats.org/markup-compatibility/2006" xmlns:o="urn:schemas-microsoft-com:office:office" xmlns:r="http://schemas.openxmlformats.org/officeDocument/2006/relationships" xmlns:m="http://schemas.openxmlformats.org/officeDocument/2006/math" xmlns:v="urn:schemas-microsoft-com:vml" xmlns:wp14="http://schemas.microsoft.com/office/word/2010/wordprocessingDrawing" xmlns:wp="http://schemas.openxmlformats.org/drawingml/2006/wordprocessingDrawing" xmlns:w10="urn:schemas-microsoft-com:office:word" xmlns:w="http://schemas.openxmlformats.org/wordprocessingml/2006/main" xmlns:w14="http://schemas.microsoft.com/office/word/2010/wordml" xmlns:w15="http://schemas.microsoft.com/office/word/2012/wordml" xmlns:wpg="http://schemas.microsoft.com/office/word/2010/wordprocessingGroup" xmlns:wpi="http://schemas.microsoft.com/office/word/2010/wordprocessingInk" xmlns:wne="http://schemas.microsoft.com/office/word/2006/wordml" xmlns:wps="http://schemas.microsoft.com/office/word/2010/wordprocessingShape" mc:Ignorable="w14 w15 wp14">
-  <w15:person w15:author="lizzie patricia zambrano llamas">
-    <w15:presenceInfo w15:providerId="Windows Live" w15:userId="02dfb86449c2ec71"/>
-  </w15:person>
-</w15:people>
-</file>
-
 <file path=word/styles.xml><?xml version="1.0" encoding="utf-8"?>
 <w:styles xmlns:mc="http://schemas.openxmlformats.org/markup-compatibility/2006" xmlns:r="http://schemas.openxmlformats.org/officeDocument/2006/relationships" xmlns:w="http://schemas.openxmlformats.org/wordprocessingml/2006/main" xmlns:w14="http://schemas.microsoft.com/office/word/2010/wordml" xmlns:w15="http://schemas.microsoft.com/office/word/2012/wordml" mc:Ignorable="w14 w15">
   <w:docDefaults>
@@ -34276,6 +34267,7 @@
       <w:lang w:val="es-MX"/>
     </w:rPr>
     <w:tblPr>
+      <w:tblInd w:w="0" w:type="dxa"/>
       <w:tblBorders>
         <w:top w:val="single" w:sz="4" w:space="0" w:color="000000" w:themeColor="text1"/>
         <w:left w:val="single" w:sz="4" w:space="0" w:color="000000" w:themeColor="text1"/>
@@ -34284,6 +34276,12 @@
         <w:insideH w:val="single" w:sz="4" w:space="0" w:color="000000" w:themeColor="text1"/>
         <w:insideV w:val="single" w:sz="4" w:space="0" w:color="000000" w:themeColor="text1"/>
       </w:tblBorders>
+      <w:tblCellMar>
+        <w:top w:w="0" w:type="dxa"/>
+        <w:left w:w="108" w:type="dxa"/>
+        <w:bottom w:w="0" w:type="dxa"/>
+        <w:right w:w="108" w:type="dxa"/>
+      </w:tblCellMar>
     </w:tblPr>
   </w:style>
   <w:style w:type="character" w:customStyle="1" w:styleId="apple-converted-space">
@@ -34763,4 +34761,16 @@
   <a:objectDefaults/>
   <a:extraClrSchemeLst/>
 </a:theme>
+</file>
+
+<file path=customXml/item1.xml><?xml version="1.0" encoding="utf-8"?>
+<b:Sources xmlns:b="http://schemas.openxmlformats.org/officeDocument/2006/bibliography" xmlns="http://schemas.openxmlformats.org/officeDocument/2006/bibliography" SelectedStyle="\APASixthEditionOfficeOnline.xsl" StyleName="APA" Version="6"/>
+</file>
+
+<file path=customXml/itemProps1.xml><?xml version="1.0" encoding="utf-8"?>
+<ds:datastoreItem xmlns:ds="http://schemas.openxmlformats.org/officeDocument/2006/customXml" ds:itemID="{D92BC932-1361-4B74-ABB9-DFC40F583BE0}">
+  <ds:schemaRefs>
+    <ds:schemaRef ds:uri="http://schemas.openxmlformats.org/officeDocument/2006/bibliography"/>
+  </ds:schemaRefs>
+</ds:datastoreItem>
 </file>
</xml_diff>

<commit_message>
sugerencia de actividades en tema 3 de mat 8
</commit_message>
<xml_diff>
--- a/fuentes/contenidos/grado08/guion03/MA_08_03_CO.docx
+++ b/fuentes/contenidos/grado08/guion03/MA_08_03_CO.docx
@@ -510,8 +510,9 @@
                 <w:sz w:val="18"/>
                 <w:szCs w:val="18"/>
               </w:rPr>
-              <w:t>Código Shutterstock (o URL</w:t>
-            </w:r>
+              <w:t xml:space="preserve">Código </w:t>
+            </w:r>
+            <w:proofErr w:type="spellStart"/>
             <w:r>
               <w:rPr>
                 <w:rFonts w:ascii="Times New Roman" w:hAnsi="Times New Roman" w:cs="Times New Roman"/>
@@ -520,8 +521,41 @@
                 <w:sz w:val="18"/>
                 <w:szCs w:val="18"/>
               </w:rPr>
-              <w:t xml:space="preserve"> o la ruta en AulaPlaneta</w:t>
-            </w:r>
+              <w:t>Shutterstock</w:t>
+            </w:r>
+            <w:proofErr w:type="spellEnd"/>
+            <w:r>
+              <w:rPr>
+                <w:rFonts w:ascii="Times New Roman" w:hAnsi="Times New Roman" w:cs="Times New Roman"/>
+                <w:b/>
+                <w:color w:val="000000"/>
+                <w:sz w:val="18"/>
+                <w:szCs w:val="18"/>
+              </w:rPr>
+              <w:t xml:space="preserve"> (o URL</w:t>
+            </w:r>
+            <w:r>
+              <w:rPr>
+                <w:rFonts w:ascii="Times New Roman" w:hAnsi="Times New Roman" w:cs="Times New Roman"/>
+                <w:b/>
+                <w:color w:val="000000"/>
+                <w:sz w:val="18"/>
+                <w:szCs w:val="18"/>
+              </w:rPr>
+              <w:t xml:space="preserve"> o la ruta en </w:t>
+            </w:r>
+            <w:proofErr w:type="spellStart"/>
+            <w:r>
+              <w:rPr>
+                <w:rFonts w:ascii="Times New Roman" w:hAnsi="Times New Roman" w:cs="Times New Roman"/>
+                <w:b/>
+                <w:color w:val="000000"/>
+                <w:sz w:val="18"/>
+                <w:szCs w:val="18"/>
+              </w:rPr>
+              <w:t>AulaPlaneta</w:t>
+            </w:r>
+            <w:proofErr w:type="spellEnd"/>
             <w:r>
               <w:rPr>
                 <w:rFonts w:ascii="Times New Roman" w:hAnsi="Times New Roman" w:cs="Times New Roman"/>
@@ -583,10 +617,10 @@
                   <v:path o:extrusionok="f" gradientshapeok="t" o:connecttype="rect"/>
                   <o:lock v:ext="edit" aspectratio="t"/>
                 </v:shapetype>
-                <v:shape id="_x0000_i1025" type="#_x0000_t75" style="width:441.8pt;height:210.25pt" o:ole="">
+                <v:shape id="_x0000_i1025" type="#_x0000_t75" style="width:441.65pt;height:210.1pt" o:ole="">
                   <v:imagedata r:id="rId8" o:title=""/>
                 </v:shape>
-                <o:OLEObject Type="Embed" ProgID="PBrush" ShapeID="_x0000_i1025" DrawAspect="Content" ObjectID="_1490777229" r:id="rId9"/>
+                <o:OLEObject Type="Embed" ProgID="PBrush" ShapeID="_x0000_i1025" DrawAspect="Content" ObjectID="_1490796319" r:id="rId9"/>
               </w:object>
             </w:r>
           </w:p>
@@ -855,11 +889,19 @@
         <w:rPr>
           <w:rFonts w:ascii="Times New Roman" w:hAnsi="Times New Roman" w:cs="Times New Roman"/>
         </w:rPr>
-        <w:t xml:space="preserve">El cuadrado </w:t>
+        <w:t xml:space="preserve">El </w:t>
       </w:r>
       <w:r>
         <w:rPr>
           <w:rFonts w:ascii="Times New Roman" w:hAnsi="Times New Roman" w:cs="Times New Roman"/>
+          <w:b/>
+        </w:rPr>
+        <w:t xml:space="preserve">cuadrado </w:t>
+      </w:r>
+      <w:r>
+        <w:rPr>
+          <w:rFonts w:ascii="Times New Roman" w:hAnsi="Times New Roman" w:cs="Times New Roman"/>
+          <w:b/>
         </w:rPr>
         <w:t>de la suma de dos términos</w:t>
       </w:r>
@@ -1311,16 +1353,12 @@
               <m:ctrlPr>
                 <w:rPr>
                   <w:rFonts w:ascii="Cambria Math" w:hAnsi="Cambria Math"/>
-                  <w:b/>
                   <w:i/>
                 </w:rPr>
               </m:ctrlPr>
             </m:sSupPr>
             <m:e>
               <m:r>
-                <m:rPr>
-                  <m:sty m:val="bi"/>
-                </m:rPr>
                 <w:rPr>
                   <w:rFonts w:ascii="Cambria Math" w:hAnsi="Cambria Math"/>
                 </w:rPr>
@@ -1329,9 +1367,6 @@
             </m:e>
             <m:sup>
               <m:r>
-                <m:rPr>
-                  <m:sty m:val="bi"/>
-                </m:rPr>
                 <w:rPr>
                   <w:rFonts w:ascii="Cambria Math" w:hAnsi="Cambria Math"/>
                 </w:rPr>
@@ -1340,10 +1375,6 @@
             </m:sup>
           </m:sSup>
           <m:r>
-            <m:rPr>
-              <m:sty m:val="bi"/>
-              <m:aln/>
-            </m:rPr>
             <w:rPr>
               <w:rFonts w:ascii="Cambria Math" w:hAnsi="Cambria Math"/>
             </w:rPr>
@@ -1354,16 +1385,12 @@
               <m:ctrlPr>
                 <w:rPr>
                   <w:rFonts w:ascii="Cambria Math" w:hAnsi="Cambria Math"/>
-                  <w:b/>
                   <w:i/>
                 </w:rPr>
               </m:ctrlPr>
             </m:sSupPr>
             <m:e>
               <m:r>
-                <m:rPr>
-                  <m:sty m:val="bi"/>
-                </m:rPr>
                 <w:rPr>
                   <w:rFonts w:ascii="Cambria Math" w:hAnsi="Cambria Math"/>
                 </w:rPr>
@@ -1372,9 +1399,6 @@
             </m:e>
             <m:sup>
               <m:r>
-                <m:rPr>
-                  <m:sty m:val="bi"/>
-                </m:rPr>
                 <w:rPr>
                   <w:rFonts w:ascii="Cambria Math" w:hAnsi="Cambria Math"/>
                 </w:rPr>
@@ -1383,38 +1407,22 @@
             </m:sup>
           </m:sSup>
           <m:r>
-            <m:rPr>
-              <m:sty m:val="bi"/>
-            </m:rPr>
             <w:rPr>
               <w:rFonts w:ascii="Cambria Math" w:hAnsi="Cambria Math"/>
             </w:rPr>
-            <m:t>+2</m:t>
-          </m:r>
-          <m:r>
-            <m:rPr>
-              <m:sty m:val="bi"/>
-            </m:rPr>
-            <w:rPr>
-              <w:rFonts w:ascii="Cambria Math" w:hAnsi="Cambria Math"/>
-            </w:rPr>
-            <m:t>ab+</m:t>
+            <m:t>+2ab+</m:t>
           </m:r>
           <m:sSup>
             <m:sSupPr>
               <m:ctrlPr>
                 <w:rPr>
                   <w:rFonts w:ascii="Cambria Math" w:hAnsi="Cambria Math"/>
-                  <w:b/>
                   <w:i/>
                 </w:rPr>
               </m:ctrlPr>
             </m:sSupPr>
             <m:e>
               <m:r>
-                <m:rPr>
-                  <m:sty m:val="bi"/>
-                </m:rPr>
                 <w:rPr>
                   <w:rFonts w:ascii="Cambria Math" w:hAnsi="Cambria Math"/>
                 </w:rPr>
@@ -1423,9 +1431,6 @@
             </m:e>
             <m:sup>
               <m:r>
-                <m:rPr>
-                  <m:sty m:val="bi"/>
-                </m:rPr>
                 <w:rPr>
                   <w:rFonts w:ascii="Cambria Math" w:hAnsi="Cambria Math"/>
                 </w:rPr>
@@ -1496,7 +1501,6 @@
               <m:ctrlPr>
                 <w:rPr>
                   <w:rFonts w:ascii="Cambria Math" w:hAnsi="Cambria Math"/>
-                  <w:b/>
                   <w:i/>
                 </w:rPr>
               </m:ctrlPr>
@@ -1507,38 +1511,22 @@
                   <m:ctrlPr>
                     <w:rPr>
                       <w:rFonts w:ascii="Cambria Math" w:hAnsi="Cambria Math"/>
-                      <w:b/>
                       <w:i/>
                     </w:rPr>
                   </m:ctrlPr>
                 </m:dPr>
                 <m:e>
                   <m:r>
-                    <m:rPr>
-                      <m:sty m:val="bi"/>
-                    </m:rPr>
                     <w:rPr>
                       <w:rFonts w:ascii="Cambria Math" w:hAnsi="Cambria Math"/>
                     </w:rPr>
-                    <m:t>3</m:t>
-                  </m:r>
-                  <m:r>
-                    <m:rPr>
-                      <m:sty m:val="bi"/>
-                    </m:rPr>
-                    <w:rPr>
-                      <w:rFonts w:ascii="Cambria Math" w:hAnsi="Cambria Math"/>
-                    </w:rPr>
-                    <m:t>x+y</m:t>
+                    <m:t>3x+y</m:t>
                   </m:r>
                 </m:e>
               </m:d>
             </m:e>
             <m:sup>
               <m:r>
-                <m:rPr>
-                  <m:sty m:val="bi"/>
-                </m:rPr>
                 <w:rPr>
                   <w:rFonts w:ascii="Cambria Math" w:hAnsi="Cambria Math"/>
                 </w:rPr>
@@ -1547,10 +1535,6 @@
             </m:sup>
           </m:sSup>
           <m:r>
-            <m:rPr>
-              <m:sty m:val="bi"/>
-              <m:aln/>
-            </m:rPr>
             <w:rPr>
               <w:rFonts w:ascii="Cambria Math" w:hAnsi="Cambria Math"/>
             </w:rPr>
@@ -1561,7 +1545,6 @@
               <m:ctrlPr>
                 <w:rPr>
                   <w:rFonts w:ascii="Cambria Math" w:hAnsi="Cambria Math"/>
-                  <w:b/>
                   <w:i/>
                 </w:rPr>
               </m:ctrlPr>
@@ -1572,38 +1555,22 @@
                   <m:ctrlPr>
                     <w:rPr>
                       <w:rFonts w:ascii="Cambria Math" w:hAnsi="Cambria Math"/>
-                      <w:b/>
                       <w:i/>
                     </w:rPr>
                   </m:ctrlPr>
                 </m:dPr>
                 <m:e>
                   <m:r>
-                    <m:rPr>
-                      <m:sty m:val="bi"/>
-                    </m:rPr>
                     <w:rPr>
                       <w:rFonts w:ascii="Cambria Math" w:hAnsi="Cambria Math"/>
                     </w:rPr>
-                    <m:t>3</m:t>
-                  </m:r>
-                  <m:r>
-                    <m:rPr>
-                      <m:sty m:val="bi"/>
-                    </m:rPr>
-                    <w:rPr>
-                      <w:rFonts w:ascii="Cambria Math" w:hAnsi="Cambria Math"/>
-                    </w:rPr>
-                    <m:t>x</m:t>
+                    <m:t>3x</m:t>
                   </m:r>
                 </m:e>
               </m:d>
             </m:e>
             <m:sup>
               <m:r>
-                <m:rPr>
-                  <m:sty m:val="bi"/>
-                </m:rPr>
                 <w:rPr>
                   <w:rFonts w:ascii="Cambria Math" w:hAnsi="Cambria Math"/>
                 </w:rPr>
@@ -1612,9 +1579,6 @@
             </m:sup>
           </m:sSup>
           <m:r>
-            <m:rPr>
-              <m:sty m:val="bi"/>
-            </m:rPr>
             <w:rPr>
               <w:rFonts w:ascii="Cambria Math" w:hAnsi="Cambria Math"/>
             </w:rPr>
@@ -1625,29 +1589,16 @@
               <m:ctrlPr>
                 <w:rPr>
                   <w:rFonts w:ascii="Cambria Math" w:hAnsi="Cambria Math"/>
-                  <w:b/>
                   <w:i/>
                 </w:rPr>
               </m:ctrlPr>
             </m:dPr>
             <m:e>
               <m:r>
-                <m:rPr>
-                  <m:sty m:val="bi"/>
-                </m:rPr>
-                <w:rPr>
-                  <w:rFonts w:ascii="Cambria Math" w:hAnsi="Cambria Math"/>
-                </w:rPr>
-                <m:t>3</m:t>
-              </m:r>
-              <m:r>
-                <m:rPr>
-                  <m:sty m:val="bi"/>
-                </m:rPr>
-                <w:rPr>
-                  <w:rFonts w:ascii="Cambria Math" w:hAnsi="Cambria Math"/>
-                </w:rPr>
-                <m:t>x</m:t>
+                <w:rPr>
+                  <w:rFonts w:ascii="Cambria Math" w:hAnsi="Cambria Math"/>
+                </w:rPr>
+                <m:t>3x</m:t>
               </m:r>
             </m:e>
           </m:d>
@@ -1656,16 +1607,12 @@
               <m:ctrlPr>
                 <w:rPr>
                   <w:rFonts w:ascii="Cambria Math" w:hAnsi="Cambria Math"/>
-                  <w:b/>
                   <w:i/>
                 </w:rPr>
               </m:ctrlPr>
             </m:dPr>
             <m:e>
               <m:r>
-                <m:rPr>
-                  <m:sty m:val="bi"/>
-                </m:rPr>
                 <w:rPr>
                   <w:rFonts w:ascii="Cambria Math" w:hAnsi="Cambria Math"/>
                 </w:rPr>
@@ -1674,9 +1621,6 @@
             </m:e>
           </m:d>
           <m:r>
-            <m:rPr>
-              <m:sty m:val="bi"/>
-            </m:rPr>
             <w:rPr>
               <w:rFonts w:ascii="Cambria Math" w:hAnsi="Cambria Math"/>
             </w:rPr>
@@ -1687,16 +1631,12 @@
               <m:ctrlPr>
                 <w:rPr>
                   <w:rFonts w:ascii="Cambria Math" w:hAnsi="Cambria Math"/>
-                  <w:b/>
                   <w:i/>
                 </w:rPr>
               </m:ctrlPr>
             </m:sSupPr>
             <m:e>
               <m:r>
-                <m:rPr>
-                  <m:sty m:val="bi"/>
-                </m:rPr>
                 <w:rPr>
                   <w:rFonts w:ascii="Cambria Math" w:hAnsi="Cambria Math"/>
                 </w:rPr>
@@ -1705,9 +1645,6 @@
             </m:e>
             <m:sup>
               <m:r>
-                <m:rPr>
-                  <m:sty m:val="bi"/>
-                </m:rPr>
                 <w:rPr>
                   <w:rFonts w:ascii="Cambria Math" w:hAnsi="Cambria Math"/>
                 </w:rPr>
@@ -1720,17 +1657,19 @@
               <m:sty m:val="p"/>
             </m:rPr>
             <w:rPr>
-              <w:rFonts w:ascii="Times" w:eastAsiaTheme="minorEastAsia" w:hAnsi="Times"/>
+              <w:rFonts w:ascii="Cambria Math" w:eastAsiaTheme="minorEastAsia" w:hAnsi="Cambria Math"/>
             </w:rPr>
             <w:br/>
           </m:r>
         </m:oMath>
         <m:oMath>
           <m:r>
-            <m:rPr>
-              <m:sty m:val="bi"/>
-              <m:aln/>
-            </m:rPr>
+            <w:rPr>
+              <w:rFonts w:ascii="Cambria Math" w:hAnsi="Cambria Math"/>
+            </w:rPr>
+            <m:t xml:space="preserve">                    </m:t>
+          </m:r>
+          <m:r>
             <w:rPr>
               <w:rFonts w:ascii="Cambria Math" w:hAnsi="Cambria Math"/>
             </w:rPr>
@@ -1741,16 +1680,12 @@
               <m:ctrlPr>
                 <w:rPr>
                   <w:rFonts w:ascii="Cambria Math" w:hAnsi="Cambria Math"/>
-                  <w:b/>
                   <w:i/>
                 </w:rPr>
               </m:ctrlPr>
             </m:sSupPr>
             <m:e>
               <m:r>
-                <m:rPr>
-                  <m:sty m:val="bi"/>
-                </m:rPr>
                 <w:rPr>
                   <w:rFonts w:ascii="Cambria Math" w:hAnsi="Cambria Math"/>
                 </w:rPr>
@@ -1759,9 +1694,6 @@
             </m:e>
             <m:sup>
               <m:r>
-                <m:rPr>
-                  <m:sty m:val="bi"/>
-                </m:rPr>
                 <w:rPr>
                   <w:rFonts w:ascii="Cambria Math" w:hAnsi="Cambria Math"/>
                 </w:rPr>
@@ -1770,38 +1702,22 @@
             </m:sup>
           </m:sSup>
           <m:r>
-            <m:rPr>
-              <m:sty m:val="bi"/>
-            </m:rPr>
             <w:rPr>
               <w:rFonts w:ascii="Cambria Math" w:hAnsi="Cambria Math"/>
             </w:rPr>
-            <m:t>+6</m:t>
-          </m:r>
-          <m:r>
-            <m:rPr>
-              <m:sty m:val="bi"/>
-            </m:rPr>
-            <w:rPr>
-              <w:rFonts w:ascii="Cambria Math" w:hAnsi="Cambria Math"/>
-            </w:rPr>
-            <m:t>xy+</m:t>
+            <m:t>+6xy+</m:t>
           </m:r>
           <m:sSup>
             <m:sSupPr>
               <m:ctrlPr>
                 <w:rPr>
                   <w:rFonts w:ascii="Cambria Math" w:hAnsi="Cambria Math"/>
-                  <w:b/>
                   <w:i/>
                 </w:rPr>
               </m:ctrlPr>
             </m:sSupPr>
             <m:e>
               <m:r>
-                <m:rPr>
-                  <m:sty m:val="bi"/>
-                </m:rPr>
                 <w:rPr>
                   <w:rFonts w:ascii="Cambria Math" w:hAnsi="Cambria Math"/>
                 </w:rPr>
@@ -1810,9 +1726,6 @@
             </m:e>
             <m:sup>
               <m:r>
-                <m:rPr>
-                  <m:sty m:val="bi"/>
-                </m:rPr>
                 <w:rPr>
                   <w:rFonts w:ascii="Cambria Math" w:hAnsi="Cambria Math"/>
                 </w:rPr>
@@ -1884,7 +1797,6 @@
               <m:ctrlPr>
                 <w:rPr>
                   <w:rFonts w:ascii="Cambria Math" w:hAnsi="Cambria Math"/>
-                  <w:b/>
                   <w:i/>
                 </w:rPr>
               </m:ctrlPr>
@@ -1895,38 +1807,22 @@
                   <m:ctrlPr>
                     <w:rPr>
                       <w:rFonts w:ascii="Cambria Math" w:hAnsi="Cambria Math"/>
-                      <w:b/>
                       <w:i/>
                     </w:rPr>
                   </m:ctrlPr>
                 </m:dPr>
                 <m:e>
                   <m:r>
-                    <m:rPr>
-                      <m:sty m:val="bi"/>
-                    </m:rPr>
                     <w:rPr>
                       <w:rFonts w:ascii="Cambria Math" w:hAnsi="Cambria Math"/>
                     </w:rPr>
-                    <m:t>3</m:t>
-                  </m:r>
-                  <m:r>
-                    <m:rPr>
-                      <m:sty m:val="bi"/>
-                    </m:rPr>
-                    <w:rPr>
-                      <w:rFonts w:ascii="Cambria Math" w:hAnsi="Cambria Math"/>
-                    </w:rPr>
-                    <m:t>x+4</m:t>
+                    <m:t>3x+4</m:t>
                   </m:r>
                 </m:e>
               </m:d>
             </m:e>
             <m:sup>
               <m:r>
-                <m:rPr>
-                  <m:sty m:val="bi"/>
-                </m:rPr>
                 <w:rPr>
                   <w:rFonts w:ascii="Cambria Math" w:hAnsi="Cambria Math"/>
                 </w:rPr>
@@ -1935,10 +1831,6 @@
             </m:sup>
           </m:sSup>
           <m:r>
-            <m:rPr>
-              <m:sty m:val="bi"/>
-              <m:aln/>
-            </m:rPr>
             <w:rPr>
               <w:rFonts w:ascii="Cambria Math" w:hAnsi="Cambria Math"/>
             </w:rPr>
@@ -1949,7 +1841,6 @@
               <m:ctrlPr>
                 <w:rPr>
                   <w:rFonts w:ascii="Cambria Math" w:hAnsi="Cambria Math"/>
-                  <w:b/>
                   <w:i/>
                 </w:rPr>
               </m:ctrlPr>
@@ -1960,38 +1851,22 @@
                   <m:ctrlPr>
                     <w:rPr>
                       <w:rFonts w:ascii="Cambria Math" w:hAnsi="Cambria Math"/>
-                      <w:b/>
                       <w:i/>
                     </w:rPr>
                   </m:ctrlPr>
                 </m:dPr>
                 <m:e>
                   <m:r>
-                    <m:rPr>
-                      <m:sty m:val="bi"/>
-                    </m:rPr>
                     <w:rPr>
                       <w:rFonts w:ascii="Cambria Math" w:hAnsi="Cambria Math"/>
                     </w:rPr>
-                    <m:t>3</m:t>
-                  </m:r>
-                  <m:r>
-                    <m:rPr>
-                      <m:sty m:val="bi"/>
-                    </m:rPr>
-                    <w:rPr>
-                      <w:rFonts w:ascii="Cambria Math" w:hAnsi="Cambria Math"/>
-                    </w:rPr>
-                    <m:t>x</m:t>
+                    <m:t>3x</m:t>
                   </m:r>
                 </m:e>
               </m:d>
             </m:e>
             <m:sup>
               <m:r>
-                <m:rPr>
-                  <m:sty m:val="bi"/>
-                </m:rPr>
                 <w:rPr>
                   <w:rFonts w:ascii="Cambria Math" w:hAnsi="Cambria Math"/>
                 </w:rPr>
@@ -2000,9 +1875,6 @@
             </m:sup>
           </m:sSup>
           <m:r>
-            <m:rPr>
-              <m:sty m:val="bi"/>
-            </m:rPr>
             <w:rPr>
               <w:rFonts w:ascii="Cambria Math" w:hAnsi="Cambria Math"/>
             </w:rPr>
@@ -2013,29 +1885,16 @@
               <m:ctrlPr>
                 <w:rPr>
                   <w:rFonts w:ascii="Cambria Math" w:hAnsi="Cambria Math"/>
-                  <w:b/>
                   <w:i/>
                 </w:rPr>
               </m:ctrlPr>
             </m:dPr>
             <m:e>
               <m:r>
-                <m:rPr>
-                  <m:sty m:val="bi"/>
-                </m:rPr>
-                <w:rPr>
-                  <w:rFonts w:ascii="Cambria Math" w:hAnsi="Cambria Math"/>
-                </w:rPr>
-                <m:t>3</m:t>
-              </m:r>
-              <m:r>
-                <m:rPr>
-                  <m:sty m:val="bi"/>
-                </m:rPr>
-                <w:rPr>
-                  <w:rFonts w:ascii="Cambria Math" w:hAnsi="Cambria Math"/>
-                </w:rPr>
-                <m:t>x</m:t>
+                <w:rPr>
+                  <w:rFonts w:ascii="Cambria Math" w:hAnsi="Cambria Math"/>
+                </w:rPr>
+                <m:t>3x</m:t>
               </m:r>
             </m:e>
           </m:d>
@@ -2044,16 +1903,12 @@
               <m:ctrlPr>
                 <w:rPr>
                   <w:rFonts w:ascii="Cambria Math" w:hAnsi="Cambria Math"/>
-                  <w:b/>
                   <w:i/>
                 </w:rPr>
               </m:ctrlPr>
             </m:dPr>
             <m:e>
               <m:r>
-                <m:rPr>
-                  <m:sty m:val="bi"/>
-                </m:rPr>
                 <w:rPr>
                   <w:rFonts w:ascii="Cambria Math" w:hAnsi="Cambria Math"/>
                 </w:rPr>
@@ -2062,9 +1917,6 @@
             </m:e>
           </m:d>
           <m:r>
-            <m:rPr>
-              <m:sty m:val="bi"/>
-            </m:rPr>
             <w:rPr>
               <w:rFonts w:ascii="Cambria Math" w:hAnsi="Cambria Math"/>
             </w:rPr>
@@ -2075,16 +1927,12 @@
               <m:ctrlPr>
                 <w:rPr>
                   <w:rFonts w:ascii="Cambria Math" w:hAnsi="Cambria Math"/>
-                  <w:b/>
                   <w:i/>
                 </w:rPr>
               </m:ctrlPr>
             </m:sSupPr>
             <m:e>
               <m:r>
-                <m:rPr>
-                  <m:sty m:val="bi"/>
-                </m:rPr>
                 <w:rPr>
                   <w:rFonts w:ascii="Cambria Math" w:hAnsi="Cambria Math"/>
                 </w:rPr>
@@ -2093,9 +1941,6 @@
             </m:e>
             <m:sup>
               <m:r>
-                <m:rPr>
-                  <m:sty m:val="bi"/>
-                </m:rPr>
                 <w:rPr>
                   <w:rFonts w:ascii="Cambria Math" w:hAnsi="Cambria Math"/>
                 </w:rPr>
@@ -2108,17 +1953,19 @@
               <m:sty m:val="p"/>
             </m:rPr>
             <w:rPr>
-              <w:rFonts w:ascii="Times" w:eastAsiaTheme="minorEastAsia" w:hAnsi="Times"/>
+              <w:rFonts w:ascii="Cambria Math" w:eastAsiaTheme="minorEastAsia" w:hAnsi="Cambria Math"/>
             </w:rPr>
             <w:br/>
           </m:r>
         </m:oMath>
         <m:oMath>
           <m:r>
-            <m:rPr>
-              <m:sty m:val="bi"/>
-              <m:aln/>
-            </m:rPr>
+            <w:rPr>
+              <w:rFonts w:ascii="Cambria Math" w:hAnsi="Cambria Math"/>
+            </w:rPr>
+            <m:t xml:space="preserve">                    </m:t>
+          </m:r>
+          <m:r>
             <w:rPr>
               <w:rFonts w:ascii="Cambria Math" w:hAnsi="Cambria Math"/>
             </w:rPr>
@@ -2129,16 +1976,12 @@
               <m:ctrlPr>
                 <w:rPr>
                   <w:rFonts w:ascii="Cambria Math" w:hAnsi="Cambria Math"/>
-                  <w:b/>
                   <w:i/>
                 </w:rPr>
               </m:ctrlPr>
             </m:sSupPr>
             <m:e>
               <m:r>
-                <m:rPr>
-                  <m:sty m:val="bi"/>
-                </m:rPr>
                 <w:rPr>
                   <w:rFonts w:ascii="Cambria Math" w:hAnsi="Cambria Math"/>
                 </w:rPr>
@@ -2147,9 +1990,6 @@
             </m:e>
             <m:sup>
               <m:r>
-                <m:rPr>
-                  <m:sty m:val="bi"/>
-                </m:rPr>
                 <w:rPr>
                   <w:rFonts w:ascii="Cambria Math" w:hAnsi="Cambria Math"/>
                 </w:rPr>
@@ -2158,22 +1998,10 @@
             </m:sup>
           </m:sSup>
           <m:r>
-            <m:rPr>
-              <m:sty m:val="bi"/>
-            </m:rPr>
             <w:rPr>
               <w:rFonts w:ascii="Cambria Math" w:hAnsi="Cambria Math"/>
             </w:rPr>
-            <m:t>+24</m:t>
-          </m:r>
-          <m:r>
-            <m:rPr>
-              <m:sty m:val="bi"/>
-            </m:rPr>
-            <w:rPr>
-              <w:rFonts w:ascii="Cambria Math" w:hAnsi="Cambria Math"/>
-            </w:rPr>
-            <m:t>x+16</m:t>
+            <m:t>+24x+16</m:t>
           </m:r>
         </m:oMath>
       </m:oMathPara>
@@ -2392,16 +2220,12 @@
                     <m:ctrlPr>
                       <w:rPr>
                         <w:rFonts w:ascii="Cambria Math" w:hAnsi="Cambria Math"/>
-                        <w:b/>
                         <w:i/>
                       </w:rPr>
                     </m:ctrlPr>
                   </m:sSupPr>
                   <m:e>
                     <m:r>
-                      <m:rPr>
-                        <m:sty m:val="bi"/>
-                      </m:rPr>
                       <w:rPr>
                         <w:rFonts w:ascii="Cambria Math" w:hAnsi="Cambria Math"/>
                       </w:rPr>
@@ -2410,9 +2234,6 @@
                   </m:e>
                   <m:sup>
                     <m:r>
-                      <m:rPr>
-                        <m:sty m:val="bi"/>
-                      </m:rPr>
                       <w:rPr>
                         <w:rFonts w:ascii="Cambria Math" w:hAnsi="Cambria Math"/>
                       </w:rPr>
@@ -2421,10 +2242,6 @@
                   </m:sup>
                 </m:sSup>
                 <m:r>
-                  <m:rPr>
-                    <m:sty m:val="bi"/>
-                    <m:aln/>
-                  </m:rPr>
                   <w:rPr>
                     <w:rFonts w:ascii="Cambria Math" w:hAnsi="Cambria Math"/>
                   </w:rPr>
@@ -2435,16 +2252,12 @@
                     <m:ctrlPr>
                       <w:rPr>
                         <w:rFonts w:ascii="Cambria Math" w:hAnsi="Cambria Math"/>
-                        <w:b/>
                         <w:i/>
                       </w:rPr>
                     </m:ctrlPr>
                   </m:sSupPr>
                   <m:e>
                     <m:r>
-                      <m:rPr>
-                        <m:sty m:val="bi"/>
-                      </m:rPr>
                       <w:rPr>
                         <w:rFonts w:ascii="Cambria Math" w:hAnsi="Cambria Math"/>
                       </w:rPr>
@@ -2453,9 +2266,6 @@
                   </m:e>
                   <m:sup>
                     <m:r>
-                      <m:rPr>
-                        <m:sty m:val="bi"/>
-                      </m:rPr>
                       <w:rPr>
                         <w:rFonts w:ascii="Cambria Math" w:hAnsi="Cambria Math"/>
                       </w:rPr>
@@ -2464,38 +2274,22 @@
                   </m:sup>
                 </m:sSup>
                 <m:r>
-                  <m:rPr>
-                    <m:sty m:val="bi"/>
-                  </m:rPr>
                   <w:rPr>
                     <w:rFonts w:ascii="Cambria Math" w:hAnsi="Cambria Math"/>
                   </w:rPr>
-                  <m:t>+2</m:t>
-                </m:r>
-                <m:r>
-                  <m:rPr>
-                    <m:sty m:val="bi"/>
-                  </m:rPr>
-                  <w:rPr>
-                    <w:rFonts w:ascii="Cambria Math" w:hAnsi="Cambria Math"/>
-                  </w:rPr>
-                  <m:t>ab+</m:t>
+                  <m:t>+2ab+</m:t>
                 </m:r>
                 <m:sSup>
                   <m:sSupPr>
                     <m:ctrlPr>
                       <w:rPr>
                         <w:rFonts w:ascii="Cambria Math" w:hAnsi="Cambria Math"/>
-                        <w:b/>
                         <w:i/>
                       </w:rPr>
                     </m:ctrlPr>
                   </m:sSupPr>
                   <m:e>
                     <m:r>
-                      <m:rPr>
-                        <m:sty m:val="bi"/>
-                      </m:rPr>
                       <w:rPr>
                         <w:rFonts w:ascii="Cambria Math" w:hAnsi="Cambria Math"/>
                       </w:rPr>
@@ -2504,9 +2298,6 @@
                   </m:e>
                   <m:sup>
                     <m:r>
-                      <m:rPr>
-                        <m:sty m:val="bi"/>
-                      </m:rPr>
                       <w:rPr>
                         <w:rFonts w:ascii="Cambria Math" w:hAnsi="Cambria Math"/>
                       </w:rPr>
@@ -2850,8 +2641,9 @@
                 <w:szCs w:val="18"/>
               </w:rPr>
               <w:lastRenderedPageBreak/>
-              <w:t>Código Shutterstock (o URL</w:t>
-            </w:r>
+              <w:t xml:space="preserve">Código </w:t>
+            </w:r>
+            <w:proofErr w:type="spellStart"/>
             <w:r>
               <w:rPr>
                 <w:rFonts w:ascii="Times New Roman" w:hAnsi="Times New Roman" w:cs="Times New Roman"/>
@@ -2860,8 +2652,41 @@
                 <w:sz w:val="18"/>
                 <w:szCs w:val="18"/>
               </w:rPr>
-              <w:t xml:space="preserve"> o la ruta en AulaPlaneta</w:t>
-            </w:r>
+              <w:t>Shutterstock</w:t>
+            </w:r>
+            <w:proofErr w:type="spellEnd"/>
+            <w:r>
+              <w:rPr>
+                <w:rFonts w:ascii="Times New Roman" w:hAnsi="Times New Roman" w:cs="Times New Roman"/>
+                <w:b/>
+                <w:color w:val="000000"/>
+                <w:sz w:val="18"/>
+                <w:szCs w:val="18"/>
+              </w:rPr>
+              <w:t xml:space="preserve"> (o URL</w:t>
+            </w:r>
+            <w:r>
+              <w:rPr>
+                <w:rFonts w:ascii="Times New Roman" w:hAnsi="Times New Roman" w:cs="Times New Roman"/>
+                <w:b/>
+                <w:color w:val="000000"/>
+                <w:sz w:val="18"/>
+                <w:szCs w:val="18"/>
+              </w:rPr>
+              <w:t xml:space="preserve"> o la ruta en </w:t>
+            </w:r>
+            <w:proofErr w:type="spellStart"/>
+            <w:r>
+              <w:rPr>
+                <w:rFonts w:ascii="Times New Roman" w:hAnsi="Times New Roman" w:cs="Times New Roman"/>
+                <w:b/>
+                <w:color w:val="000000"/>
+                <w:sz w:val="18"/>
+                <w:szCs w:val="18"/>
+              </w:rPr>
+              <w:t>AulaPlaneta</w:t>
+            </w:r>
+            <w:proofErr w:type="spellEnd"/>
             <w:r>
               <w:rPr>
                 <w:rFonts w:ascii="Times New Roman" w:hAnsi="Times New Roman" w:cs="Times New Roman"/>
@@ -3223,11 +3048,19 @@
         <w:rPr>
           <w:rFonts w:ascii="Times" w:hAnsi="Times"/>
         </w:rPr>
-        <w:t xml:space="preserve">El cuadrado de </w:t>
+        <w:t xml:space="preserve">El </w:t>
       </w:r>
       <w:r>
         <w:rPr>
           <w:rFonts w:ascii="Times" w:hAnsi="Times"/>
+          <w:b/>
+        </w:rPr>
+        <w:t xml:space="preserve">cuadrado de </w:t>
+      </w:r>
+      <w:r>
+        <w:rPr>
+          <w:rFonts w:ascii="Times" w:hAnsi="Times"/>
+          <w:b/>
         </w:rPr>
         <w:t>la diferencia de dos términos</w:t>
       </w:r>
@@ -3855,8 +3688,13 @@
         </w:rPr>
         <w:t>x</w:t>
       </w:r>
-      <w:r>
-        <w:t>)(4) + (4)</w:t>
+      <w:proofErr w:type="gramStart"/>
+      <w:r>
+        <w:t>)(</w:t>
+      </w:r>
+      <w:proofErr w:type="gramEnd"/>
+      <w:r>
+        <w:t>4) + (4)</w:t>
       </w:r>
       <w:r>
         <w:rPr>
@@ -4821,20 +4659,29 @@
             <w:r>
               <w:rPr>
                 <w:rFonts w:ascii="Times" w:hAnsi="Times"/>
+                <w:b/>
               </w:rPr>
               <w:t>c</w:t>
             </w:r>
             <w:r>
               <w:rPr>
                 <w:rFonts w:ascii="Times" w:hAnsi="Times"/>
+                <w:b/>
               </w:rPr>
               <w:t xml:space="preserve">uadrado de la diferencia de </w:t>
             </w:r>
             <w:r>
               <w:rPr>
                 <w:rFonts w:ascii="Times" w:hAnsi="Times"/>
-              </w:rPr>
-              <w:t xml:space="preserve">dos términos </w:t>
+                <w:b/>
+              </w:rPr>
+              <w:t>dos términos</w:t>
+            </w:r>
+            <w:r>
+              <w:rPr>
+                <w:rFonts w:ascii="Times" w:hAnsi="Times"/>
+              </w:rPr>
+              <w:t xml:space="preserve"> </w:t>
             </w:r>
             <w:r>
               <w:rPr>
@@ -4909,7 +4756,6 @@
         <w:rPr>
           <w:rFonts w:ascii="Times" w:hAnsi="Times"/>
         </w:rPr>
-        <w:lastRenderedPageBreak/>
         <w:t xml:space="preserve">Geométricamente </w:t>
       </w:r>
       <w:r>
@@ -5211,8 +5057,9 @@
                 <w:sz w:val="18"/>
                 <w:szCs w:val="18"/>
               </w:rPr>
-              <w:t>Código Shutterstock (o URL</w:t>
-            </w:r>
+              <w:t xml:space="preserve">Código </w:t>
+            </w:r>
+            <w:proofErr w:type="spellStart"/>
             <w:r>
               <w:rPr>
                 <w:rFonts w:ascii="Times New Roman" w:hAnsi="Times New Roman" w:cs="Times New Roman"/>
@@ -5221,8 +5068,41 @@
                 <w:sz w:val="18"/>
                 <w:szCs w:val="18"/>
               </w:rPr>
-              <w:t xml:space="preserve"> o la ruta en AulaPlaneta</w:t>
-            </w:r>
+              <w:t>Shutterstock</w:t>
+            </w:r>
+            <w:proofErr w:type="spellEnd"/>
+            <w:r>
+              <w:rPr>
+                <w:rFonts w:ascii="Times New Roman" w:hAnsi="Times New Roman" w:cs="Times New Roman"/>
+                <w:b/>
+                <w:color w:val="000000"/>
+                <w:sz w:val="18"/>
+                <w:szCs w:val="18"/>
+              </w:rPr>
+              <w:t xml:space="preserve"> (o URL</w:t>
+            </w:r>
+            <w:r>
+              <w:rPr>
+                <w:rFonts w:ascii="Times New Roman" w:hAnsi="Times New Roman" w:cs="Times New Roman"/>
+                <w:b/>
+                <w:color w:val="000000"/>
+                <w:sz w:val="18"/>
+                <w:szCs w:val="18"/>
+              </w:rPr>
+              <w:t xml:space="preserve"> o la ruta en </w:t>
+            </w:r>
+            <w:proofErr w:type="spellStart"/>
+            <w:r>
+              <w:rPr>
+                <w:rFonts w:ascii="Times New Roman" w:hAnsi="Times New Roman" w:cs="Times New Roman"/>
+                <w:b/>
+                <w:color w:val="000000"/>
+                <w:sz w:val="18"/>
+                <w:szCs w:val="18"/>
+              </w:rPr>
+              <w:t>AulaPlaneta</w:t>
+            </w:r>
+            <w:proofErr w:type="spellEnd"/>
             <w:r>
               <w:rPr>
                 <w:rFonts w:ascii="Times New Roman" w:hAnsi="Times New Roman" w:cs="Times New Roman"/>
@@ -6160,8 +6040,9 @@
                 <w:szCs w:val="18"/>
               </w:rPr>
               <w:lastRenderedPageBreak/>
-              <w:t>Código Shutterstock (o URL</w:t>
-            </w:r>
+              <w:t xml:space="preserve">Código </w:t>
+            </w:r>
+            <w:proofErr w:type="spellStart"/>
             <w:r>
               <w:rPr>
                 <w:rFonts w:ascii="Times New Roman" w:hAnsi="Times New Roman" w:cs="Times New Roman"/>
@@ -6170,8 +6051,41 @@
                 <w:sz w:val="18"/>
                 <w:szCs w:val="18"/>
               </w:rPr>
-              <w:t xml:space="preserve"> o la ruta en AulaPlaneta</w:t>
-            </w:r>
+              <w:t>Shutterstock</w:t>
+            </w:r>
+            <w:proofErr w:type="spellEnd"/>
+            <w:r>
+              <w:rPr>
+                <w:rFonts w:ascii="Times New Roman" w:hAnsi="Times New Roman" w:cs="Times New Roman"/>
+                <w:b/>
+                <w:color w:val="000000"/>
+                <w:sz w:val="18"/>
+                <w:szCs w:val="18"/>
+              </w:rPr>
+              <w:t xml:space="preserve"> (o URL</w:t>
+            </w:r>
+            <w:r>
+              <w:rPr>
+                <w:rFonts w:ascii="Times New Roman" w:hAnsi="Times New Roman" w:cs="Times New Roman"/>
+                <w:b/>
+                <w:color w:val="000000"/>
+                <w:sz w:val="18"/>
+                <w:szCs w:val="18"/>
+              </w:rPr>
+              <w:t xml:space="preserve"> o la ruta en </w:t>
+            </w:r>
+            <w:proofErr w:type="spellStart"/>
+            <w:r>
+              <w:rPr>
+                <w:rFonts w:ascii="Times New Roman" w:hAnsi="Times New Roman" w:cs="Times New Roman"/>
+                <w:b/>
+                <w:color w:val="000000"/>
+                <w:sz w:val="18"/>
+                <w:szCs w:val="18"/>
+              </w:rPr>
+              <w:t>AulaPlaneta</w:t>
+            </w:r>
+            <w:proofErr w:type="spellEnd"/>
             <w:r>
               <w:rPr>
                 <w:rFonts w:ascii="Times New Roman" w:hAnsi="Times New Roman" w:cs="Times New Roman"/>
@@ -6332,21 +6246,65 @@
         <w:rPr>
           <w:rFonts w:ascii="Times" w:hAnsi="Times"/>
         </w:rPr>
-        <w:t xml:space="preserve"> un rectángulo de dimensiones </w:t>
-      </w:r>
-      <m:oMath>
-        <m:r>
-          <w:rPr>
-            <w:rFonts w:ascii="Cambria Math" w:hAnsi="Cambria Math"/>
-          </w:rPr>
-          <m:t>(a+b)(a-b)</m:t>
-        </m:r>
-      </m:oMath>
-      <w:r>
-        <w:rPr>
-          <w:rFonts w:ascii="Times" w:eastAsiaTheme="minorEastAsia" w:hAnsi="Times"/>
-        </w:rPr>
-        <w:t xml:space="preserve">, </w:t>
+        <w:t xml:space="preserve"> un rectángulo de dimensiones</w:t>
+      </w:r>
+      <w:r>
+        <w:rPr>
+          <w:rFonts w:ascii="Times" w:hAnsi="Times"/>
+        </w:rPr>
+        <w:t xml:space="preserve"> (</w:t>
+      </w:r>
+      <w:r>
+        <w:rPr>
+          <w:rFonts w:ascii="Times" w:hAnsi="Times"/>
+          <w:i/>
+        </w:rPr>
+        <w:t>a</w:t>
+      </w:r>
+      <w:r>
+        <w:rPr>
+          <w:rFonts w:ascii="Times" w:hAnsi="Times"/>
+        </w:rPr>
+        <w:t xml:space="preserve"> + </w:t>
+      </w:r>
+      <w:r>
+        <w:rPr>
+          <w:rFonts w:ascii="Times" w:hAnsi="Times"/>
+          <w:i/>
+        </w:rPr>
+        <w:t>b</w:t>
+      </w:r>
+      <w:r>
+        <w:rPr>
+          <w:rFonts w:ascii="Times" w:hAnsi="Times"/>
+        </w:rPr>
+        <w:t>) y (</w:t>
+      </w:r>
+      <w:r>
+        <w:rPr>
+          <w:rFonts w:ascii="Times" w:hAnsi="Times"/>
+          <w:i/>
+        </w:rPr>
+        <w:t>a</w:t>
+      </w:r>
+      <w:r>
+        <w:rPr>
+          <w:rFonts w:ascii="Times" w:hAnsi="Times"/>
+        </w:rPr>
+        <w:t xml:space="preserve"> – </w:t>
+      </w:r>
+      <w:r>
+        <w:rPr>
+          <w:rFonts w:ascii="Times" w:hAnsi="Times"/>
+          <w:i/>
+        </w:rPr>
+        <w:t>b</w:t>
+      </w:r>
+      <w:r>
+        <w:rPr>
+          <w:rFonts w:ascii="Times" w:hAnsi="Times"/>
+        </w:rPr>
+        <w:t xml:space="preserve">), </w:t>
       </w:r>
       <w:r>
         <w:rPr>
@@ -6698,6 +6656,7 @@
               </w:rPr>
               <w:t xml:space="preserve"> + </w:t>
             </w:r>
+            <w:proofErr w:type="spellStart"/>
             <w:r>
               <w:rPr>
                 <w:rFonts w:ascii="Times" w:eastAsiaTheme="minorEastAsia" w:hAnsi="Times"/>
@@ -6705,6 +6664,7 @@
               </w:rPr>
               <w:t>ba</w:t>
             </w:r>
+            <w:proofErr w:type="spellEnd"/>
             <w:r>
               <w:rPr>
                 <w:rFonts w:ascii="Times" w:eastAsiaTheme="minorEastAsia" w:hAnsi="Times"/>
@@ -7110,7 +7070,20 @@
               <w:rPr>
                 <w:rFonts w:ascii="Times" w:hAnsi="Times"/>
               </w:rPr>
-              <w:t>El producto de la suma por la diferencia de dos términos es el cuadrado del primer término menos el cuadrado del segundo término.</w:t>
+              <w:t xml:space="preserve">El </w:t>
+            </w:r>
+            <w:r>
+              <w:rPr>
+                <w:rFonts w:ascii="Times" w:hAnsi="Times"/>
+                <w:b/>
+              </w:rPr>
+              <w:t>producto de la suma por la diferencia de dos términos</w:t>
+            </w:r>
+            <w:r>
+              <w:rPr>
+                <w:rFonts w:ascii="Times" w:hAnsi="Times"/>
+              </w:rPr>
+              <w:t xml:space="preserve"> es el cuadrado del primer término menos el cuadrado del segundo término.</w:t>
             </w:r>
           </w:p>
         </w:tc>
@@ -10432,8 +10405,9 @@
                 <w:szCs w:val="18"/>
               </w:rPr>
               <w:lastRenderedPageBreak/>
-              <w:t>Código Shutterstock (o URL</w:t>
-            </w:r>
+              <w:t xml:space="preserve">Código </w:t>
+            </w:r>
+            <w:proofErr w:type="spellStart"/>
             <w:r>
               <w:rPr>
                 <w:rFonts w:ascii="Times New Roman" w:hAnsi="Times New Roman" w:cs="Times New Roman"/>
@@ -10442,8 +10416,41 @@
                 <w:sz w:val="18"/>
                 <w:szCs w:val="18"/>
               </w:rPr>
-              <w:t xml:space="preserve"> o la ruta en AulaPlaneta</w:t>
-            </w:r>
+              <w:t>Shutterstock</w:t>
+            </w:r>
+            <w:proofErr w:type="spellEnd"/>
+            <w:r>
+              <w:rPr>
+                <w:rFonts w:ascii="Times New Roman" w:hAnsi="Times New Roman" w:cs="Times New Roman"/>
+                <w:b/>
+                <w:color w:val="000000"/>
+                <w:sz w:val="18"/>
+                <w:szCs w:val="18"/>
+              </w:rPr>
+              <w:t xml:space="preserve"> (o URL</w:t>
+            </w:r>
+            <w:r>
+              <w:rPr>
+                <w:rFonts w:ascii="Times New Roman" w:hAnsi="Times New Roman" w:cs="Times New Roman"/>
+                <w:b/>
+                <w:color w:val="000000"/>
+                <w:sz w:val="18"/>
+                <w:szCs w:val="18"/>
+              </w:rPr>
+              <w:t xml:space="preserve"> o la ruta en </w:t>
+            </w:r>
+            <w:proofErr w:type="spellStart"/>
+            <w:r>
+              <w:rPr>
+                <w:rFonts w:ascii="Times New Roman" w:hAnsi="Times New Roman" w:cs="Times New Roman"/>
+                <w:b/>
+                <w:color w:val="000000"/>
+                <w:sz w:val="18"/>
+                <w:szCs w:val="18"/>
+              </w:rPr>
+              <w:t>AulaPlaneta</w:t>
+            </w:r>
+            <w:proofErr w:type="spellEnd"/>
             <w:r>
               <w:rPr>
                 <w:rFonts w:ascii="Times New Roman" w:hAnsi="Times New Roman" w:cs="Times New Roman"/>
@@ -11415,6 +11422,7 @@
           <w:rFonts w:ascii="Times" w:eastAsiaTheme="minorEastAsia" w:hAnsi="Times"/>
         </w:rPr>
       </w:pPr>
+      <w:proofErr w:type="gramStart"/>
       <w:r>
         <w:rPr>
           <w:rFonts w:ascii="Times" w:eastAsiaTheme="minorEastAsia" w:hAnsi="Times"/>
@@ -11425,7 +11433,14 @@
         <w:rPr>
           <w:rFonts w:ascii="Times" w:eastAsiaTheme="minorEastAsia" w:hAnsi="Times"/>
         </w:rPr>
-        <w:t>or tanto</w:t>
+        <w:t>or</w:t>
+      </w:r>
+      <w:proofErr w:type="gramEnd"/>
+      <w:r>
+        <w:rPr>
+          <w:rFonts w:ascii="Times" w:eastAsiaTheme="minorEastAsia" w:hAnsi="Times"/>
+        </w:rPr>
+        <w:t xml:space="preserve"> tanto</w:t>
       </w:r>
     </w:p>
     <w:p>
@@ -12175,10 +12190,10 @@
           <w:p>
             <w:r>
               <w:object w:dxaOrig="9435" w:dyaOrig="4035" w14:anchorId="5CCFDC7A">
-                <v:shape id="_x0000_i1026" type="#_x0000_t75" style="width:353.1pt;height:151.5pt" o:ole="">
+                <v:shape id="_x0000_i1026" type="#_x0000_t75" style="width:353pt;height:151.5pt" o:ole="">
                   <v:imagedata r:id="rId14" o:title=""/>
                 </v:shape>
-                <o:OLEObject Type="Embed" ProgID="PBrush" ShapeID="_x0000_i1026" DrawAspect="Content" ObjectID="_1490777230" r:id="rId15"/>
+                <o:OLEObject Type="Embed" ProgID="PBrush" ShapeID="_x0000_i1026" DrawAspect="Content" ObjectID="_1490796320" r:id="rId15"/>
               </w:object>
             </w:r>
           </w:p>
@@ -12228,8 +12243,9 @@
                 <w:sz w:val="18"/>
                 <w:szCs w:val="18"/>
               </w:rPr>
-              <w:t>Código Shutterstock (o URL</w:t>
-            </w:r>
+              <w:t xml:space="preserve">Código </w:t>
+            </w:r>
+            <w:proofErr w:type="spellStart"/>
             <w:r>
               <w:rPr>
                 <w:rFonts w:ascii="Times New Roman" w:hAnsi="Times New Roman" w:cs="Times New Roman"/>
@@ -12238,8 +12254,41 @@
                 <w:sz w:val="18"/>
                 <w:szCs w:val="18"/>
               </w:rPr>
-              <w:t xml:space="preserve"> o la ruta en AulaPlaneta</w:t>
-            </w:r>
+              <w:t>Shutterstock</w:t>
+            </w:r>
+            <w:proofErr w:type="spellEnd"/>
+            <w:r>
+              <w:rPr>
+                <w:rFonts w:ascii="Times New Roman" w:hAnsi="Times New Roman" w:cs="Times New Roman"/>
+                <w:b/>
+                <w:color w:val="000000"/>
+                <w:sz w:val="18"/>
+                <w:szCs w:val="18"/>
+              </w:rPr>
+              <w:t xml:space="preserve"> (o URL</w:t>
+            </w:r>
+            <w:r>
+              <w:rPr>
+                <w:rFonts w:ascii="Times New Roman" w:hAnsi="Times New Roman" w:cs="Times New Roman"/>
+                <w:b/>
+                <w:color w:val="000000"/>
+                <w:sz w:val="18"/>
+                <w:szCs w:val="18"/>
+              </w:rPr>
+              <w:t xml:space="preserve"> o la ruta en </w:t>
+            </w:r>
+            <w:proofErr w:type="spellStart"/>
+            <w:r>
+              <w:rPr>
+                <w:rFonts w:ascii="Times New Roman" w:hAnsi="Times New Roman" w:cs="Times New Roman"/>
+                <w:b/>
+                <w:color w:val="000000"/>
+                <w:sz w:val="18"/>
+                <w:szCs w:val="18"/>
+              </w:rPr>
+              <w:t>AulaPlaneta</w:t>
+            </w:r>
+            <w:proofErr w:type="spellEnd"/>
             <w:r>
               <w:rPr>
                 <w:rFonts w:ascii="Times New Roman" w:hAnsi="Times New Roman" w:cs="Times New Roman"/>
@@ -13045,6 +13094,7 @@
                 <w:color w:val="FFFFFF" w:themeColor="background1"/>
               </w:rPr>
             </w:pPr>
+            <w:bookmarkStart w:id="0" w:name="_GoBack"/>
             <w:r>
               <w:rPr>
                 <w:rFonts w:ascii="Times New Roman" w:hAnsi="Times New Roman" w:cs="Times New Roman"/>
@@ -13053,6 +13103,7 @@
               </w:rPr>
               <w:t>Profundiza</w:t>
             </w:r>
+            <w:bookmarkEnd w:id="0"/>
             <w:r>
               <w:rPr>
                 <w:rFonts w:ascii="Times New Roman" w:hAnsi="Times New Roman" w:cs="Times New Roman"/>
@@ -13353,10 +13404,10 @@
             </w:pPr>
             <w:r>
               <w:object w:dxaOrig="9435" w:dyaOrig="4035" w14:anchorId="17CF7128">
-                <v:shape id="_x0000_i1027" type="#_x0000_t75" style="width:353.1pt;height:151.5pt" o:ole="">
+                <v:shape id="_x0000_i1027" type="#_x0000_t75" style="width:353pt;height:151.5pt" o:ole="">
                   <v:imagedata r:id="rId14" o:title=""/>
                 </v:shape>
-                <o:OLEObject Type="Embed" ProgID="PBrush" ShapeID="_x0000_i1027" DrawAspect="Content" ObjectID="_1490777231" r:id="rId18"/>
+                <o:OLEObject Type="Embed" ProgID="PBrush" ShapeID="_x0000_i1027" DrawAspect="Content" ObjectID="_1490796321" r:id="rId18"/>
               </w:object>
             </w:r>
           </w:p>
@@ -15643,8 +15694,9 @@
                 <w:sz w:val="18"/>
                 <w:szCs w:val="18"/>
               </w:rPr>
-              <w:t>Código Shutterstock (o URL</w:t>
-            </w:r>
+              <w:t xml:space="preserve">Código </w:t>
+            </w:r>
+            <w:proofErr w:type="spellStart"/>
             <w:r>
               <w:rPr>
                 <w:rFonts w:ascii="Times New Roman" w:hAnsi="Times New Roman" w:cs="Times New Roman"/>
@@ -15653,8 +15705,41 @@
                 <w:sz w:val="18"/>
                 <w:szCs w:val="18"/>
               </w:rPr>
-              <w:t xml:space="preserve"> o la ruta en AulaPlaneta</w:t>
-            </w:r>
+              <w:t>Shutterstock</w:t>
+            </w:r>
+            <w:proofErr w:type="spellEnd"/>
+            <w:r>
+              <w:rPr>
+                <w:rFonts w:ascii="Times New Roman" w:hAnsi="Times New Roman" w:cs="Times New Roman"/>
+                <w:b/>
+                <w:color w:val="000000"/>
+                <w:sz w:val="18"/>
+                <w:szCs w:val="18"/>
+              </w:rPr>
+              <w:t xml:space="preserve"> (o URL</w:t>
+            </w:r>
+            <w:r>
+              <w:rPr>
+                <w:rFonts w:ascii="Times New Roman" w:hAnsi="Times New Roman" w:cs="Times New Roman"/>
+                <w:b/>
+                <w:color w:val="000000"/>
+                <w:sz w:val="18"/>
+                <w:szCs w:val="18"/>
+              </w:rPr>
+              <w:t xml:space="preserve"> o la ruta en </w:t>
+            </w:r>
+            <w:proofErr w:type="spellStart"/>
+            <w:r>
+              <w:rPr>
+                <w:rFonts w:ascii="Times New Roman" w:hAnsi="Times New Roman" w:cs="Times New Roman"/>
+                <w:b/>
+                <w:color w:val="000000"/>
+                <w:sz w:val="18"/>
+                <w:szCs w:val="18"/>
+              </w:rPr>
+              <w:t>AulaPlaneta</w:t>
+            </w:r>
+            <w:proofErr w:type="spellEnd"/>
             <w:r>
               <w:rPr>
                 <w:rFonts w:ascii="Times New Roman" w:hAnsi="Times New Roman" w:cs="Times New Roman"/>
@@ -18885,8 +18970,9 @@
                 <w:sz w:val="18"/>
                 <w:szCs w:val="18"/>
               </w:rPr>
-              <w:t>Código Shutterstock (o URL</w:t>
-            </w:r>
+              <w:t xml:space="preserve">Código </w:t>
+            </w:r>
+            <w:proofErr w:type="spellStart"/>
             <w:r>
               <w:rPr>
                 <w:rFonts w:ascii="Times New Roman" w:hAnsi="Times New Roman" w:cs="Times New Roman"/>
@@ -18895,8 +18981,41 @@
                 <w:sz w:val="18"/>
                 <w:szCs w:val="18"/>
               </w:rPr>
-              <w:t xml:space="preserve"> o la ruta en AulaPlaneta</w:t>
-            </w:r>
+              <w:t>Shutterstock</w:t>
+            </w:r>
+            <w:proofErr w:type="spellEnd"/>
+            <w:r>
+              <w:rPr>
+                <w:rFonts w:ascii="Times New Roman" w:hAnsi="Times New Roman" w:cs="Times New Roman"/>
+                <w:b/>
+                <w:color w:val="000000"/>
+                <w:sz w:val="18"/>
+                <w:szCs w:val="18"/>
+              </w:rPr>
+              <w:t xml:space="preserve"> (o URL</w:t>
+            </w:r>
+            <w:r>
+              <w:rPr>
+                <w:rFonts w:ascii="Times New Roman" w:hAnsi="Times New Roman" w:cs="Times New Roman"/>
+                <w:b/>
+                <w:color w:val="000000"/>
+                <w:sz w:val="18"/>
+                <w:szCs w:val="18"/>
+              </w:rPr>
+              <w:t xml:space="preserve"> o la ruta en </w:t>
+            </w:r>
+            <w:proofErr w:type="spellStart"/>
+            <w:r>
+              <w:rPr>
+                <w:rFonts w:ascii="Times New Roman" w:hAnsi="Times New Roman" w:cs="Times New Roman"/>
+                <w:b/>
+                <w:color w:val="000000"/>
+                <w:sz w:val="18"/>
+                <w:szCs w:val="18"/>
+              </w:rPr>
+              <w:t>AulaPlaneta</w:t>
+            </w:r>
+            <w:proofErr w:type="spellEnd"/>
             <w:r>
               <w:rPr>
                 <w:rFonts w:ascii="Times New Roman" w:hAnsi="Times New Roman" w:cs="Times New Roman"/>
@@ -21704,8 +21823,9 @@
                 <w:sz w:val="18"/>
                 <w:szCs w:val="18"/>
               </w:rPr>
-              <w:t>Código Shutterstock (o URL</w:t>
-            </w:r>
+              <w:t xml:space="preserve">Código </w:t>
+            </w:r>
+            <w:proofErr w:type="spellStart"/>
             <w:r>
               <w:rPr>
                 <w:rFonts w:ascii="Times New Roman" w:hAnsi="Times New Roman" w:cs="Times New Roman"/>
@@ -21714,8 +21834,9 @@
                 <w:sz w:val="18"/>
                 <w:szCs w:val="18"/>
               </w:rPr>
-              <w:t xml:space="preserve"> o la ruta en AulaPlaneta</w:t>
-            </w:r>
+              <w:t>Shutterstock</w:t>
+            </w:r>
+            <w:proofErr w:type="spellEnd"/>
             <w:r>
               <w:rPr>
                 <w:rFonts w:ascii="Times New Roman" w:hAnsi="Times New Roman" w:cs="Times New Roman"/>
@@ -21724,6 +21845,38 @@
                 <w:sz w:val="18"/>
                 <w:szCs w:val="18"/>
               </w:rPr>
+              <w:t xml:space="preserve"> (o URL</w:t>
+            </w:r>
+            <w:r>
+              <w:rPr>
+                <w:rFonts w:ascii="Times New Roman" w:hAnsi="Times New Roman" w:cs="Times New Roman"/>
+                <w:b/>
+                <w:color w:val="000000"/>
+                <w:sz w:val="18"/>
+                <w:szCs w:val="18"/>
+              </w:rPr>
+              <w:t xml:space="preserve"> o la ruta en </w:t>
+            </w:r>
+            <w:proofErr w:type="spellStart"/>
+            <w:r>
+              <w:rPr>
+                <w:rFonts w:ascii="Times New Roman" w:hAnsi="Times New Roman" w:cs="Times New Roman"/>
+                <w:b/>
+                <w:color w:val="000000"/>
+                <w:sz w:val="18"/>
+                <w:szCs w:val="18"/>
+              </w:rPr>
+              <w:t>AulaPlaneta</w:t>
+            </w:r>
+            <w:proofErr w:type="spellEnd"/>
+            <w:r>
+              <w:rPr>
+                <w:rFonts w:ascii="Times New Roman" w:hAnsi="Times New Roman" w:cs="Times New Roman"/>
+                <w:b/>
+                <w:color w:val="000000"/>
+                <w:sz w:val="18"/>
+                <w:szCs w:val="18"/>
+              </w:rPr>
               <w:t>)</w:t>
             </w:r>
           </w:p>
@@ -21741,10 +21894,10 @@
             </w:pPr>
             <w:r>
               <w:object w:dxaOrig="6630" w:dyaOrig="3345" w14:anchorId="52504F9F">
-                <v:shape id="_x0000_i1028" type="#_x0000_t75" style="width:331.8pt;height:167.05pt" o:ole="">
+                <v:shape id="_x0000_i1028" type="#_x0000_t75" style="width:332.05pt;height:167.1pt" o:ole="">
                   <v:imagedata r:id="rId23" o:title=""/>
                 </v:shape>
-                <o:OLEObject Type="Embed" ProgID="PBrush" ShapeID="_x0000_i1028" DrawAspect="Content" ObjectID="_1490777232" r:id="rId24"/>
+                <o:OLEObject Type="Embed" ProgID="PBrush" ShapeID="_x0000_i1028" DrawAspect="Content" ObjectID="_1490796322" r:id="rId24"/>
               </w:object>
             </w:r>
           </w:p>
@@ -22068,7 +22221,21 @@
         <w:rPr>
           <w:rFonts w:ascii="Times" w:hAnsi="Times"/>
         </w:rPr>
-        <w:t>para obtener el desarrollo polinomial de cualquier binomio elevado a cualquier potencia entera positiva.</w:t>
+        <w:t xml:space="preserve">para obtener el desarrollo </w:t>
+      </w:r>
+      <w:proofErr w:type="spellStart"/>
+      <w:r>
+        <w:rPr>
+          <w:rFonts w:ascii="Times" w:hAnsi="Times"/>
+        </w:rPr>
+        <w:t>polinomial</w:t>
+      </w:r>
+      <w:proofErr w:type="spellEnd"/>
+      <w:r>
+        <w:rPr>
+          <w:rFonts w:ascii="Times" w:hAnsi="Times"/>
+        </w:rPr>
+        <w:t xml:space="preserve"> de cualquier binomio elevado a cualquier potencia entera positiva.</w:t>
       </w:r>
       <w:r>
         <w:rPr>
@@ -22135,7 +22302,21 @@
         <w:rPr>
           <w:rFonts w:ascii="Times" w:hAnsi="Times"/>
         </w:rPr>
-        <w:t>Los números en cada fila del triángulo son los coeficientes del desarrollo polinomial del binomio.</w:t>
+        <w:t xml:space="preserve">Los números en cada fila del triángulo son los coeficientes del desarrollo </w:t>
+      </w:r>
+      <w:proofErr w:type="spellStart"/>
+      <w:r>
+        <w:rPr>
+          <w:rFonts w:ascii="Times" w:hAnsi="Times"/>
+        </w:rPr>
+        <w:t>polinomial</w:t>
+      </w:r>
+      <w:proofErr w:type="spellEnd"/>
+      <w:r>
+        <w:rPr>
+          <w:rFonts w:ascii="Times" w:hAnsi="Times"/>
+        </w:rPr>
+        <w:t xml:space="preserve"> del binomio.</w:t>
       </w:r>
     </w:p>
     <w:p>
@@ -22171,6 +22352,7 @@
         </w:rPr>
         <w:t xml:space="preserve"> </w:t>
       </w:r>
+      <w:proofErr w:type="spellStart"/>
       <w:r>
         <w:rPr>
           <w:rStyle w:val="Textoennegrita"/>
@@ -22182,6 +22364,7 @@
         </w:rPr>
         <w:t>a</w:t>
       </w:r>
+      <w:proofErr w:type="spellEnd"/>
       <w:r>
         <w:rPr>
           <w:rStyle w:val="apple-converted-space"/>
@@ -23298,7 +23481,21 @@
         <w:rPr>
           <w:rFonts w:ascii="Times" w:eastAsiaTheme="minorEastAsia" w:hAnsi="Times"/>
         </w:rPr>
-        <w:t xml:space="preserve"> y  </w:t>
+        <w:t xml:space="preserve"> </w:t>
+      </w:r>
+      <w:proofErr w:type="gramStart"/>
+      <w:r>
+        <w:rPr>
+          <w:rFonts w:ascii="Times" w:eastAsiaTheme="minorEastAsia" w:hAnsi="Times"/>
+        </w:rPr>
+        <w:t>y</w:t>
+      </w:r>
+      <w:proofErr w:type="gramEnd"/>
+      <w:r>
+        <w:rPr>
+          <w:rFonts w:ascii="Times" w:eastAsiaTheme="minorEastAsia" w:hAnsi="Times"/>
+        </w:rPr>
+        <w:t xml:space="preserve">  </w:t>
       </w:r>
       <m:oMath>
         <m:sSup>
@@ -29398,8 +29595,9 @@
                 <w:sz w:val="18"/>
                 <w:szCs w:val="18"/>
               </w:rPr>
-              <w:t>Código Shutterstock (o URL</w:t>
-            </w:r>
+              <w:t xml:space="preserve">Código </w:t>
+            </w:r>
+            <w:proofErr w:type="spellStart"/>
             <w:r>
               <w:rPr>
                 <w:rFonts w:ascii="Times New Roman" w:hAnsi="Times New Roman" w:cs="Times New Roman"/>
@@ -29408,8 +29606,9 @@
                 <w:sz w:val="18"/>
                 <w:szCs w:val="18"/>
               </w:rPr>
-              <w:t xml:space="preserve"> o la ruta en AulaPlaneta</w:t>
-            </w:r>
+              <w:t>Shutterstock</w:t>
+            </w:r>
+            <w:proofErr w:type="spellEnd"/>
             <w:r>
               <w:rPr>
                 <w:rFonts w:ascii="Times New Roman" w:hAnsi="Times New Roman" w:cs="Times New Roman"/>
@@ -29418,6 +29617,38 @@
                 <w:sz w:val="18"/>
                 <w:szCs w:val="18"/>
               </w:rPr>
+              <w:t xml:space="preserve"> (o URL</w:t>
+            </w:r>
+            <w:r>
+              <w:rPr>
+                <w:rFonts w:ascii="Times New Roman" w:hAnsi="Times New Roman" w:cs="Times New Roman"/>
+                <w:b/>
+                <w:color w:val="000000"/>
+                <w:sz w:val="18"/>
+                <w:szCs w:val="18"/>
+              </w:rPr>
+              <w:t xml:space="preserve"> o la ruta en </w:t>
+            </w:r>
+            <w:proofErr w:type="spellStart"/>
+            <w:r>
+              <w:rPr>
+                <w:rFonts w:ascii="Times New Roman" w:hAnsi="Times New Roman" w:cs="Times New Roman"/>
+                <w:b/>
+                <w:color w:val="000000"/>
+                <w:sz w:val="18"/>
+                <w:szCs w:val="18"/>
+              </w:rPr>
+              <w:t>AulaPlaneta</w:t>
+            </w:r>
+            <w:proofErr w:type="spellEnd"/>
+            <w:r>
+              <w:rPr>
+                <w:rFonts w:ascii="Times New Roman" w:hAnsi="Times New Roman" w:cs="Times New Roman"/>
+                <w:b/>
+                <w:color w:val="000000"/>
+                <w:sz w:val="18"/>
+                <w:szCs w:val="18"/>
+              </w:rPr>
               <w:t>)</w:t>
             </w:r>
           </w:p>
@@ -29435,10 +29666,10 @@
             </w:pPr>
             <w:r>
               <w:object w:dxaOrig="4575" w:dyaOrig="2730" w14:anchorId="5DB17169">
-                <v:shape id="_x0000_i1029" type="#_x0000_t75" style="width:228.65pt;height:136.5pt" o:ole="">
+                <v:shape id="_x0000_i1029" type="#_x0000_t75" style="width:228.9pt;height:136.5pt" o:ole="">
                   <v:imagedata r:id="rId25" o:title=""/>
                 </v:shape>
-                <o:OLEObject Type="Embed" ProgID="PBrush" ShapeID="_x0000_i1029" DrawAspect="Content" ObjectID="_1490777233" r:id="rId26"/>
+                <o:OLEObject Type="Embed" ProgID="PBrush" ShapeID="_x0000_i1029" DrawAspect="Content" ObjectID="_1490796323" r:id="rId26"/>
               </w:object>
             </w:r>
           </w:p>
@@ -29845,8 +30076,9 @@
                 <w:szCs w:val="18"/>
               </w:rPr>
               <w:lastRenderedPageBreak/>
-              <w:t>Código Shutterstock (o URL</w:t>
-            </w:r>
+              <w:t xml:space="preserve">Código </w:t>
+            </w:r>
+            <w:proofErr w:type="spellStart"/>
             <w:r>
               <w:rPr>
                 <w:rFonts w:ascii="Times New Roman" w:hAnsi="Times New Roman" w:cs="Times New Roman"/>
@@ -29855,8 +30087,9 @@
                 <w:sz w:val="18"/>
                 <w:szCs w:val="18"/>
               </w:rPr>
-              <w:t xml:space="preserve"> o la ruta en AulaPlaneta</w:t>
-            </w:r>
+              <w:t>Shutterstock</w:t>
+            </w:r>
+            <w:proofErr w:type="spellEnd"/>
             <w:r>
               <w:rPr>
                 <w:rFonts w:ascii="Times New Roman" w:hAnsi="Times New Roman" w:cs="Times New Roman"/>
@@ -29865,6 +30098,38 @@
                 <w:sz w:val="18"/>
                 <w:szCs w:val="18"/>
               </w:rPr>
+              <w:t xml:space="preserve"> (o URL</w:t>
+            </w:r>
+            <w:r>
+              <w:rPr>
+                <w:rFonts w:ascii="Times New Roman" w:hAnsi="Times New Roman" w:cs="Times New Roman"/>
+                <w:b/>
+                <w:color w:val="000000"/>
+                <w:sz w:val="18"/>
+                <w:szCs w:val="18"/>
+              </w:rPr>
+              <w:t xml:space="preserve"> o la ruta en </w:t>
+            </w:r>
+            <w:proofErr w:type="spellStart"/>
+            <w:r>
+              <w:rPr>
+                <w:rFonts w:ascii="Times New Roman" w:hAnsi="Times New Roman" w:cs="Times New Roman"/>
+                <w:b/>
+                <w:color w:val="000000"/>
+                <w:sz w:val="18"/>
+                <w:szCs w:val="18"/>
+              </w:rPr>
+              <w:t>AulaPlaneta</w:t>
+            </w:r>
+            <w:proofErr w:type="spellEnd"/>
+            <w:r>
+              <w:rPr>
+                <w:rFonts w:ascii="Times New Roman" w:hAnsi="Times New Roman" w:cs="Times New Roman"/>
+                <w:b/>
+                <w:color w:val="000000"/>
+                <w:sz w:val="18"/>
+                <w:szCs w:val="18"/>
+              </w:rPr>
               <w:t>)</w:t>
             </w:r>
           </w:p>
@@ -29882,10 +30147,10 @@
             </w:pPr>
             <w:r>
               <w:object w:dxaOrig="6165" w:dyaOrig="2745" w14:anchorId="7B58A680">
-                <v:shape id="_x0000_i1030" type="#_x0000_t75" style="width:308.15pt;height:137.1pt" o:ole="">
+                <v:shape id="_x0000_i1030" type="#_x0000_t75" style="width:308.4pt;height:137pt" o:ole="">
                   <v:imagedata r:id="rId28" o:title=""/>
                 </v:shape>
-                <o:OLEObject Type="Embed" ProgID="PBrush" ShapeID="_x0000_i1030" DrawAspect="Content" ObjectID="_1490777234" r:id="rId29"/>
+                <o:OLEObject Type="Embed" ProgID="PBrush" ShapeID="_x0000_i1030" DrawAspect="Content" ObjectID="_1490796324" r:id="rId29"/>
               </w:object>
             </w:r>
           </w:p>
@@ -30153,15 +30418,7 @@
                 <w:sz w:val="18"/>
                 <w:szCs w:val="18"/>
               </w:rPr>
-              <w:t>Se debe hallar un cociente notable por medio de los tres procedimientos</w:t>
-            </w:r>
-            <w:r>
-              <w:rPr>
-                <w:rFonts w:ascii="Arial" w:hAnsi="Arial" w:cs="Arial"/>
-                <w:sz w:val="18"/>
-                <w:szCs w:val="18"/>
-              </w:rPr>
-              <w:t xml:space="preserve"> vistos</w:t>
+              <w:t>Se debe hallar un cociente notable por medio de los tres procedimientos vistos</w:t>
             </w:r>
           </w:p>
           <w:p>
@@ -32628,8 +32885,6 @@
               </w:rPr>
               <w:t>7</w:t>
             </w:r>
-            <w:bookmarkStart w:id="0" w:name="_GoBack"/>
-            <w:bookmarkEnd w:id="0"/>
             <w:r>
               <w:rPr>
                 <w:rFonts w:ascii="Times New Roman" w:hAnsi="Times New Roman" w:cs="Times New Roman"/>
@@ -33166,7 +33421,27 @@
         <w:szCs w:val="20"/>
         <w:lang w:val="en-US"/>
       </w:rPr>
-      <w:t xml:space="preserve"> Guion 3. </w:t>
+      <w:t xml:space="preserve"> </w:t>
+    </w:r>
+    <w:proofErr w:type="spellStart"/>
+    <w:r>
+      <w:rPr>
+        <w:rFonts w:ascii="Times" w:hAnsi="Times"/>
+        <w:sz w:val="20"/>
+        <w:szCs w:val="20"/>
+        <w:lang w:val="en-US"/>
+      </w:rPr>
+      <w:t>Guion</w:t>
+    </w:r>
+    <w:proofErr w:type="spellEnd"/>
+    <w:r>
+      <w:rPr>
+        <w:rFonts w:ascii="Times" w:hAnsi="Times"/>
+        <w:sz w:val="20"/>
+        <w:szCs w:val="20"/>
+        <w:lang w:val="en-US"/>
+      </w:rPr>
+      <w:t xml:space="preserve"> 3. </w:t>
     </w:r>
     <w:r>
       <w:rPr>
@@ -34267,7 +34542,6 @@
       <w:lang w:val="es-MX"/>
     </w:rPr>
     <w:tblPr>
-      <w:tblInd w:w="0" w:type="dxa"/>
       <w:tblBorders>
         <w:top w:val="single" w:sz="4" w:space="0" w:color="000000" w:themeColor="text1"/>
         <w:left w:val="single" w:sz="4" w:space="0" w:color="000000" w:themeColor="text1"/>
@@ -34276,12 +34550,6 @@
         <w:insideH w:val="single" w:sz="4" w:space="0" w:color="000000" w:themeColor="text1"/>
         <w:insideV w:val="single" w:sz="4" w:space="0" w:color="000000" w:themeColor="text1"/>
       </w:tblBorders>
-      <w:tblCellMar>
-        <w:top w:w="0" w:type="dxa"/>
-        <w:left w:w="108" w:type="dxa"/>
-        <w:bottom w:w="0" w:type="dxa"/>
-        <w:right w:w="108" w:type="dxa"/>
-      </w:tblCellMar>
     </w:tblPr>
   </w:style>
   <w:style w:type="character" w:customStyle="1" w:styleId="apple-converted-space">
@@ -34768,7 +35036,7 @@
 </file>
 
 <file path=customXml/itemProps1.xml><?xml version="1.0" encoding="utf-8"?>
-<ds:datastoreItem xmlns:ds="http://schemas.openxmlformats.org/officeDocument/2006/customXml" ds:itemID="{D92BC932-1361-4B74-ABB9-DFC40F583BE0}">
+<ds:datastoreItem xmlns:ds="http://schemas.openxmlformats.org/officeDocument/2006/customXml" ds:itemID="{F722ADCA-A823-4802-9CA1-678F6AC79863}">
   <ds:schemaRefs>
     <ds:schemaRef ds:uri="http://schemas.openxmlformats.org/officeDocument/2006/bibliography"/>
   </ds:schemaRefs>

</xml_diff>

<commit_message>
Revisión fórmulas temas 3 y 4 de grado 8
</commit_message>
<xml_diff>
--- a/fuentes/contenidos/grado08/guion03/MA_08_03_CO.docx
+++ b/fuentes/contenidos/grado08/guion03/MA_08_03_CO.docx
@@ -147,32 +147,62 @@
             <w:pPr>
               <w:rPr>
                 <w:rFonts w:ascii="Times New Roman" w:hAnsi="Times New Roman" w:cs="Times New Roman"/>
+              </w:rPr>
+            </w:pPr>
+            <w:r>
+              <w:rPr>
+                <w:rFonts w:ascii="Times New Roman" w:hAnsi="Times New Roman" w:cs="Times New Roman"/>
+              </w:rPr>
+              <w:t>Una identidad es la prueba de que dos elementos que matemáticamente se escriben diferente, son el mismo e</w:t>
+            </w:r>
+            <w:r>
+              <w:rPr>
+                <w:rFonts w:ascii="Times New Roman" w:hAnsi="Times New Roman" w:cs="Times New Roman"/>
+              </w:rPr>
+              <w:t>lemento</w:t>
+            </w:r>
+            <w:r>
+              <w:rPr>
+                <w:rFonts w:ascii="Times New Roman" w:hAnsi="Times New Roman" w:cs="Times New Roman"/>
+              </w:rPr>
+              <w:t xml:space="preserve">; </w:t>
+            </w:r>
+            <w:r>
+              <w:rPr>
+                <w:rFonts w:ascii="Times New Roman" w:hAnsi="Times New Roman" w:cs="Times New Roman"/>
+              </w:rPr>
+              <w:t>algunas de sus aplicaciones permiten calcular la intensidad de corriente eléctrica, la medición de áreas, volúmenes, distancia entre otras muchas aplicaciones.</w:t>
+            </w:r>
+          </w:p>
+          <w:p>
+            <w:pPr>
+              <w:rPr>
+                <w:rFonts w:ascii="Times New Roman" w:hAnsi="Times New Roman" w:cs="Times New Roman"/>
+              </w:rPr>
+            </w:pPr>
+            <w:bookmarkStart w:id="0" w:name="_GoBack"/>
+            <w:bookmarkEnd w:id="0"/>
+          </w:p>
+          <w:p>
+            <w:pPr>
+              <w:rPr>
+                <w:rFonts w:ascii="Times New Roman" w:hAnsi="Times New Roman" w:cs="Times New Roman"/>
                 <w:highlight w:val="yellow"/>
               </w:rPr>
             </w:pPr>
-            <w:r>
-              <w:rPr>
-                <w:rFonts w:ascii="Times New Roman" w:hAnsi="Times New Roman" w:cs="Times New Roman"/>
-              </w:rPr>
-              <w:t>Una identidad es la prueba de que dos elementos que matemáticamente se escriben diferente, son el mismo e</w:t>
-            </w:r>
-            <w:r>
-              <w:rPr>
-                <w:rFonts w:ascii="Times New Roman" w:hAnsi="Times New Roman" w:cs="Times New Roman"/>
-              </w:rPr>
-              <w:t>lemento</w:t>
-            </w:r>
-            <w:r>
-              <w:rPr>
-                <w:rFonts w:ascii="Times New Roman" w:hAnsi="Times New Roman" w:cs="Times New Roman"/>
-              </w:rPr>
-              <w:t xml:space="preserve">; </w:t>
-            </w:r>
-            <w:r>
-              <w:rPr>
-                <w:rFonts w:ascii="Times New Roman" w:hAnsi="Times New Roman" w:cs="Times New Roman"/>
-              </w:rPr>
-              <w:t>en este tema se estudia</w:t>
+            <w:proofErr w:type="gramStart"/>
+            <w:r>
+              <w:rPr>
+                <w:rFonts w:ascii="Times New Roman" w:hAnsi="Times New Roman" w:cs="Times New Roman"/>
+              </w:rPr>
+              <w:t>en</w:t>
+            </w:r>
+            <w:proofErr w:type="gramEnd"/>
+            <w:r>
+              <w:rPr>
+                <w:rFonts w:ascii="Times New Roman" w:hAnsi="Times New Roman" w:cs="Times New Roman"/>
+              </w:rPr>
+              <w:t xml:space="preserve"> este tema se estudia</w:t>
             </w:r>
             <w:r>
               <w:rPr>
@@ -640,7 +670,7 @@
                 <v:shape id="_x0000_i1025" type="#_x0000_t75" style="width:381.75pt;height:186.75pt" o:ole="">
                   <v:imagedata r:id="rId8" o:title=""/>
                 </v:shape>
-                <o:OLEObject Type="Embed" ProgID="PBrush" ShapeID="_x0000_i1025" DrawAspect="Content" ObjectID="_1500204156" r:id="rId9"/>
+                <o:OLEObject Type="Embed" ProgID="PBrush" ShapeID="_x0000_i1025" DrawAspect="Content" ObjectID="_1500231575" r:id="rId9"/>
               </w:object>
             </w:r>
           </w:p>
@@ -824,6 +854,7 @@
         <w:rPr>
           <w:rFonts w:ascii="Times New Roman" w:hAnsi="Times New Roman" w:cs="Times New Roman"/>
         </w:rPr>
+        <w:lastRenderedPageBreak/>
         <w:t>Para calcular el cuadrado de un binomio se debe</w:t>
       </w:r>
       <w:r>
@@ -2474,6 +2505,7 @@
                 <w:szCs w:val="56"/>
                 <w:lang w:val="es-CO" w:eastAsia="es-CO"/>
               </w:rPr>
+              <w:lastRenderedPageBreak/>
               <w:drawing>
                 <wp:inline distT="0" distB="0" distL="0" distR="0" wp14:anchorId="0066D075" wp14:editId="0357C757">
                   <wp:extent cx="4239384" cy="1958454"/>
@@ -2546,6 +2578,7 @@
                 <w:sz w:val="18"/>
                 <w:szCs w:val="18"/>
               </w:rPr>
+              <w:lastRenderedPageBreak/>
               <w:t xml:space="preserve">Código </w:t>
             </w:r>
             <w:proofErr w:type="spellStart"/>
@@ -2638,7 +2671,6 @@
                 <w:sz w:val="18"/>
                 <w:szCs w:val="18"/>
               </w:rPr>
-              <w:lastRenderedPageBreak/>
               <w:t>Pie de imagen</w:t>
             </w:r>
           </w:p>
@@ -4053,7 +4085,7 @@
         </w:rPr>
       </w:pPr>
     </w:p>
-    <w:commentRangeStart w:id="0"/>
+    <w:commentRangeStart w:id="1"/>
     <w:p>
       <w:pPr>
         <w:tabs>
@@ -4568,7 +4600,7 @@
               </m:r>
             </m:den>
           </m:f>
-          <w:commentRangeEnd w:id="0"/>
+          <w:commentRangeEnd w:id="1"/>
           <m:r>
             <m:rPr>
               <m:sty m:val="p"/>
@@ -4576,7 +4608,7 @@
             <w:rPr>
               <w:rStyle w:val="Refdecomentario"/>
             </w:rPr>
-            <w:commentReference w:id="0"/>
+            <w:commentReference w:id="1"/>
           </m:r>
         </m:oMath>
       </m:oMathPara>
@@ -4803,8 +4835,6 @@
           <w:rFonts w:ascii="Times" w:hAnsi="Times"/>
         </w:rPr>
       </w:pPr>
-      <w:bookmarkStart w:id="1" w:name="_GoBack"/>
-      <w:bookmarkEnd w:id="1"/>
     </w:p>
     <w:p>
       <w:pPr>
@@ -4821,7 +4851,6 @@
         <w:rPr>
           <w:rFonts w:ascii="Times" w:hAnsi="Times"/>
         </w:rPr>
-        <w:lastRenderedPageBreak/>
         <w:t xml:space="preserve">Geométricamente </w:t>
       </w:r>
       <w:r>
@@ -6154,7 +6183,6 @@
                 <w:szCs w:val="56"/>
                 <w:lang w:val="es-CO" w:eastAsia="es-CO"/>
               </w:rPr>
-              <w:lastRenderedPageBreak/>
               <w:drawing>
                 <wp:inline distT="0" distB="0" distL="0" distR="0" wp14:anchorId="17CD4029" wp14:editId="382323D6">
                   <wp:extent cx="4625601" cy="1962150"/>
@@ -6227,7 +6255,6 @@
                 <w:sz w:val="18"/>
                 <w:szCs w:val="18"/>
               </w:rPr>
-              <w:lastRenderedPageBreak/>
               <w:t xml:space="preserve">Código </w:t>
             </w:r>
             <w:proofErr w:type="spellStart"/>
@@ -7321,6 +7348,7 @@
                 <w:sz w:val="18"/>
                 <w:szCs w:val="18"/>
               </w:rPr>
+              <w:lastRenderedPageBreak/>
               <w:t>Contenido</w:t>
             </w:r>
           </w:p>
@@ -7859,7 +7887,6 @@
                 <w:b/>
                 <w:color w:val="FFFFFF" w:themeColor="background1"/>
               </w:rPr>
-              <w:lastRenderedPageBreak/>
               <w:t>Practica: recurso nuevo</w:t>
             </w:r>
           </w:p>
@@ -9724,6 +9751,7 @@
         <w:rPr>
           <w:rFonts w:ascii="Times" w:hAnsi="Times"/>
         </w:rPr>
+        <w:lastRenderedPageBreak/>
         <w:tab/>
       </w:r>
       <w:r>
@@ -10363,7 +10391,6 @@
                 <w:szCs w:val="56"/>
                 <w:lang w:val="es-CO" w:eastAsia="es-CO"/>
               </w:rPr>
-              <w:lastRenderedPageBreak/>
               <w:drawing>
                 <wp:inline distT="0" distB="0" distL="0" distR="0" wp14:anchorId="37229266" wp14:editId="44571BBC">
                   <wp:extent cx="4548273" cy="1800225"/>
@@ -10436,7 +10463,6 @@
                 <w:sz w:val="18"/>
                 <w:szCs w:val="18"/>
               </w:rPr>
-              <w:lastRenderedPageBreak/>
               <w:t xml:space="preserve">Código </w:t>
             </w:r>
             <w:proofErr w:type="spellStart"/>
@@ -11389,6 +11415,7 @@
         <w:rPr>
           <w:rFonts w:ascii="Times" w:eastAsiaTheme="minorEastAsia" w:hAnsi="Times"/>
         </w:rPr>
+        <w:lastRenderedPageBreak/>
         <w:t>(</w:t>
       </w:r>
       <w:r>
@@ -11930,7 +11957,6 @@
         <w:rPr>
           <w:rFonts w:ascii="Times" w:hAnsi="Times"/>
         </w:rPr>
-        <w:lastRenderedPageBreak/>
         <w:t>En este otro ejemplo</w:t>
       </w:r>
       <w:r>
@@ -12334,7 +12360,7 @@
                 <v:shape id="_x0000_i1026" type="#_x0000_t75" style="width:352.5pt;height:150.75pt" o:ole="">
                   <v:imagedata r:id="rId16" o:title=""/>
                 </v:shape>
-                <o:OLEObject Type="Embed" ProgID="PBrush" ShapeID="_x0000_i1026" DrawAspect="Content" ObjectID="_1500204157" r:id="rId17"/>
+                <o:OLEObject Type="Embed" ProgID="PBrush" ShapeID="_x0000_i1026" DrawAspect="Content" ObjectID="_1500231576" r:id="rId17"/>
               </w:object>
             </w:r>
           </w:p>
@@ -12739,6 +12765,7 @@
                 <w:b/>
                 <w:color w:val="FFFFFF" w:themeColor="background1"/>
               </w:rPr>
+              <w:lastRenderedPageBreak/>
               <w:t>Practica: recurso nuevo</w:t>
             </w:r>
           </w:p>
@@ -13105,7 +13132,6 @@
                 <w:sz w:val="18"/>
                 <w:szCs w:val="18"/>
               </w:rPr>
-              <w:lastRenderedPageBreak/>
               <w:t>Código</w:t>
             </w:r>
           </w:p>
@@ -13602,7 +13628,7 @@
                 <v:shape id="_x0000_i1027" type="#_x0000_t75" style="width:352.5pt;height:150.75pt" o:ole="">
                   <v:imagedata r:id="rId16" o:title=""/>
                 </v:shape>
-                <o:OLEObject Type="Embed" ProgID="PBrush" ShapeID="_x0000_i1027" DrawAspect="Content" ObjectID="_1500204158" r:id="rId20"/>
+                <o:OLEObject Type="Embed" ProgID="PBrush" ShapeID="_x0000_i1027" DrawAspect="Content" ObjectID="_1500231577" r:id="rId20"/>
               </w:object>
             </w:r>
           </w:p>
@@ -13639,6 +13665,7 @@
                 <w:sz w:val="18"/>
                 <w:szCs w:val="18"/>
               </w:rPr>
+              <w:lastRenderedPageBreak/>
               <w:t>Título</w:t>
             </w:r>
           </w:p>
@@ -13687,7 +13714,6 @@
                 <w:sz w:val="18"/>
                 <w:szCs w:val="18"/>
               </w:rPr>
-              <w:lastRenderedPageBreak/>
               <w:t>Descripción</w:t>
             </w:r>
           </w:p>
@@ -15099,6 +15125,7 @@
         <w:rPr>
           <w:rFonts w:ascii="Times" w:hAnsi="Times"/>
         </w:rPr>
+        <w:lastRenderedPageBreak/>
         <w:t>En este otro ejemplo:</w:t>
       </w:r>
     </w:p>
@@ -15617,18 +15644,7 @@
                 <w:sz w:val="18"/>
                 <w:szCs w:val="18"/>
               </w:rPr>
-              <w:t xml:space="preserve"> o la </w:t>
-            </w:r>
-            <w:r>
-              <w:rPr>
-                <w:rFonts w:ascii="Times New Roman" w:hAnsi="Times New Roman" w:cs="Times New Roman"/>
-                <w:b/>
-                <w:color w:val="000000"/>
-                <w:sz w:val="18"/>
-                <w:szCs w:val="18"/>
-              </w:rPr>
-              <w:lastRenderedPageBreak/>
-              <w:t xml:space="preserve">ruta en </w:t>
+              <w:t xml:space="preserve"> o la ruta en </w:t>
             </w:r>
             <w:proofErr w:type="spellStart"/>
             <w:r>
@@ -15687,7 +15703,6 @@
                 <w:noProof/>
                 <w:lang w:val="es-CO" w:eastAsia="es-CO"/>
               </w:rPr>
-              <w:lastRenderedPageBreak/>
               <w:drawing>
                 <wp:inline distT="0" distB="0" distL="0" distR="0" wp14:anchorId="0C34D770" wp14:editId="6239973D">
                   <wp:extent cx="3962400" cy="1208242"/>
@@ -15760,7 +15775,6 @@
                 <w:sz w:val="18"/>
                 <w:szCs w:val="18"/>
               </w:rPr>
-              <w:lastRenderedPageBreak/>
               <w:t>Pie de imagen</w:t>
             </w:r>
           </w:p>
@@ -16915,6 +16929,7 @@
         <w:rPr>
           <w:rFonts w:ascii="Times" w:eastAsiaTheme="minorEastAsia" w:hAnsi="Times"/>
         </w:rPr>
+        <w:lastRenderedPageBreak/>
         <w:t>Por ejemplo</w:t>
       </w:r>
       <w:r>
@@ -17544,7 +17559,6 @@
                 <w:b/>
                 <w:color w:val="FFFFFF" w:themeColor="background1"/>
               </w:rPr>
-              <w:lastRenderedPageBreak/>
               <w:t>Imagen (fotografía, gráfica o ilustración)</w:t>
             </w:r>
           </w:p>
@@ -19303,7 +19317,6 @@
                 <w:sz w:val="18"/>
                 <w:szCs w:val="18"/>
               </w:rPr>
-              <w:lastRenderedPageBreak/>
               <w:t>Código</w:t>
             </w:r>
           </w:p>
@@ -20198,7 +20211,7 @@
                 <v:shape id="_x0000_i1028" type="#_x0000_t75" style="width:331.5pt;height:165.75pt" o:ole="">
                   <v:imagedata r:id="rId25" o:title=""/>
                 </v:shape>
-                <o:OLEObject Type="Embed" ProgID="PBrush" ShapeID="_x0000_i1028" DrawAspect="Content" ObjectID="_1500204159" r:id="rId26"/>
+                <o:OLEObject Type="Embed" ProgID="PBrush" ShapeID="_x0000_i1028" DrawAspect="Content" ObjectID="_1500231578" r:id="rId26"/>
               </w:object>
             </w:r>
           </w:p>
@@ -26875,7 +26888,7 @@
                 <v:shape id="_x0000_i1029" type="#_x0000_t75" style="width:230.25pt;height:136.5pt" o:ole="">
                   <v:imagedata r:id="rId27" o:title=""/>
                 </v:shape>
-                <o:OLEObject Type="Embed" ProgID="PBrush" ShapeID="_x0000_i1029" DrawAspect="Content" ObjectID="_1500204160" r:id="rId28"/>
+                <o:OLEObject Type="Embed" ProgID="PBrush" ShapeID="_x0000_i1029" DrawAspect="Content" ObjectID="_1500231579" r:id="rId28"/>
               </w:object>
             </w:r>
           </w:p>
@@ -27419,7 +27432,7 @@
                 <v:shape id="_x0000_i1030" type="#_x0000_t75" style="width:309.75pt;height:136.5pt" o:ole="">
                   <v:imagedata r:id="rId30" o:title=""/>
                 </v:shape>
-                <o:OLEObject Type="Embed" ProgID="PBrush" ShapeID="_x0000_i1030" DrawAspect="Content" ObjectID="_1500204161" r:id="rId31"/>
+                <o:OLEObject Type="Embed" ProgID="PBrush" ShapeID="_x0000_i1030" DrawAspect="Content" ObjectID="_1500231580" r:id="rId31"/>
               </w:object>
             </w:r>
           </w:p>
@@ -30900,7 +30913,7 @@
 
 <file path=word/comments.xml><?xml version="1.0" encoding="utf-8"?>
 <w:comments xmlns:wpc="http://schemas.microsoft.com/office/word/2010/wordprocessingCanvas" xmlns:mc="http://schemas.openxmlformats.org/markup-compatibility/2006" xmlns:o="urn:schemas-microsoft-com:office:office" xmlns:r="http://schemas.openxmlformats.org/officeDocument/2006/relationships" xmlns:m="http://schemas.openxmlformats.org/officeDocument/2006/math" xmlns:v="urn:schemas-microsoft-com:vml" xmlns:wp14="http://schemas.microsoft.com/office/word/2010/wordprocessingDrawing" xmlns:wp="http://schemas.openxmlformats.org/drawingml/2006/wordprocessingDrawing" xmlns:w10="urn:schemas-microsoft-com:office:word" xmlns:w="http://schemas.openxmlformats.org/wordprocessingml/2006/main" xmlns:w14="http://schemas.microsoft.com/office/word/2010/wordml" xmlns:w15="http://schemas.microsoft.com/office/word/2012/wordml" xmlns:wpg="http://schemas.microsoft.com/office/word/2010/wordprocessingGroup" xmlns:wpi="http://schemas.microsoft.com/office/word/2010/wordprocessingInk" xmlns:wne="http://schemas.microsoft.com/office/word/2006/wordml" xmlns:wps="http://schemas.microsoft.com/office/word/2010/wordprocessingShape" mc:Ignorable="w14 w15 wp14">
-  <w:comment w:id="0" w:author="Edgar Josué Malagón Montaña" w:date="2015-08-04T14:36:00Z" w:initials="EJMM">
+  <w:comment w:id="1" w:author="Edgar Josué Malagón Montaña" w:date="2015-08-04T14:36:00Z" w:initials="EJMM">
     <w:p>
       <w:pPr>
         <w:pStyle w:val="Textocomentario"/>
@@ -32667,7 +32680,7 @@
 </file>
 
 <file path=customXml/itemProps1.xml><?xml version="1.0" encoding="utf-8"?>
-<ds:datastoreItem xmlns:ds="http://schemas.openxmlformats.org/officeDocument/2006/customXml" ds:itemID="{C790EE02-E3AD-41A3-81AB-E69D8A632EDB}">
+<ds:datastoreItem xmlns:ds="http://schemas.openxmlformats.org/officeDocument/2006/customXml" ds:itemID="{FD87F6CE-6F2B-452B-935C-E4CC3C0DA8B5}">
   <ds:schemaRefs>
     <ds:schemaRef ds:uri="http://schemas.openxmlformats.org/officeDocument/2006/bibliography"/>
   </ds:schemaRefs>

</xml_diff>

<commit_message>
Actualización mapa conceptual fórmulas
Se elimina una copia del cuaderno de estudio de una versión anterior.
Se agregan fórmulas a la carpeta del mapa conceptual.
Se actualiza el mapa conceptual para que se puedan ubicar las fórmulas
correspondientes.
</commit_message>
<xml_diff>
--- a/fuentes/contenidos/grado08/guion03/MA_08_03_CO.docx
+++ b/fuentes/contenidos/grado08/guion03/MA_08_03_CO.docx
@@ -653,10 +653,10 @@
                   <v:path o:extrusionok="f" gradientshapeok="t" o:connecttype="rect"/>
                   <o:lock v:ext="edit" aspectratio="t"/>
                 </v:shapetype>
-                <v:shape id="_x0000_i1025" type="#_x0000_t75" style="width:381.5pt;height:187pt" o:ole="">
+                <v:shape id="_x0000_i1025" type="#_x0000_t75" style="width:381.3pt;height:187.2pt" o:ole="">
                   <v:imagedata r:id="rId8" o:title=""/>
                 </v:shape>
-                <o:OLEObject Type="Embed" ProgID="PBrush" ShapeID="_x0000_i1025" DrawAspect="Content" ObjectID="_1500625446" r:id="rId9"/>
+                <o:OLEObject Type="Embed" ProgID="PBrush" ShapeID="_x0000_i1025" DrawAspect="Content" ObjectID="_1507433547" r:id="rId9"/>
               </w:object>
             </w:r>
           </w:p>
@@ -5091,29 +5091,7 @@
               <w:rPr>
                 <w:rFonts w:ascii="Times New Roman" w:hAnsi="Times New Roman" w:cs="Times New Roman"/>
               </w:rPr>
-              <w:t xml:space="preserve"> de un binomio de la forma </w:t>
-            </w:r>
-            <w:r>
-              <w:rPr>
-                <w:rFonts w:ascii="Times New Roman" w:hAnsi="Times New Roman" w:cs="Times New Roman"/>
-                <w:color w:val="000000"/>
-              </w:rPr>
-              <w:t>(</w:t>
-            </w:r>
-            <w:r>
-              <w:rPr>
-                <w:rFonts w:ascii="Times New Roman" w:hAnsi="Times New Roman" w:cs="Times New Roman"/>
-                <w:i/>
-                <w:color w:val="000000"/>
-              </w:rPr>
-              <w:t>a + b</w:t>
-            </w:r>
-            <w:r>
-              <w:rPr>
-                <w:rFonts w:ascii="Times New Roman" w:hAnsi="Times New Roman" w:cs="Times New Roman"/>
-                <w:color w:val="000000"/>
-              </w:rPr>
-              <w:t>)</w:t>
+              <w:t xml:space="preserve"> de un binomio</w:t>
             </w:r>
           </w:p>
         </w:tc>
@@ -5192,7 +5170,6 @@
                 <w:sz w:val="18"/>
                 <w:szCs w:val="18"/>
               </w:rPr>
-              <w:lastRenderedPageBreak/>
               <w:t>Código</w:t>
             </w:r>
           </w:p>
@@ -5241,6 +5218,7 @@
                 <w:sz w:val="18"/>
                 <w:szCs w:val="18"/>
               </w:rPr>
+              <w:lastRenderedPageBreak/>
               <w:t>Título</w:t>
             </w:r>
           </w:p>
@@ -6772,6 +6750,7 @@
                 <w:b/>
                 <w:color w:val="FFFFFF" w:themeColor="background1"/>
               </w:rPr>
+              <w:lastRenderedPageBreak/>
               <w:t>Destacado</w:t>
             </w:r>
           </w:p>
@@ -7204,7 +7183,14 @@
                 <w:rFonts w:ascii="Times New Roman" w:hAnsi="Times New Roman" w:cs="Times New Roman"/>
                 <w:color w:val="000000"/>
               </w:rPr>
-              <w:t>Identifica la representación geométrica del producto de la forma (</w:t>
+              <w:t>R</w:t>
+            </w:r>
+            <w:r>
+              <w:rPr>
+                <w:rFonts w:ascii="Times New Roman" w:hAnsi="Times New Roman" w:cs="Times New Roman"/>
+                <w:color w:val="000000"/>
+              </w:rPr>
+              <w:t>epresentación geométrica del producto de la forma (</w:t>
             </w:r>
             <w:r>
               <w:rPr>
@@ -7678,21 +7664,19 @@
               <w:rPr>
                 <w:rFonts w:ascii="Times New Roman" w:hAnsi="Times New Roman" w:cs="Times New Roman"/>
               </w:rPr>
-              <w:t xml:space="preserve">Actividad que permite practicar el producto de la suma </w:t>
-            </w:r>
-            <w:proofErr w:type="spellStart"/>
-            <w:r>
-              <w:rPr>
-                <w:rFonts w:ascii="Times New Roman" w:hAnsi="Times New Roman" w:cs="Times New Roman"/>
-              </w:rPr>
-              <w:t>porla</w:t>
-            </w:r>
-            <w:proofErr w:type="spellEnd"/>
-            <w:r>
-              <w:rPr>
-                <w:rFonts w:ascii="Times New Roman" w:hAnsi="Times New Roman" w:cs="Times New Roman"/>
-              </w:rPr>
-              <w:t xml:space="preserve"> diferencia</w:t>
+              <w:t>Actividad que permite practicar el producto de la suma por</w:t>
+            </w:r>
+            <w:r>
+              <w:rPr>
+                <w:rFonts w:ascii="Times New Roman" w:hAnsi="Times New Roman" w:cs="Times New Roman"/>
+              </w:rPr>
+              <w:t xml:space="preserve"> </w:t>
+            </w:r>
+            <w:r>
+              <w:rPr>
+                <w:rFonts w:ascii="Times New Roman" w:hAnsi="Times New Roman" w:cs="Times New Roman"/>
+              </w:rPr>
+              <w:t>la diferencia</w:t>
             </w:r>
           </w:p>
         </w:tc>
@@ -7834,7 +7818,7 @@
                 <w:rFonts w:ascii="Times New Roman" w:hAnsi="Times New Roman" w:cs="Times New Roman"/>
                 <w:color w:val="000000"/>
               </w:rPr>
-              <w:t>Aplica la suma por la diferencia en la solución de problemas</w:t>
+              <w:t>El producto de la suma por la diferencia</w:t>
             </w:r>
           </w:p>
         </w:tc>
@@ -7880,7 +7864,7 @@
               <w:rPr>
                 <w:rFonts w:ascii="Times New Roman" w:hAnsi="Times New Roman" w:cs="Times New Roman"/>
               </w:rPr>
-              <w:t>Actividad que permite la aplicación del cuadrado de un trinomio en la solución de problemas</w:t>
+              <w:t>Actividad en la que se aplica el producto de la suma por la diferencia para solucionar problemas</w:t>
             </w:r>
           </w:p>
         </w:tc>
@@ -8563,6 +8547,7 @@
         <w:rPr>
           <w:rFonts w:ascii="Times" w:eastAsiaTheme="minorEastAsia" w:hAnsi="Times"/>
         </w:rPr>
+        <w:lastRenderedPageBreak/>
         <w:t>Por tanto</w:t>
       </w:r>
       <w:r>
@@ -10471,7 +10456,14 @@
                 <w:rFonts w:ascii="Times New Roman" w:hAnsi="Times New Roman" w:cs="Times New Roman"/>
                 <w:color w:val="000000"/>
               </w:rPr>
-              <w:t>Cuadrado de un trinomio</w:t>
+              <w:t>El c</w:t>
+            </w:r>
+            <w:r>
+              <w:rPr>
+                <w:rFonts w:ascii="Times New Roman" w:hAnsi="Times New Roman" w:cs="Times New Roman"/>
+                <w:color w:val="000000"/>
+              </w:rPr>
+              <w:t>uadrado de un trinomio</w:t>
             </w:r>
           </w:p>
         </w:tc>
@@ -10523,26 +10515,13 @@
               <w:rPr>
                 <w:rFonts w:ascii="Times New Roman" w:hAnsi="Times New Roman" w:cs="Times New Roman"/>
               </w:rPr>
-              <w:t>r</w:t>
-            </w:r>
-            <w:r>
-              <w:rPr>
-                <w:rFonts w:ascii="Times New Roman" w:hAnsi="Times New Roman" w:cs="Times New Roman"/>
-              </w:rPr>
-              <w:t>ado de un trinomio (</w:t>
-            </w:r>
-            <w:r>
-              <w:rPr>
-                <w:rFonts w:ascii="Times New Roman" w:hAnsi="Times New Roman" w:cs="Times New Roman"/>
-                <w:i/>
-              </w:rPr>
-              <w:t>a + b + c</w:t>
-            </w:r>
-            <w:r>
-              <w:rPr>
-                <w:rFonts w:ascii="Times New Roman" w:hAnsi="Times New Roman" w:cs="Times New Roman"/>
-              </w:rPr>
-              <w:t>)</w:t>
+              <w:t>rad</w:t>
+            </w:r>
+            <w:r>
+              <w:rPr>
+                <w:rFonts w:ascii="Times New Roman" w:hAnsi="Times New Roman" w:cs="Times New Roman"/>
+              </w:rPr>
+              <w:t>o de un trinomio</w:t>
             </w:r>
           </w:p>
         </w:tc>
@@ -10692,26 +10671,14 @@
                 <w:rFonts w:ascii="Times New Roman" w:hAnsi="Times New Roman" w:cs="Times New Roman"/>
                 <w:color w:val="000000"/>
               </w:rPr>
-              <w:t xml:space="preserve">Practica el cuadrado de un trinomio </w:t>
-            </w:r>
-            <w:r>
-              <w:rPr>
-                <w:rFonts w:ascii="Times New Roman" w:hAnsi="Times New Roman" w:cs="Times New Roman"/>
-              </w:rPr>
-              <w:t>(</w:t>
-            </w:r>
-            <w:r>
-              <w:rPr>
-                <w:rFonts w:ascii="Times New Roman" w:hAnsi="Times New Roman" w:cs="Times New Roman"/>
-                <w:i/>
-              </w:rPr>
-              <w:t>a + b + c</w:t>
-            </w:r>
-            <w:r>
-              <w:rPr>
-                <w:rFonts w:ascii="Times New Roman" w:hAnsi="Times New Roman" w:cs="Times New Roman"/>
-              </w:rPr>
-              <w:t>)</w:t>
+              <w:t>Prac</w:t>
+            </w:r>
+            <w:r>
+              <w:rPr>
+                <w:rFonts w:ascii="Times New Roman" w:hAnsi="Times New Roman" w:cs="Times New Roman"/>
+                <w:color w:val="000000"/>
+              </w:rPr>
+              <w:t>tica el cuadrado de un trinomio</w:t>
             </w:r>
           </w:p>
         </w:tc>
@@ -11908,10 +11875,10 @@
           <w:p>
             <w:r>
               <w:object w:dxaOrig="9435" w:dyaOrig="4035" w14:anchorId="5CCFDC7A">
-                <v:shape id="_x0000_i1026" type="#_x0000_t75" style="width:352.5pt;height:150.45pt" o:ole="">
+                <v:shape id="_x0000_i1026" type="#_x0000_t75" style="width:352.5pt;height:150.35pt" o:ole="">
                   <v:imagedata r:id="rId14" o:title=""/>
                 </v:shape>
-                <o:OLEObject Type="Embed" ProgID="PBrush" ShapeID="_x0000_i1026" DrawAspect="Content" ObjectID="_1500625447" r:id="rId15"/>
+                <o:OLEObject Type="Embed" ProgID="PBrush" ShapeID="_x0000_i1026" DrawAspect="Content" ObjectID="_1507433548" r:id="rId15"/>
               </w:object>
             </w:r>
           </w:p>
@@ -12421,69 +12388,7 @@
                 <w:rFonts w:ascii="Times New Roman" w:hAnsi="Times New Roman" w:cs="Times New Roman"/>
                 <w:color w:val="000000"/>
               </w:rPr>
-              <w:t>Practica el producto de la forma (</w:t>
-            </w:r>
-            <w:r>
-              <w:rPr>
-                <w:rFonts w:ascii="Times New Roman" w:hAnsi="Times New Roman" w:cs="Times New Roman"/>
-                <w:i/>
-                <w:color w:val="000000"/>
-              </w:rPr>
-              <w:t>x</w:t>
-            </w:r>
-            <w:r>
-              <w:rPr>
-                <w:rFonts w:ascii="Times New Roman" w:hAnsi="Times New Roman" w:cs="Times New Roman"/>
-                <w:i/>
-                <w:color w:val="000000"/>
-              </w:rPr>
-              <w:t xml:space="preserve"> </w:t>
-            </w:r>
-            <w:r>
-              <w:rPr>
-                <w:rFonts w:ascii="Times New Roman" w:hAnsi="Times New Roman" w:cs="Times New Roman"/>
-                <w:i/>
-                <w:color w:val="000000"/>
-              </w:rPr>
-              <w:t>+</w:t>
-            </w:r>
-            <w:r>
-              <w:rPr>
-                <w:rFonts w:ascii="Times New Roman" w:hAnsi="Times New Roman" w:cs="Times New Roman"/>
-                <w:i/>
-                <w:color w:val="000000"/>
-              </w:rPr>
-              <w:t xml:space="preserve"> </w:t>
-            </w:r>
-            <w:r>
-              <w:rPr>
-                <w:rFonts w:ascii="Times New Roman" w:hAnsi="Times New Roman" w:cs="Times New Roman"/>
-                <w:i/>
-                <w:color w:val="000000"/>
-              </w:rPr>
-              <w:t>a</w:t>
-            </w:r>
-            <w:r>
-              <w:rPr>
-                <w:rFonts w:ascii="Times New Roman" w:hAnsi="Times New Roman" w:cs="Times New Roman"/>
-                <w:color w:val="000000"/>
-              </w:rPr>
-              <w:t>)(</w:t>
-            </w:r>
-            <w:r>
-              <w:rPr>
-                <w:rFonts w:ascii="Times New Roman" w:hAnsi="Times New Roman" w:cs="Times New Roman"/>
-                <w:i/>
-                <w:color w:val="000000"/>
-              </w:rPr>
-              <w:t>x + b</w:t>
-            </w:r>
-            <w:r>
-              <w:rPr>
-                <w:rFonts w:ascii="Times New Roman" w:hAnsi="Times New Roman" w:cs="Times New Roman"/>
-                <w:color w:val="000000"/>
-              </w:rPr>
-              <w:t>)</w:t>
+              <w:t>El producto de dos binomios con un término común</w:t>
             </w:r>
           </w:p>
         </w:tc>
@@ -12529,74 +12434,33 @@
               <w:rPr>
                 <w:rFonts w:ascii="Times New Roman" w:hAnsi="Times New Roman" w:cs="Times New Roman"/>
               </w:rPr>
-              <w:t xml:space="preserve">Actividad que permite ejercitar el producto de dos binomios de la forma </w:t>
-            </w:r>
-            <w:r>
-              <w:rPr>
-                <w:rFonts w:ascii="Times New Roman" w:hAnsi="Times New Roman" w:cs="Times New Roman"/>
-                <w:color w:val="000000"/>
-              </w:rPr>
-              <w:t>(</w:t>
-            </w:r>
-            <w:r>
-              <w:rPr>
-                <w:rFonts w:ascii="Times New Roman" w:hAnsi="Times New Roman" w:cs="Times New Roman"/>
-                <w:i/>
-                <w:color w:val="000000"/>
-              </w:rPr>
-              <w:t>x</w:t>
-            </w:r>
-            <w:r>
-              <w:rPr>
-                <w:rFonts w:ascii="Times New Roman" w:hAnsi="Times New Roman" w:cs="Times New Roman"/>
-                <w:i/>
-                <w:color w:val="000000"/>
-              </w:rPr>
-              <w:t xml:space="preserve"> </w:t>
-            </w:r>
-            <w:r>
-              <w:rPr>
-                <w:rFonts w:ascii="Times New Roman" w:hAnsi="Times New Roman" w:cs="Times New Roman"/>
-                <w:i/>
-                <w:color w:val="000000"/>
-              </w:rPr>
-              <w:t>+</w:t>
-            </w:r>
-            <w:r>
-              <w:rPr>
-                <w:rFonts w:ascii="Times New Roman" w:hAnsi="Times New Roman" w:cs="Times New Roman"/>
-                <w:i/>
-                <w:color w:val="000000"/>
-              </w:rPr>
-              <w:t xml:space="preserve"> </w:t>
-            </w:r>
-            <w:r>
-              <w:rPr>
-                <w:rFonts w:ascii="Times New Roman" w:hAnsi="Times New Roman" w:cs="Times New Roman"/>
-                <w:i/>
-                <w:color w:val="000000"/>
-              </w:rPr>
-              <w:t>a</w:t>
-            </w:r>
-            <w:r>
-              <w:rPr>
-                <w:rFonts w:ascii="Times New Roman" w:hAnsi="Times New Roman" w:cs="Times New Roman"/>
-                <w:color w:val="000000"/>
+              <w:t>Actividad que permite ejercitar el producto de dos binomios de la forma (</w:t>
+            </w:r>
+            <w:proofErr w:type="spellStart"/>
+            <w:r>
+              <w:rPr>
+                <w:rFonts w:ascii="Times New Roman" w:hAnsi="Times New Roman" w:cs="Times New Roman"/>
+              </w:rPr>
+              <w:t>x+a</w:t>
+            </w:r>
+            <w:proofErr w:type="spellEnd"/>
+            <w:r>
+              <w:rPr>
+                <w:rFonts w:ascii="Times New Roman" w:hAnsi="Times New Roman" w:cs="Times New Roman"/>
               </w:rPr>
               <w:t>)(</w:t>
             </w:r>
-            <w:r>
-              <w:rPr>
-                <w:rFonts w:ascii="Times New Roman" w:hAnsi="Times New Roman" w:cs="Times New Roman"/>
-                <w:i/>
-                <w:color w:val="000000"/>
-              </w:rPr>
-              <w:t>x + b</w:t>
-            </w:r>
-            <w:r>
-              <w:rPr>
-                <w:rFonts w:ascii="Times New Roman" w:hAnsi="Times New Roman" w:cs="Times New Roman"/>
-                <w:color w:val="000000"/>
+            <w:proofErr w:type="spellStart"/>
+            <w:r>
+              <w:rPr>
+                <w:rFonts w:ascii="Times New Roman" w:hAnsi="Times New Roman" w:cs="Times New Roman"/>
+              </w:rPr>
+              <w:t>x+b</w:t>
+            </w:r>
+            <w:proofErr w:type="spellEnd"/>
+            <w:r>
+              <w:rPr>
+                <w:rFonts w:ascii="Times New Roman" w:hAnsi="Times New Roman" w:cs="Times New Roman"/>
               </w:rPr>
               <w:t>)</w:t>
             </w:r>
@@ -17032,7 +16896,7 @@
                 <w:rFonts w:ascii="Times New Roman" w:hAnsi="Times New Roman" w:cs="Times New Roman"/>
                 <w:color w:val="000000"/>
               </w:rPr>
-              <w:t>C</w:t>
+              <w:t>El c</w:t>
             </w:r>
             <w:r>
               <w:rPr>
@@ -17657,7 +17521,13 @@
               <w:rPr>
                 <w:rFonts w:ascii="Times New Roman" w:hAnsi="Times New Roman" w:cs="Times New Roman"/>
               </w:rPr>
-              <w:t>Actividad que permite la aplicación de productos notables en situaciones problema</w:t>
+              <w:t xml:space="preserve">Actividad </w:t>
+            </w:r>
+            <w:r>
+              <w:rPr>
+                <w:rFonts w:ascii="Times New Roman" w:hAnsi="Times New Roman" w:cs="Times New Roman"/>
+              </w:rPr>
+              <w:t>sobre Los productos notables</w:t>
             </w:r>
           </w:p>
         </w:tc>
@@ -18331,10 +18201,10 @@
             </w:pPr>
             <w:r>
               <w:object w:dxaOrig="6630" w:dyaOrig="3345" w14:anchorId="52504F9F">
-                <v:shape id="_x0000_i1027" type="#_x0000_t75" style="width:331.5pt;height:165.5pt" o:ole="">
+                <v:shape id="_x0000_i1027" type="#_x0000_t75" style="width:331.8pt;height:165.3pt" o:ole="">
                   <v:imagedata r:id="rId20" o:title=""/>
                 </v:shape>
-                <o:OLEObject Type="Embed" ProgID="PBrush" ShapeID="_x0000_i1027" DrawAspect="Content" ObjectID="_1500625448" r:id="rId21"/>
+                <o:OLEObject Type="Embed" ProgID="PBrush" ShapeID="_x0000_i1027" DrawAspect="Content" ObjectID="_1507433549" r:id="rId21"/>
               </w:object>
             </w:r>
           </w:p>
@@ -18721,15 +18591,7 @@
         <w:rPr>
           <w:rFonts w:ascii="Times" w:hAnsi="Times"/>
         </w:rPr>
-        <w:t>polino</w:t>
-      </w:r>
-      <w:bookmarkStart w:id="0" w:name="_GoBack"/>
-      <w:bookmarkEnd w:id="0"/>
-      <w:r>
-        <w:rPr>
-          <w:rFonts w:ascii="Times" w:hAnsi="Times"/>
-        </w:rPr>
-        <w:t>mial</w:t>
+        <w:t>polinomial</w:t>
       </w:r>
       <w:proofErr w:type="spellEnd"/>
       <w:r>
@@ -24911,10 +24773,10 @@
             </w:pPr>
             <w:r>
               <w:object w:dxaOrig="4575" w:dyaOrig="2730" w14:anchorId="5DB17169">
-                <v:shape id="_x0000_i1028" type="#_x0000_t75" style="width:230.5pt;height:136.5pt" o:ole="">
+                <v:shape id="_x0000_i1028" type="#_x0000_t75" style="width:230.4pt;height:136.5pt" o:ole="">
                   <v:imagedata r:id="rId22" o:title=""/>
                 </v:shape>
-                <o:OLEObject Type="Embed" ProgID="PBrush" ShapeID="_x0000_i1028" DrawAspect="Content" ObjectID="_1500625449" r:id="rId23"/>
+                <o:OLEObject Type="Embed" ProgID="PBrush" ShapeID="_x0000_i1028" DrawAspect="Content" ObjectID="_1507433550" r:id="rId23"/>
               </w:object>
             </w:r>
           </w:p>
@@ -25420,10 +25282,10 @@
             </w:pPr>
             <w:r>
               <w:object w:dxaOrig="6165" w:dyaOrig="2745" w14:anchorId="7B58A680">
-                <v:shape id="_x0000_i1029" type="#_x0000_t75" style="width:310.05pt;height:136.5pt" o:ole="">
+                <v:shape id="_x0000_i1029" type="#_x0000_t75" style="width:309.9pt;height:136.5pt" o:ole="">
                   <v:imagedata r:id="rId24" o:title=""/>
                 </v:shape>
-                <o:OLEObject Type="Embed" ProgID="PBrush" ShapeID="_x0000_i1029" DrawAspect="Content" ObjectID="_1500625450" r:id="rId25"/>
+                <o:OLEObject Type="Embed" ProgID="PBrush" ShapeID="_x0000_i1029" DrawAspect="Content" ObjectID="_1507433551" r:id="rId25"/>
               </w:object>
             </w:r>
           </w:p>
@@ -25930,7 +25792,7 @@
               <w:rPr>
                 <w:rFonts w:ascii="Times" w:hAnsi="Times"/>
               </w:rPr>
-              <w:t>Halla cocientes notables</w:t>
+              <w:t>Calculo de cocientes notables</w:t>
             </w:r>
           </w:p>
         </w:tc>
@@ -26466,7 +26328,21 @@
                 <w:rFonts w:ascii="Times New Roman" w:hAnsi="Times New Roman" w:cs="Times New Roman"/>
                 <w:color w:val="000000"/>
               </w:rPr>
-              <w:t>Actividad que permite relacionar expresiones equivalentes aplicando cocientes notables</w:t>
+              <w:t xml:space="preserve">Actividad </w:t>
+            </w:r>
+            <w:r>
+              <w:rPr>
+                <w:rFonts w:ascii="Times New Roman" w:hAnsi="Times New Roman" w:cs="Times New Roman"/>
+                <w:color w:val="000000"/>
+              </w:rPr>
+              <w:t>sobre Los</w:t>
+            </w:r>
+            <w:r>
+              <w:rPr>
+                <w:rFonts w:ascii="Times New Roman" w:hAnsi="Times New Roman" w:cs="Times New Roman"/>
+                <w:color w:val="000000"/>
+              </w:rPr>
+              <w:t xml:space="preserve"> cocientes notables</w:t>
             </w:r>
           </w:p>
         </w:tc>
@@ -26752,206 +26628,6 @@
         </w:rPr>
       </w:pPr>
     </w:p>
-    <w:tbl>
-      <w:tblPr>
-        <w:tblStyle w:val="Tablaconcuadrcula"/>
-        <w:tblW w:w="0" w:type="auto"/>
-        <w:tblLook w:val="04A0" w:firstRow="1" w:lastRow="0" w:firstColumn="1" w:lastColumn="0" w:noHBand="0" w:noVBand="1"/>
-      </w:tblPr>
-      <w:tblGrid>
-        <w:gridCol w:w="2463"/>
-        <w:gridCol w:w="6365"/>
-      </w:tblGrid>
-      <w:tr>
-        <w:tc>
-          <w:tcPr>
-            <w:tcW w:w="9033" w:type="dxa"/>
-            <w:gridSpan w:val="2"/>
-            <w:shd w:val="clear" w:color="auto" w:fill="000000" w:themeFill="text1"/>
-          </w:tcPr>
-          <w:p>
-            <w:pPr>
-              <w:jc w:val="center"/>
-              <w:rPr>
-                <w:rFonts w:ascii="Times New Roman" w:hAnsi="Times New Roman" w:cs="Times New Roman"/>
-                <w:b/>
-                <w:color w:val="FFFFFF" w:themeColor="background1"/>
-              </w:rPr>
-            </w:pPr>
-            <w:r>
-              <w:rPr>
-                <w:rFonts w:ascii="Times New Roman" w:hAnsi="Times New Roman" w:cs="Times New Roman"/>
-                <w:b/>
-                <w:color w:val="FFFFFF" w:themeColor="background1"/>
-              </w:rPr>
-              <w:t>Practica: recurso nuevo</w:t>
-            </w:r>
-          </w:p>
-        </w:tc>
-      </w:tr>
-      <w:tr>
-        <w:tc>
-          <w:tcPr>
-            <w:tcW w:w="2518" w:type="dxa"/>
-          </w:tcPr>
-          <w:p>
-            <w:pPr>
-              <w:rPr>
-                <w:rFonts w:ascii="Times New Roman" w:hAnsi="Times New Roman" w:cs="Times New Roman"/>
-                <w:b/>
-                <w:color w:val="000000"/>
-                <w:sz w:val="18"/>
-                <w:szCs w:val="18"/>
-              </w:rPr>
-            </w:pPr>
-            <w:r>
-              <w:rPr>
-                <w:rFonts w:ascii="Times New Roman" w:hAnsi="Times New Roman" w:cs="Times New Roman"/>
-                <w:b/>
-                <w:color w:val="000000"/>
-                <w:sz w:val="18"/>
-                <w:szCs w:val="18"/>
-              </w:rPr>
-              <w:t>Código</w:t>
-            </w:r>
-          </w:p>
-        </w:tc>
-        <w:tc>
-          <w:tcPr>
-            <w:tcW w:w="6515" w:type="dxa"/>
-          </w:tcPr>
-          <w:p>
-            <w:pPr>
-              <w:rPr>
-                <w:rFonts w:ascii="Times New Roman" w:hAnsi="Times New Roman" w:cs="Times New Roman"/>
-                <w:b/>
-                <w:color w:val="000000"/>
-                <w:sz w:val="18"/>
-                <w:szCs w:val="18"/>
-              </w:rPr>
-            </w:pPr>
-            <w:r>
-              <w:rPr>
-                <w:rFonts w:ascii="Times New Roman" w:hAnsi="Times New Roman" w:cs="Times New Roman"/>
-                <w:color w:val="000000"/>
-              </w:rPr>
-              <w:t>MA_08_03_CO_REC290</w:t>
-            </w:r>
-          </w:p>
-        </w:tc>
-      </w:tr>
-      <w:tr>
-        <w:tc>
-          <w:tcPr>
-            <w:tcW w:w="2518" w:type="dxa"/>
-          </w:tcPr>
-          <w:p>
-            <w:pPr>
-              <w:rPr>
-                <w:rFonts w:ascii="Times New Roman" w:hAnsi="Times New Roman" w:cs="Times New Roman"/>
-                <w:color w:val="000000"/>
-              </w:rPr>
-            </w:pPr>
-            <w:r>
-              <w:rPr>
-                <w:rFonts w:ascii="Times New Roman" w:hAnsi="Times New Roman" w:cs="Times New Roman"/>
-                <w:b/>
-                <w:color w:val="000000"/>
-                <w:sz w:val="18"/>
-                <w:szCs w:val="18"/>
-              </w:rPr>
-              <w:t>Título</w:t>
-            </w:r>
-          </w:p>
-        </w:tc>
-        <w:tc>
-          <w:tcPr>
-            <w:tcW w:w="6515" w:type="dxa"/>
-          </w:tcPr>
-          <w:p>
-            <w:pPr>
-              <w:rPr>
-                <w:rFonts w:ascii="Arial" w:hAnsi="Arial" w:cs="Arial"/>
-                <w:sz w:val="18"/>
-                <w:szCs w:val="18"/>
-              </w:rPr>
-            </w:pPr>
-            <w:r>
-              <w:rPr>
-                <w:rFonts w:ascii="Times New Roman" w:hAnsi="Times New Roman"/>
-                <w:color w:val="000000"/>
-                <w:lang w:val="es-MX"/>
-              </w:rPr>
-              <w:t>Competencias: las identidades notables</w:t>
-            </w:r>
-          </w:p>
-        </w:tc>
-      </w:tr>
-      <w:tr>
-        <w:tc>
-          <w:tcPr>
-            <w:tcW w:w="2518" w:type="dxa"/>
-          </w:tcPr>
-          <w:p>
-            <w:pPr>
-              <w:rPr>
-                <w:rFonts w:ascii="Times New Roman" w:hAnsi="Times New Roman" w:cs="Times New Roman"/>
-                <w:color w:val="000000"/>
-              </w:rPr>
-            </w:pPr>
-            <w:r>
-              <w:rPr>
-                <w:rFonts w:ascii="Times New Roman" w:hAnsi="Times New Roman" w:cs="Times New Roman"/>
-                <w:b/>
-                <w:color w:val="000000"/>
-                <w:sz w:val="18"/>
-                <w:szCs w:val="18"/>
-              </w:rPr>
-              <w:t>Descripción</w:t>
-            </w:r>
-          </w:p>
-        </w:tc>
-        <w:tc>
-          <w:tcPr>
-            <w:tcW w:w="6515" w:type="dxa"/>
-          </w:tcPr>
-          <w:p>
-            <w:pPr>
-              <w:rPr>
-                <w:rFonts w:ascii="Times New Roman" w:hAnsi="Times New Roman" w:cs="Times New Roman"/>
-                <w:color w:val="000000"/>
-              </w:rPr>
-            </w:pPr>
-            <w:r>
-              <w:rPr>
-                <w:rFonts w:ascii="Arial" w:hAnsi="Arial" w:cs="Arial"/>
-                <w:sz w:val="18"/>
-                <w:szCs w:val="18"/>
-              </w:rPr>
-              <w:t xml:space="preserve">Actividad </w:t>
-            </w:r>
-            <w:proofErr w:type="spellStart"/>
-            <w:r>
-              <w:rPr>
-                <w:rFonts w:ascii="Arial" w:hAnsi="Arial" w:cs="Arial"/>
-                <w:sz w:val="18"/>
-                <w:szCs w:val="18"/>
-              </w:rPr>
-              <w:t>uqe</w:t>
-            </w:r>
-            <w:proofErr w:type="spellEnd"/>
-            <w:r>
-              <w:rPr>
-                <w:rFonts w:ascii="Arial" w:hAnsi="Arial" w:cs="Arial"/>
-                <w:sz w:val="18"/>
-                <w:szCs w:val="18"/>
-              </w:rPr>
-              <w:t xml:space="preserve"> permite argumentar sobre características de las identidades notables</w:t>
-            </w:r>
-          </w:p>
-        </w:tc>
-      </w:tr>
-    </w:tbl>
     <w:p>
       <w:pPr>
         <w:spacing w:line="276" w:lineRule="auto"/>
@@ -27163,6 +26839,8 @@
           <w:b/>
         </w:rPr>
       </w:pPr>
+      <w:bookmarkStart w:id="0" w:name="_GoBack"/>
+      <w:bookmarkEnd w:id="0"/>
     </w:p>
     <w:tbl>
       <w:tblPr>
@@ -27309,6 +26987,13 @@
                 <w:color w:val="000000"/>
               </w:rPr>
               <w:t>valuación</w:t>
+            </w:r>
+            <w:r>
+              <w:rPr>
+                <w:rFonts w:ascii="Times New Roman" w:hAnsi="Times New Roman" w:cs="Times New Roman"/>
+                <w:color w:val="000000"/>
+              </w:rPr>
+              <w:t>: Identidades notables</w:t>
             </w:r>
           </w:p>
         </w:tc>
@@ -29440,7 +29125,7 @@
 </file>
 
 <file path=customXml/itemProps1.xml><?xml version="1.0" encoding="utf-8"?>
-<ds:datastoreItem xmlns:ds="http://schemas.openxmlformats.org/officeDocument/2006/customXml" ds:itemID="{AF7F11E6-B4AD-4D50-BD8D-3026F1708761}">
+<ds:datastoreItem xmlns:ds="http://schemas.openxmlformats.org/officeDocument/2006/customXml" ds:itemID="{F2F10158-928F-4446-A0BA-0006D0CCF07C}">
   <ds:schemaRefs>
     <ds:schemaRef ds:uri="http://schemas.openxmlformats.org/officeDocument/2006/bibliography"/>
   </ds:schemaRefs>

</xml_diff>